<commit_message>
Moved some parameters to the .ini file.  Fixes for multi charge beams and space charge. Documentation updated.
</commit_message>
<xml_diff>
--- a/DynacGUI Manual.docx
+++ b/DynacGUI Manual.docx
@@ -60,7 +60,7 @@
         <w:rPr>
           <w:sz w:val="20"/>
         </w:rPr>
-        <w:t>4.0</w:t>
+        <w:t>4.1</w:t>
       </w:r>
       <w:r>
         <w:rPr>
@@ -72,13 +72,7 @@
         <w:rPr>
           <w:sz w:val="20"/>
         </w:rPr>
-        <w:t>4/13</w:t>
-      </w:r>
-      <w:r>
-        <w:rPr>
-          <w:sz w:val="20"/>
-        </w:rPr>
-        <w:t>/16</w:t>
+        <w:t>4/29/15</w:t>
       </w:r>
     </w:p>
     <w:p>
@@ -117,9 +111,11 @@
       <w:pPr>
         <w:pStyle w:val="Heading1"/>
       </w:pPr>
+      <w:bookmarkStart w:id="0" w:name="_Toc418068622"/>
       <w:r>
         <w:t>Description</w:t>
       </w:r>
+      <w:bookmarkEnd w:id="0"/>
     </w:p>
     <w:p/>
     <w:p>
@@ -639,10 +635,12 @@
       <w:pPr>
         <w:pStyle w:val="Heading1"/>
       </w:pPr>
+      <w:bookmarkStart w:id="1" w:name="_Toc418068623"/>
       <w:r>
         <w:lastRenderedPageBreak/>
         <w:t>Change Log:</w:t>
       </w:r>
+      <w:bookmarkEnd w:id="1"/>
     </w:p>
     <w:p/>
     <w:p>
@@ -801,6 +799,67 @@
       </w:r>
     </w:p>
     <w:p>
+      <w:r>
+        <w:t>4.1</w:t>
+      </w:r>
+    </w:p>
+    <w:p>
+      <w:pPr>
+        <w:pStyle w:val="ListParagraph"/>
+        <w:numPr>
+          <w:ilvl w:val="0"/>
+          <w:numId w:val="12"/>
+        </w:numPr>
+      </w:pPr>
+      <w:r>
+        <w:t>Dispersion plots for multi-charge state beam</w:t>
+      </w:r>
+    </w:p>
+    <w:p>
+      <w:pPr>
+        <w:pStyle w:val="ListParagraph"/>
+        <w:numPr>
+          <w:ilvl w:val="0"/>
+          <w:numId w:val="12"/>
+        </w:numPr>
+      </w:pPr>
+      <w:r>
+        <w:t>More adjustable parameters in .</w:t>
+      </w:r>
+      <w:proofErr w:type="spellStart"/>
+      <w:r>
+        <w:t>ini</w:t>
+      </w:r>
+      <w:proofErr w:type="spellEnd"/>
+      <w:r>
+        <w:t xml:space="preserve"> file.</w:t>
+      </w:r>
+    </w:p>
+    <w:p>
+      <w:pPr>
+        <w:pStyle w:val="ListParagraph"/>
+        <w:numPr>
+          <w:ilvl w:val="0"/>
+          <w:numId w:val="12"/>
+        </w:numPr>
+      </w:pPr>
+      <w:r>
+        <w:t>Updates to manual</w:t>
+      </w:r>
+    </w:p>
+    <w:p>
+      <w:pPr>
+        <w:pStyle w:val="ListParagraph"/>
+        <w:numPr>
+          <w:ilvl w:val="0"/>
+          <w:numId w:val="12"/>
+        </w:numPr>
+      </w:pPr>
+      <w:r>
+        <w:t>Checking for invalid numbers of sectors in multi-charge state and space charge cases</w:t>
+      </w:r>
+    </w:p>
+    <w:p>
       <w:pPr>
         <w:rPr>
           <w:b/>
@@ -815,14 +874,836 @@
         <w:br w:type="page"/>
       </w:r>
     </w:p>
+    <w:sdt>
+      <w:sdtPr>
+        <w:id w:val="1103295298"/>
+        <w:docPartObj>
+          <w:docPartGallery w:val="Table of Contents"/>
+          <w:docPartUnique/>
+        </w:docPartObj>
+      </w:sdtPr>
+      <w:sdtEndPr>
+        <w:rPr>
+          <w:rFonts w:ascii="Georgia" w:eastAsiaTheme="minorHAnsi" w:hAnsi="Georgia" w:cstheme="minorBidi"/>
+          <w:b/>
+          <w:bCs/>
+          <w:noProof/>
+          <w:color w:val="auto"/>
+          <w:sz w:val="22"/>
+          <w:szCs w:val="22"/>
+        </w:rPr>
+      </w:sdtEndPr>
+      <w:sdtContent>
+        <w:p>
+          <w:pPr>
+            <w:pStyle w:val="TOCHeading"/>
+          </w:pPr>
+          <w:r>
+            <w:t>Contents</w:t>
+          </w:r>
+        </w:p>
+        <w:p>
+          <w:pPr>
+            <w:pStyle w:val="TOC1"/>
+            <w:tabs>
+              <w:tab w:val="right" w:leader="dot" w:pos="9350"/>
+            </w:tabs>
+            <w:rPr>
+              <w:rFonts w:asciiTheme="minorHAnsi" w:eastAsiaTheme="minorEastAsia" w:hAnsiTheme="minorHAnsi"/>
+              <w:noProof/>
+            </w:rPr>
+          </w:pPr>
+          <w:r>
+            <w:fldChar w:fldCharType="begin"/>
+          </w:r>
+          <w:r>
+            <w:instrText xml:space="preserve"> TOC \o "1-3" \h \z \u </w:instrText>
+          </w:r>
+          <w:r>
+            <w:fldChar w:fldCharType="separate"/>
+          </w:r>
+          <w:hyperlink w:anchor="_Toc418068622" w:history="1">
+            <w:r>
+              <w:rPr>
+                <w:rStyle w:val="Hyperlink"/>
+                <w:noProof/>
+              </w:rPr>
+              <w:t>Description</w:t>
+            </w:r>
+            <w:r>
+              <w:rPr>
+                <w:noProof/>
+                <w:webHidden/>
+              </w:rPr>
+              <w:tab/>
+            </w:r>
+            <w:r>
+              <w:rPr>
+                <w:noProof/>
+                <w:webHidden/>
+              </w:rPr>
+              <w:fldChar w:fldCharType="begin"/>
+            </w:r>
+            <w:r>
+              <w:rPr>
+                <w:noProof/>
+                <w:webHidden/>
+              </w:rPr>
+              <w:instrText xml:space="preserve"> PAGEREF _Toc418068622 \h </w:instrText>
+            </w:r>
+            <w:r>
+              <w:rPr>
+                <w:noProof/>
+                <w:webHidden/>
+              </w:rPr>
+            </w:r>
+            <w:r>
+              <w:rPr>
+                <w:noProof/>
+                <w:webHidden/>
+              </w:rPr>
+              <w:fldChar w:fldCharType="separate"/>
+            </w:r>
+            <w:r>
+              <w:rPr>
+                <w:noProof/>
+                <w:webHidden/>
+              </w:rPr>
+              <w:t>1</w:t>
+            </w:r>
+            <w:r>
+              <w:rPr>
+                <w:noProof/>
+                <w:webHidden/>
+              </w:rPr>
+              <w:fldChar w:fldCharType="end"/>
+            </w:r>
+          </w:hyperlink>
+        </w:p>
+        <w:p>
+          <w:pPr>
+            <w:pStyle w:val="TOC1"/>
+            <w:tabs>
+              <w:tab w:val="right" w:leader="dot" w:pos="9350"/>
+            </w:tabs>
+            <w:rPr>
+              <w:rFonts w:asciiTheme="minorHAnsi" w:eastAsiaTheme="minorEastAsia" w:hAnsiTheme="minorHAnsi"/>
+              <w:noProof/>
+            </w:rPr>
+          </w:pPr>
+          <w:hyperlink w:anchor="_Toc418068623" w:history="1">
+            <w:r>
+              <w:rPr>
+                <w:rStyle w:val="Hyperlink"/>
+                <w:noProof/>
+              </w:rPr>
+              <w:t>Change Log:</w:t>
+            </w:r>
+            <w:r>
+              <w:rPr>
+                <w:noProof/>
+                <w:webHidden/>
+              </w:rPr>
+              <w:tab/>
+            </w:r>
+            <w:r>
+              <w:rPr>
+                <w:noProof/>
+                <w:webHidden/>
+              </w:rPr>
+              <w:fldChar w:fldCharType="begin"/>
+            </w:r>
+            <w:r>
+              <w:rPr>
+                <w:noProof/>
+                <w:webHidden/>
+              </w:rPr>
+              <w:instrText xml:space="preserve"> PAGEREF _Toc418068623 \h </w:instrText>
+            </w:r>
+            <w:r>
+              <w:rPr>
+                <w:noProof/>
+                <w:webHidden/>
+              </w:rPr>
+            </w:r>
+            <w:r>
+              <w:rPr>
+                <w:noProof/>
+                <w:webHidden/>
+              </w:rPr>
+              <w:fldChar w:fldCharType="separate"/>
+            </w:r>
+            <w:r>
+              <w:rPr>
+                <w:noProof/>
+                <w:webHidden/>
+              </w:rPr>
+              <w:t>2</w:t>
+            </w:r>
+            <w:r>
+              <w:rPr>
+                <w:noProof/>
+                <w:webHidden/>
+              </w:rPr>
+              <w:fldChar w:fldCharType="end"/>
+            </w:r>
+          </w:hyperlink>
+        </w:p>
+        <w:p>
+          <w:pPr>
+            <w:pStyle w:val="TOC1"/>
+            <w:tabs>
+              <w:tab w:val="right" w:leader="dot" w:pos="9350"/>
+            </w:tabs>
+            <w:rPr>
+              <w:rFonts w:asciiTheme="minorHAnsi" w:eastAsiaTheme="minorEastAsia" w:hAnsiTheme="minorHAnsi"/>
+              <w:noProof/>
+            </w:rPr>
+          </w:pPr>
+          <w:hyperlink w:anchor="_Toc418068624" w:history="1">
+            <w:r>
+              <w:rPr>
+                <w:rStyle w:val="Hyperlink"/>
+                <w:noProof/>
+              </w:rPr>
+              <w:t>Input files</w:t>
+            </w:r>
+            <w:r>
+              <w:rPr>
+                <w:noProof/>
+                <w:webHidden/>
+              </w:rPr>
+              <w:tab/>
+            </w:r>
+            <w:r>
+              <w:rPr>
+                <w:noProof/>
+                <w:webHidden/>
+              </w:rPr>
+              <w:fldChar w:fldCharType="begin"/>
+            </w:r>
+            <w:r>
+              <w:rPr>
+                <w:noProof/>
+                <w:webHidden/>
+              </w:rPr>
+              <w:instrText xml:space="preserve"> PAGEREF _Toc418068624 \h </w:instrText>
+            </w:r>
+            <w:r>
+              <w:rPr>
+                <w:noProof/>
+                <w:webHidden/>
+              </w:rPr>
+            </w:r>
+            <w:r>
+              <w:rPr>
+                <w:noProof/>
+                <w:webHidden/>
+              </w:rPr>
+              <w:fldChar w:fldCharType="separate"/>
+            </w:r>
+            <w:r>
+              <w:rPr>
+                <w:noProof/>
+                <w:webHidden/>
+              </w:rPr>
+              <w:t>4</w:t>
+            </w:r>
+            <w:r>
+              <w:rPr>
+                <w:noProof/>
+                <w:webHidden/>
+              </w:rPr>
+              <w:fldChar w:fldCharType="end"/>
+            </w:r>
+          </w:hyperlink>
+        </w:p>
+        <w:p>
+          <w:pPr>
+            <w:pStyle w:val="TOC1"/>
+            <w:tabs>
+              <w:tab w:val="right" w:leader="dot" w:pos="9350"/>
+            </w:tabs>
+            <w:rPr>
+              <w:rFonts w:asciiTheme="minorHAnsi" w:eastAsiaTheme="minorEastAsia" w:hAnsiTheme="minorHAnsi"/>
+              <w:noProof/>
+            </w:rPr>
+          </w:pPr>
+          <w:hyperlink w:anchor="_Toc418068625" w:history="1">
+            <w:r>
+              <w:rPr>
+                <w:rStyle w:val="Hyperlink"/>
+                <w:noProof/>
+              </w:rPr>
+              <w:t>Running the frontend</w:t>
+            </w:r>
+            <w:r>
+              <w:rPr>
+                <w:noProof/>
+                <w:webHidden/>
+              </w:rPr>
+              <w:tab/>
+            </w:r>
+            <w:r>
+              <w:rPr>
+                <w:noProof/>
+                <w:webHidden/>
+              </w:rPr>
+              <w:fldChar w:fldCharType="begin"/>
+            </w:r>
+            <w:r>
+              <w:rPr>
+                <w:noProof/>
+                <w:webHidden/>
+              </w:rPr>
+              <w:instrText xml:space="preserve"> PAGEREF _Toc418068625 \h </w:instrText>
+            </w:r>
+            <w:r>
+              <w:rPr>
+                <w:noProof/>
+                <w:webHidden/>
+              </w:rPr>
+            </w:r>
+            <w:r>
+              <w:rPr>
+                <w:noProof/>
+                <w:webHidden/>
+              </w:rPr>
+              <w:fldChar w:fldCharType="separate"/>
+            </w:r>
+            <w:r>
+              <w:rPr>
+                <w:noProof/>
+                <w:webHidden/>
+              </w:rPr>
+              <w:t>14</w:t>
+            </w:r>
+            <w:r>
+              <w:rPr>
+                <w:noProof/>
+                <w:webHidden/>
+              </w:rPr>
+              <w:fldChar w:fldCharType="end"/>
+            </w:r>
+          </w:hyperlink>
+        </w:p>
+        <w:p>
+          <w:pPr>
+            <w:pStyle w:val="TOC1"/>
+            <w:tabs>
+              <w:tab w:val="right" w:leader="dot" w:pos="9350"/>
+            </w:tabs>
+            <w:rPr>
+              <w:rFonts w:asciiTheme="minorHAnsi" w:eastAsiaTheme="minorEastAsia" w:hAnsiTheme="minorHAnsi"/>
+              <w:noProof/>
+            </w:rPr>
+          </w:pPr>
+          <w:hyperlink w:anchor="_Toc418068626" w:history="1">
+            <w:r>
+              <w:rPr>
+                <w:rStyle w:val="Hyperlink"/>
+                <w:noProof/>
+              </w:rPr>
+              <w:t>Tools</w:t>
+            </w:r>
+            <w:r>
+              <w:rPr>
+                <w:noProof/>
+                <w:webHidden/>
+              </w:rPr>
+              <w:tab/>
+            </w:r>
+            <w:r>
+              <w:rPr>
+                <w:noProof/>
+                <w:webHidden/>
+              </w:rPr>
+              <w:fldChar w:fldCharType="begin"/>
+            </w:r>
+            <w:r>
+              <w:rPr>
+                <w:noProof/>
+                <w:webHidden/>
+              </w:rPr>
+              <w:instrText xml:space="preserve"> PAGEREF _Toc418068626 \h </w:instrText>
+            </w:r>
+            <w:r>
+              <w:rPr>
+                <w:noProof/>
+                <w:webHidden/>
+              </w:rPr>
+            </w:r>
+            <w:r>
+              <w:rPr>
+                <w:noProof/>
+                <w:webHidden/>
+              </w:rPr>
+              <w:fldChar w:fldCharType="separate"/>
+            </w:r>
+            <w:r>
+              <w:rPr>
+                <w:noProof/>
+                <w:webHidden/>
+              </w:rPr>
+              <w:t>18</w:t>
+            </w:r>
+            <w:r>
+              <w:rPr>
+                <w:noProof/>
+                <w:webHidden/>
+              </w:rPr>
+              <w:fldChar w:fldCharType="end"/>
+            </w:r>
+          </w:hyperlink>
+        </w:p>
+        <w:p>
+          <w:pPr>
+            <w:pStyle w:val="TOC1"/>
+            <w:tabs>
+              <w:tab w:val="right" w:leader="dot" w:pos="9350"/>
+            </w:tabs>
+            <w:rPr>
+              <w:rFonts w:asciiTheme="minorHAnsi" w:eastAsiaTheme="minorEastAsia" w:hAnsiTheme="minorHAnsi"/>
+              <w:noProof/>
+            </w:rPr>
+          </w:pPr>
+          <w:hyperlink w:anchor="_Toc418068627" w:history="1">
+            <w:r>
+              <w:rPr>
+                <w:rStyle w:val="Hyperlink"/>
+                <w:noProof/>
+              </w:rPr>
+              <w:t>View Files Menu</w:t>
+            </w:r>
+            <w:r>
+              <w:rPr>
+                <w:noProof/>
+                <w:webHidden/>
+              </w:rPr>
+              <w:tab/>
+            </w:r>
+            <w:r>
+              <w:rPr>
+                <w:noProof/>
+                <w:webHidden/>
+              </w:rPr>
+              <w:fldChar w:fldCharType="begin"/>
+            </w:r>
+            <w:r>
+              <w:rPr>
+                <w:noProof/>
+                <w:webHidden/>
+              </w:rPr>
+              <w:instrText xml:space="preserve"> PAGEREF _Toc418068627 \h </w:instrText>
+            </w:r>
+            <w:r>
+              <w:rPr>
+                <w:noProof/>
+                <w:webHidden/>
+              </w:rPr>
+            </w:r>
+            <w:r>
+              <w:rPr>
+                <w:noProof/>
+                <w:webHidden/>
+              </w:rPr>
+              <w:fldChar w:fldCharType="separate"/>
+            </w:r>
+            <w:r>
+              <w:rPr>
+                <w:noProof/>
+                <w:webHidden/>
+              </w:rPr>
+              <w:t>19</w:t>
+            </w:r>
+            <w:r>
+              <w:rPr>
+                <w:noProof/>
+                <w:webHidden/>
+              </w:rPr>
+              <w:fldChar w:fldCharType="end"/>
+            </w:r>
+          </w:hyperlink>
+        </w:p>
+        <w:p>
+          <w:pPr>
+            <w:pStyle w:val="TOC1"/>
+            <w:tabs>
+              <w:tab w:val="right" w:leader="dot" w:pos="9350"/>
+            </w:tabs>
+            <w:rPr>
+              <w:rFonts w:asciiTheme="minorHAnsi" w:eastAsiaTheme="minorEastAsia" w:hAnsiTheme="minorHAnsi"/>
+              <w:noProof/>
+            </w:rPr>
+          </w:pPr>
+          <w:hyperlink w:anchor="_Toc418068628" w:history="1">
+            <w:r>
+              <w:rPr>
+                <w:rStyle w:val="Hyperlink"/>
+                <w:noProof/>
+              </w:rPr>
+              <w:t>DynacGUIFit – Fitting Tool</w:t>
+            </w:r>
+            <w:r>
+              <w:rPr>
+                <w:noProof/>
+                <w:webHidden/>
+              </w:rPr>
+              <w:tab/>
+            </w:r>
+            <w:r>
+              <w:rPr>
+                <w:noProof/>
+                <w:webHidden/>
+              </w:rPr>
+              <w:fldChar w:fldCharType="begin"/>
+            </w:r>
+            <w:r>
+              <w:rPr>
+                <w:noProof/>
+                <w:webHidden/>
+              </w:rPr>
+              <w:instrText xml:space="preserve"> PAGEREF _Toc418068628 \h </w:instrText>
+            </w:r>
+            <w:r>
+              <w:rPr>
+                <w:noProof/>
+                <w:webHidden/>
+              </w:rPr>
+            </w:r>
+            <w:r>
+              <w:rPr>
+                <w:noProof/>
+                <w:webHidden/>
+              </w:rPr>
+              <w:fldChar w:fldCharType="separate"/>
+            </w:r>
+            <w:r>
+              <w:rPr>
+                <w:noProof/>
+                <w:webHidden/>
+              </w:rPr>
+              <w:t>20</w:t>
+            </w:r>
+            <w:r>
+              <w:rPr>
+                <w:noProof/>
+                <w:webHidden/>
+              </w:rPr>
+              <w:fldChar w:fldCharType="end"/>
+            </w:r>
+          </w:hyperlink>
+        </w:p>
+        <w:p>
+          <w:pPr>
+            <w:pStyle w:val="TOC1"/>
+            <w:tabs>
+              <w:tab w:val="right" w:leader="dot" w:pos="9350"/>
+            </w:tabs>
+            <w:rPr>
+              <w:rFonts w:asciiTheme="minorHAnsi" w:eastAsiaTheme="minorEastAsia" w:hAnsiTheme="minorHAnsi"/>
+              <w:noProof/>
+            </w:rPr>
+          </w:pPr>
+          <w:hyperlink w:anchor="_Toc418068629" w:history="1">
+            <w:r>
+              <w:rPr>
+                <w:rStyle w:val="Hyperlink"/>
+                <w:noProof/>
+              </w:rPr>
+              <w:t>Load CS Tune</w:t>
+            </w:r>
+            <w:r>
+              <w:rPr>
+                <w:noProof/>
+                <w:webHidden/>
+              </w:rPr>
+              <w:tab/>
+            </w:r>
+            <w:r>
+              <w:rPr>
+                <w:noProof/>
+                <w:webHidden/>
+              </w:rPr>
+              <w:fldChar w:fldCharType="begin"/>
+            </w:r>
+            <w:r>
+              <w:rPr>
+                <w:noProof/>
+                <w:webHidden/>
+              </w:rPr>
+              <w:instrText xml:space="preserve"> PAGEREF _Toc418068629 \h </w:instrText>
+            </w:r>
+            <w:r>
+              <w:rPr>
+                <w:noProof/>
+                <w:webHidden/>
+              </w:rPr>
+            </w:r>
+            <w:r>
+              <w:rPr>
+                <w:noProof/>
+                <w:webHidden/>
+              </w:rPr>
+              <w:fldChar w:fldCharType="separate"/>
+            </w:r>
+            <w:r>
+              <w:rPr>
+                <w:noProof/>
+                <w:webHidden/>
+              </w:rPr>
+              <w:t>23</w:t>
+            </w:r>
+            <w:r>
+              <w:rPr>
+                <w:noProof/>
+                <w:webHidden/>
+              </w:rPr>
+              <w:fldChar w:fldCharType="end"/>
+            </w:r>
+          </w:hyperlink>
+        </w:p>
+        <w:p>
+          <w:pPr>
+            <w:pStyle w:val="TOC1"/>
+            <w:tabs>
+              <w:tab w:val="right" w:leader="dot" w:pos="9350"/>
+            </w:tabs>
+            <w:rPr>
+              <w:rFonts w:asciiTheme="minorHAnsi" w:eastAsiaTheme="minorEastAsia" w:hAnsiTheme="minorHAnsi"/>
+              <w:noProof/>
+            </w:rPr>
+          </w:pPr>
+          <w:hyperlink w:anchor="_Toc418068630" w:history="1">
+            <w:r>
+              <w:rPr>
+                <w:rStyle w:val="Hyperlink"/>
+                <w:noProof/>
+              </w:rPr>
+              <w:t>Known Issues:</w:t>
+            </w:r>
+            <w:r>
+              <w:rPr>
+                <w:noProof/>
+                <w:webHidden/>
+              </w:rPr>
+              <w:tab/>
+            </w:r>
+            <w:r>
+              <w:rPr>
+                <w:noProof/>
+                <w:webHidden/>
+              </w:rPr>
+              <w:fldChar w:fldCharType="begin"/>
+            </w:r>
+            <w:r>
+              <w:rPr>
+                <w:noProof/>
+                <w:webHidden/>
+              </w:rPr>
+              <w:instrText xml:space="preserve"> PAGEREF _Toc418068630 \h </w:instrText>
+            </w:r>
+            <w:r>
+              <w:rPr>
+                <w:noProof/>
+                <w:webHidden/>
+              </w:rPr>
+            </w:r>
+            <w:r>
+              <w:rPr>
+                <w:noProof/>
+                <w:webHidden/>
+              </w:rPr>
+              <w:fldChar w:fldCharType="separate"/>
+            </w:r>
+            <w:r>
+              <w:rPr>
+                <w:noProof/>
+                <w:webHidden/>
+              </w:rPr>
+              <w:t>24</w:t>
+            </w:r>
+            <w:r>
+              <w:rPr>
+                <w:noProof/>
+                <w:webHidden/>
+              </w:rPr>
+              <w:fldChar w:fldCharType="end"/>
+            </w:r>
+          </w:hyperlink>
+        </w:p>
+        <w:p>
+          <w:pPr>
+            <w:pStyle w:val="TOC1"/>
+            <w:tabs>
+              <w:tab w:val="right" w:leader="dot" w:pos="9350"/>
+            </w:tabs>
+            <w:rPr>
+              <w:rFonts w:asciiTheme="minorHAnsi" w:eastAsiaTheme="minorEastAsia" w:hAnsiTheme="minorHAnsi"/>
+              <w:noProof/>
+            </w:rPr>
+          </w:pPr>
+          <w:hyperlink w:anchor="_Toc418068631" w:history="1">
+            <w:r>
+              <w:rPr>
+                <w:rStyle w:val="Hyperlink"/>
+                <w:noProof/>
+              </w:rPr>
+              <w:t>Appendix A - Sample Files</w:t>
+            </w:r>
+            <w:r>
+              <w:rPr>
+                <w:noProof/>
+                <w:webHidden/>
+              </w:rPr>
+              <w:tab/>
+            </w:r>
+            <w:r>
+              <w:rPr>
+                <w:noProof/>
+                <w:webHidden/>
+              </w:rPr>
+              <w:fldChar w:fldCharType="begin"/>
+            </w:r>
+            <w:r>
+              <w:rPr>
+                <w:noProof/>
+                <w:webHidden/>
+              </w:rPr>
+              <w:instrText xml:space="preserve"> PAGEREF _Toc418068631 \h </w:instrText>
+            </w:r>
+            <w:r>
+              <w:rPr>
+                <w:noProof/>
+                <w:webHidden/>
+              </w:rPr>
+            </w:r>
+            <w:r>
+              <w:rPr>
+                <w:noProof/>
+                <w:webHidden/>
+              </w:rPr>
+              <w:fldChar w:fldCharType="separate"/>
+            </w:r>
+            <w:r>
+              <w:rPr>
+                <w:noProof/>
+                <w:webHidden/>
+              </w:rPr>
+              <w:t>25</w:t>
+            </w:r>
+            <w:r>
+              <w:rPr>
+                <w:noProof/>
+                <w:webHidden/>
+              </w:rPr>
+              <w:fldChar w:fldCharType="end"/>
+            </w:r>
+          </w:hyperlink>
+        </w:p>
+        <w:p>
+          <w:pPr>
+            <w:pStyle w:val="TOC1"/>
+            <w:tabs>
+              <w:tab w:val="right" w:leader="dot" w:pos="9350"/>
+            </w:tabs>
+            <w:rPr>
+              <w:rFonts w:asciiTheme="minorHAnsi" w:eastAsiaTheme="minorEastAsia" w:hAnsiTheme="minorHAnsi"/>
+              <w:noProof/>
+            </w:rPr>
+          </w:pPr>
+          <w:hyperlink w:anchor="_Toc418068632" w:history="1">
+            <w:r>
+              <w:rPr>
+                <w:rStyle w:val="Hyperlink"/>
+                <w:noProof/>
+              </w:rPr>
+              <w:t>Appendix B – Space Charge</w:t>
+            </w:r>
+            <w:r>
+              <w:rPr>
+                <w:noProof/>
+                <w:webHidden/>
+              </w:rPr>
+              <w:tab/>
+            </w:r>
+            <w:r>
+              <w:rPr>
+                <w:noProof/>
+                <w:webHidden/>
+              </w:rPr>
+              <w:fldChar w:fldCharType="begin"/>
+            </w:r>
+            <w:r>
+              <w:rPr>
+                <w:noProof/>
+                <w:webHidden/>
+              </w:rPr>
+              <w:instrText xml:space="preserve"> PAGEREF _Toc418068632 \h </w:instrText>
+            </w:r>
+            <w:r>
+              <w:rPr>
+                <w:noProof/>
+                <w:webHidden/>
+              </w:rPr>
+            </w:r>
+            <w:r>
+              <w:rPr>
+                <w:noProof/>
+                <w:webHidden/>
+              </w:rPr>
+              <w:fldChar w:fldCharType="separate"/>
+            </w:r>
+            <w:r>
+              <w:rPr>
+                <w:noProof/>
+                <w:webHidden/>
+              </w:rPr>
+              <w:t>27</w:t>
+            </w:r>
+            <w:r>
+              <w:rPr>
+                <w:noProof/>
+                <w:webHidden/>
+              </w:rPr>
+              <w:fldChar w:fldCharType="end"/>
+            </w:r>
+          </w:hyperlink>
+        </w:p>
+        <w:p>
+          <w:r>
+            <w:rPr>
+              <w:b/>
+              <w:bCs/>
+              <w:noProof/>
+            </w:rPr>
+            <w:fldChar w:fldCharType="end"/>
+          </w:r>
+        </w:p>
+      </w:sdtContent>
+    </w:sdt>
+    <w:p>
+      <w:pPr>
+        <w:rPr>
+          <w:rFonts w:asciiTheme="majorHAnsi" w:eastAsiaTheme="majorEastAsia" w:hAnsiTheme="majorHAnsi" w:cstheme="majorBidi"/>
+          <w:color w:val="365F91" w:themeColor="accent1" w:themeShade="BF"/>
+          <w:sz w:val="32"/>
+          <w:szCs w:val="32"/>
+        </w:rPr>
+      </w:pPr>
+      <w:r>
+        <w:br w:type="page"/>
+      </w:r>
+    </w:p>
     <w:p>
       <w:pPr>
         <w:pStyle w:val="Heading1"/>
       </w:pPr>
-      <w:r>
-        <w:lastRenderedPageBreak/>
+      <w:bookmarkStart w:id="2" w:name="_Toc418068624"/>
+      <w:r>
         <w:t>Input files</w:t>
       </w:r>
+      <w:bookmarkEnd w:id="2"/>
     </w:p>
     <w:p>
       <w:pPr>
@@ -1214,6 +2095,7 @@
         <w:rPr>
           <w:sz w:val="20"/>
         </w:rPr>
+        <w:lastRenderedPageBreak/>
         <w:t xml:space="preserve">A bending magnet. </w:t>
       </w:r>
       <w:r>
@@ -1526,7 +2408,6 @@
         <w:rPr>
           <w:sz w:val="20"/>
         </w:rPr>
-        <w:lastRenderedPageBreak/>
         <w:t>An electrostatic deflector</w:t>
       </w:r>
       <w:r>
@@ -2075,6 +2956,7 @@
         <w:rPr>
           <w:sz w:val="20"/>
         </w:rPr>
+        <w:lastRenderedPageBreak/>
         <w:tab/>
         <w:t xml:space="preserve">0: Reference particle is defined as the </w:t>
       </w:r>
@@ -2351,7 +3233,6 @@
         <w:rPr>
           <w:sz w:val="20"/>
         </w:rPr>
-        <w:lastRenderedPageBreak/>
         <w:t>This entry, which is a combination of several Dynac commands, adds a horizontal, vertical, or four-jaw slit.</w:t>
       </w:r>
     </w:p>
@@ -3369,6 +4250,40 @@
         </w:rPr>
         <w:t xml:space="preserve"> (See the Dynac documentation for an illustration.)</w:t>
       </w:r>
+      <w:r>
+        <w:rPr>
+          <w:sz w:val="20"/>
+        </w:rPr>
+        <w:t xml:space="preserve"> The number of sectors to be used for calculating this and the electrostatic bender are specified in the .</w:t>
+      </w:r>
+      <w:proofErr w:type="spellStart"/>
+      <w:r>
+        <w:rPr>
+          <w:sz w:val="20"/>
+        </w:rPr>
+        <w:t>ini</w:t>
+      </w:r>
+      <w:proofErr w:type="spellEnd"/>
+      <w:r>
+        <w:rPr>
+          <w:sz w:val="20"/>
+        </w:rPr>
+        <w:t xml:space="preserve"> file. (</w:t>
+      </w:r>
+      <w:proofErr w:type="gramStart"/>
+      <w:r>
+        <w:rPr>
+          <w:sz w:val="20"/>
+        </w:rPr>
+        <w:t>below</w:t>
+      </w:r>
+      <w:proofErr w:type="gramEnd"/>
+      <w:r>
+        <w:rPr>
+          <w:sz w:val="20"/>
+        </w:rPr>
+        <w:t>)</w:t>
+      </w:r>
     </w:p>
     <w:p>
       <w:pPr>
@@ -3598,7 +4513,6 @@
         <w:rPr>
           <w:sz w:val="20"/>
         </w:rPr>
-        <w:lastRenderedPageBreak/>
         <w:t>Radius (cm) – bending radius of the deflector</w:t>
       </w:r>
     </w:p>
@@ -3630,6 +4544,58 @@
           <w:sz w:val="20"/>
         </w:rPr>
         <w:t>Vertical Curvature (cm) – radius of vertical curvature.  Set to a large number for a cylindrical deflector.</w:t>
+      </w:r>
+    </w:p>
+    <w:p>
+      <w:pPr>
+        <w:pStyle w:val="ListParagraph"/>
+        <w:ind w:left="2158" w:hanging="720"/>
+        <w:rPr>
+          <w:sz w:val="20"/>
+        </w:rPr>
+      </w:pPr>
+    </w:p>
+    <w:p>
+      <w:pPr>
+        <w:pStyle w:val="ListParagraph"/>
+        <w:ind w:left="2158" w:hanging="720"/>
+        <w:rPr>
+          <w:sz w:val="20"/>
+        </w:rPr>
+      </w:pPr>
+      <w:r>
+        <w:rPr>
+          <w:sz w:val="20"/>
+        </w:rPr>
+        <w:t>The number of sectors to be used for calculating this and the magnetic bender are specified in the .</w:t>
+      </w:r>
+      <w:proofErr w:type="spellStart"/>
+      <w:r>
+        <w:rPr>
+          <w:sz w:val="20"/>
+        </w:rPr>
+        <w:t>ini</w:t>
+      </w:r>
+      <w:proofErr w:type="spellEnd"/>
+      <w:r>
+        <w:rPr>
+          <w:sz w:val="20"/>
+        </w:rPr>
+        <w:t xml:space="preserve"> file. (</w:t>
+      </w:r>
+      <w:proofErr w:type="gramStart"/>
+      <w:r>
+        <w:rPr>
+          <w:sz w:val="20"/>
+        </w:rPr>
+        <w:t>see</w:t>
+      </w:r>
+      <w:proofErr w:type="gramEnd"/>
+      <w:r>
+        <w:rPr>
+          <w:sz w:val="20"/>
+        </w:rPr>
+        <w:t xml:space="preserve"> below)</w:t>
       </w:r>
     </w:p>
     <w:p>
@@ -3972,6 +4938,7 @@
         <w:rPr>
           <w:sz w:val="20"/>
         </w:rPr>
+        <w:lastRenderedPageBreak/>
         <w:tab/>
         <w:t>1 – Vertical</w:t>
       </w:r>
@@ -4373,7 +5340,6 @@
         <w:rPr>
           <w:sz w:val="20"/>
         </w:rPr>
-        <w:lastRenderedPageBreak/>
         <w:tab/>
         <w:t>3 – Vertical Electric</w:t>
       </w:r>
@@ -4823,6 +5789,7 @@
         <w:rPr>
           <w:sz w:val="20"/>
         </w:rPr>
+        <w:lastRenderedPageBreak/>
         <w:t xml:space="preserve">(NOTE: </w:t>
       </w:r>
       <w:r>
@@ -5379,7 +6346,6 @@
         <w:rPr>
           <w:sz w:val="20"/>
         </w:rPr>
-        <w:lastRenderedPageBreak/>
         <w:t xml:space="preserve">Longitudinal parameters of the initial beam may be specified either as a DC beam (default) or by using Twiss parameters for the z dimensions of the beam.  To choose the type of distribution, set the </w:t>
       </w:r>
       <w:proofErr w:type="spellStart"/>
@@ -6157,6 +7123,44 @@
         <w:rPr>
           <w:sz w:val="20"/>
         </w:rPr>
+        <w:t>Multiple charge state beams require that magnetic and electrostatic benders use more than 1 sector for computation.  If only one sector is specified in the .</w:t>
+      </w:r>
+      <w:proofErr w:type="spellStart"/>
+      <w:r>
+        <w:rPr>
+          <w:sz w:val="20"/>
+        </w:rPr>
+        <w:t>ini</w:t>
+      </w:r>
+      <w:proofErr w:type="spellEnd"/>
+      <w:r>
+        <w:rPr>
+          <w:sz w:val="20"/>
+        </w:rPr>
+        <w:t xml:space="preserve"> file, the value will be changed to 2.</w:t>
+      </w:r>
+    </w:p>
+    <w:p>
+      <w:pPr>
+        <w:pStyle w:val="ListParagraph"/>
+        <w:ind w:left="1440"/>
+        <w:rPr>
+          <w:sz w:val="20"/>
+        </w:rPr>
+      </w:pPr>
+    </w:p>
+    <w:p>
+      <w:pPr>
+        <w:pStyle w:val="ListParagraph"/>
+        <w:ind w:left="1440"/>
+        <w:rPr>
+          <w:sz w:val="20"/>
+        </w:rPr>
+      </w:pPr>
+      <w:r>
+        <w:rPr>
+          <w:sz w:val="20"/>
+        </w:rPr>
         <w:t>Example:</w:t>
       </w:r>
     </w:p>
@@ -6867,6 +7871,7 @@
           <w:rFonts w:ascii="Courier New" w:hAnsi="Courier New" w:cs="Courier New"/>
           <w:sz w:val="20"/>
         </w:rPr>
+        <w:lastRenderedPageBreak/>
         <w:t>Npart</w:t>
       </w:r>
       <w:proofErr w:type="spellEnd"/>
@@ -7764,7 +8769,6 @@
                 <w:rFonts w:ascii="Courier New" w:hAnsi="Courier New" w:cs="Courier New"/>
                 <w:sz w:val="20"/>
               </w:rPr>
-              <w:lastRenderedPageBreak/>
               <w:t>Phase (</w:t>
             </w:r>
             <w:proofErr w:type="spellStart"/>
@@ -7805,7 +8809,6 @@
                 <w:rFonts w:ascii="Courier New" w:hAnsi="Courier New" w:cs="Courier New"/>
                 <w:sz w:val="20"/>
               </w:rPr>
-              <w:lastRenderedPageBreak/>
               <w:t>RFQ</w:t>
             </w:r>
           </w:p>
@@ -8264,6 +9267,96 @@
         <w:pStyle w:val="ListParagraph"/>
         <w:rPr>
           <w:rFonts w:cs="Courier New"/>
+          <w:i/>
+          <w:sz w:val="20"/>
+        </w:rPr>
+      </w:pPr>
+      <w:r>
+        <w:rPr>
+          <w:rFonts w:cs="Courier New"/>
+          <w:sz w:val="20"/>
+        </w:rPr>
+        <w:t xml:space="preserve">Note that these values are read when </w:t>
+      </w:r>
+      <w:proofErr w:type="spellStart"/>
+      <w:r>
+        <w:rPr>
+          <w:rFonts w:cs="Courier New"/>
+          <w:sz w:val="20"/>
+        </w:rPr>
+        <w:t>DynacGUI</w:t>
+      </w:r>
+      <w:proofErr w:type="spellEnd"/>
+      <w:r>
+        <w:rPr>
+          <w:rFonts w:cs="Courier New"/>
+          <w:sz w:val="20"/>
+        </w:rPr>
+        <w:t xml:space="preserve"> is first launched.  If they are changed after </w:t>
+      </w:r>
+      <w:proofErr w:type="spellStart"/>
+      <w:r>
+        <w:rPr>
+          <w:rFonts w:cs="Courier New"/>
+          <w:sz w:val="20"/>
+        </w:rPr>
+        <w:t>DynacGUI</w:t>
+      </w:r>
+      <w:proofErr w:type="spellEnd"/>
+      <w:r>
+        <w:rPr>
+          <w:rFonts w:cs="Courier New"/>
+          <w:sz w:val="20"/>
+        </w:rPr>
+        <w:t xml:space="preserve"> is running, the values will not be updated until the frontend is closed </w:t>
+      </w:r>
+      <w:proofErr w:type="gramStart"/>
+      <w:r>
+        <w:rPr>
+          <w:rFonts w:cs="Courier New"/>
+          <w:sz w:val="20"/>
+        </w:rPr>
+        <w:t>an</w:t>
+      </w:r>
+      <w:proofErr w:type="gramEnd"/>
+      <w:r>
+        <w:rPr>
+          <w:rFonts w:cs="Courier New"/>
+          <w:sz w:val="20"/>
+        </w:rPr>
+        <w:t xml:space="preserve"> </w:t>
+      </w:r>
+      <w:proofErr w:type="spellStart"/>
+      <w:r>
+        <w:rPr>
+          <w:rFonts w:cs="Courier New"/>
+          <w:sz w:val="20"/>
+        </w:rPr>
+        <w:t>relaunched</w:t>
+      </w:r>
+      <w:proofErr w:type="spellEnd"/>
+      <w:r>
+        <w:rPr>
+          <w:rFonts w:cs="Courier New"/>
+          <w:sz w:val="20"/>
+        </w:rPr>
+        <w:t>.</w:t>
+      </w:r>
+    </w:p>
+    <w:p>
+      <w:pPr>
+        <w:pStyle w:val="ListParagraph"/>
+        <w:rPr>
+          <w:rFonts w:cs="Courier New"/>
+          <w:sz w:val="20"/>
+        </w:rPr>
+      </w:pPr>
+    </w:p>
+    <w:p>
+      <w:pPr>
+        <w:pStyle w:val="ListParagraph"/>
+        <w:rPr>
+          <w:rFonts w:cs="Courier New"/>
           <w:sz w:val="20"/>
         </w:rPr>
       </w:pPr>
@@ -8283,44 +9376,274 @@
           <w:sz w:val="20"/>
         </w:rPr>
       </w:pPr>
-      <w:r>
-        <w:rPr>
-          <w:rFonts w:cs="Courier New"/>
-          <w:sz w:val="20"/>
-        </w:rPr>
-        <w:t>Layout – default layout filename</w:t>
-      </w:r>
-    </w:p>
-    <w:p>
-      <w:pPr>
-        <w:pStyle w:val="ListParagraph"/>
-        <w:rPr>
-          <w:rFonts w:cs="Courier New"/>
-          <w:sz w:val="20"/>
-        </w:rPr>
-      </w:pPr>
-      <w:r>
-        <w:rPr>
-          <w:rFonts w:cs="Courier New"/>
-          <w:sz w:val="20"/>
-        </w:rPr>
-        <w:t>Devices – default device filename</w:t>
-      </w:r>
-    </w:p>
-    <w:p>
-      <w:pPr>
-        <w:pStyle w:val="ListParagraph"/>
-        <w:rPr>
-          <w:rFonts w:cs="Courier New"/>
-          <w:sz w:val="20"/>
-        </w:rPr>
-      </w:pPr>
-      <w:r>
-        <w:rPr>
-          <w:rFonts w:cs="Courier New"/>
-          <w:sz w:val="20"/>
-        </w:rPr>
-        <w:t>Tune – default tune settings filename</w:t>
+    </w:p>
+    <w:p>
+      <w:pPr>
+        <w:pStyle w:val="ListParagraph"/>
+        <w:rPr>
+          <w:rFonts w:cs="Courier New"/>
+          <w:sz w:val="20"/>
+          <w:u w:val="single"/>
+        </w:rPr>
+      </w:pPr>
+      <w:r>
+        <w:rPr>
+          <w:rFonts w:cs="Courier New"/>
+          <w:sz w:val="20"/>
+          <w:u w:val="single"/>
+        </w:rPr>
+        <w:t>File Locations:</w:t>
+      </w:r>
+    </w:p>
+    <w:p>
+      <w:pPr>
+        <w:pStyle w:val="ListParagraph"/>
+        <w:rPr>
+          <w:rFonts w:cs="Courier New"/>
+          <w:sz w:val="20"/>
+        </w:rPr>
+      </w:pPr>
+      <w:r>
+        <w:rPr>
+          <w:rFonts w:cs="Courier New"/>
+          <w:sz w:val="20"/>
+        </w:rPr>
+        <w:t xml:space="preserve">Layout </w:t>
+      </w:r>
+      <w:r>
+        <w:rPr>
+          <w:rFonts w:cs="Courier New"/>
+          <w:sz w:val="20"/>
+        </w:rPr>
+        <w:tab/>
+      </w:r>
+      <w:r>
+        <w:rPr>
+          <w:rFonts w:cs="Courier New"/>
+          <w:sz w:val="20"/>
+        </w:rPr>
+        <w:t xml:space="preserve"> </w:t>
+      </w:r>
+      <w:r>
+        <w:rPr>
+          <w:rFonts w:cs="Courier New"/>
+          <w:sz w:val="20"/>
+        </w:rPr>
+        <w:tab/>
+      </w:r>
+      <w:r>
+        <w:rPr>
+          <w:rFonts w:cs="Courier New"/>
+          <w:sz w:val="20"/>
+        </w:rPr>
+        <w:t>default layout filename</w:t>
+      </w:r>
+    </w:p>
+    <w:p>
+      <w:pPr>
+        <w:pStyle w:val="ListParagraph"/>
+        <w:rPr>
+          <w:rFonts w:cs="Courier New"/>
+          <w:sz w:val="20"/>
+        </w:rPr>
+      </w:pPr>
+      <w:r>
+        <w:rPr>
+          <w:rFonts w:cs="Courier New"/>
+          <w:sz w:val="20"/>
+        </w:rPr>
+        <w:t xml:space="preserve">Devices </w:t>
+      </w:r>
+      <w:r>
+        <w:rPr>
+          <w:rFonts w:cs="Courier New"/>
+          <w:sz w:val="20"/>
+        </w:rPr>
+        <w:t xml:space="preserve"> </w:t>
+      </w:r>
+      <w:r>
+        <w:rPr>
+          <w:rFonts w:cs="Courier New"/>
+          <w:sz w:val="20"/>
+        </w:rPr>
+        <w:tab/>
+      </w:r>
+      <w:r>
+        <w:rPr>
+          <w:rFonts w:cs="Courier New"/>
+          <w:sz w:val="20"/>
+        </w:rPr>
+        <w:t>default device filename</w:t>
+      </w:r>
+    </w:p>
+    <w:p>
+      <w:pPr>
+        <w:pStyle w:val="ListParagraph"/>
+        <w:rPr>
+          <w:rFonts w:cs="Courier New"/>
+          <w:sz w:val="20"/>
+        </w:rPr>
+      </w:pPr>
+      <w:r>
+        <w:rPr>
+          <w:rFonts w:cs="Courier New"/>
+          <w:sz w:val="20"/>
+        </w:rPr>
+        <w:t xml:space="preserve">Tune </w:t>
+      </w:r>
+      <w:r>
+        <w:rPr>
+          <w:rFonts w:cs="Courier New"/>
+          <w:sz w:val="20"/>
+        </w:rPr>
+        <w:tab/>
+      </w:r>
+      <w:r>
+        <w:rPr>
+          <w:rFonts w:cs="Courier New"/>
+          <w:sz w:val="20"/>
+        </w:rPr>
+        <w:tab/>
+      </w:r>
+      <w:r>
+        <w:rPr>
+          <w:rFonts w:cs="Courier New"/>
+          <w:sz w:val="20"/>
+        </w:rPr>
+        <w:t>default tune settings filename</w:t>
+      </w:r>
+    </w:p>
+    <w:p>
+      <w:pPr>
+        <w:pStyle w:val="ListParagraph"/>
+        <w:ind w:left="1438" w:hanging="720"/>
+        <w:rPr>
+          <w:rFonts w:cs="Courier New"/>
+          <w:sz w:val="20"/>
+        </w:rPr>
+      </w:pPr>
+      <w:r>
+        <w:rPr>
+          <w:rFonts w:cs="Courier New"/>
+          <w:sz w:val="20"/>
+        </w:rPr>
+        <w:t xml:space="preserve">Executable </w:t>
+      </w:r>
+      <w:r>
+        <w:rPr>
+          <w:rFonts w:cs="Courier New"/>
+          <w:sz w:val="20"/>
+        </w:rPr>
+        <w:tab/>
+      </w:r>
+      <w:r>
+        <w:rPr>
+          <w:rFonts w:cs="Courier New"/>
+          <w:sz w:val="20"/>
+        </w:rPr>
+        <w:t>location of Dynac executable.  This is un</w:t>
+      </w:r>
+      <w:r>
+        <w:rPr>
+          <w:rFonts w:cs="Courier New"/>
+          <w:sz w:val="20"/>
+        </w:rPr>
+        <w:t>necessary if Dynac is on your path with the default name of “dynacv6_0.exe”.</w:t>
+      </w:r>
+    </w:p>
+    <w:p>
+      <w:pPr>
+        <w:pStyle w:val="ListParagraph"/>
+        <w:ind w:left="1438" w:hanging="720"/>
+        <w:rPr>
+          <w:rFonts w:cs="Courier New"/>
+          <w:sz w:val="20"/>
+        </w:rPr>
+      </w:pPr>
+      <w:r>
+        <w:rPr>
+          <w:rFonts w:cs="Courier New"/>
+          <w:sz w:val="20"/>
+        </w:rPr>
+        <w:t xml:space="preserve">Executable2 </w:t>
+      </w:r>
+      <w:r>
+        <w:rPr>
+          <w:rFonts w:cs="Courier New"/>
+          <w:sz w:val="20"/>
+        </w:rPr>
+        <w:t>and Executable3</w:t>
+      </w:r>
+      <w:r>
+        <w:rPr>
+          <w:rFonts w:cs="Courier New"/>
+          <w:sz w:val="20"/>
+        </w:rPr>
+        <w:t>– location</w:t>
+      </w:r>
+      <w:r>
+        <w:rPr>
+          <w:rFonts w:cs="Courier New"/>
+          <w:sz w:val="20"/>
+        </w:rPr>
+        <w:t>s</w:t>
+      </w:r>
+      <w:r>
+        <w:rPr>
+          <w:rFonts w:cs="Courier New"/>
+          <w:sz w:val="20"/>
+        </w:rPr>
+        <w:t xml:space="preserve"> of a second </w:t>
+      </w:r>
+      <w:r>
+        <w:rPr>
+          <w:rFonts w:cs="Courier New"/>
+          <w:sz w:val="20"/>
+        </w:rPr>
+        <w:t xml:space="preserve">and third </w:t>
+      </w:r>
+      <w:r>
+        <w:rPr>
+          <w:rFonts w:cs="Courier New"/>
+          <w:sz w:val="20"/>
+        </w:rPr>
+        <w:t>Dynac executable.  If this is present, a menu will appear to allow you to select which executable to use.</w:t>
+      </w:r>
+      <w:r>
+        <w:rPr>
+          <w:rFonts w:cs="Courier New"/>
+          <w:sz w:val="20"/>
+        </w:rPr>
+        <w:t xml:space="preserve"> (Potentially useful for comparing Dynac versions.)</w:t>
+      </w:r>
+    </w:p>
+    <w:p>
+      <w:pPr>
+        <w:pStyle w:val="ListParagraph"/>
+        <w:ind w:left="1438" w:hanging="720"/>
+        <w:rPr>
+          <w:rFonts w:cs="Courier New"/>
+          <w:sz w:val="20"/>
+        </w:rPr>
+      </w:pPr>
+    </w:p>
+    <w:p>
+      <w:pPr>
+        <w:pStyle w:val="ListParagraph"/>
+        <w:ind w:left="1438" w:hanging="720"/>
+        <w:rPr>
+          <w:rFonts w:cs="Courier New"/>
+          <w:sz w:val="20"/>
+          <w:u w:val="single"/>
+        </w:rPr>
+      </w:pPr>
+      <w:r>
+        <w:rPr>
+          <w:rFonts w:cs="Courier New"/>
+          <w:sz w:val="20"/>
+          <w:u w:val="single"/>
+        </w:rPr>
+        <w:t>Beamline parameters:</w:t>
       </w:r>
     </w:p>
     <w:p>
@@ -8338,6 +9661,238 @@
           <w:rFonts w:cs="Courier New"/>
           <w:sz w:val="20"/>
         </w:rPr>
+        <w:t>RFQreject</w:t>
+      </w:r>
+      <w:proofErr w:type="spellEnd"/>
+      <w:r>
+        <w:rPr>
+          <w:rFonts w:cs="Courier New"/>
+          <w:sz w:val="20"/>
+        </w:rPr>
+        <w:tab/>
+      </w:r>
+      <w:r>
+        <w:rPr>
+          <w:rFonts w:cs="Courier New"/>
+          <w:sz w:val="20"/>
+        </w:rPr>
+        <w:t xml:space="preserve">Fractional energy deviation </w:t>
+      </w:r>
+      <w:r>
+        <w:rPr>
+          <w:rFonts w:cs="Courier New"/>
+          <w:sz w:val="20"/>
+        </w:rPr>
+        <w:t>(</w:t>
+      </w:r>
+      <w:r>
+        <w:rPr>
+          <w:rFonts w:ascii="Gulim" w:eastAsia="Gulim" w:hAnsi="Gulim" w:cs="Courier New" w:hint="eastAsia"/>
+          <w:sz w:val="20"/>
+        </w:rPr>
+        <w:t>Δ</w:t>
+      </w:r>
+      <w:r>
+        <w:rPr>
+          <w:rFonts w:cs="Courier New"/>
+          <w:sz w:val="20"/>
+        </w:rPr>
+        <w:t xml:space="preserve">E/&lt;E&gt;) </w:t>
+      </w:r>
+      <w:r>
+        <w:rPr>
+          <w:rFonts w:cs="Courier New"/>
+          <w:sz w:val="20"/>
+        </w:rPr>
+        <w:t>rejected after</w:t>
+      </w:r>
+      <w:r>
+        <w:rPr>
+          <w:rFonts w:cs="Courier New"/>
+          <w:sz w:val="20"/>
+        </w:rPr>
+        <w:t xml:space="preserve"> an</w:t>
+      </w:r>
+      <w:r>
+        <w:rPr>
+          <w:rFonts w:cs="Courier New"/>
+          <w:sz w:val="20"/>
+        </w:rPr>
+        <w:t xml:space="preserve"> RFQ. This is the deviation from the average particle energy </w:t>
+      </w:r>
+      <w:r>
+        <w:rPr>
+          <w:rFonts w:cs="Courier New"/>
+          <w:i/>
+          <w:sz w:val="20"/>
+        </w:rPr>
+        <w:t>including</w:t>
+      </w:r>
+      <w:r>
+        <w:rPr>
+          <w:rFonts w:cs="Courier New"/>
+          <w:sz w:val="20"/>
+        </w:rPr>
+        <w:t xml:space="preserve"> the </w:t>
+      </w:r>
+      <w:proofErr w:type="spellStart"/>
+      <w:r>
+        <w:rPr>
+          <w:rFonts w:cs="Courier New"/>
+          <w:sz w:val="20"/>
+        </w:rPr>
+        <w:t>unaccelerated</w:t>
+      </w:r>
+      <w:proofErr w:type="spellEnd"/>
+      <w:r>
+        <w:rPr>
+          <w:rFonts w:cs="Courier New"/>
+          <w:sz w:val="20"/>
+        </w:rPr>
+        <w:t xml:space="preserve"> particles.</w:t>
+      </w:r>
+      <w:r>
+        <w:rPr>
+          <w:rFonts w:cs="Courier New"/>
+          <w:sz w:val="20"/>
+        </w:rPr>
+        <w:t xml:space="preserve"> (</w:t>
+      </w:r>
+      <w:proofErr w:type="gramStart"/>
+      <w:r>
+        <w:rPr>
+          <w:rFonts w:cs="Courier New"/>
+          <w:sz w:val="20"/>
+        </w:rPr>
+        <w:t>default</w:t>
+      </w:r>
+      <w:proofErr w:type="gramEnd"/>
+      <w:r>
+        <w:rPr>
+          <w:rFonts w:cs="Courier New"/>
+          <w:sz w:val="20"/>
+        </w:rPr>
+        <w:t xml:space="preserve"> = 0.5)</w:t>
+      </w:r>
+    </w:p>
+    <w:p>
+      <w:pPr>
+        <w:pStyle w:val="ListParagraph"/>
+        <w:ind w:left="1440" w:hanging="720"/>
+        <w:rPr>
+          <w:rFonts w:cs="Courier New"/>
+          <w:sz w:val="20"/>
+        </w:rPr>
+      </w:pPr>
+      <w:proofErr w:type="spellStart"/>
+      <w:r>
+        <w:rPr>
+          <w:rFonts w:cs="Courier New"/>
+          <w:sz w:val="20"/>
+        </w:rPr>
+        <w:t>Esectors</w:t>
+      </w:r>
+      <w:proofErr w:type="spellEnd"/>
+      <w:r>
+        <w:rPr>
+          <w:rFonts w:cs="Courier New"/>
+          <w:sz w:val="20"/>
+        </w:rPr>
+        <w:tab/>
+      </w:r>
+      <w:r>
+        <w:rPr>
+          <w:rFonts w:cs="Courier New"/>
+          <w:sz w:val="20"/>
+        </w:rPr>
+        <w:t>N</w:t>
+      </w:r>
+      <w:r>
+        <w:rPr>
+          <w:rFonts w:cs="Courier New"/>
+          <w:sz w:val="20"/>
+        </w:rPr>
+        <w:t>umber of sectors used to calculate electrostatic benders</w:t>
+      </w:r>
+      <w:r>
+        <w:rPr>
+          <w:rFonts w:cs="Courier New"/>
+          <w:sz w:val="20"/>
+        </w:rPr>
+        <w:t xml:space="preserve"> (default = 10)</w:t>
+      </w:r>
+    </w:p>
+    <w:p>
+      <w:pPr>
+        <w:pStyle w:val="ListParagraph"/>
+        <w:ind w:left="1440" w:hanging="720"/>
+        <w:rPr>
+          <w:rFonts w:cs="Courier New"/>
+          <w:sz w:val="20"/>
+        </w:rPr>
+      </w:pPr>
+      <w:proofErr w:type="spellStart"/>
+      <w:r>
+        <w:rPr>
+          <w:rFonts w:cs="Courier New"/>
+          <w:sz w:val="20"/>
+        </w:rPr>
+        <w:t>Bsectors</w:t>
+      </w:r>
+      <w:proofErr w:type="spellEnd"/>
+      <w:r>
+        <w:rPr>
+          <w:rFonts w:cs="Courier New"/>
+          <w:sz w:val="20"/>
+        </w:rPr>
+        <w:tab/>
+      </w:r>
+      <w:r>
+        <w:rPr>
+          <w:rFonts w:cs="Courier New"/>
+          <w:sz w:val="20"/>
+        </w:rPr>
+        <w:t>Number of sectors used to calculate magnetic benders</w:t>
+      </w:r>
+      <w:r>
+        <w:rPr>
+          <w:rFonts w:cs="Courier New"/>
+          <w:sz w:val="20"/>
+        </w:rPr>
+        <w:t>. (</w:t>
+      </w:r>
+      <w:proofErr w:type="gramStart"/>
+      <w:r>
+        <w:rPr>
+          <w:rFonts w:cs="Courier New"/>
+          <w:sz w:val="20"/>
+        </w:rPr>
+        <w:t>default</w:t>
+      </w:r>
+      <w:proofErr w:type="gramEnd"/>
+      <w:r>
+        <w:rPr>
+          <w:rFonts w:cs="Courier New"/>
+          <w:sz w:val="20"/>
+        </w:rPr>
+        <w:t xml:space="preserve"> = 10)</w:t>
+      </w:r>
+    </w:p>
+    <w:p>
+      <w:pPr>
+        <w:pStyle w:val="ListParagraph"/>
+        <w:ind w:left="1440" w:hanging="720"/>
+        <w:rPr>
+          <w:rFonts w:cs="Courier New"/>
+          <w:sz w:val="20"/>
+        </w:rPr>
+      </w:pPr>
+      <w:proofErr w:type="spellStart"/>
+      <w:r>
+        <w:rPr>
+          <w:rFonts w:cs="Courier New"/>
+          <w:sz w:val="20"/>
+        </w:rPr>
         <w:t>Edflec</w:t>
       </w:r>
       <w:proofErr w:type="spellEnd"/>
@@ -8346,61 +9901,88 @@
           <w:rFonts w:cs="Courier New"/>
           <w:sz w:val="20"/>
         </w:rPr>
-        <w:t xml:space="preserve"> – Number of parameters accepted by the “EDFLEC” card in </w:t>
-      </w:r>
-      <w:r>
-        <w:rPr>
-          <w:rFonts w:cs="Courier New"/>
-          <w:sz w:val="20"/>
-        </w:rPr>
-        <w:t>D</w:t>
-      </w:r>
-      <w:r>
-        <w:rPr>
-          <w:rFonts w:cs="Courier New"/>
-          <w:sz w:val="20"/>
-        </w:rPr>
-        <w:t xml:space="preserve">ynac. </w:t>
-      </w:r>
-    </w:p>
-    <w:p>
-      <w:pPr>
-        <w:pStyle w:val="ListParagraph"/>
-        <w:ind w:left="1440" w:hanging="2"/>
-        <w:rPr>
-          <w:rFonts w:cs="Courier New"/>
-          <w:sz w:val="20"/>
-        </w:rPr>
-      </w:pPr>
-      <w:r>
-        <w:rPr>
-          <w:rFonts w:cs="Courier New"/>
-          <w:sz w:val="20"/>
-        </w:rPr>
-        <w:t>3 – Dynac r12 and below</w:t>
-      </w:r>
-    </w:p>
-    <w:p>
-      <w:pPr>
-        <w:pStyle w:val="ListParagraph"/>
-        <w:ind w:left="1440" w:hanging="2"/>
-        <w:rPr>
-          <w:rFonts w:cs="Courier New"/>
-          <w:sz w:val="20"/>
-        </w:rPr>
-      </w:pPr>
-      <w:r>
-        <w:rPr>
-          <w:rFonts w:cs="Courier New"/>
-          <w:sz w:val="20"/>
-        </w:rPr>
-        <w:t>4 (default) – Dynac r13 and up.</w:t>
-      </w:r>
-    </w:p>
-    <w:p>
-      <w:pPr>
-        <w:pStyle w:val="ListParagraph"/>
-        <w:ind w:left="1440" w:hanging="2"/>
+        <w:t xml:space="preserve"> </w:t>
+      </w:r>
+      <w:r>
+        <w:rPr>
+          <w:rFonts w:cs="Courier New"/>
+          <w:sz w:val="20"/>
+        </w:rPr>
+        <w:tab/>
+        <w:t xml:space="preserve"> </w:t>
+      </w:r>
+      <w:r>
+        <w:rPr>
+          <w:rFonts w:cs="Courier New"/>
+          <w:sz w:val="20"/>
+        </w:rPr>
+        <w:tab/>
+        <w:t xml:space="preserve">Number of parameters accepted by the “EDFLEC” card in Dynac. </w:t>
+      </w:r>
+    </w:p>
+    <w:p>
+      <w:pPr>
+        <w:pStyle w:val="ListParagraph"/>
+        <w:ind w:left="2160"/>
+        <w:rPr>
+          <w:rFonts w:cs="Courier New"/>
+          <w:sz w:val="20"/>
+        </w:rPr>
+      </w:pPr>
+      <w:r>
+        <w:rPr>
+          <w:rFonts w:cs="Courier New"/>
+          <w:sz w:val="20"/>
+        </w:rPr>
+        <w:t>3 – Dynac r12 and below.</w:t>
+      </w:r>
+    </w:p>
+    <w:p>
+      <w:pPr>
+        <w:pStyle w:val="ListParagraph"/>
+        <w:ind w:left="2160"/>
+        <w:rPr>
+          <w:rFonts w:cs="Courier New"/>
+          <w:sz w:val="20"/>
+        </w:rPr>
+      </w:pPr>
+      <w:proofErr w:type="gramStart"/>
+      <w:r>
+        <w:rPr>
+          <w:rFonts w:cs="Courier New"/>
+          <w:sz w:val="20"/>
+        </w:rPr>
+        <w:t>4  –</w:t>
+      </w:r>
+      <w:proofErr w:type="gramEnd"/>
+      <w:r>
+        <w:rPr>
+          <w:rFonts w:cs="Courier New"/>
+          <w:sz w:val="20"/>
+        </w:rPr>
+        <w:t xml:space="preserve"> Dynac r13 and up. (</w:t>
+      </w:r>
+      <w:proofErr w:type="gramStart"/>
+      <w:r>
+        <w:rPr>
+          <w:rFonts w:cs="Courier New"/>
+          <w:sz w:val="20"/>
+        </w:rPr>
+        <w:t>default</w:t>
+      </w:r>
+      <w:proofErr w:type="gramEnd"/>
+      <w:r>
+        <w:rPr>
+          <w:rFonts w:cs="Courier New"/>
+          <w:sz w:val="20"/>
+        </w:rPr>
+        <w:t>)</w:t>
+      </w:r>
+    </w:p>
+    <w:p>
+      <w:pPr>
+        <w:pStyle w:val="ListParagraph"/>
+        <w:ind w:left="2880"/>
         <w:rPr>
           <w:rFonts w:cs="Courier New"/>
           <w:sz w:val="20"/>
@@ -8431,20 +10013,6 @@
           <w:sz w:val="20"/>
         </w:rPr>
       </w:pPr>
-      <w:r>
-        <w:rPr>
-          <w:rFonts w:cs="Courier New"/>
-          <w:sz w:val="20"/>
-        </w:rPr>
-        <w:t>Executable – location of Dynac executable.  This is un</w:t>
-      </w:r>
-      <w:r>
-        <w:rPr>
-          <w:rFonts w:cs="Courier New"/>
-          <w:sz w:val="20"/>
-        </w:rPr>
-        <w:t>necessary if Dynac is on your path with the default name of “dynacv6_0.exe”.</w:t>
-      </w:r>
     </w:p>
     <w:p>
       <w:pPr>
@@ -8453,56 +10021,16 @@
         <w:rPr>
           <w:rFonts w:cs="Courier New"/>
           <w:sz w:val="20"/>
-        </w:rPr>
-      </w:pPr>
-      <w:r>
-        <w:rPr>
-          <w:rFonts w:cs="Courier New"/>
-          <w:sz w:val="20"/>
-        </w:rPr>
-        <w:t xml:space="preserve">Executable2 </w:t>
-      </w:r>
-      <w:r>
-        <w:rPr>
-          <w:rFonts w:cs="Courier New"/>
-          <w:sz w:val="20"/>
-        </w:rPr>
-        <w:t>and Executable3</w:t>
-      </w:r>
-      <w:r>
-        <w:rPr>
-          <w:rFonts w:cs="Courier New"/>
-          <w:sz w:val="20"/>
-        </w:rPr>
-        <w:t>– location</w:t>
-      </w:r>
-      <w:r>
-        <w:rPr>
-          <w:rFonts w:cs="Courier New"/>
-          <w:sz w:val="20"/>
-        </w:rPr>
-        <w:t>s</w:t>
-      </w:r>
-      <w:r>
-        <w:rPr>
-          <w:rFonts w:cs="Courier New"/>
-          <w:sz w:val="20"/>
-        </w:rPr>
-        <w:t xml:space="preserve"> of a second </w:t>
-      </w:r>
-      <w:r>
-        <w:rPr>
-          <w:rFonts w:cs="Courier New"/>
-          <w:sz w:val="20"/>
-        </w:rPr>
-        <w:t xml:space="preserve">and third </w:t>
-      </w:r>
-      <w:r>
-        <w:rPr>
-          <w:rFonts w:cs="Courier New"/>
-          <w:sz w:val="20"/>
-        </w:rPr>
-        <w:t>Dynac executable.  If this is present, a menu will appear to allow you to select which executable to use.</w:t>
+          <w:u w:val="single"/>
+        </w:rPr>
+      </w:pPr>
+      <w:r>
+        <w:rPr>
+          <w:rFonts w:cs="Courier New"/>
+          <w:sz w:val="20"/>
+          <w:u w:val="single"/>
+        </w:rPr>
+        <w:t>Other Parameters:</w:t>
       </w:r>
     </w:p>
     <w:p>
@@ -8528,7 +10056,35 @@
           <w:rFonts w:cs="Courier New"/>
           <w:sz w:val="20"/>
         </w:rPr>
-        <w:t xml:space="preserve"> – 1 = </w:t>
+        <w:t xml:space="preserve"> </w:t>
+      </w:r>
+      <w:r>
+        <w:rPr>
+          <w:rFonts w:cs="Courier New"/>
+          <w:sz w:val="20"/>
+        </w:rPr>
+        <w:tab/>
+      </w:r>
+      <w:r>
+        <w:rPr>
+          <w:rFonts w:cs="Courier New"/>
+          <w:sz w:val="20"/>
+        </w:rPr>
+        <w:t xml:space="preserve"> </w:t>
+      </w:r>
+      <w:r>
+        <w:rPr>
+          <w:rFonts w:cs="Courier New"/>
+          <w:sz w:val="20"/>
+        </w:rPr>
+        <w:tab/>
+      </w:r>
+      <w:r>
+        <w:rPr>
+          <w:rFonts w:cs="Courier New"/>
+          <w:sz w:val="20"/>
+        </w:rPr>
+        <w:t xml:space="preserve">1 = </w:t>
       </w:r>
       <w:r>
         <w:rPr>
@@ -8592,7 +10148,21 @@
           <w:sz w:val="20"/>
         </w:rPr>
         <w:tab/>
-        <w:t xml:space="preserve">  0 = compiled with a different compiler</w:t>
+        <w:t xml:space="preserve">  </w:t>
+      </w:r>
+      <w:r>
+        <w:rPr>
+          <w:rFonts w:cs="Courier New"/>
+          <w:sz w:val="20"/>
+        </w:rPr>
+        <w:tab/>
+      </w:r>
+      <w:r>
+        <w:rPr>
+          <w:rFonts w:cs="Courier New"/>
+          <w:sz w:val="20"/>
+        </w:rPr>
+        <w:t>0 = compiled with a different compiler</w:t>
       </w:r>
     </w:p>
     <w:p>
@@ -8610,7 +10180,28 @@
           <w:sz w:val="20"/>
         </w:rPr>
         <w:tab/>
-        <w:t xml:space="preserve"> (</w:t>
+        <w:t xml:space="preserve"> </w:t>
+      </w:r>
+      <w:r>
+        <w:rPr>
+          <w:rFonts w:cs="Courier New"/>
+          <w:sz w:val="20"/>
+        </w:rPr>
+        <w:tab/>
+      </w:r>
+      <w:r>
+        <w:rPr>
+          <w:rFonts w:cs="Courier New"/>
+          <w:sz w:val="20"/>
+        </w:rPr>
+        <w:tab/>
+      </w:r>
+      <w:r>
+        <w:rPr>
+          <w:rFonts w:cs="Courier New"/>
+          <w:sz w:val="20"/>
+        </w:rPr>
+        <w:t>(</w:t>
       </w:r>
       <w:proofErr w:type="gramStart"/>
       <w:r>
@@ -8659,7 +10250,28 @@
           <w:rFonts w:cs="Courier New"/>
           <w:sz w:val="20"/>
         </w:rPr>
-        <w:t xml:space="preserve"> – 1 = Hard coded device locations for ReA3 boxes can be shown</w:t>
+        <w:t xml:space="preserve"> </w:t>
+      </w:r>
+      <w:r>
+        <w:rPr>
+          <w:rFonts w:cs="Courier New"/>
+          <w:sz w:val="20"/>
+        </w:rPr>
+        <w:t xml:space="preserve"> </w:t>
+      </w:r>
+      <w:r>
+        <w:rPr>
+          <w:rFonts w:cs="Courier New"/>
+          <w:sz w:val="20"/>
+        </w:rPr>
+        <w:tab/>
+      </w:r>
+      <w:r>
+        <w:rPr>
+          <w:rFonts w:cs="Courier New"/>
+          <w:sz w:val="20"/>
+        </w:rPr>
+        <w:t>1 = Hard coded device locations for ReA3 boxes can be shown</w:t>
       </w:r>
     </w:p>
     <w:p>
@@ -8677,7 +10289,21 @@
           <w:sz w:val="20"/>
         </w:rPr>
         <w:tab/>
-        <w:t xml:space="preserve">        0 or not present</w:t>
+        <w:t xml:space="preserve">        </w:t>
+      </w:r>
+      <w:r>
+        <w:rPr>
+          <w:rFonts w:cs="Courier New"/>
+          <w:sz w:val="20"/>
+        </w:rPr>
+        <w:tab/>
+      </w:r>
+      <w:r>
+        <w:rPr>
+          <w:rFonts w:cs="Courier New"/>
+          <w:sz w:val="20"/>
+        </w:rPr>
+        <w:t>0 or not present</w:t>
       </w:r>
       <w:r>
         <w:rPr>
@@ -8725,7 +10351,28 @@
           <w:sz w:val="20"/>
         </w:rPr>
         <w:tab/>
-        <w:t xml:space="preserve">       This option is deprecated, as it is better to use the plot labels.</w:t>
+        <w:t xml:space="preserve">       </w:t>
+      </w:r>
+      <w:r>
+        <w:rPr>
+          <w:rFonts w:cs="Courier New"/>
+          <w:sz w:val="20"/>
+        </w:rPr>
+        <w:tab/>
+      </w:r>
+      <w:r>
+        <w:rPr>
+          <w:rFonts w:cs="Courier New"/>
+          <w:sz w:val="20"/>
+        </w:rPr>
+        <w:tab/>
+      </w:r>
+      <w:r>
+        <w:rPr>
+          <w:rFonts w:cs="Courier New"/>
+          <w:sz w:val="20"/>
+        </w:rPr>
+        <w:t>This option is deprecated, as it is better to use the plot labels.</w:t>
       </w:r>
     </w:p>
     <w:p>
@@ -8751,7 +10398,28 @@
           <w:rFonts w:cs="Courier New"/>
           <w:sz w:val="20"/>
         </w:rPr>
-        <w:t xml:space="preserve"> – 1 = The “Import </w:t>
+        <w:t xml:space="preserve"> </w:t>
+      </w:r>
+      <w:r>
+        <w:rPr>
+          <w:rFonts w:cs="Courier New"/>
+          <w:sz w:val="20"/>
+        </w:rPr>
+        <w:t xml:space="preserve"> </w:t>
+      </w:r>
+      <w:r>
+        <w:rPr>
+          <w:rFonts w:cs="Courier New"/>
+          <w:sz w:val="20"/>
+        </w:rPr>
+        <w:tab/>
+      </w:r>
+      <w:r>
+        <w:rPr>
+          <w:rFonts w:cs="Courier New"/>
+          <w:sz w:val="20"/>
+        </w:rPr>
+        <w:t xml:space="preserve">1 = The “Import </w:t>
       </w:r>
       <w:proofErr w:type="spellStart"/>
       <w:r>
@@ -8785,7 +10453,21 @@
           <w:sz w:val="20"/>
         </w:rPr>
         <w:tab/>
-        <w:t xml:space="preserve">          0 (default) = Button is not visible</w:t>
+        <w:t xml:space="preserve">          </w:t>
+      </w:r>
+      <w:r>
+        <w:rPr>
+          <w:rFonts w:cs="Courier New"/>
+          <w:sz w:val="20"/>
+        </w:rPr>
+        <w:tab/>
+      </w:r>
+      <w:r>
+        <w:rPr>
+          <w:rFonts w:cs="Courier New"/>
+          <w:sz w:val="20"/>
+        </w:rPr>
+        <w:t>0 (default) = Button is not visible</w:t>
       </w:r>
     </w:p>
     <w:p>
@@ -8827,9 +10509,11 @@
       <w:pPr>
         <w:pStyle w:val="Heading1"/>
       </w:pPr>
+      <w:bookmarkStart w:id="3" w:name="_Toc418068625"/>
       <w:r>
         <w:t>Running the frontend</w:t>
       </w:r>
+      <w:bookmarkEnd w:id="3"/>
     </w:p>
     <w:p>
       <w:pPr>
@@ -9130,6 +10814,23 @@
           <w:sz w:val="20"/>
         </w:rPr>
         <w:tab/>
+        <w:t>Particle distribution file (optional) – File containing initial particle distribution</w:t>
+      </w:r>
+    </w:p>
+    <w:p>
+      <w:pPr>
+        <w:pStyle w:val="ListParagraph"/>
+        <w:rPr>
+          <w:rFonts w:cs="Courier New"/>
+          <w:sz w:val="20"/>
+        </w:rPr>
+      </w:pPr>
+      <w:r>
+        <w:rPr>
+          <w:rFonts w:cs="Courier New"/>
+          <w:sz w:val="20"/>
+        </w:rPr>
+        <w:tab/>
       </w:r>
       <w:proofErr w:type="spellStart"/>
       <w:r>
@@ -9290,7 +10991,14 @@
           <w:sz w:val="20"/>
         </w:rPr>
         <w:br/>
-        <w:t>Your Tune Settings file must still specify A, Q, Energy and starting RF frequency for the tune.</w:t>
+        <w:t>Your Tune Settings file must still specify</w:t>
+      </w:r>
+      <w:r>
+        <w:rPr>
+          <w:rFonts w:cs="Courier New"/>
+          <w:sz w:val="20"/>
+        </w:rPr>
+        <w:t xml:space="preserve"> a reference</w:t>
       </w:r>
       <w:r>
         <w:rPr>
@@ -9299,31 +11007,70 @@
         </w:rPr>
         <w:t xml:space="preserve"> </w:t>
       </w:r>
-    </w:p>
-    <w:p>
-      <w:pPr>
-        <w:pStyle w:val="ListParagraph"/>
-        <w:rPr>
-          <w:rFonts w:cs="Courier New"/>
-          <w:sz w:val="20"/>
-        </w:rPr>
-      </w:pPr>
-    </w:p>
-    <w:p>
-      <w:pPr>
-        <w:pStyle w:val="ListParagraph"/>
-        <w:rPr>
-          <w:rFonts w:cs="Courier New"/>
-          <w:sz w:val="20"/>
-        </w:rPr>
-      </w:pPr>
-      <w:r>
-        <w:rPr>
-          <w:rFonts w:cs="Courier New"/>
-          <w:sz w:val="20"/>
-        </w:rPr>
-        <w:t xml:space="preserve">The input file should be formatted as specified in the Dynac manual. </w:t>
-      </w:r>
+      <w:proofErr w:type="spellStart"/>
+      <w:r>
+        <w:rPr>
+          <w:rFonts w:cs="Courier New"/>
+          <w:sz w:val="20"/>
+        </w:rPr>
+        <w:t>A</w:t>
+      </w:r>
+      <w:proofErr w:type="spellEnd"/>
+      <w:r>
+        <w:rPr>
+          <w:rFonts w:cs="Courier New"/>
+          <w:sz w:val="20"/>
+        </w:rPr>
+        <w:t>, Q, Energy and starting RF frequency for the tune.</w:t>
+      </w:r>
+      <w:r>
+        <w:rPr>
+          <w:rFonts w:cs="Courier New"/>
+          <w:sz w:val="20"/>
+        </w:rPr>
+        <w:t xml:space="preserve"> </w:t>
+      </w:r>
+    </w:p>
+    <w:p>
+      <w:pPr>
+        <w:pStyle w:val="ListParagraph"/>
+        <w:rPr>
+          <w:rFonts w:cs="Courier New"/>
+          <w:sz w:val="20"/>
+        </w:rPr>
+      </w:pPr>
+    </w:p>
+    <w:p>
+      <w:pPr>
+        <w:pStyle w:val="ListParagraph"/>
+        <w:rPr>
+          <w:rFonts w:cs="Courier New"/>
+          <w:sz w:val="20"/>
+        </w:rPr>
+      </w:pPr>
+      <w:r>
+        <w:rPr>
+          <w:rFonts w:cs="Courier New"/>
+          <w:sz w:val="20"/>
+        </w:rPr>
+        <w:t>The input file should be formatted as</w:t>
+      </w:r>
+      <w:r>
+        <w:rPr>
+          <w:rFonts w:cs="Courier New"/>
+          <w:sz w:val="20"/>
+        </w:rPr>
+        <w:t xml:space="preserve"> specified in the Dynac manual:</w:t>
+      </w:r>
+    </w:p>
+    <w:p>
+      <w:pPr>
+        <w:pStyle w:val="ListParagraph"/>
+        <w:rPr>
+          <w:rFonts w:cs="Courier New"/>
+          <w:sz w:val="20"/>
+        </w:rPr>
+      </w:pPr>
     </w:p>
     <w:p>
       <w:pPr>
@@ -9397,6 +11144,15 @@
         <w:t>ChargeState</w:t>
       </w:r>
       <w:proofErr w:type="spellEnd"/>
+    </w:p>
+    <w:p>
+      <w:pPr>
+        <w:pStyle w:val="ListParagraph"/>
+        <w:rPr>
+          <w:rFonts w:cs="Courier New"/>
+          <w:sz w:val="20"/>
+        </w:rPr>
+      </w:pPr>
     </w:p>
     <w:p>
       <w:pPr>
@@ -9547,7 +11303,6 @@
           <w:rFonts w:cs="Courier New"/>
           <w:sz w:val="20"/>
         </w:rPr>
-        <w:lastRenderedPageBreak/>
         <w:t>Press the “Generate Deck” button to generate the Dynac input deck file.  This file will overwrite the previous file (if any) with the same name.</w:t>
       </w:r>
       <w:r>
@@ -9617,7 +11372,14 @@
           <w:rFonts w:cs="Courier New"/>
           <w:sz w:val="20"/>
         </w:rPr>
-        <w:t xml:space="preserve">frontend assumes you have used the </w:t>
+        <w:t>fron</w:t>
+      </w:r>
+      <w:r>
+        <w:rPr>
+          <w:rFonts w:cs="Courier New"/>
+          <w:sz w:val="20"/>
+        </w:rPr>
+        <w:t xml:space="preserve">tend assumes you have used the </w:t>
       </w:r>
       <w:proofErr w:type="spellStart"/>
       <w:r>
@@ -9625,7 +11387,7 @@
           <w:rFonts w:cs="Courier New"/>
           <w:sz w:val="20"/>
         </w:rPr>
-        <w:t>mingw</w:t>
+        <w:t>MinGW</w:t>
       </w:r>
       <w:proofErr w:type="spellEnd"/>
       <w:r>
@@ -9657,6 +11419,47 @@
           <w:sz w:val="20"/>
         </w:rPr>
         <w:t xml:space="preserve"> The output of the Dynac executable is sent to the “Dynac Output” text box, which can be cleared with the “clear” button.</w:t>
+      </w:r>
+    </w:p>
+    <w:p>
+      <w:pPr>
+        <w:pStyle w:val="ListParagraph"/>
+        <w:rPr>
+          <w:rFonts w:cs="Courier New"/>
+          <w:sz w:val="20"/>
+        </w:rPr>
+      </w:pPr>
+    </w:p>
+    <w:p>
+      <w:pPr>
+        <w:pStyle w:val="ListParagraph"/>
+        <w:rPr>
+          <w:rFonts w:cs="Courier New"/>
+          <w:sz w:val="20"/>
+        </w:rPr>
+      </w:pPr>
+      <w:r>
+        <w:rPr>
+          <w:rFonts w:cs="Courier New"/>
+          <w:sz w:val="20"/>
+        </w:rPr>
+        <w:t xml:space="preserve">Note that </w:t>
+      </w:r>
+      <w:proofErr w:type="spellStart"/>
+      <w:r>
+        <w:rPr>
+          <w:rFonts w:cs="Courier New"/>
+          <w:sz w:val="20"/>
+        </w:rPr>
+        <w:t>Matlab</w:t>
+      </w:r>
+      <w:proofErr w:type="spellEnd"/>
+      <w:r>
+        <w:rPr>
+          <w:rFonts w:cs="Courier New"/>
+          <w:sz w:val="20"/>
+        </w:rPr>
+        <w:t xml:space="preserve"> is unable to recover if Dynac fails to terminate, which can happen in certain beam conditions.  If this is the case you will need to manually stop the Dynac process.</w:t>
       </w:r>
     </w:p>
     <w:p>
@@ -9688,7 +11491,15 @@
           <w:b/>
           <w:sz w:val="20"/>
         </w:rPr>
-        <w:t>Gen/Run for t&lt;</w:t>
+        <w:t>Gen/Run for t</w:t>
+      </w:r>
+      <w:r>
+        <w:rPr>
+          <w:rFonts w:cs="Courier New"/>
+          <w:b/>
+          <w:sz w:val="20"/>
+        </w:rPr>
+        <w:t>&gt;</w:t>
       </w:r>
       <w:proofErr w:type="spellStart"/>
       <w:r>
@@ -9755,7 +11566,28 @@
           <w:rFonts w:cs="Courier New"/>
           <w:sz w:val="20"/>
         </w:rPr>
-        <w:t>If the user needs to transport a longer distribution, for example to analyze the tails of a longer bunch, the Gen/Run for t&lt;</w:t>
+        <w:t xml:space="preserve">If the user needs to transport a longer distribution, for example to analyze the tails of a </w:t>
+      </w:r>
+      <w:r>
+        <w:rPr>
+          <w:rFonts w:cs="Courier New"/>
+          <w:sz w:val="20"/>
+        </w:rPr>
+        <w:t>buncher longer than a single RFQ period</w:t>
+      </w:r>
+      <w:r>
+        <w:rPr>
+          <w:rFonts w:cs="Courier New"/>
+          <w:sz w:val="20"/>
+        </w:rPr>
+        <w:t>, the Gen/Run for</w:t>
+      </w:r>
+      <w:r>
+        <w:rPr>
+          <w:rFonts w:cs="Courier New"/>
+          <w:sz w:val="20"/>
+        </w:rPr>
+        <w:t xml:space="preserve"> t&gt;</w:t>
       </w:r>
       <w:proofErr w:type="spellStart"/>
       <w:r>
@@ -10005,6 +11837,7 @@
           <w:rFonts w:cs="Courier New"/>
           <w:sz w:val="20"/>
         </w:rPr>
+        <w:lastRenderedPageBreak/>
         <w:t xml:space="preserve">The second option allows you to </w:t>
       </w:r>
       <w:r>
@@ -10113,7 +11946,6 @@
           <w:rFonts w:cs="Courier New"/>
           <w:sz w:val="20"/>
         </w:rPr>
-        <w:lastRenderedPageBreak/>
         <w:t>Show Beam Data – displays basic data, such as TWISS parameters and energy, for the beam at this point.  Note that parameters are generated by Dynac from fitting an oval to the particle distribution, so irregular distributions will yield less than helpful results.</w:t>
       </w:r>
     </w:p>
@@ -10595,6 +12427,7 @@
           <w:rFonts w:cs="Courier New"/>
           <w:sz w:val="20"/>
         </w:rPr>
+        <w:lastRenderedPageBreak/>
         <w:br w:type="page"/>
       </w:r>
     </w:p>
@@ -10612,9 +12445,11 @@
       <w:pPr>
         <w:pStyle w:val="Heading1"/>
       </w:pPr>
+      <w:bookmarkStart w:id="4" w:name="_Toc418068626"/>
       <w:r>
         <w:t>Tools</w:t>
       </w:r>
+      <w:bookmarkEnd w:id="4"/>
     </w:p>
     <w:p>
       <w:pPr>
@@ -11283,10 +13118,12 @@
       <w:pPr>
         <w:pStyle w:val="Heading1"/>
       </w:pPr>
+      <w:bookmarkStart w:id="5" w:name="_Toc418068627"/>
       <w:r>
         <w:lastRenderedPageBreak/>
         <w:t>View Files Menu</w:t>
       </w:r>
+      <w:bookmarkEnd w:id="5"/>
     </w:p>
     <w:p>
       <w:pPr>
@@ -11300,6 +13137,22 @@
       <w:r>
         <w:t xml:space="preserve">The “View Files” menu allows for quick viewing and editing of the currently selected input files, and selected output files.  It attempts to use the default text editor for a given operating system.  </w:t>
       </w:r>
+    </w:p>
+    <w:p>
+      <w:pPr>
+        <w:ind w:left="720"/>
+      </w:pPr>
+      <w:r>
+        <w:t xml:space="preserve">It is important to note that this menu will always attempt to load the file, whether or not it was actually generated by the most recent run.  If Dynac exits due to lack of remaining particles, only </w:t>
+      </w:r>
+      <w:proofErr w:type="spellStart"/>
+      <w:r>
+        <w:t>dynac.long</w:t>
+      </w:r>
+      <w:proofErr w:type="spellEnd"/>
+      <w:r>
+        <w:t xml:space="preserve"> will be generated, so be sure you are not looking at the output from a previous run.</w:t>
+      </w:r>
       <w:r>
         <w:br w:type="page"/>
       </w:r>
@@ -11308,6 +13161,7 @@
       <w:pPr>
         <w:pStyle w:val="Heading1"/>
       </w:pPr>
+      <w:bookmarkStart w:id="6" w:name="_Toc418068628"/>
       <w:proofErr w:type="spellStart"/>
       <w:r>
         <w:lastRenderedPageBreak/>
@@ -11320,6 +13174,7 @@
       <w:r>
         <w:t xml:space="preserve"> – Fitting Tool</w:t>
       </w:r>
+      <w:bookmarkEnd w:id="6"/>
     </w:p>
     <w:p>
       <w:pPr>
@@ -11464,7 +13319,7 @@
                     <pic:cNvPicPr/>
                   </pic:nvPicPr>
                   <pic:blipFill>
-                    <a:blip r:embed="rId5"/>
+                    <a:blip r:embed="rId6"/>
                     <a:stretch>
                       <a:fillRect/>
                     </a:stretch>
@@ -11901,10 +13756,12 @@
       <w:pPr>
         <w:pStyle w:val="Heading1"/>
       </w:pPr>
+      <w:bookmarkStart w:id="7" w:name="_Toc418068629"/>
       <w:r>
         <w:lastRenderedPageBreak/>
         <w:t>Load CS Tune</w:t>
       </w:r>
+      <w:bookmarkEnd w:id="7"/>
     </w:p>
     <w:p/>
     <w:p>
@@ -12184,8 +14041,6 @@
       <w:r>
         <w:t xml:space="preserve"> will attempt to import them as setting/value pairs.  This may or may not cause problems.</w:t>
       </w:r>
-      <w:bookmarkStart w:id="0" w:name="_GoBack"/>
-      <w:bookmarkEnd w:id="0"/>
     </w:p>
     <w:p>
       <w:pPr>
@@ -12204,6 +14059,7 @@
       <w:pPr>
         <w:pStyle w:val="Heading1"/>
       </w:pPr>
+      <w:bookmarkStart w:id="8" w:name="_Toc418068630"/>
       <w:r>
         <w:lastRenderedPageBreak/>
         <w:t>Known Issues</w:t>
@@ -12211,6 +14067,7 @@
       <w:r>
         <w:t>:</w:t>
       </w:r>
+      <w:bookmarkEnd w:id="8"/>
     </w:p>
     <w:p>
       <w:pPr>
@@ -12277,13 +14134,17 @@
       <w:pPr>
         <w:pStyle w:val="Heading1"/>
       </w:pPr>
+      <w:bookmarkStart w:id="9" w:name="_Toc418068631"/>
       <w:r>
         <w:lastRenderedPageBreak/>
         <w:t xml:space="preserve">Appendix A - </w:t>
       </w:r>
       <w:r>
-        <w:t>Sample Files:</w:t>
-      </w:r>
+        <w:t>Sample Files</w:t>
+      </w:r>
+      <w:bookmarkStart w:id="10" w:name="_GoBack"/>
+      <w:bookmarkEnd w:id="9"/>
+      <w:bookmarkEnd w:id="10"/>
     </w:p>
     <w:p>
       <w:pPr>
@@ -14566,6 +16427,7 @@
       <w:pPr>
         <w:pStyle w:val="Heading1"/>
       </w:pPr>
+      <w:bookmarkStart w:id="11" w:name="_Toc418068632"/>
       <w:r>
         <w:lastRenderedPageBreak/>
         <w:t>Appendix B</w:t>
@@ -14573,6 +16435,7 @@
       <w:r>
         <w:t xml:space="preserve"> – Space Charge</w:t>
       </w:r>
+      <w:bookmarkEnd w:id="11"/>
     </w:p>
     <w:p/>
     <w:p>
@@ -14634,7 +16497,21 @@
           <w:rFonts w:cs="Courier New"/>
           <w:sz w:val="20"/>
         </w:rPr>
-        <w:t>There are a several space charge options available from within Dynac, and the user is encouraged to consult the Dynac users’ guide.</w:t>
+        <w:t>There are a several space charge options available from within Dynac, and the user is encouraged to consult the Dynac user</w:t>
+      </w:r>
+      <w:r>
+        <w:rPr>
+          <w:rFonts w:cs="Courier New"/>
+          <w:sz w:val="20"/>
+        </w:rPr>
+        <w:t>’s</w:t>
+      </w:r>
+      <w:r>
+        <w:rPr>
+          <w:rFonts w:cs="Courier New"/>
+          <w:sz w:val="20"/>
+        </w:rPr>
+        <w:t xml:space="preserve"> guide.</w:t>
       </w:r>
     </w:p>
     <w:p>
@@ -17635,6 +19512,119 @@
     </w:lvl>
   </w:abstractNum>
   <w:abstractNum w:abstractNumId="1">
+    <w:nsid w:val="0B6D18C6"/>
+    <w:multiLevelType w:val="hybridMultilevel"/>
+    <w:tmpl w:val="0E5A12DC"/>
+    <w:lvl w:ilvl="0" w:tplc="04090001">
+      <w:start w:val="1"/>
+      <w:numFmt w:val="bullet"/>
+      <w:lvlText w:val=""/>
+      <w:lvlJc w:val="left"/>
+      <w:pPr>
+        <w:ind w:left="720" w:hanging="360"/>
+      </w:pPr>
+      <w:rPr>
+        <w:rFonts w:ascii="Symbol" w:hAnsi="Symbol" w:hint="default"/>
+      </w:rPr>
+    </w:lvl>
+    <w:lvl w:ilvl="1" w:tplc="04090003" w:tentative="1">
+      <w:start w:val="1"/>
+      <w:numFmt w:val="bullet"/>
+      <w:lvlText w:val="o"/>
+      <w:lvlJc w:val="left"/>
+      <w:pPr>
+        <w:ind w:left="1440" w:hanging="360"/>
+      </w:pPr>
+      <w:rPr>
+        <w:rFonts w:ascii="Courier New" w:hAnsi="Courier New" w:cs="Courier New" w:hint="default"/>
+      </w:rPr>
+    </w:lvl>
+    <w:lvl w:ilvl="2" w:tplc="04090005" w:tentative="1">
+      <w:start w:val="1"/>
+      <w:numFmt w:val="bullet"/>
+      <w:lvlText w:val=""/>
+      <w:lvlJc w:val="left"/>
+      <w:pPr>
+        <w:ind w:left="2160" w:hanging="360"/>
+      </w:pPr>
+      <w:rPr>
+        <w:rFonts w:ascii="Wingdings" w:hAnsi="Wingdings" w:hint="default"/>
+      </w:rPr>
+    </w:lvl>
+    <w:lvl w:ilvl="3" w:tplc="04090001" w:tentative="1">
+      <w:start w:val="1"/>
+      <w:numFmt w:val="bullet"/>
+      <w:lvlText w:val=""/>
+      <w:lvlJc w:val="left"/>
+      <w:pPr>
+        <w:ind w:left="2880" w:hanging="360"/>
+      </w:pPr>
+      <w:rPr>
+        <w:rFonts w:ascii="Symbol" w:hAnsi="Symbol" w:hint="default"/>
+      </w:rPr>
+    </w:lvl>
+    <w:lvl w:ilvl="4" w:tplc="04090003" w:tentative="1">
+      <w:start w:val="1"/>
+      <w:numFmt w:val="bullet"/>
+      <w:lvlText w:val="o"/>
+      <w:lvlJc w:val="left"/>
+      <w:pPr>
+        <w:ind w:left="3600" w:hanging="360"/>
+      </w:pPr>
+      <w:rPr>
+        <w:rFonts w:ascii="Courier New" w:hAnsi="Courier New" w:cs="Courier New" w:hint="default"/>
+      </w:rPr>
+    </w:lvl>
+    <w:lvl w:ilvl="5" w:tplc="04090005" w:tentative="1">
+      <w:start w:val="1"/>
+      <w:numFmt w:val="bullet"/>
+      <w:lvlText w:val=""/>
+      <w:lvlJc w:val="left"/>
+      <w:pPr>
+        <w:ind w:left="4320" w:hanging="360"/>
+      </w:pPr>
+      <w:rPr>
+        <w:rFonts w:ascii="Wingdings" w:hAnsi="Wingdings" w:hint="default"/>
+      </w:rPr>
+    </w:lvl>
+    <w:lvl w:ilvl="6" w:tplc="04090001" w:tentative="1">
+      <w:start w:val="1"/>
+      <w:numFmt w:val="bullet"/>
+      <w:lvlText w:val=""/>
+      <w:lvlJc w:val="left"/>
+      <w:pPr>
+        <w:ind w:left="5040" w:hanging="360"/>
+      </w:pPr>
+      <w:rPr>
+        <w:rFonts w:ascii="Symbol" w:hAnsi="Symbol" w:hint="default"/>
+      </w:rPr>
+    </w:lvl>
+    <w:lvl w:ilvl="7" w:tplc="04090003" w:tentative="1">
+      <w:start w:val="1"/>
+      <w:numFmt w:val="bullet"/>
+      <w:lvlText w:val="o"/>
+      <w:lvlJc w:val="left"/>
+      <w:pPr>
+        <w:ind w:left="5760" w:hanging="360"/>
+      </w:pPr>
+      <w:rPr>
+        <w:rFonts w:ascii="Courier New" w:hAnsi="Courier New" w:cs="Courier New" w:hint="default"/>
+      </w:rPr>
+    </w:lvl>
+    <w:lvl w:ilvl="8" w:tplc="04090005" w:tentative="1">
+      <w:start w:val="1"/>
+      <w:numFmt w:val="bullet"/>
+      <w:lvlText w:val=""/>
+      <w:lvlJc w:val="left"/>
+      <w:pPr>
+        <w:ind w:left="6480" w:hanging="360"/>
+      </w:pPr>
+      <w:rPr>
+        <w:rFonts w:ascii="Wingdings" w:hAnsi="Wingdings" w:hint="default"/>
+      </w:rPr>
+    </w:lvl>
+  </w:abstractNum>
+  <w:abstractNum w:abstractNumId="2">
     <w:nsid w:val="0F7D53FC"/>
     <w:multiLevelType w:val="hybridMultilevel"/>
     <w:tmpl w:val="7D98B644"/>
@@ -17723,7 +19713,7 @@
       </w:pPr>
     </w:lvl>
   </w:abstractNum>
-  <w:abstractNum w:abstractNumId="2">
+  <w:abstractNum w:abstractNumId="3">
     <w:nsid w:val="18D67D90"/>
     <w:multiLevelType w:val="hybridMultilevel"/>
     <w:tmpl w:val="3F9E14B6"/>
@@ -17812,7 +19802,7 @@
       </w:pPr>
     </w:lvl>
   </w:abstractNum>
-  <w:abstractNum w:abstractNumId="3">
+  <w:abstractNum w:abstractNumId="4">
     <w:nsid w:val="1A2B2AB7"/>
     <w:multiLevelType w:val="hybridMultilevel"/>
     <w:tmpl w:val="7EB8C894"/>
@@ -17902,7 +19892,7 @@
       </w:pPr>
     </w:lvl>
   </w:abstractNum>
-  <w:abstractNum w:abstractNumId="4">
+  <w:abstractNum w:abstractNumId="5">
     <w:nsid w:val="23D13837"/>
     <w:multiLevelType w:val="hybridMultilevel"/>
     <w:tmpl w:val="887C81EC"/>
@@ -17991,7 +19981,7 @@
       </w:pPr>
     </w:lvl>
   </w:abstractNum>
-  <w:abstractNum w:abstractNumId="5">
+  <w:abstractNum w:abstractNumId="6">
     <w:nsid w:val="31443B99"/>
     <w:multiLevelType w:val="hybridMultilevel"/>
     <w:tmpl w:val="3086E9E4"/>
@@ -18080,7 +20070,7 @@
       </w:pPr>
     </w:lvl>
   </w:abstractNum>
-  <w:abstractNum w:abstractNumId="6">
+  <w:abstractNum w:abstractNumId="7">
     <w:nsid w:val="41A80256"/>
     <w:multiLevelType w:val="hybridMultilevel"/>
     <w:tmpl w:val="77B624B8"/>
@@ -18192,7 +20182,7 @@
       </w:rPr>
     </w:lvl>
   </w:abstractNum>
-  <w:abstractNum w:abstractNumId="7">
+  <w:abstractNum w:abstractNumId="8">
     <w:nsid w:val="42032D1E"/>
     <w:multiLevelType w:val="hybridMultilevel"/>
     <w:tmpl w:val="93628776"/>
@@ -18304,7 +20294,7 @@
       </w:rPr>
     </w:lvl>
   </w:abstractNum>
-  <w:abstractNum w:abstractNumId="8">
+  <w:abstractNum w:abstractNumId="9">
     <w:nsid w:val="44BA6731"/>
     <w:multiLevelType w:val="hybridMultilevel"/>
     <w:tmpl w:val="310CF494"/>
@@ -18393,7 +20383,7 @@
       </w:pPr>
     </w:lvl>
   </w:abstractNum>
-  <w:abstractNum w:abstractNumId="9">
+  <w:abstractNum w:abstractNumId="10">
     <w:nsid w:val="4A0E4B0A"/>
     <w:multiLevelType w:val="hybridMultilevel"/>
     <w:tmpl w:val="310CF494"/>
@@ -18482,7 +20472,7 @@
       </w:pPr>
     </w:lvl>
   </w:abstractNum>
-  <w:abstractNum w:abstractNumId="10">
+  <w:abstractNum w:abstractNumId="11">
     <w:nsid w:val="5C5F612D"/>
     <w:multiLevelType w:val="hybridMultilevel"/>
     <w:tmpl w:val="A4689B76"/>
@@ -18595,7 +20585,7 @@
       </w:rPr>
     </w:lvl>
   </w:abstractNum>
-  <w:abstractNum w:abstractNumId="11">
+  <w:abstractNum w:abstractNumId="12">
     <w:nsid w:val="77E90590"/>
     <w:multiLevelType w:val="hybridMultilevel"/>
     <w:tmpl w:val="17F45E96"/>
@@ -18684,7 +20674,7 @@
       </w:pPr>
     </w:lvl>
   </w:abstractNum>
-  <w:abstractNum w:abstractNumId="12">
+  <w:abstractNum w:abstractNumId="13">
     <w:nsid w:val="78D00310"/>
     <w:multiLevelType w:val="hybridMultilevel"/>
     <w:tmpl w:val="5B3C83D2"/>
@@ -18796,7 +20786,7 @@
       </w:rPr>
     </w:lvl>
   </w:abstractNum>
-  <w:abstractNum w:abstractNumId="13">
+  <w:abstractNum w:abstractNumId="14">
     <w:nsid w:val="7F8E4D16"/>
     <w:multiLevelType w:val="hybridMultilevel"/>
     <w:tmpl w:val="B5C6DACE"/>
@@ -18889,46 +20879,49 @@
     </w:lvl>
   </w:abstractNum>
   <w:num w:numId="1">
+    <w:abstractNumId w:val="14"/>
+  </w:num>
+  <w:num w:numId="2">
+    <w:abstractNumId w:val="6"/>
+  </w:num>
+  <w:num w:numId="3">
+    <w:abstractNumId w:val="3"/>
+  </w:num>
+  <w:num w:numId="4">
     <w:abstractNumId w:val="13"/>
   </w:num>
-  <w:num w:numId="2">
+  <w:num w:numId="5">
     <w:abstractNumId w:val="5"/>
   </w:num>
-  <w:num w:numId="3">
+  <w:num w:numId="6">
+    <w:abstractNumId w:val="8"/>
+  </w:num>
+  <w:num w:numId="7">
+    <w:abstractNumId w:val="12"/>
+  </w:num>
+  <w:num w:numId="8">
+    <w:abstractNumId w:val="9"/>
+  </w:num>
+  <w:num w:numId="9">
+    <w:abstractNumId w:val="10"/>
+  </w:num>
+  <w:num w:numId="10">
     <w:abstractNumId w:val="2"/>
   </w:num>
-  <w:num w:numId="4">
-    <w:abstractNumId w:val="12"/>
+  <w:num w:numId="11">
+    <w:abstractNumId w:val="11"/>
   </w:num>
-  <w:num w:numId="5">
-    <w:abstractNumId w:val="4"/>
-  </w:num>
-  <w:num w:numId="6">
+  <w:num w:numId="12">
     <w:abstractNumId w:val="7"/>
   </w:num>
-  <w:num w:numId="7">
-    <w:abstractNumId w:val="11"/>
-  </w:num>
-  <w:num w:numId="8">
-    <w:abstractNumId w:val="8"/>
-  </w:num>
-  <w:num w:numId="9">
-    <w:abstractNumId w:val="9"/>
-  </w:num>
-  <w:num w:numId="10">
-    <w:abstractNumId w:val="1"/>
-  </w:num>
-  <w:num w:numId="11">
-    <w:abstractNumId w:val="10"/>
-  </w:num>
-  <w:num w:numId="12">
-    <w:abstractNumId w:val="6"/>
-  </w:num>
   <w:num w:numId="13">
-    <w:abstractNumId w:val="3"/>
+    <w:abstractNumId w:val="4"/>
   </w:num>
   <w:num w:numId="14">
     <w:abstractNumId w:val="0"/>
+  </w:num>
+  <w:num w:numId="15">
+    <w:abstractNumId w:val="1"/>
   </w:num>
 </w:numbering>
 </file>
@@ -19419,6 +21412,42 @@
       <w:szCs w:val="32"/>
     </w:rPr>
   </w:style>
+  <w:style w:type="paragraph" w:styleId="TOCHeading">
+    <w:name w:val="TOC Heading"/>
+    <w:basedOn w:val="Heading1"/>
+    <w:next w:val="Normal"/>
+    <w:uiPriority w:val="39"/>
+    <w:unhideWhenUsed/>
+    <w:qFormat/>
+    <w:rsid w:val="00F56C75"/>
+    <w:pPr>
+      <w:spacing w:line="259" w:lineRule="auto"/>
+      <w:outlineLvl w:val="9"/>
+    </w:pPr>
+  </w:style>
+  <w:style w:type="paragraph" w:styleId="TOC1">
+    <w:name w:val="toc 1"/>
+    <w:basedOn w:val="Normal"/>
+    <w:next w:val="Normal"/>
+    <w:autoRedefine/>
+    <w:uiPriority w:val="39"/>
+    <w:unhideWhenUsed/>
+    <w:rsid w:val="00F56C75"/>
+    <w:pPr>
+      <w:spacing w:after="100"/>
+    </w:pPr>
+  </w:style>
+  <w:style w:type="character" w:styleId="Hyperlink">
+    <w:name w:val="Hyperlink"/>
+    <w:basedOn w:val="DefaultParagraphFont"/>
+    <w:uiPriority w:val="99"/>
+    <w:unhideWhenUsed/>
+    <w:rsid w:val="00F56C75"/>
+    <w:rPr>
+      <w:color w:val="0000FF" w:themeColor="hyperlink"/>
+      <w:u w:val="single"/>
+    </w:rPr>
+  </w:style>
 </w:styles>
 </file>
 
@@ -19703,4 +21732,16 @@
   <a:objectDefaults/>
   <a:extraClrSchemeLst/>
 </a:theme>
+</file>
+
+<file path=customXml/item1.xml><?xml version="1.0" encoding="utf-8"?>
+<b:Sources xmlns:b="http://schemas.openxmlformats.org/officeDocument/2006/bibliography" xmlns="http://schemas.openxmlformats.org/officeDocument/2006/bibliography" SelectedStyle="\APASixthEditionOfficeOnline.xsl" StyleName="APA" Version="6"/>
+</file>
+
+<file path=customXml/itemProps1.xml><?xml version="1.0" encoding="utf-8"?>
+<ds:datastoreItem xmlns:ds="http://schemas.openxmlformats.org/officeDocument/2006/customXml" ds:itemID="{DA208BCD-9391-47C3-8FD2-3C99F98FCE9F}">
+  <ds:schemaRefs>
+    <ds:schemaRef ds:uri="http://schemas.openxmlformats.org/officeDocument/2006/bibliography"/>
+  </ds:schemaRefs>
+</ds:datastoreItem>
 </file>
</xml_diff>

<commit_message>
Added ability to scale bending elements with rescale utility
</commit_message>
<xml_diff>
--- a/DynacGUI Manual.docx
+++ b/DynacGUI Manual.docx
@@ -861,6 +861,18 @@
     </w:p>
     <w:p>
       <w:pPr>
+        <w:pStyle w:val="ListParagraph"/>
+        <w:numPr>
+          <w:ilvl w:val="0"/>
+          <w:numId w:val="12"/>
+        </w:numPr>
+      </w:pPr>
+      <w:r>
+        <w:t>Added the ability to rescale bending elements</w:t>
+      </w:r>
+    </w:p>
+    <w:p>
+      <w:pPr>
         <w:rPr>
           <w:b/>
           <w:sz w:val="20"/>
@@ -876,6 +888,12 @@
     </w:p>
     <w:sdt>
       <w:sdtPr>
+        <w:rPr>
+          <w:rFonts w:ascii="Georgia" w:eastAsiaTheme="minorHAnsi" w:hAnsi="Georgia" w:cstheme="minorBidi"/>
+          <w:color w:val="auto"/>
+          <w:sz w:val="22"/>
+          <w:szCs w:val="22"/>
+        </w:rPr>
         <w:id w:val="1103295298"/>
         <w:docPartObj>
           <w:docPartGallery w:val="Table of Contents"/>
@@ -884,13 +902,9 @@
       </w:sdtPr>
       <w:sdtEndPr>
         <w:rPr>
-          <w:rFonts w:ascii="Georgia" w:eastAsiaTheme="minorHAnsi" w:hAnsi="Georgia" w:cstheme="minorBidi"/>
           <w:b/>
           <w:bCs/>
           <w:noProof/>
-          <w:color w:val="auto"/>
-          <w:sz w:val="22"/>
-          <w:szCs w:val="22"/>
         </w:rPr>
       </w:sdtEndPr>
       <w:sdtContent>
@@ -1204,7 +1218,21 @@
                 <w:rStyle w:val="Hyperlink"/>
                 <w:noProof/>
               </w:rPr>
-              <w:t>Tools</w:t>
+              <w:t>T</w:t>
+            </w:r>
+            <w:r>
+              <w:rPr>
+                <w:rStyle w:val="Hyperlink"/>
+                <w:noProof/>
+              </w:rPr>
+              <w:t>o</w:t>
+            </w:r>
+            <w:r>
+              <w:rPr>
+                <w:rStyle w:val="Hyperlink"/>
+                <w:noProof/>
+              </w:rPr>
+              <w:t>ols</w:t>
             </w:r>
             <w:r>
               <w:rPr>
@@ -1701,6 +1729,7 @@
       </w:pPr>
       <w:bookmarkStart w:id="2" w:name="_Toc418068624"/>
       <w:r>
+        <w:lastRenderedPageBreak/>
         <w:t>Input files</w:t>
       </w:r>
       <w:bookmarkEnd w:id="2"/>
@@ -1880,21 +1909,7 @@
         <w:rPr>
           <w:sz w:val="20"/>
         </w:rPr>
-        <w:t>[</w:t>
-      </w:r>
-      <w:proofErr w:type="gramStart"/>
-      <w:r>
-        <w:rPr>
-          <w:sz w:val="20"/>
-        </w:rPr>
-        <w:t>device</w:t>
-      </w:r>
-      <w:proofErr w:type="gramEnd"/>
-      <w:r>
-        <w:rPr>
-          <w:sz w:val="20"/>
-        </w:rPr>
-        <w:t xml:space="preserve"> name] always refers to the device’s entry in the device types file. [* Parameter] will always refer to a variable name in the settings file.  </w:t>
+        <w:t xml:space="preserve">[device name] always refers to the device’s entry in the device types file. [* Parameter] will always refer to a variable name in the settings file.  </w:t>
       </w:r>
       <w:r>
         <w:rPr>
@@ -2095,7 +2110,6 @@
         <w:rPr>
           <w:sz w:val="20"/>
         </w:rPr>
-        <w:lastRenderedPageBreak/>
         <w:t xml:space="preserve">A bending magnet. </w:t>
       </w:r>
       <w:r>
@@ -2221,21 +2235,7 @@
         <w:rPr>
           <w:sz w:val="20"/>
         </w:rPr>
-        <w:t>[</w:t>
-      </w:r>
-      <w:proofErr w:type="gramStart"/>
-      <w:r>
-        <w:rPr>
-          <w:sz w:val="20"/>
-        </w:rPr>
-        <w:t>harmonic</w:t>
-      </w:r>
-      <w:proofErr w:type="gramEnd"/>
-      <w:r>
-        <w:rPr>
-          <w:sz w:val="20"/>
-        </w:rPr>
-        <w:t xml:space="preserve"> number] The multiple of the RF frequency at which the buncher is operating.</w:t>
+        <w:t>[harmonic number] The multiple of the RF frequency at which the buncher is operating.</w:t>
       </w:r>
     </w:p>
     <w:p>
@@ -2345,21 +2345,7 @@
         <w:rPr>
           <w:sz w:val="20"/>
         </w:rPr>
-        <w:t>[</w:t>
-      </w:r>
-      <w:proofErr w:type="gramStart"/>
-      <w:r>
-        <w:rPr>
-          <w:sz w:val="20"/>
-        </w:rPr>
-        <w:t>length</w:t>
-      </w:r>
-      <w:proofErr w:type="gramEnd"/>
-      <w:r>
-        <w:rPr>
-          <w:sz w:val="20"/>
-        </w:rPr>
-        <w:t>] – Length of the drift, in centimeters.</w:t>
+        <w:t>[length] – Length of the drift, in centimeters.</w:t>
       </w:r>
     </w:p>
     <w:p>
@@ -2408,6 +2394,7 @@
         <w:rPr>
           <w:sz w:val="20"/>
         </w:rPr>
+        <w:lastRenderedPageBreak/>
         <w:t>An electrostatic deflector</w:t>
       </w:r>
       <w:r>
@@ -2956,7 +2943,6 @@
         <w:rPr>
           <w:sz w:val="20"/>
         </w:rPr>
-        <w:lastRenderedPageBreak/>
         <w:tab/>
         <w:t xml:space="preserve">0: Reference particle is defined as the </w:t>
       </w:r>
@@ -3118,21 +3104,7 @@
         <w:rPr>
           <w:sz w:val="20"/>
         </w:rPr>
-        <w:t>(</w:t>
-      </w:r>
-      <w:proofErr w:type="gramStart"/>
-      <w:r>
-        <w:rPr>
-          <w:sz w:val="20"/>
-        </w:rPr>
-        <w:t>all</w:t>
-      </w:r>
-      <w:proofErr w:type="gramEnd"/>
-      <w:r>
-        <w:rPr>
-          <w:sz w:val="20"/>
-        </w:rPr>
-        <w:t xml:space="preserve"> parameters on one tab-separated line)</w:t>
+        <w:t>(all parameters on one tab-separated line)</w:t>
       </w:r>
     </w:p>
     <w:p>
@@ -3233,6 +3205,7 @@
         <w:rPr>
           <w:sz w:val="20"/>
         </w:rPr>
+        <w:lastRenderedPageBreak/>
         <w:t>This entry, which is a combination of several Dynac commands, adds a horizontal, vertical, or four-jaw slit.</w:t>
       </w:r>
     </w:p>
@@ -4268,21 +4241,7 @@
         <w:rPr>
           <w:sz w:val="20"/>
         </w:rPr>
-        <w:t xml:space="preserve"> file. (</w:t>
-      </w:r>
-      <w:proofErr w:type="gramStart"/>
-      <w:r>
-        <w:rPr>
-          <w:sz w:val="20"/>
-        </w:rPr>
-        <w:t>below</w:t>
-      </w:r>
-      <w:proofErr w:type="gramEnd"/>
-      <w:r>
-        <w:rPr>
-          <w:sz w:val="20"/>
-        </w:rPr>
-        <w:t>)</w:t>
+        <w:t xml:space="preserve"> file. (below)</w:t>
       </w:r>
     </w:p>
     <w:p>
@@ -4581,21 +4540,7 @@
         <w:rPr>
           <w:sz w:val="20"/>
         </w:rPr>
-        <w:t xml:space="preserve"> file. (</w:t>
-      </w:r>
-      <w:proofErr w:type="gramStart"/>
-      <w:r>
-        <w:rPr>
-          <w:sz w:val="20"/>
-        </w:rPr>
-        <w:t>see</w:t>
-      </w:r>
-      <w:proofErr w:type="gramEnd"/>
-      <w:r>
-        <w:rPr>
-          <w:sz w:val="20"/>
-        </w:rPr>
-        <w:t xml:space="preserve"> below)</w:t>
+        <w:t xml:space="preserve"> file. (see below)</w:t>
       </w:r>
     </w:p>
     <w:p>
@@ -4795,35 +4740,7 @@
         <w:rPr>
           <w:sz w:val="20"/>
         </w:rPr>
-        <w:t>[</w:t>
-      </w:r>
-      <w:proofErr w:type="gramStart"/>
-      <w:r>
-        <w:rPr>
-          <w:sz w:val="20"/>
-        </w:rPr>
-        <w:t>x</w:t>
-      </w:r>
-      <w:proofErr w:type="gramEnd"/>
-      <w:r>
-        <w:rPr>
-          <w:sz w:val="20"/>
-        </w:rPr>
-        <w:t xml:space="preserve"> 1/2 Width (cm)] [</w:t>
-      </w:r>
-      <w:proofErr w:type="gramStart"/>
-      <w:r>
-        <w:rPr>
-          <w:sz w:val="20"/>
-        </w:rPr>
-        <w:t>y</w:t>
-      </w:r>
-      <w:proofErr w:type="gramEnd"/>
-      <w:r>
-        <w:rPr>
-          <w:sz w:val="20"/>
-        </w:rPr>
-        <w:t xml:space="preserve"> ½ width (cm)] [Radius ½ width (cm)]</w:t>
+        <w:t>[x 1/2 Width (cm)] [y ½ width (cm)] [Radius ½ width (cm)]</w:t>
       </w:r>
     </w:p>
     <w:p>
@@ -4938,7 +4855,6 @@
         <w:rPr>
           <w:sz w:val="20"/>
         </w:rPr>
-        <w:lastRenderedPageBreak/>
         <w:tab/>
         <w:t>1 – Vertical</w:t>
       </w:r>
@@ -5217,35 +5133,7 @@
         <w:rPr>
           <w:sz w:val="20"/>
         </w:rPr>
-        <w:t xml:space="preserve"> Type] [Electrode </w:t>
-      </w:r>
-      <w:proofErr w:type="gramStart"/>
-      <w:r>
-        <w:rPr>
-          <w:sz w:val="20"/>
-        </w:rPr>
-        <w:t>Length(</w:t>
-      </w:r>
-      <w:proofErr w:type="gramEnd"/>
-      <w:r>
-        <w:rPr>
-          <w:sz w:val="20"/>
-        </w:rPr>
-        <w:t xml:space="preserve">cm)] [Electrode </w:t>
-      </w:r>
-      <w:proofErr w:type="gramStart"/>
-      <w:r>
-        <w:rPr>
-          <w:sz w:val="20"/>
-        </w:rPr>
-        <w:t>Gap(</w:t>
-      </w:r>
-      <w:proofErr w:type="gramEnd"/>
-      <w:r>
-        <w:rPr>
-          <w:sz w:val="20"/>
-        </w:rPr>
-        <w:t>cm)]</w:t>
+        <w:t xml:space="preserve"> Type] [Electrode Length(cm)] [Electrode Gap(cm)]</w:t>
       </w:r>
     </w:p>
     <w:p>
@@ -5428,21 +5316,7 @@
         <w:rPr>
           <w:sz w:val="20"/>
         </w:rPr>
-        <w:t>(</w:t>
-      </w:r>
-      <w:proofErr w:type="gramStart"/>
-      <w:r>
-        <w:rPr>
-          <w:sz w:val="20"/>
-        </w:rPr>
-        <w:t>all</w:t>
-      </w:r>
-      <w:proofErr w:type="gramEnd"/>
-      <w:r>
-        <w:rPr>
-          <w:sz w:val="20"/>
-        </w:rPr>
-        <w:t xml:space="preserve"> parameters on one tab separated line)</w:t>
+        <w:t>(all parameters on one tab separated line)</w:t>
       </w:r>
     </w:p>
     <w:p>
@@ -5492,19 +5366,11 @@
           <w:sz w:val="20"/>
         </w:rPr>
       </w:pPr>
-      <w:proofErr w:type="gramStart"/>
-      <w:r>
-        <w:rPr>
-          <w:sz w:val="20"/>
-        </w:rPr>
-        <w:t>x/y</w:t>
-      </w:r>
-      <w:proofErr w:type="gramEnd"/>
-      <w:r>
-        <w:rPr>
-          <w:sz w:val="20"/>
-        </w:rPr>
-        <w:t xml:space="preserve"> limit (cm) – The limit for the x and y graph axes</w:t>
+      <w:r>
+        <w:rPr>
+          <w:sz w:val="20"/>
+        </w:rPr>
+        <w:t>x/y limit (cm) – The limit for the x and y graph axes</w:t>
       </w:r>
     </w:p>
     <w:p>
@@ -5545,7 +5411,6 @@
         </w:rPr>
       </w:pPr>
       <w:proofErr w:type="spellStart"/>
-      <w:proofErr w:type="gramStart"/>
       <w:r>
         <w:rPr>
           <w:sz w:val="20"/>
@@ -5553,7 +5418,6 @@
         <w:t>dz</w:t>
       </w:r>
       <w:proofErr w:type="spellEnd"/>
-      <w:proofErr w:type="gramEnd"/>
       <w:r>
         <w:rPr>
           <w:sz w:val="20"/>
@@ -5584,7 +5448,6 @@
         </w:rPr>
       </w:pPr>
       <w:proofErr w:type="spellStart"/>
-      <w:proofErr w:type="gramStart"/>
       <w:r>
         <w:rPr>
           <w:sz w:val="20"/>
@@ -5592,7 +5455,6 @@
         <w:t>dE</w:t>
       </w:r>
       <w:proofErr w:type="spellEnd"/>
-      <w:proofErr w:type="gramEnd"/>
       <w:r>
         <w:rPr>
           <w:sz w:val="20"/>
@@ -5668,21 +5530,7 @@
         <w:rPr>
           <w:sz w:val="20"/>
         </w:rPr>
-        <w:t>(</w:t>
-      </w:r>
-      <w:proofErr w:type="gramStart"/>
-      <w:r>
-        <w:rPr>
-          <w:sz w:val="20"/>
-        </w:rPr>
-        <w:t>all</w:t>
-      </w:r>
-      <w:proofErr w:type="gramEnd"/>
-      <w:r>
-        <w:rPr>
-          <w:sz w:val="20"/>
-        </w:rPr>
-        <w:t xml:space="preserve"> parameters on one tab separated line)</w:t>
+        <w:t>(all parameters on one tab separated line)</w:t>
       </w:r>
     </w:p>
     <w:p>
@@ -5751,45 +5599,30 @@
         <w:rPr>
           <w:sz w:val="20"/>
         </w:rPr>
-        <w:t xml:space="preserve">End Point (m) – The end of the envelope plot.  Set to large number for whole line. (Will not plot past end of </w:t>
-      </w:r>
-      <w:proofErr w:type="gramStart"/>
-      <w:r>
-        <w:rPr>
-          <w:sz w:val="20"/>
-        </w:rPr>
-        <w:t>line</w:t>
-      </w:r>
-      <w:proofErr w:type="gramEnd"/>
-      <w:r>
-        <w:rPr>
-          <w:sz w:val="20"/>
-        </w:rPr>
-        <w:t>)</w:t>
-      </w:r>
-    </w:p>
-    <w:p>
-      <w:pPr>
-        <w:pStyle w:val="ListParagraph"/>
-        <w:ind w:left="1440"/>
-        <w:rPr>
-          <w:sz w:val="20"/>
-        </w:rPr>
-      </w:pPr>
-    </w:p>
-    <w:p>
-      <w:pPr>
-        <w:pStyle w:val="ListParagraph"/>
-        <w:ind w:left="1440"/>
-        <w:rPr>
-          <w:sz w:val="20"/>
-        </w:rPr>
-      </w:pPr>
-      <w:r>
-        <w:rPr>
-          <w:sz w:val="20"/>
-        </w:rPr>
-        <w:lastRenderedPageBreak/>
+        <w:t>End Point (m) – The end of the envelope plot.  Set to large number for whole line. (Will not plot past end of line)</w:t>
+      </w:r>
+    </w:p>
+    <w:p>
+      <w:pPr>
+        <w:pStyle w:val="ListParagraph"/>
+        <w:ind w:left="1440"/>
+        <w:rPr>
+          <w:sz w:val="20"/>
+        </w:rPr>
+      </w:pPr>
+    </w:p>
+    <w:p>
+      <w:pPr>
+        <w:pStyle w:val="ListParagraph"/>
+        <w:ind w:left="1440"/>
+        <w:rPr>
+          <w:sz w:val="20"/>
+        </w:rPr>
+      </w:pPr>
+      <w:r>
+        <w:rPr>
+          <w:sz w:val="20"/>
+        </w:rPr>
         <w:t xml:space="preserve">(NOTE: </w:t>
       </w:r>
       <w:r>
@@ -6137,6 +5970,7 @@
         <w:rPr>
           <w:sz w:val="20"/>
         </w:rPr>
+        <w:lastRenderedPageBreak/>
         <w:t>Alphax</w:t>
       </w:r>
       <w:proofErr w:type="spellEnd"/>
@@ -6928,7 +6762,6 @@
         </w:rPr>
       </w:pPr>
       <w:proofErr w:type="spellStart"/>
-      <w:proofErr w:type="gramStart"/>
       <w:r>
         <w:rPr>
           <w:sz w:val="20"/>
@@ -6943,7 +6776,6 @@
         <w:t>x</w:t>
       </w:r>
       <w:proofErr w:type="spellEnd"/>
-      <w:proofErr w:type="gramEnd"/>
       <w:r>
         <w:rPr>
           <w:sz w:val="20"/>
@@ -6974,7 +6806,6 @@
         </w:rPr>
       </w:pPr>
       <w:proofErr w:type="spellStart"/>
-      <w:proofErr w:type="gramStart"/>
       <w:r>
         <w:rPr>
           <w:sz w:val="20"/>
@@ -6989,7 +6820,6 @@
         <w:t>x</w:t>
       </w:r>
       <w:proofErr w:type="spellEnd"/>
-      <w:proofErr w:type="gramEnd"/>
       <w:r>
         <w:rPr>
           <w:i/>
@@ -7021,7 +6851,6 @@
         </w:rPr>
       </w:pPr>
       <w:proofErr w:type="spellStart"/>
-      <w:proofErr w:type="gramStart"/>
       <w:r>
         <w:rPr>
           <w:sz w:val="20"/>
@@ -7036,7 +6865,6 @@
         <w:t>x</w:t>
       </w:r>
       <w:proofErr w:type="spellEnd"/>
-      <w:proofErr w:type="gramEnd"/>
       <w:r>
         <w:rPr>
           <w:sz w:val="20"/>
@@ -7267,6 +7095,7 @@
         <w:rPr>
           <w:sz w:val="20"/>
         </w:rPr>
+        <w:lastRenderedPageBreak/>
         <w:t>cs2</w:t>
       </w:r>
       <w:r>
@@ -7871,7 +7700,6 @@
           <w:rFonts w:ascii="Courier New" w:hAnsi="Courier New" w:cs="Courier New"/>
           <w:sz w:val="20"/>
         </w:rPr>
-        <w:lastRenderedPageBreak/>
         <w:t>Npart</w:t>
       </w:r>
       <w:proofErr w:type="spellEnd"/>
@@ -8371,6 +8199,7 @@
                 <w:rFonts w:ascii="Courier New" w:hAnsi="Courier New" w:cs="Courier New"/>
                 <w:sz w:val="20"/>
               </w:rPr>
+              <w:lastRenderedPageBreak/>
               <w:t>Bending Magnet</w:t>
             </w:r>
           </w:p>
@@ -9308,17 +9137,99 @@
           <w:rFonts w:cs="Courier New"/>
           <w:sz w:val="20"/>
         </w:rPr>
-        <w:t xml:space="preserve"> is running, the values will not be updated until the frontend is closed </w:t>
-      </w:r>
-      <w:proofErr w:type="gramStart"/>
-      <w:r>
-        <w:rPr>
-          <w:rFonts w:cs="Courier New"/>
-          <w:sz w:val="20"/>
-        </w:rPr>
-        <w:t>an</w:t>
-      </w:r>
-      <w:proofErr w:type="gramEnd"/>
+        <w:t xml:space="preserve"> is running, the values will not be updated until the frontend is closed an </w:t>
+      </w:r>
+      <w:proofErr w:type="spellStart"/>
+      <w:r>
+        <w:rPr>
+          <w:rFonts w:cs="Courier New"/>
+          <w:sz w:val="20"/>
+        </w:rPr>
+        <w:t>relaunched</w:t>
+      </w:r>
+      <w:proofErr w:type="spellEnd"/>
+      <w:r>
+        <w:rPr>
+          <w:rFonts w:cs="Courier New"/>
+          <w:sz w:val="20"/>
+        </w:rPr>
+        <w:t>.</w:t>
+      </w:r>
+    </w:p>
+    <w:p>
+      <w:pPr>
+        <w:pStyle w:val="ListParagraph"/>
+        <w:rPr>
+          <w:rFonts w:cs="Courier New"/>
+          <w:sz w:val="20"/>
+        </w:rPr>
+      </w:pPr>
+    </w:p>
+    <w:p>
+      <w:pPr>
+        <w:pStyle w:val="ListParagraph"/>
+        <w:rPr>
+          <w:rFonts w:cs="Courier New"/>
+          <w:sz w:val="20"/>
+        </w:rPr>
+      </w:pPr>
+      <w:r>
+        <w:rPr>
+          <w:rFonts w:cs="Courier New"/>
+          <w:sz w:val="20"/>
+        </w:rPr>
+        <w:t>Supported values:</w:t>
+      </w:r>
+    </w:p>
+    <w:p>
+      <w:pPr>
+        <w:pStyle w:val="ListParagraph"/>
+        <w:rPr>
+          <w:rFonts w:cs="Courier New"/>
+          <w:sz w:val="20"/>
+        </w:rPr>
+      </w:pPr>
+    </w:p>
+    <w:p>
+      <w:pPr>
+        <w:pStyle w:val="ListParagraph"/>
+        <w:rPr>
+          <w:rFonts w:cs="Courier New"/>
+          <w:sz w:val="20"/>
+          <w:u w:val="single"/>
+        </w:rPr>
+      </w:pPr>
+      <w:r>
+        <w:rPr>
+          <w:rFonts w:cs="Courier New"/>
+          <w:sz w:val="20"/>
+          <w:u w:val="single"/>
+        </w:rPr>
+        <w:t>File Locations:</w:t>
+      </w:r>
+    </w:p>
+    <w:p>
+      <w:pPr>
+        <w:pStyle w:val="ListParagraph"/>
+        <w:rPr>
+          <w:rFonts w:cs="Courier New"/>
+          <w:sz w:val="20"/>
+        </w:rPr>
+      </w:pPr>
+      <w:r>
+        <w:rPr>
+          <w:rFonts w:cs="Courier New"/>
+          <w:sz w:val="20"/>
+        </w:rPr>
+        <w:t xml:space="preserve">Layout </w:t>
+      </w:r>
+      <w:r>
+        <w:rPr>
+          <w:rFonts w:cs="Courier New"/>
+          <w:sz w:val="20"/>
+        </w:rPr>
+        <w:tab/>
+      </w:r>
       <w:r>
         <w:rPr>
           <w:rFonts w:cs="Courier New"/>
@@ -9326,13 +9237,244 @@
         </w:rPr>
         <w:t xml:space="preserve"> </w:t>
       </w:r>
+      <w:r>
+        <w:rPr>
+          <w:rFonts w:cs="Courier New"/>
+          <w:sz w:val="20"/>
+        </w:rPr>
+        <w:tab/>
+      </w:r>
+      <w:r>
+        <w:rPr>
+          <w:rFonts w:cs="Courier New"/>
+          <w:sz w:val="20"/>
+        </w:rPr>
+        <w:t>default layout filename</w:t>
+      </w:r>
+    </w:p>
+    <w:p>
+      <w:pPr>
+        <w:pStyle w:val="ListParagraph"/>
+        <w:rPr>
+          <w:rFonts w:cs="Courier New"/>
+          <w:sz w:val="20"/>
+        </w:rPr>
+      </w:pPr>
+      <w:r>
+        <w:rPr>
+          <w:rFonts w:cs="Courier New"/>
+          <w:sz w:val="20"/>
+        </w:rPr>
+        <w:t xml:space="preserve">Devices </w:t>
+      </w:r>
+      <w:r>
+        <w:rPr>
+          <w:rFonts w:cs="Courier New"/>
+          <w:sz w:val="20"/>
+        </w:rPr>
+        <w:t xml:space="preserve"> </w:t>
+      </w:r>
+      <w:r>
+        <w:rPr>
+          <w:rFonts w:cs="Courier New"/>
+          <w:sz w:val="20"/>
+        </w:rPr>
+        <w:tab/>
+      </w:r>
+      <w:r>
+        <w:rPr>
+          <w:rFonts w:cs="Courier New"/>
+          <w:sz w:val="20"/>
+        </w:rPr>
+        <w:t>default device filename</w:t>
+      </w:r>
+    </w:p>
+    <w:p>
+      <w:pPr>
+        <w:pStyle w:val="ListParagraph"/>
+        <w:rPr>
+          <w:rFonts w:cs="Courier New"/>
+          <w:sz w:val="20"/>
+        </w:rPr>
+      </w:pPr>
+      <w:r>
+        <w:rPr>
+          <w:rFonts w:cs="Courier New"/>
+          <w:sz w:val="20"/>
+        </w:rPr>
+        <w:t xml:space="preserve">Tune </w:t>
+      </w:r>
+      <w:r>
+        <w:rPr>
+          <w:rFonts w:cs="Courier New"/>
+          <w:sz w:val="20"/>
+        </w:rPr>
+        <w:tab/>
+      </w:r>
+      <w:r>
+        <w:rPr>
+          <w:rFonts w:cs="Courier New"/>
+          <w:sz w:val="20"/>
+        </w:rPr>
+        <w:tab/>
+      </w:r>
+      <w:r>
+        <w:rPr>
+          <w:rFonts w:cs="Courier New"/>
+          <w:sz w:val="20"/>
+        </w:rPr>
+        <w:t>default tune settings filename</w:t>
+      </w:r>
+    </w:p>
+    <w:p>
+      <w:pPr>
+        <w:pStyle w:val="ListParagraph"/>
+        <w:ind w:left="1438" w:hanging="720"/>
+        <w:rPr>
+          <w:rFonts w:cs="Courier New"/>
+          <w:sz w:val="20"/>
+        </w:rPr>
+      </w:pPr>
+      <w:r>
+        <w:rPr>
+          <w:rFonts w:cs="Courier New"/>
+          <w:sz w:val="20"/>
+        </w:rPr>
+        <w:t xml:space="preserve">Executable </w:t>
+      </w:r>
+      <w:r>
+        <w:rPr>
+          <w:rFonts w:cs="Courier New"/>
+          <w:sz w:val="20"/>
+        </w:rPr>
+        <w:tab/>
+      </w:r>
+      <w:r>
+        <w:rPr>
+          <w:rFonts w:cs="Courier New"/>
+          <w:sz w:val="20"/>
+        </w:rPr>
+        <w:t>location of Dynac executable.  This is un</w:t>
+      </w:r>
+      <w:r>
+        <w:rPr>
+          <w:rFonts w:cs="Courier New"/>
+          <w:sz w:val="20"/>
+        </w:rPr>
+        <w:t>necessary if Dynac is on your path with the default name of “dynacv6_0.exe”.</w:t>
+      </w:r>
+    </w:p>
+    <w:p>
+      <w:pPr>
+        <w:pStyle w:val="ListParagraph"/>
+        <w:ind w:left="1438" w:hanging="720"/>
+        <w:rPr>
+          <w:rFonts w:cs="Courier New"/>
+          <w:sz w:val="20"/>
+        </w:rPr>
+      </w:pPr>
+      <w:r>
+        <w:rPr>
+          <w:rFonts w:cs="Courier New"/>
+          <w:sz w:val="20"/>
+        </w:rPr>
+        <w:t xml:space="preserve">Executable2 </w:t>
+      </w:r>
+      <w:r>
+        <w:rPr>
+          <w:rFonts w:cs="Courier New"/>
+          <w:sz w:val="20"/>
+        </w:rPr>
+        <w:t>and Executable3</w:t>
+      </w:r>
+      <w:r>
+        <w:rPr>
+          <w:rFonts w:cs="Courier New"/>
+          <w:sz w:val="20"/>
+        </w:rPr>
+        <w:t>– location</w:t>
+      </w:r>
+      <w:r>
+        <w:rPr>
+          <w:rFonts w:cs="Courier New"/>
+          <w:sz w:val="20"/>
+        </w:rPr>
+        <w:t>s</w:t>
+      </w:r>
+      <w:r>
+        <w:rPr>
+          <w:rFonts w:cs="Courier New"/>
+          <w:sz w:val="20"/>
+        </w:rPr>
+        <w:t xml:space="preserve"> of a second </w:t>
+      </w:r>
+      <w:r>
+        <w:rPr>
+          <w:rFonts w:cs="Courier New"/>
+          <w:sz w:val="20"/>
+        </w:rPr>
+        <w:t xml:space="preserve">and third </w:t>
+      </w:r>
+      <w:r>
+        <w:rPr>
+          <w:rFonts w:cs="Courier New"/>
+          <w:sz w:val="20"/>
+        </w:rPr>
+        <w:t>Dynac executable.  If this is present, a menu will appear to allow you to select which executable to use.</w:t>
+      </w:r>
+      <w:r>
+        <w:rPr>
+          <w:rFonts w:cs="Courier New"/>
+          <w:sz w:val="20"/>
+        </w:rPr>
+        <w:t xml:space="preserve"> (Potentially useful for comparing Dynac versions.)</w:t>
+      </w:r>
+    </w:p>
+    <w:p>
+      <w:pPr>
+        <w:pStyle w:val="ListParagraph"/>
+        <w:ind w:left="1438" w:hanging="720"/>
+        <w:rPr>
+          <w:rFonts w:cs="Courier New"/>
+          <w:sz w:val="20"/>
+        </w:rPr>
+      </w:pPr>
+    </w:p>
+    <w:p>
+      <w:pPr>
+        <w:pStyle w:val="ListParagraph"/>
+        <w:ind w:left="1438" w:hanging="720"/>
+        <w:rPr>
+          <w:rFonts w:cs="Courier New"/>
+          <w:sz w:val="20"/>
+          <w:u w:val="single"/>
+        </w:rPr>
+      </w:pPr>
+      <w:r>
+        <w:rPr>
+          <w:rFonts w:cs="Courier New"/>
+          <w:sz w:val="20"/>
+          <w:u w:val="single"/>
+        </w:rPr>
+        <w:t>Beamline parameters:</w:t>
+      </w:r>
+    </w:p>
+    <w:p>
+      <w:pPr>
+        <w:pStyle w:val="ListParagraph"/>
+        <w:ind w:left="1440" w:hanging="720"/>
+        <w:rPr>
+          <w:rFonts w:cs="Courier New"/>
+          <w:sz w:val="20"/>
+        </w:rPr>
+      </w:pPr>
       <w:proofErr w:type="spellStart"/>
       <w:r>
         <w:rPr>
           <w:rFonts w:cs="Courier New"/>
           <w:sz w:val="20"/>
         </w:rPr>
-        <w:t>relaunched</w:t>
+        <w:t>RFQreject</w:t>
       </w:r>
       <w:proofErr w:type="spellEnd"/>
       <w:r>
@@ -9340,46 +9482,299 @@
           <w:rFonts w:cs="Courier New"/>
           <w:sz w:val="20"/>
         </w:rPr>
-        <w:t>.</w:t>
-      </w:r>
-    </w:p>
-    <w:p>
-      <w:pPr>
-        <w:pStyle w:val="ListParagraph"/>
-        <w:rPr>
-          <w:rFonts w:cs="Courier New"/>
-          <w:sz w:val="20"/>
-        </w:rPr>
-      </w:pPr>
-    </w:p>
-    <w:p>
-      <w:pPr>
-        <w:pStyle w:val="ListParagraph"/>
-        <w:rPr>
-          <w:rFonts w:cs="Courier New"/>
-          <w:sz w:val="20"/>
-        </w:rPr>
-      </w:pPr>
-      <w:r>
-        <w:rPr>
-          <w:rFonts w:cs="Courier New"/>
-          <w:sz w:val="20"/>
-        </w:rPr>
-        <w:t>Supported values:</w:t>
-      </w:r>
-    </w:p>
-    <w:p>
-      <w:pPr>
-        <w:pStyle w:val="ListParagraph"/>
-        <w:rPr>
-          <w:rFonts w:cs="Courier New"/>
-          <w:sz w:val="20"/>
-        </w:rPr>
-      </w:pPr>
-    </w:p>
-    <w:p>
-      <w:pPr>
-        <w:pStyle w:val="ListParagraph"/>
+        <w:tab/>
+      </w:r>
+      <w:r>
+        <w:rPr>
+          <w:rFonts w:cs="Courier New"/>
+          <w:sz w:val="20"/>
+        </w:rPr>
+        <w:t xml:space="preserve">Fractional energy deviation </w:t>
+      </w:r>
+      <w:r>
+        <w:rPr>
+          <w:rFonts w:cs="Courier New"/>
+          <w:sz w:val="20"/>
+        </w:rPr>
+        <w:t>(</w:t>
+      </w:r>
+      <w:r>
+        <w:rPr>
+          <w:rFonts w:ascii="Gulim" w:eastAsia="Gulim" w:hAnsi="Gulim" w:cs="Courier New" w:hint="eastAsia"/>
+          <w:sz w:val="20"/>
+        </w:rPr>
+        <w:t>Δ</w:t>
+      </w:r>
+      <w:r>
+        <w:rPr>
+          <w:rFonts w:cs="Courier New"/>
+          <w:sz w:val="20"/>
+        </w:rPr>
+        <w:t xml:space="preserve">E/&lt;E&gt;) </w:t>
+      </w:r>
+      <w:r>
+        <w:rPr>
+          <w:rFonts w:cs="Courier New"/>
+          <w:sz w:val="20"/>
+        </w:rPr>
+        <w:t>rejected after</w:t>
+      </w:r>
+      <w:r>
+        <w:rPr>
+          <w:rFonts w:cs="Courier New"/>
+          <w:sz w:val="20"/>
+        </w:rPr>
+        <w:t xml:space="preserve"> an</w:t>
+      </w:r>
+      <w:r>
+        <w:rPr>
+          <w:rFonts w:cs="Courier New"/>
+          <w:sz w:val="20"/>
+        </w:rPr>
+        <w:t xml:space="preserve"> RFQ. This is the deviation from the average particle energy </w:t>
+      </w:r>
+      <w:r>
+        <w:rPr>
+          <w:rFonts w:cs="Courier New"/>
+          <w:i/>
+          <w:sz w:val="20"/>
+        </w:rPr>
+        <w:t>including</w:t>
+      </w:r>
+      <w:r>
+        <w:rPr>
+          <w:rFonts w:cs="Courier New"/>
+          <w:sz w:val="20"/>
+        </w:rPr>
+        <w:t xml:space="preserve"> the </w:t>
+      </w:r>
+      <w:proofErr w:type="spellStart"/>
+      <w:r>
+        <w:rPr>
+          <w:rFonts w:cs="Courier New"/>
+          <w:sz w:val="20"/>
+        </w:rPr>
+        <w:t>unaccelerated</w:t>
+      </w:r>
+      <w:proofErr w:type="spellEnd"/>
+      <w:r>
+        <w:rPr>
+          <w:rFonts w:cs="Courier New"/>
+          <w:sz w:val="20"/>
+        </w:rPr>
+        <w:t xml:space="preserve"> particles.</w:t>
+      </w:r>
+      <w:r>
+        <w:rPr>
+          <w:rFonts w:cs="Courier New"/>
+          <w:sz w:val="20"/>
+        </w:rPr>
+        <w:t xml:space="preserve"> (default = 0.5)</w:t>
+      </w:r>
+    </w:p>
+    <w:p>
+      <w:pPr>
+        <w:pStyle w:val="ListParagraph"/>
+        <w:ind w:left="1440" w:hanging="720"/>
+        <w:rPr>
+          <w:rFonts w:cs="Courier New"/>
+          <w:sz w:val="20"/>
+        </w:rPr>
+      </w:pPr>
+      <w:proofErr w:type="spellStart"/>
+      <w:r>
+        <w:rPr>
+          <w:rFonts w:cs="Courier New"/>
+          <w:sz w:val="20"/>
+        </w:rPr>
+        <w:t>Esectors</w:t>
+      </w:r>
+      <w:proofErr w:type="spellEnd"/>
+      <w:r>
+        <w:rPr>
+          <w:rFonts w:cs="Courier New"/>
+          <w:sz w:val="20"/>
+        </w:rPr>
+        <w:tab/>
+      </w:r>
+      <w:r>
+        <w:rPr>
+          <w:rFonts w:cs="Courier New"/>
+          <w:sz w:val="20"/>
+        </w:rPr>
+        <w:t>N</w:t>
+      </w:r>
+      <w:r>
+        <w:rPr>
+          <w:rFonts w:cs="Courier New"/>
+          <w:sz w:val="20"/>
+        </w:rPr>
+        <w:t>umber of sectors used to calculate electrostatic benders</w:t>
+      </w:r>
+      <w:r>
+        <w:rPr>
+          <w:rFonts w:cs="Courier New"/>
+          <w:sz w:val="20"/>
+        </w:rPr>
+        <w:t xml:space="preserve"> (default = 10)</w:t>
+      </w:r>
+    </w:p>
+    <w:p>
+      <w:pPr>
+        <w:pStyle w:val="ListParagraph"/>
+        <w:ind w:left="1440" w:hanging="720"/>
+        <w:rPr>
+          <w:rFonts w:cs="Courier New"/>
+          <w:sz w:val="20"/>
+        </w:rPr>
+      </w:pPr>
+      <w:proofErr w:type="spellStart"/>
+      <w:r>
+        <w:rPr>
+          <w:rFonts w:cs="Courier New"/>
+          <w:sz w:val="20"/>
+        </w:rPr>
+        <w:t>Bsectors</w:t>
+      </w:r>
+      <w:proofErr w:type="spellEnd"/>
+      <w:r>
+        <w:rPr>
+          <w:rFonts w:cs="Courier New"/>
+          <w:sz w:val="20"/>
+        </w:rPr>
+        <w:tab/>
+      </w:r>
+      <w:r>
+        <w:rPr>
+          <w:rFonts w:cs="Courier New"/>
+          <w:sz w:val="20"/>
+        </w:rPr>
+        <w:t>Number of sectors used to calculate magnetic benders</w:t>
+      </w:r>
+      <w:r>
+        <w:rPr>
+          <w:rFonts w:cs="Courier New"/>
+          <w:sz w:val="20"/>
+        </w:rPr>
+        <w:t>. (default = 10)</w:t>
+      </w:r>
+    </w:p>
+    <w:p>
+      <w:pPr>
+        <w:pStyle w:val="ListParagraph"/>
+        <w:ind w:left="1440" w:hanging="720"/>
+        <w:rPr>
+          <w:rFonts w:cs="Courier New"/>
+          <w:sz w:val="20"/>
+        </w:rPr>
+      </w:pPr>
+      <w:proofErr w:type="spellStart"/>
+      <w:r>
+        <w:rPr>
+          <w:rFonts w:cs="Courier New"/>
+          <w:sz w:val="20"/>
+        </w:rPr>
+        <w:lastRenderedPageBreak/>
+        <w:t>Edflec</w:t>
+      </w:r>
+      <w:proofErr w:type="spellEnd"/>
+      <w:r>
+        <w:rPr>
+          <w:rFonts w:cs="Courier New"/>
+          <w:sz w:val="20"/>
+        </w:rPr>
+        <w:t xml:space="preserve"> </w:t>
+      </w:r>
+      <w:r>
+        <w:rPr>
+          <w:rFonts w:cs="Courier New"/>
+          <w:sz w:val="20"/>
+        </w:rPr>
+        <w:tab/>
+        <w:t xml:space="preserve"> </w:t>
+      </w:r>
+      <w:r>
+        <w:rPr>
+          <w:rFonts w:cs="Courier New"/>
+          <w:sz w:val="20"/>
+        </w:rPr>
+        <w:tab/>
+        <w:t xml:space="preserve">Number of parameters accepted by the “EDFLEC” card in Dynac. </w:t>
+      </w:r>
+    </w:p>
+    <w:p>
+      <w:pPr>
+        <w:pStyle w:val="ListParagraph"/>
+        <w:ind w:left="2160"/>
+        <w:rPr>
+          <w:rFonts w:cs="Courier New"/>
+          <w:sz w:val="20"/>
+        </w:rPr>
+      </w:pPr>
+      <w:r>
+        <w:rPr>
+          <w:rFonts w:cs="Courier New"/>
+          <w:sz w:val="20"/>
+        </w:rPr>
+        <w:t>3 – Dynac r12 and below.</w:t>
+      </w:r>
+    </w:p>
+    <w:p>
+      <w:pPr>
+        <w:pStyle w:val="ListParagraph"/>
+        <w:ind w:left="2160"/>
+        <w:rPr>
+          <w:rFonts w:cs="Courier New"/>
+          <w:sz w:val="20"/>
+        </w:rPr>
+      </w:pPr>
+      <w:r>
+        <w:rPr>
+          <w:rFonts w:cs="Courier New"/>
+          <w:sz w:val="20"/>
+        </w:rPr>
+        <w:t>4  – Dynac r13 and up. (default)</w:t>
+      </w:r>
+    </w:p>
+    <w:p>
+      <w:pPr>
+        <w:pStyle w:val="ListParagraph"/>
+        <w:ind w:left="2880"/>
+        <w:rPr>
+          <w:rFonts w:cs="Courier New"/>
+          <w:sz w:val="20"/>
+        </w:rPr>
+      </w:pPr>
+      <w:r>
+        <w:rPr>
+          <w:rFonts w:cs="Courier New"/>
+          <w:b/>
+          <w:sz w:val="20"/>
+        </w:rPr>
+        <w:t>Note:</w:t>
+      </w:r>
+      <w:r>
+        <w:rPr>
+          <w:rFonts w:cs="Courier New"/>
+          <w:sz w:val="20"/>
+        </w:rPr>
+        <w:t xml:space="preserve"> While the deck will be generated successfully if this setting is incorrect or absent, a runtime error will be produced if Dynac attempts to execute a card with an incorrect number of parameters.</w:t>
+      </w:r>
+    </w:p>
+    <w:p>
+      <w:pPr>
+        <w:pStyle w:val="ListParagraph"/>
+        <w:ind w:left="1438" w:hanging="720"/>
+        <w:rPr>
+          <w:rFonts w:cs="Courier New"/>
+          <w:sz w:val="20"/>
+        </w:rPr>
+      </w:pPr>
+    </w:p>
+    <w:p>
+      <w:pPr>
+        <w:pStyle w:val="ListParagraph"/>
+        <w:ind w:left="1438" w:hanging="720"/>
         <w:rPr>
           <w:rFonts w:cs="Courier New"/>
           <w:sz w:val="20"/>
@@ -9392,31 +9787,27 @@
           <w:sz w:val="20"/>
           <w:u w:val="single"/>
         </w:rPr>
-        <w:t>File Locations:</w:t>
-      </w:r>
-    </w:p>
-    <w:p>
-      <w:pPr>
-        <w:pStyle w:val="ListParagraph"/>
-        <w:rPr>
-          <w:rFonts w:cs="Courier New"/>
-          <w:sz w:val="20"/>
-        </w:rPr>
-      </w:pPr>
-      <w:r>
-        <w:rPr>
-          <w:rFonts w:cs="Courier New"/>
-          <w:sz w:val="20"/>
-        </w:rPr>
-        <w:t xml:space="preserve">Layout </w:t>
-      </w:r>
-      <w:r>
-        <w:rPr>
-          <w:rFonts w:cs="Courier New"/>
-          <w:sz w:val="20"/>
-        </w:rPr>
-        <w:tab/>
-      </w:r>
+        <w:t>Other Parameters:</w:t>
+      </w:r>
+    </w:p>
+    <w:p>
+      <w:pPr>
+        <w:pStyle w:val="ListParagraph"/>
+        <w:ind w:left="1438" w:hanging="720"/>
+        <w:rPr>
+          <w:rFonts w:cs="Courier New"/>
+          <w:sz w:val="20"/>
+        </w:rPr>
+      </w:pPr>
+      <w:proofErr w:type="spellStart"/>
+      <w:r>
+        <w:rPr>
+          <w:rFonts w:cs="Courier New"/>
+          <w:sz w:val="20"/>
+        </w:rPr>
+        <w:t>Mingw</w:t>
+      </w:r>
+      <w:proofErr w:type="spellEnd"/>
       <w:r>
         <w:rPr>
           <w:rFonts w:cs="Courier New"/>
@@ -9436,29 +9827,6 @@
           <w:rFonts w:cs="Courier New"/>
           <w:sz w:val="20"/>
         </w:rPr>
-        <w:t>default layout filename</w:t>
-      </w:r>
-    </w:p>
-    <w:p>
-      <w:pPr>
-        <w:pStyle w:val="ListParagraph"/>
-        <w:rPr>
-          <w:rFonts w:cs="Courier New"/>
-          <w:sz w:val="20"/>
-        </w:rPr>
-      </w:pPr>
-      <w:r>
-        <w:rPr>
-          <w:rFonts w:cs="Courier New"/>
-          <w:sz w:val="20"/>
-        </w:rPr>
-        <w:t xml:space="preserve">Devices </w:t>
-      </w:r>
-      <w:r>
-        <w:rPr>
-          <w:rFonts w:cs="Courier New"/>
-          <w:sz w:val="20"/>
-        </w:rPr>
         <w:t xml:space="preserve"> </w:t>
       </w:r>
       <w:r>
@@ -9473,44 +9841,37 @@
           <w:rFonts w:cs="Courier New"/>
           <w:sz w:val="20"/>
         </w:rPr>
-        <w:t>default device filename</w:t>
-      </w:r>
-    </w:p>
-    <w:p>
-      <w:pPr>
-        <w:pStyle w:val="ListParagraph"/>
-        <w:rPr>
-          <w:rFonts w:cs="Courier New"/>
-          <w:sz w:val="20"/>
-        </w:rPr>
-      </w:pPr>
-      <w:r>
-        <w:rPr>
-          <w:rFonts w:cs="Courier New"/>
-          <w:sz w:val="20"/>
-        </w:rPr>
-        <w:t xml:space="preserve">Tune </w:t>
-      </w:r>
-      <w:r>
-        <w:rPr>
-          <w:rFonts w:cs="Courier New"/>
-          <w:sz w:val="20"/>
-        </w:rPr>
-        <w:tab/>
-      </w:r>
-      <w:r>
-        <w:rPr>
-          <w:rFonts w:cs="Courier New"/>
-          <w:sz w:val="20"/>
-        </w:rPr>
-        <w:tab/>
-      </w:r>
-      <w:r>
-        <w:rPr>
-          <w:rFonts w:cs="Courier New"/>
-          <w:sz w:val="20"/>
-        </w:rPr>
-        <w:t>default tune settings filename</w:t>
+        <w:t xml:space="preserve">1 = </w:t>
+      </w:r>
+      <w:r>
+        <w:rPr>
+          <w:rFonts w:cs="Courier New"/>
+          <w:sz w:val="20"/>
+        </w:rPr>
+        <w:t>Dynac</w:t>
+      </w:r>
+      <w:r>
+        <w:rPr>
+          <w:rFonts w:cs="Courier New"/>
+          <w:sz w:val="20"/>
+        </w:rPr>
+        <w:t xml:space="preserve"> was compiled using the </w:t>
+      </w:r>
+      <w:proofErr w:type="spellStart"/>
+      <w:r>
+        <w:rPr>
+          <w:rFonts w:cs="Courier New"/>
+          <w:sz w:val="20"/>
+        </w:rPr>
+        <w:t>Mingw</w:t>
+      </w:r>
+      <w:proofErr w:type="spellEnd"/>
+      <w:r>
+        <w:rPr>
+          <w:rFonts w:cs="Courier New"/>
+          <w:sz w:val="20"/>
+        </w:rPr>
+        <w:t xml:space="preserve"> Fortran compiler</w:t>
       </w:r>
     </w:p>
     <w:p>
@@ -9527,28 +9888,22 @@
           <w:rFonts w:cs="Courier New"/>
           <w:sz w:val="20"/>
         </w:rPr>
-        <w:t xml:space="preserve">Executable </w:t>
-      </w:r>
-      <w:r>
-        <w:rPr>
-          <w:rFonts w:cs="Courier New"/>
-          <w:sz w:val="20"/>
-        </w:rPr>
-        <w:tab/>
-      </w:r>
-      <w:r>
-        <w:rPr>
-          <w:rFonts w:cs="Courier New"/>
-          <w:sz w:val="20"/>
-        </w:rPr>
-        <w:t>location of Dynac executable.  This is un</w:t>
-      </w:r>
-      <w:r>
-        <w:rPr>
-          <w:rFonts w:cs="Courier New"/>
-          <w:sz w:val="20"/>
-        </w:rPr>
-        <w:t>necessary if Dynac is on your path with the default name of “dynacv6_0.exe”.</w:t>
+        <w:tab/>
+        <w:t xml:space="preserve">  </w:t>
+      </w:r>
+      <w:r>
+        <w:rPr>
+          <w:rFonts w:cs="Courier New"/>
+          <w:sz w:val="20"/>
+        </w:rPr>
+        <w:tab/>
+      </w:r>
+      <w:r>
+        <w:rPr>
+          <w:rFonts w:cs="Courier New"/>
+          <w:sz w:val="20"/>
+        </w:rPr>
+        <w:t>0 = compiled with a different compiler</w:t>
       </w:r>
     </w:p>
     <w:p>
@@ -9565,56 +9920,43 @@
           <w:rFonts w:cs="Courier New"/>
           <w:sz w:val="20"/>
         </w:rPr>
-        <w:t xml:space="preserve">Executable2 </w:t>
-      </w:r>
-      <w:r>
-        <w:rPr>
-          <w:rFonts w:cs="Courier New"/>
-          <w:sz w:val="20"/>
-        </w:rPr>
-        <w:t>and Executable3</w:t>
-      </w:r>
-      <w:r>
-        <w:rPr>
-          <w:rFonts w:cs="Courier New"/>
-          <w:sz w:val="20"/>
-        </w:rPr>
-        <w:t>– location</w:t>
-      </w:r>
-      <w:r>
-        <w:rPr>
-          <w:rFonts w:cs="Courier New"/>
-          <w:sz w:val="20"/>
-        </w:rPr>
-        <w:t>s</w:t>
-      </w:r>
-      <w:r>
-        <w:rPr>
-          <w:rFonts w:cs="Courier New"/>
-          <w:sz w:val="20"/>
-        </w:rPr>
-        <w:t xml:space="preserve"> of a second </w:t>
-      </w:r>
-      <w:r>
-        <w:rPr>
-          <w:rFonts w:cs="Courier New"/>
-          <w:sz w:val="20"/>
-        </w:rPr>
-        <w:t xml:space="preserve">and third </w:t>
-      </w:r>
-      <w:r>
-        <w:rPr>
-          <w:rFonts w:cs="Courier New"/>
-          <w:sz w:val="20"/>
-        </w:rPr>
-        <w:t>Dynac executable.  If this is present, a menu will appear to allow you to select which executable to use.</w:t>
-      </w:r>
-      <w:r>
-        <w:rPr>
-          <w:rFonts w:cs="Courier New"/>
-          <w:sz w:val="20"/>
-        </w:rPr>
-        <w:t xml:space="preserve"> (Potentially useful for comparing Dynac versions.)</w:t>
+        <w:tab/>
+        <w:t xml:space="preserve"> </w:t>
+      </w:r>
+      <w:r>
+        <w:rPr>
+          <w:rFonts w:cs="Courier New"/>
+          <w:sz w:val="20"/>
+        </w:rPr>
+        <w:tab/>
+      </w:r>
+      <w:r>
+        <w:rPr>
+          <w:rFonts w:cs="Courier New"/>
+          <w:sz w:val="20"/>
+        </w:rPr>
+        <w:tab/>
+      </w:r>
+      <w:r>
+        <w:rPr>
+          <w:rFonts w:cs="Courier New"/>
+          <w:sz w:val="20"/>
+        </w:rPr>
+        <w:t>(</w:t>
+      </w:r>
+      <w:r>
+        <w:rPr>
+          <w:rFonts w:cs="Courier New"/>
+          <w:sz w:val="20"/>
+        </w:rPr>
+        <w:t xml:space="preserve">this option is </w:t>
+      </w:r>
+      <w:r>
+        <w:rPr>
+          <w:rFonts w:cs="Courier New"/>
+          <w:sz w:val="20"/>
+        </w:rPr>
+        <w:t>ignored on Macs)</w:t>
       </w:r>
     </w:p>
     <w:p>
@@ -9626,6 +9968,43 @@
           <w:sz w:val="20"/>
         </w:rPr>
       </w:pPr>
+      <w:proofErr w:type="spellStart"/>
+      <w:r>
+        <w:rPr>
+          <w:rFonts w:cs="Courier New"/>
+          <w:sz w:val="20"/>
+        </w:rPr>
+        <w:t>ReABoxes</w:t>
+      </w:r>
+      <w:proofErr w:type="spellEnd"/>
+      <w:r>
+        <w:rPr>
+          <w:rFonts w:cs="Courier New"/>
+          <w:sz w:val="20"/>
+        </w:rPr>
+        <w:t xml:space="preserve"> </w:t>
+      </w:r>
+      <w:r>
+        <w:rPr>
+          <w:rFonts w:cs="Courier New"/>
+          <w:sz w:val="20"/>
+        </w:rPr>
+        <w:t xml:space="preserve"> </w:t>
+      </w:r>
+      <w:r>
+        <w:rPr>
+          <w:rFonts w:cs="Courier New"/>
+          <w:sz w:val="20"/>
+        </w:rPr>
+        <w:tab/>
+      </w:r>
+      <w:r>
+        <w:rPr>
+          <w:rFonts w:cs="Courier New"/>
+          <w:sz w:val="20"/>
+        </w:rPr>
+        <w:t>1 = Hard coded device locations for ReA3 boxes can be shown</w:t>
+      </w:r>
     </w:p>
     <w:p>
       <w:pPr>
@@ -9634,653 +10013,6 @@
         <w:rPr>
           <w:rFonts w:cs="Courier New"/>
           <w:sz w:val="20"/>
-          <w:u w:val="single"/>
-        </w:rPr>
-      </w:pPr>
-      <w:r>
-        <w:rPr>
-          <w:rFonts w:cs="Courier New"/>
-          <w:sz w:val="20"/>
-          <w:u w:val="single"/>
-        </w:rPr>
-        <w:t>Beamline parameters:</w:t>
-      </w:r>
-    </w:p>
-    <w:p>
-      <w:pPr>
-        <w:pStyle w:val="ListParagraph"/>
-        <w:ind w:left="1440" w:hanging="720"/>
-        <w:rPr>
-          <w:rFonts w:cs="Courier New"/>
-          <w:sz w:val="20"/>
-        </w:rPr>
-      </w:pPr>
-      <w:proofErr w:type="spellStart"/>
-      <w:r>
-        <w:rPr>
-          <w:rFonts w:cs="Courier New"/>
-          <w:sz w:val="20"/>
-        </w:rPr>
-        <w:t>RFQreject</w:t>
-      </w:r>
-      <w:proofErr w:type="spellEnd"/>
-      <w:r>
-        <w:rPr>
-          <w:rFonts w:cs="Courier New"/>
-          <w:sz w:val="20"/>
-        </w:rPr>
-        <w:tab/>
-      </w:r>
-      <w:r>
-        <w:rPr>
-          <w:rFonts w:cs="Courier New"/>
-          <w:sz w:val="20"/>
-        </w:rPr>
-        <w:t xml:space="preserve">Fractional energy deviation </w:t>
-      </w:r>
-      <w:r>
-        <w:rPr>
-          <w:rFonts w:cs="Courier New"/>
-          <w:sz w:val="20"/>
-        </w:rPr>
-        <w:t>(</w:t>
-      </w:r>
-      <w:r>
-        <w:rPr>
-          <w:rFonts w:ascii="Gulim" w:eastAsia="Gulim" w:hAnsi="Gulim" w:cs="Courier New" w:hint="eastAsia"/>
-          <w:sz w:val="20"/>
-        </w:rPr>
-        <w:t>Δ</w:t>
-      </w:r>
-      <w:r>
-        <w:rPr>
-          <w:rFonts w:cs="Courier New"/>
-          <w:sz w:val="20"/>
-        </w:rPr>
-        <w:t xml:space="preserve">E/&lt;E&gt;) </w:t>
-      </w:r>
-      <w:r>
-        <w:rPr>
-          <w:rFonts w:cs="Courier New"/>
-          <w:sz w:val="20"/>
-        </w:rPr>
-        <w:t>rejected after</w:t>
-      </w:r>
-      <w:r>
-        <w:rPr>
-          <w:rFonts w:cs="Courier New"/>
-          <w:sz w:val="20"/>
-        </w:rPr>
-        <w:t xml:space="preserve"> an</w:t>
-      </w:r>
-      <w:r>
-        <w:rPr>
-          <w:rFonts w:cs="Courier New"/>
-          <w:sz w:val="20"/>
-        </w:rPr>
-        <w:t xml:space="preserve"> RFQ. This is the deviation from the average particle energy </w:t>
-      </w:r>
-      <w:r>
-        <w:rPr>
-          <w:rFonts w:cs="Courier New"/>
-          <w:i/>
-          <w:sz w:val="20"/>
-        </w:rPr>
-        <w:t>including</w:t>
-      </w:r>
-      <w:r>
-        <w:rPr>
-          <w:rFonts w:cs="Courier New"/>
-          <w:sz w:val="20"/>
-        </w:rPr>
-        <w:t xml:space="preserve"> the </w:t>
-      </w:r>
-      <w:proofErr w:type="spellStart"/>
-      <w:r>
-        <w:rPr>
-          <w:rFonts w:cs="Courier New"/>
-          <w:sz w:val="20"/>
-        </w:rPr>
-        <w:t>unaccelerated</w:t>
-      </w:r>
-      <w:proofErr w:type="spellEnd"/>
-      <w:r>
-        <w:rPr>
-          <w:rFonts w:cs="Courier New"/>
-          <w:sz w:val="20"/>
-        </w:rPr>
-        <w:t xml:space="preserve"> particles.</w:t>
-      </w:r>
-      <w:r>
-        <w:rPr>
-          <w:rFonts w:cs="Courier New"/>
-          <w:sz w:val="20"/>
-        </w:rPr>
-        <w:t xml:space="preserve"> (</w:t>
-      </w:r>
-      <w:proofErr w:type="gramStart"/>
-      <w:r>
-        <w:rPr>
-          <w:rFonts w:cs="Courier New"/>
-          <w:sz w:val="20"/>
-        </w:rPr>
-        <w:t>default</w:t>
-      </w:r>
-      <w:proofErr w:type="gramEnd"/>
-      <w:r>
-        <w:rPr>
-          <w:rFonts w:cs="Courier New"/>
-          <w:sz w:val="20"/>
-        </w:rPr>
-        <w:t xml:space="preserve"> = 0.5)</w:t>
-      </w:r>
-    </w:p>
-    <w:p>
-      <w:pPr>
-        <w:pStyle w:val="ListParagraph"/>
-        <w:ind w:left="1440" w:hanging="720"/>
-        <w:rPr>
-          <w:rFonts w:cs="Courier New"/>
-          <w:sz w:val="20"/>
-        </w:rPr>
-      </w:pPr>
-      <w:proofErr w:type="spellStart"/>
-      <w:r>
-        <w:rPr>
-          <w:rFonts w:cs="Courier New"/>
-          <w:sz w:val="20"/>
-        </w:rPr>
-        <w:t>Esectors</w:t>
-      </w:r>
-      <w:proofErr w:type="spellEnd"/>
-      <w:r>
-        <w:rPr>
-          <w:rFonts w:cs="Courier New"/>
-          <w:sz w:val="20"/>
-        </w:rPr>
-        <w:tab/>
-      </w:r>
-      <w:r>
-        <w:rPr>
-          <w:rFonts w:cs="Courier New"/>
-          <w:sz w:val="20"/>
-        </w:rPr>
-        <w:t>N</w:t>
-      </w:r>
-      <w:r>
-        <w:rPr>
-          <w:rFonts w:cs="Courier New"/>
-          <w:sz w:val="20"/>
-        </w:rPr>
-        <w:t>umber of sectors used to calculate electrostatic benders</w:t>
-      </w:r>
-      <w:r>
-        <w:rPr>
-          <w:rFonts w:cs="Courier New"/>
-          <w:sz w:val="20"/>
-        </w:rPr>
-        <w:t xml:space="preserve"> (default = 10)</w:t>
-      </w:r>
-    </w:p>
-    <w:p>
-      <w:pPr>
-        <w:pStyle w:val="ListParagraph"/>
-        <w:ind w:left="1440" w:hanging="720"/>
-        <w:rPr>
-          <w:rFonts w:cs="Courier New"/>
-          <w:sz w:val="20"/>
-        </w:rPr>
-      </w:pPr>
-      <w:proofErr w:type="spellStart"/>
-      <w:r>
-        <w:rPr>
-          <w:rFonts w:cs="Courier New"/>
-          <w:sz w:val="20"/>
-        </w:rPr>
-        <w:t>Bsectors</w:t>
-      </w:r>
-      <w:proofErr w:type="spellEnd"/>
-      <w:r>
-        <w:rPr>
-          <w:rFonts w:cs="Courier New"/>
-          <w:sz w:val="20"/>
-        </w:rPr>
-        <w:tab/>
-      </w:r>
-      <w:r>
-        <w:rPr>
-          <w:rFonts w:cs="Courier New"/>
-          <w:sz w:val="20"/>
-        </w:rPr>
-        <w:t>Number of sectors used to calculate magnetic benders</w:t>
-      </w:r>
-      <w:r>
-        <w:rPr>
-          <w:rFonts w:cs="Courier New"/>
-          <w:sz w:val="20"/>
-        </w:rPr>
-        <w:t>. (</w:t>
-      </w:r>
-      <w:proofErr w:type="gramStart"/>
-      <w:r>
-        <w:rPr>
-          <w:rFonts w:cs="Courier New"/>
-          <w:sz w:val="20"/>
-        </w:rPr>
-        <w:t>default</w:t>
-      </w:r>
-      <w:proofErr w:type="gramEnd"/>
-      <w:r>
-        <w:rPr>
-          <w:rFonts w:cs="Courier New"/>
-          <w:sz w:val="20"/>
-        </w:rPr>
-        <w:t xml:space="preserve"> = 10)</w:t>
-      </w:r>
-    </w:p>
-    <w:p>
-      <w:pPr>
-        <w:pStyle w:val="ListParagraph"/>
-        <w:ind w:left="1440" w:hanging="720"/>
-        <w:rPr>
-          <w:rFonts w:cs="Courier New"/>
-          <w:sz w:val="20"/>
-        </w:rPr>
-      </w:pPr>
-      <w:proofErr w:type="spellStart"/>
-      <w:r>
-        <w:rPr>
-          <w:rFonts w:cs="Courier New"/>
-          <w:sz w:val="20"/>
-        </w:rPr>
-        <w:t>Edflec</w:t>
-      </w:r>
-      <w:proofErr w:type="spellEnd"/>
-      <w:r>
-        <w:rPr>
-          <w:rFonts w:cs="Courier New"/>
-          <w:sz w:val="20"/>
-        </w:rPr>
-        <w:t xml:space="preserve"> </w:t>
-      </w:r>
-      <w:r>
-        <w:rPr>
-          <w:rFonts w:cs="Courier New"/>
-          <w:sz w:val="20"/>
-        </w:rPr>
-        <w:tab/>
-        <w:t xml:space="preserve"> </w:t>
-      </w:r>
-      <w:r>
-        <w:rPr>
-          <w:rFonts w:cs="Courier New"/>
-          <w:sz w:val="20"/>
-        </w:rPr>
-        <w:tab/>
-        <w:t xml:space="preserve">Number of parameters accepted by the “EDFLEC” card in Dynac. </w:t>
-      </w:r>
-    </w:p>
-    <w:p>
-      <w:pPr>
-        <w:pStyle w:val="ListParagraph"/>
-        <w:ind w:left="2160"/>
-        <w:rPr>
-          <w:rFonts w:cs="Courier New"/>
-          <w:sz w:val="20"/>
-        </w:rPr>
-      </w:pPr>
-      <w:r>
-        <w:rPr>
-          <w:rFonts w:cs="Courier New"/>
-          <w:sz w:val="20"/>
-        </w:rPr>
-        <w:t>3 – Dynac r12 and below.</w:t>
-      </w:r>
-    </w:p>
-    <w:p>
-      <w:pPr>
-        <w:pStyle w:val="ListParagraph"/>
-        <w:ind w:left="2160"/>
-        <w:rPr>
-          <w:rFonts w:cs="Courier New"/>
-          <w:sz w:val="20"/>
-        </w:rPr>
-      </w:pPr>
-      <w:proofErr w:type="gramStart"/>
-      <w:r>
-        <w:rPr>
-          <w:rFonts w:cs="Courier New"/>
-          <w:sz w:val="20"/>
-        </w:rPr>
-        <w:t>4  –</w:t>
-      </w:r>
-      <w:proofErr w:type="gramEnd"/>
-      <w:r>
-        <w:rPr>
-          <w:rFonts w:cs="Courier New"/>
-          <w:sz w:val="20"/>
-        </w:rPr>
-        <w:t xml:space="preserve"> Dynac r13 and up. (</w:t>
-      </w:r>
-      <w:proofErr w:type="gramStart"/>
-      <w:r>
-        <w:rPr>
-          <w:rFonts w:cs="Courier New"/>
-          <w:sz w:val="20"/>
-        </w:rPr>
-        <w:t>default</w:t>
-      </w:r>
-      <w:proofErr w:type="gramEnd"/>
-      <w:r>
-        <w:rPr>
-          <w:rFonts w:cs="Courier New"/>
-          <w:sz w:val="20"/>
-        </w:rPr>
-        <w:t>)</w:t>
-      </w:r>
-    </w:p>
-    <w:p>
-      <w:pPr>
-        <w:pStyle w:val="ListParagraph"/>
-        <w:ind w:left="2880"/>
-        <w:rPr>
-          <w:rFonts w:cs="Courier New"/>
-          <w:sz w:val="20"/>
-        </w:rPr>
-      </w:pPr>
-      <w:r>
-        <w:rPr>
-          <w:rFonts w:cs="Courier New"/>
-          <w:b/>
-          <w:sz w:val="20"/>
-        </w:rPr>
-        <w:t>Note:</w:t>
-      </w:r>
-      <w:r>
-        <w:rPr>
-          <w:rFonts w:cs="Courier New"/>
-          <w:sz w:val="20"/>
-        </w:rPr>
-        <w:t xml:space="preserve"> While the deck will be generated successfully if this setting is incorrect or absent, a runtime error will be produced if Dynac attempts to execute a card with an incorrect number of parameters.</w:t>
-      </w:r>
-    </w:p>
-    <w:p>
-      <w:pPr>
-        <w:pStyle w:val="ListParagraph"/>
-        <w:ind w:left="1438" w:hanging="720"/>
-        <w:rPr>
-          <w:rFonts w:cs="Courier New"/>
-          <w:sz w:val="20"/>
-        </w:rPr>
-      </w:pPr>
-    </w:p>
-    <w:p>
-      <w:pPr>
-        <w:pStyle w:val="ListParagraph"/>
-        <w:ind w:left="1438" w:hanging="720"/>
-        <w:rPr>
-          <w:rFonts w:cs="Courier New"/>
-          <w:sz w:val="20"/>
-          <w:u w:val="single"/>
-        </w:rPr>
-      </w:pPr>
-      <w:r>
-        <w:rPr>
-          <w:rFonts w:cs="Courier New"/>
-          <w:sz w:val="20"/>
-          <w:u w:val="single"/>
-        </w:rPr>
-        <w:t>Other Parameters:</w:t>
-      </w:r>
-    </w:p>
-    <w:p>
-      <w:pPr>
-        <w:pStyle w:val="ListParagraph"/>
-        <w:ind w:left="1438" w:hanging="720"/>
-        <w:rPr>
-          <w:rFonts w:cs="Courier New"/>
-          <w:sz w:val="20"/>
-        </w:rPr>
-      </w:pPr>
-      <w:proofErr w:type="spellStart"/>
-      <w:r>
-        <w:rPr>
-          <w:rFonts w:cs="Courier New"/>
-          <w:sz w:val="20"/>
-        </w:rPr>
-        <w:t>Mingw</w:t>
-      </w:r>
-      <w:proofErr w:type="spellEnd"/>
-      <w:r>
-        <w:rPr>
-          <w:rFonts w:cs="Courier New"/>
-          <w:sz w:val="20"/>
-        </w:rPr>
-        <w:t xml:space="preserve"> </w:t>
-      </w:r>
-      <w:r>
-        <w:rPr>
-          <w:rFonts w:cs="Courier New"/>
-          <w:sz w:val="20"/>
-        </w:rPr>
-        <w:tab/>
-      </w:r>
-      <w:r>
-        <w:rPr>
-          <w:rFonts w:cs="Courier New"/>
-          <w:sz w:val="20"/>
-        </w:rPr>
-        <w:t xml:space="preserve"> </w:t>
-      </w:r>
-      <w:r>
-        <w:rPr>
-          <w:rFonts w:cs="Courier New"/>
-          <w:sz w:val="20"/>
-        </w:rPr>
-        <w:tab/>
-      </w:r>
-      <w:r>
-        <w:rPr>
-          <w:rFonts w:cs="Courier New"/>
-          <w:sz w:val="20"/>
-        </w:rPr>
-        <w:t xml:space="preserve">1 = </w:t>
-      </w:r>
-      <w:r>
-        <w:rPr>
-          <w:rFonts w:cs="Courier New"/>
-          <w:sz w:val="20"/>
-        </w:rPr>
-        <w:t>Dynac</w:t>
-      </w:r>
-      <w:r>
-        <w:rPr>
-          <w:rFonts w:cs="Courier New"/>
-          <w:sz w:val="20"/>
-        </w:rPr>
-        <w:t xml:space="preserve"> was compiled using the </w:t>
-      </w:r>
-      <w:proofErr w:type="spellStart"/>
-      <w:r>
-        <w:rPr>
-          <w:rFonts w:cs="Courier New"/>
-          <w:sz w:val="20"/>
-        </w:rPr>
-        <w:t>Mingw</w:t>
-      </w:r>
-      <w:proofErr w:type="spellEnd"/>
-      <w:r>
-        <w:rPr>
-          <w:rFonts w:cs="Courier New"/>
-          <w:sz w:val="20"/>
-        </w:rPr>
-        <w:t xml:space="preserve"> </w:t>
-      </w:r>
-      <w:proofErr w:type="gramStart"/>
-      <w:r>
-        <w:rPr>
-          <w:rFonts w:cs="Courier New"/>
-          <w:sz w:val="20"/>
-        </w:rPr>
-        <w:t>Fortran</w:t>
-      </w:r>
-      <w:proofErr w:type="gramEnd"/>
-      <w:r>
-        <w:rPr>
-          <w:rFonts w:cs="Courier New"/>
-          <w:sz w:val="20"/>
-        </w:rPr>
-        <w:t xml:space="preserve"> compiler</w:t>
-      </w:r>
-    </w:p>
-    <w:p>
-      <w:pPr>
-        <w:pStyle w:val="ListParagraph"/>
-        <w:ind w:left="1438" w:hanging="720"/>
-        <w:rPr>
-          <w:rFonts w:cs="Courier New"/>
-          <w:sz w:val="20"/>
-        </w:rPr>
-      </w:pPr>
-      <w:r>
-        <w:rPr>
-          <w:rFonts w:cs="Courier New"/>
-          <w:sz w:val="20"/>
-        </w:rPr>
-        <w:tab/>
-        <w:t xml:space="preserve">  </w:t>
-      </w:r>
-      <w:r>
-        <w:rPr>
-          <w:rFonts w:cs="Courier New"/>
-          <w:sz w:val="20"/>
-        </w:rPr>
-        <w:tab/>
-      </w:r>
-      <w:r>
-        <w:rPr>
-          <w:rFonts w:cs="Courier New"/>
-          <w:sz w:val="20"/>
-        </w:rPr>
-        <w:t>0 = compiled with a different compiler</w:t>
-      </w:r>
-    </w:p>
-    <w:p>
-      <w:pPr>
-        <w:pStyle w:val="ListParagraph"/>
-        <w:ind w:left="1438" w:hanging="720"/>
-        <w:rPr>
-          <w:rFonts w:cs="Courier New"/>
-          <w:sz w:val="20"/>
-        </w:rPr>
-      </w:pPr>
-      <w:r>
-        <w:rPr>
-          <w:rFonts w:cs="Courier New"/>
-          <w:sz w:val="20"/>
-        </w:rPr>
-        <w:tab/>
-        <w:t xml:space="preserve"> </w:t>
-      </w:r>
-      <w:r>
-        <w:rPr>
-          <w:rFonts w:cs="Courier New"/>
-          <w:sz w:val="20"/>
-        </w:rPr>
-        <w:tab/>
-      </w:r>
-      <w:r>
-        <w:rPr>
-          <w:rFonts w:cs="Courier New"/>
-          <w:sz w:val="20"/>
-        </w:rPr>
-        <w:tab/>
-      </w:r>
-      <w:r>
-        <w:rPr>
-          <w:rFonts w:cs="Courier New"/>
-          <w:sz w:val="20"/>
-        </w:rPr>
-        <w:t>(</w:t>
-      </w:r>
-      <w:proofErr w:type="gramStart"/>
-      <w:r>
-        <w:rPr>
-          <w:rFonts w:cs="Courier New"/>
-          <w:sz w:val="20"/>
-        </w:rPr>
-        <w:t>this</w:t>
-      </w:r>
-      <w:proofErr w:type="gramEnd"/>
-      <w:r>
-        <w:rPr>
-          <w:rFonts w:cs="Courier New"/>
-          <w:sz w:val="20"/>
-        </w:rPr>
-        <w:t xml:space="preserve"> option is </w:t>
-      </w:r>
-      <w:r>
-        <w:rPr>
-          <w:rFonts w:cs="Courier New"/>
-          <w:sz w:val="20"/>
-        </w:rPr>
-        <w:t>ignored on Macs)</w:t>
-      </w:r>
-    </w:p>
-    <w:p>
-      <w:pPr>
-        <w:pStyle w:val="ListParagraph"/>
-        <w:ind w:left="1438" w:hanging="720"/>
-        <w:rPr>
-          <w:rFonts w:cs="Courier New"/>
-          <w:sz w:val="20"/>
-        </w:rPr>
-      </w:pPr>
-      <w:proofErr w:type="spellStart"/>
-      <w:r>
-        <w:rPr>
-          <w:rFonts w:cs="Courier New"/>
-          <w:sz w:val="20"/>
-        </w:rPr>
-        <w:t>ReABoxes</w:t>
-      </w:r>
-      <w:proofErr w:type="spellEnd"/>
-      <w:r>
-        <w:rPr>
-          <w:rFonts w:cs="Courier New"/>
-          <w:sz w:val="20"/>
-        </w:rPr>
-        <w:t xml:space="preserve"> </w:t>
-      </w:r>
-      <w:r>
-        <w:rPr>
-          <w:rFonts w:cs="Courier New"/>
-          <w:sz w:val="20"/>
-        </w:rPr>
-        <w:t xml:space="preserve"> </w:t>
-      </w:r>
-      <w:r>
-        <w:rPr>
-          <w:rFonts w:cs="Courier New"/>
-          <w:sz w:val="20"/>
-        </w:rPr>
-        <w:tab/>
-      </w:r>
-      <w:r>
-        <w:rPr>
-          <w:rFonts w:cs="Courier New"/>
-          <w:sz w:val="20"/>
-        </w:rPr>
-        <w:t>1 = Hard coded device locations for ReA3 boxes can be shown</w:t>
-      </w:r>
-    </w:p>
-    <w:p>
-      <w:pPr>
-        <w:pStyle w:val="ListParagraph"/>
-        <w:ind w:left="1438" w:hanging="720"/>
-        <w:rPr>
-          <w:rFonts w:cs="Courier New"/>
-          <w:sz w:val="20"/>
         </w:rPr>
       </w:pPr>
       <w:r>
@@ -10310,30 +10042,14 @@
           <w:rFonts w:cs="Courier New"/>
           <w:sz w:val="20"/>
         </w:rPr>
-        <w:t xml:space="preserve"> (default) </w:t>
-      </w:r>
-      <w:proofErr w:type="gramStart"/>
-      <w:r>
-        <w:rPr>
-          <w:rFonts w:cs="Courier New"/>
-          <w:sz w:val="20"/>
-        </w:rPr>
-        <w:t xml:space="preserve">= </w:t>
-      </w:r>
-      <w:r>
-        <w:rPr>
-          <w:rFonts w:cs="Courier New"/>
-          <w:sz w:val="20"/>
-        </w:rPr>
-        <w:t xml:space="preserve"> ReA3</w:t>
-      </w:r>
-      <w:proofErr w:type="gramEnd"/>
-      <w:r>
-        <w:rPr>
-          <w:rFonts w:cs="Courier New"/>
-          <w:sz w:val="20"/>
-        </w:rPr>
-        <w:t xml:space="preserve"> boxes not shown</w:t>
+        <w:t xml:space="preserve"> (default) = </w:t>
+      </w:r>
+      <w:r>
+        <w:rPr>
+          <w:rFonts w:cs="Courier New"/>
+          <w:sz w:val="20"/>
+        </w:rPr>
+        <w:t xml:space="preserve"> ReA3 boxes not shown</w:t>
       </w:r>
     </w:p>
     <w:p>
@@ -10960,23 +10676,7 @@
           <w:rFonts w:cs="Courier New"/>
           <w:sz w:val="20"/>
         </w:rPr>
-        <w:t xml:space="preserve"> will look by default in the “Particle Distributions” subdirectory of the current folder. (</w:t>
-      </w:r>
-      <w:proofErr w:type="gramStart"/>
-      <w:r>
-        <w:rPr>
-          <w:rFonts w:cs="Courier New"/>
-          <w:sz w:val="20"/>
-        </w:rPr>
-        <w:t>and</w:t>
-      </w:r>
-      <w:proofErr w:type="gramEnd"/>
-      <w:r>
-        <w:rPr>
-          <w:rFonts w:cs="Courier New"/>
-          <w:sz w:val="20"/>
-        </w:rPr>
-        <w:t xml:space="preserve"> may break if your file is located at the end of a long path NOT below the current folder)</w:t>
+        <w:t xml:space="preserve"> will look by default in the “Particle Distributions” subdirectory of the current folder. (and may break if your file is located at the end of a long path NOT below the current folder)</w:t>
       </w:r>
       <w:r>
         <w:rPr>
@@ -11005,31 +10705,15 @@
           <w:rFonts w:cs="Courier New"/>
           <w:sz w:val="20"/>
         </w:rPr>
+        <w:t xml:space="preserve"> A, Q, Energy and starting RF frequency for the tune.</w:t>
+      </w:r>
+      <w:r>
+        <w:rPr>
+          <w:rFonts w:cs="Courier New"/>
+          <w:sz w:val="20"/>
+        </w:rPr>
         <w:t xml:space="preserve"> </w:t>
       </w:r>
-      <w:proofErr w:type="spellStart"/>
-      <w:r>
-        <w:rPr>
-          <w:rFonts w:cs="Courier New"/>
-          <w:sz w:val="20"/>
-        </w:rPr>
-        <w:t>A</w:t>
-      </w:r>
-      <w:proofErr w:type="spellEnd"/>
-      <w:r>
-        <w:rPr>
-          <w:rFonts w:cs="Courier New"/>
-          <w:sz w:val="20"/>
-        </w:rPr>
-        <w:t>, Q, Energy and starting RF frequency for the tune.</w:t>
-      </w:r>
-      <w:r>
-        <w:rPr>
-          <w:rFonts w:cs="Courier New"/>
-          <w:sz w:val="20"/>
-        </w:rPr>
-        <w:t xml:space="preserve"> </w:t>
-      </w:r>
     </w:p>
     <w:p>
       <w:pPr>
@@ -11085,55 +10769,23 @@
           <w:rFonts w:cs="Courier New"/>
           <w:sz w:val="20"/>
         </w:rPr>
-        <w:t>Line 1: [Number of Particles] [unused] [</w:t>
-      </w:r>
-      <w:proofErr w:type="gramStart"/>
-      <w:r>
-        <w:rPr>
-          <w:rFonts w:cs="Courier New"/>
-          <w:sz w:val="20"/>
-        </w:rPr>
-        <w:t>frequency(</w:t>
-      </w:r>
-      <w:proofErr w:type="gramEnd"/>
-      <w:r>
-        <w:rPr>
-          <w:rFonts w:cs="Courier New"/>
-          <w:sz w:val="20"/>
-        </w:rPr>
-        <w:t xml:space="preserve">MHz)] </w:t>
-      </w:r>
-    </w:p>
-    <w:p>
-      <w:pPr>
-        <w:pStyle w:val="ListParagraph"/>
-        <w:rPr>
-          <w:rFonts w:cs="Courier New"/>
-          <w:sz w:val="20"/>
-        </w:rPr>
-      </w:pPr>
-      <w:r>
-        <w:rPr>
-          <w:rFonts w:cs="Courier New"/>
-          <w:sz w:val="20"/>
-        </w:rPr>
-        <w:t xml:space="preserve">Lines 2-end: </w:t>
-      </w:r>
-      <w:proofErr w:type="gramStart"/>
-      <w:r>
-        <w:rPr>
-          <w:rFonts w:cs="Courier New"/>
-          <w:sz w:val="20"/>
-        </w:rPr>
-        <w:t>x[</w:t>
-      </w:r>
-      <w:proofErr w:type="gramEnd"/>
-      <w:r>
-        <w:rPr>
-          <w:rFonts w:cs="Courier New"/>
-          <w:sz w:val="20"/>
-        </w:rPr>
-        <w:t xml:space="preserve">cm]   x’[rad]   y[cm]   y’[rad]   z[radians]   E[MeV]   </w:t>
+        <w:t xml:space="preserve">Line 1: [Number of Particles] [unused] [frequency(MHz)] </w:t>
+      </w:r>
+    </w:p>
+    <w:p>
+      <w:pPr>
+        <w:pStyle w:val="ListParagraph"/>
+        <w:rPr>
+          <w:rFonts w:cs="Courier New"/>
+          <w:sz w:val="20"/>
+        </w:rPr>
+      </w:pPr>
+      <w:r>
+        <w:rPr>
+          <w:rFonts w:cs="Courier New"/>
+          <w:sz w:val="20"/>
+        </w:rPr>
+        <w:t xml:space="preserve">Lines 2-end: x[cm]   x’[rad]   y[cm]   y’[rad]   z[radians]   E[MeV]   </w:t>
       </w:r>
       <w:proofErr w:type="spellStart"/>
       <w:r>
@@ -12070,21 +11722,12 @@
           <w:sz w:val="20"/>
         </w:rPr>
       </w:pPr>
-      <w:proofErr w:type="gramStart"/>
-      <w:r>
-        <w:rPr>
-          <w:rFonts w:cs="Courier New"/>
-          <w:sz w:val="20"/>
-        </w:rPr>
-        <w:t>X(</w:t>
-      </w:r>
-      <w:proofErr w:type="gramEnd"/>
-      <w:r>
-        <w:rPr>
-          <w:rFonts w:cs="Courier New"/>
-          <w:sz w:val="20"/>
-        </w:rPr>
-        <w:t xml:space="preserve">m) / </w:t>
+      <w:r>
+        <w:rPr>
+          <w:rFonts w:cs="Courier New"/>
+          <w:sz w:val="20"/>
+        </w:rPr>
+        <w:t xml:space="preserve">X(m) / </w:t>
       </w:r>
       <w:r>
         <w:rPr>
@@ -12583,23 +12226,7 @@
           <w:rFonts w:cs="Courier New"/>
           <w:sz w:val="20"/>
         </w:rPr>
-        <w:t xml:space="preserve">” to conform </w:t>
-      </w:r>
-      <w:proofErr w:type="gramStart"/>
-      <w:r>
-        <w:rPr>
-          <w:rFonts w:cs="Courier New"/>
-          <w:sz w:val="20"/>
-        </w:rPr>
-        <w:t>with</w:t>
-      </w:r>
-      <w:proofErr w:type="gramEnd"/>
-      <w:r>
-        <w:rPr>
-          <w:rFonts w:cs="Courier New"/>
-          <w:sz w:val="20"/>
-        </w:rPr>
-        <w:t xml:space="preserve"> your parameters.  A few specific limitations:</w:t>
+        <w:t>” to conform with your parameters.  A few specific limitations:</w:t>
       </w:r>
     </w:p>
     <w:p>
@@ -12775,24 +12402,39 @@
           <w:rFonts w:cs="Courier New"/>
           <w:sz w:val="20"/>
         </w:rPr>
-        <w:t>This will scale the settings in memory for a different Q/</w:t>
-      </w:r>
-      <w:proofErr w:type="gramStart"/>
-      <w:r>
-        <w:rPr>
-          <w:rFonts w:cs="Courier New"/>
-          <w:sz w:val="20"/>
-        </w:rPr>
-        <w:t>A or</w:t>
-      </w:r>
-      <w:proofErr w:type="gramEnd"/>
-      <w:r>
-        <w:rPr>
-          <w:rFonts w:cs="Courier New"/>
-          <w:sz w:val="20"/>
-        </w:rPr>
-        <w:t xml:space="preserve"> energy setting.  It will generate a deck file, but will NOT alter the tune file unless you save it manually. It will ONLY scale beamline elements, but not alter the initial conditions, so be sure to change the input beam accordingly.  Also, no allowance is made for change of energy along the line – the entire line is scaled for the same energy change.  As such, it is probably best to set the energy differential for the section of the line with the most magnetic elements, and adjust the remaining elements as needed. (Electrostatic elements do not change with energy.)</w:t>
-      </w:r>
+        <w:t xml:space="preserve">This will scale the settings in memory for a different Q/A or energy setting.  </w:t>
+      </w:r>
+      <w:r>
+        <w:rPr>
+          <w:rFonts w:cs="Courier New"/>
+          <w:sz w:val="20"/>
+        </w:rPr>
+        <w:t>These settings can be used to generate an output deck, but the underling tune file will NOT be saved unless you do so manually.</w:t>
+      </w:r>
+      <w:r>
+        <w:rPr>
+          <w:rFonts w:cs="Courier New"/>
+          <w:sz w:val="20"/>
+        </w:rPr>
+        <w:t xml:space="preserve"> It will ONLY scale beamline elements, but not alter the initial conditions, so be sure to change the input beam accordingly.  Also, no allowance is made for change of energy along the line – the entire line is scaled for the same energy change.  As such, it is probably best to set the energy differential for the section of the line with the most magnetic elements, and adjust the remaining elements as needed. (Electrostatic elements do not change with energy.)</w:t>
+      </w:r>
+      <w:r>
+        <w:rPr>
+          <w:rFonts w:cs="Courier New"/>
+          <w:sz w:val="20"/>
+        </w:rPr>
+        <w:br/>
+      </w:r>
+      <w:r>
+        <w:rPr>
+          <w:rFonts w:cs="Courier New"/>
+          <w:sz w:val="20"/>
+        </w:rPr>
+        <w:br/>
+        <w:t>Note that bending elements whose fields are computed automatically will not be scaled by this routine – they will remain set to “automatic.”  Only bending elements which have named tuning parameters present in both the layout and tune files set to manual field values will be scaled.</w:t>
+      </w:r>
+      <w:bookmarkStart w:id="5" w:name="_GoBack"/>
+      <w:bookmarkEnd w:id="5"/>
     </w:p>
     <w:p>
       <w:pPr>
@@ -13082,6 +12724,7 @@
           <w:rFonts w:cs="Courier New"/>
           <w:sz w:val="20"/>
         </w:rPr>
+        <w:lastRenderedPageBreak/>
         <w:t xml:space="preserve">This option is detailed </w:t>
       </w:r>
       <w:r>
@@ -13118,12 +12761,12 @@
       <w:pPr>
         <w:pStyle w:val="Heading1"/>
       </w:pPr>
-      <w:bookmarkStart w:id="5" w:name="_Toc418068627"/>
+      <w:bookmarkStart w:id="6" w:name="_Toc418068627"/>
       <w:r>
         <w:lastRenderedPageBreak/>
         <w:t>View Files Menu</w:t>
       </w:r>
-      <w:bookmarkEnd w:id="5"/>
+      <w:bookmarkEnd w:id="6"/>
     </w:p>
     <w:p>
       <w:pPr>
@@ -13161,7 +12804,7 @@
       <w:pPr>
         <w:pStyle w:val="Heading1"/>
       </w:pPr>
-      <w:bookmarkStart w:id="6" w:name="_Toc418068628"/>
+      <w:bookmarkStart w:id="7" w:name="_Toc418068628"/>
       <w:proofErr w:type="spellStart"/>
       <w:r>
         <w:lastRenderedPageBreak/>
@@ -13174,7 +12817,7 @@
       <w:r>
         <w:t xml:space="preserve"> – Fitting Tool</w:t>
       </w:r>
-      <w:bookmarkEnd w:id="6"/>
+      <w:bookmarkEnd w:id="7"/>
     </w:p>
     <w:p>
       <w:pPr>
@@ -13425,15 +13068,7 @@
         <w:ind w:left="1440"/>
       </w:pPr>
       <w:r>
-        <w:t>If you wish to use this tool for fitting with an existing Dynac deck</w:t>
-      </w:r>
-      <w:proofErr w:type="gramStart"/>
-      <w:r>
-        <w:t>,  launch</w:t>
-      </w:r>
-      <w:proofErr w:type="gramEnd"/>
-      <w:r>
-        <w:t xml:space="preserve"> ‘</w:t>
+        <w:t>If you wish to use this tool for fitting with an existing Dynac deck,  launch ‘</w:t>
       </w:r>
       <w:proofErr w:type="spellStart"/>
       <w:r>
@@ -13756,12 +13391,12 @@
       <w:pPr>
         <w:pStyle w:val="Heading1"/>
       </w:pPr>
-      <w:bookmarkStart w:id="7" w:name="_Toc418068629"/>
+      <w:bookmarkStart w:id="8" w:name="_Toc418068629"/>
       <w:r>
         <w:lastRenderedPageBreak/>
         <w:t>Load CS Tune</w:t>
       </w:r>
-      <w:bookmarkEnd w:id="7"/>
+      <w:bookmarkEnd w:id="8"/>
     </w:p>
     <w:p/>
     <w:p>
@@ -13949,15 +13584,7 @@
       </w:r>
       <w:proofErr w:type="spellEnd"/>
       <w:r>
-        <w:t>&lt;tab&gt;</w:t>
-      </w:r>
-      <w:proofErr w:type="gramStart"/>
-      <w:r>
-        <w:t>Which</w:t>
-      </w:r>
-      <w:proofErr w:type="gramEnd"/>
-      <w:r>
-        <w:t xml:space="preserve"> column in the settings file contains the data to be imported</w:t>
+        <w:t>&lt;tab&gt;Which column in the settings file contains the data to be imported</w:t>
       </w:r>
     </w:p>
     <w:p>
@@ -14023,15 +13650,7 @@
         <w:ind w:left="810"/>
       </w:pPr>
       <w:r>
-        <w:t>Note that any lines in the settings file starting with “#”, “;”, or “-</w:t>
-      </w:r>
-      <w:proofErr w:type="gramStart"/>
-      <w:r>
-        <w:t>“ will</w:t>
-      </w:r>
-      <w:proofErr w:type="gramEnd"/>
-      <w:r>
-        <w:t xml:space="preserve"> be ignored.  If there are header lines without such a delimiter, </w:t>
+        <w:t xml:space="preserve">Note that any lines in the settings file starting with “#”, “;”, or “-“ will be ignored.  If there are header lines without such a delimiter, </w:t>
       </w:r>
       <w:proofErr w:type="spellStart"/>
       <w:r>
@@ -14059,7 +13678,7 @@
       <w:pPr>
         <w:pStyle w:val="Heading1"/>
       </w:pPr>
-      <w:bookmarkStart w:id="8" w:name="_Toc418068630"/>
+      <w:bookmarkStart w:id="9" w:name="_Toc418068630"/>
       <w:r>
         <w:lastRenderedPageBreak/>
         <w:t>Known Issues</w:t>
@@ -14067,7 +13686,7 @@
       <w:r>
         <w:t>:</w:t>
       </w:r>
-      <w:bookmarkEnd w:id="8"/>
+      <w:bookmarkEnd w:id="9"/>
     </w:p>
     <w:p>
       <w:pPr>
@@ -14134,7 +13753,7 @@
       <w:pPr>
         <w:pStyle w:val="Heading1"/>
       </w:pPr>
-      <w:bookmarkStart w:id="9" w:name="_Toc418068631"/>
+      <w:bookmarkStart w:id="10" w:name="_Toc418068631"/>
       <w:r>
         <w:lastRenderedPageBreak/>
         <w:t xml:space="preserve">Appendix A - </w:t>
@@ -14142,8 +13761,6 @@
       <w:r>
         <w:t>Sample Files</w:t>
       </w:r>
-      <w:bookmarkStart w:id="10" w:name="_GoBack"/>
-      <w:bookmarkEnd w:id="9"/>
       <w:bookmarkEnd w:id="10"/>
     </w:p>
     <w:p>
@@ -16695,536 +16312,572 @@
           <w:rFonts w:cs="Courier New"/>
           <w:sz w:val="20"/>
         </w:rPr>
+        <w:t xml:space="preserve">[name] is a name you assign to that set of space charge parameters. </w:t>
+      </w:r>
+      <w:r>
+        <w:rPr>
+          <w:rFonts w:cs="Courier New"/>
+          <w:sz w:val="20"/>
+        </w:rPr>
+        <w:t>“Flag” is a flag which determines which elements are calculated with space charge on. (1 = all but drifts, 2 = accelerating elements only, 3= all elements)</w:t>
+      </w:r>
+      <w:r>
+        <w:rPr>
+          <w:rFonts w:cs="Courier New"/>
+          <w:sz w:val="20"/>
+        </w:rPr>
+        <w:t xml:space="preserve"> For definitions of the other parameters, see the Dynac manual.</w:t>
+      </w:r>
+    </w:p>
+    <w:p>
+      <w:pPr>
+        <w:rPr>
+          <w:rFonts w:cs="Courier New"/>
+          <w:sz w:val="20"/>
+        </w:rPr>
+      </w:pPr>
+      <w:r>
+        <w:rPr>
+          <w:rFonts w:cs="Courier New"/>
+          <w:sz w:val="20"/>
+        </w:rPr>
+        <w:tab/>
+      </w:r>
+      <w:r>
+        <w:rPr>
+          <w:rFonts w:cs="Courier New"/>
+          <w:sz w:val="20"/>
+          <w:u w:val="single"/>
+        </w:rPr>
+        <w:t>HERSC with default parameters</w:t>
+      </w:r>
+    </w:p>
+    <w:p>
+      <w:pPr>
+        <w:rPr>
+          <w:rFonts w:cs="Courier New"/>
+          <w:sz w:val="20"/>
+        </w:rPr>
+      </w:pPr>
+      <w:r>
+        <w:rPr>
+          <w:rFonts w:cs="Courier New"/>
+          <w:sz w:val="20"/>
+        </w:rPr>
+        <w:tab/>
+      </w:r>
+      <w:r>
+        <w:rPr>
+          <w:rFonts w:cs="Courier New"/>
+          <w:sz w:val="20"/>
+        </w:rPr>
+        <w:tab/>
+        <w:t>[name]</w:t>
+      </w:r>
+      <w:r>
+        <w:rPr>
+          <w:rFonts w:cs="Courier New"/>
+          <w:sz w:val="20"/>
+        </w:rPr>
+        <w:tab/>
+        <w:t xml:space="preserve">1  flag  </w:t>
+      </w:r>
+      <w:r>
+        <w:rPr>
+          <w:rFonts w:cs="Courier New"/>
+          <w:sz w:val="20"/>
+        </w:rPr>
+        <w:t>RCDF</w:t>
+      </w:r>
+    </w:p>
+    <w:p>
+      <w:pPr>
+        <w:rPr>
+          <w:rFonts w:cs="Courier New"/>
+          <w:sz w:val="20"/>
+        </w:rPr>
+      </w:pPr>
+      <w:r>
+        <w:rPr>
+          <w:rFonts w:cs="Courier New"/>
+          <w:sz w:val="20"/>
+        </w:rPr>
+        <w:tab/>
+      </w:r>
+      <w:r>
+        <w:rPr>
+          <w:rFonts w:cs="Courier New"/>
+          <w:sz w:val="20"/>
+          <w:u w:val="single"/>
+        </w:rPr>
+        <w:t>HERSC with manual parameters</w:t>
+      </w:r>
+    </w:p>
+    <w:p>
+      <w:pPr>
+        <w:rPr>
+          <w:rFonts w:cs="Courier New"/>
+          <w:sz w:val="20"/>
+        </w:rPr>
+      </w:pPr>
+      <w:r>
+        <w:rPr>
+          <w:rFonts w:cs="Courier New"/>
+          <w:sz w:val="20"/>
+        </w:rPr>
+        <w:tab/>
+      </w:r>
+      <w:r>
+        <w:rPr>
+          <w:rFonts w:cs="Courier New"/>
+          <w:sz w:val="20"/>
+        </w:rPr>
+        <w:tab/>
+        <w:t>[name] -1  flag</w:t>
+      </w:r>
+      <w:r>
+        <w:rPr>
+          <w:rFonts w:cs="Courier New"/>
+          <w:sz w:val="20"/>
+        </w:rPr>
+        <w:tab/>
+        <w:t>LMAXI</w:t>
+      </w:r>
+      <w:r>
+        <w:rPr>
+          <w:rFonts w:cs="Courier New"/>
+          <w:sz w:val="20"/>
+        </w:rPr>
+        <w:tab/>
+        <w:t xml:space="preserve"> MMAXI  NMAXI  FXRMS  FYRMS  FZRMS</w:t>
+      </w:r>
+    </w:p>
+    <w:p>
+      <w:pPr>
+        <w:rPr>
+          <w:rFonts w:cs="Courier New"/>
+          <w:sz w:val="20"/>
+        </w:rPr>
+      </w:pPr>
+      <w:r>
+        <w:rPr>
+          <w:rFonts w:cs="Courier New"/>
+          <w:sz w:val="20"/>
+        </w:rPr>
+        <w:tab/>
+      </w:r>
+      <w:r>
+        <w:rPr>
+          <w:rFonts w:cs="Courier New"/>
+          <w:sz w:val="20"/>
+          <w:u w:val="single"/>
+        </w:rPr>
+        <w:t>SCHERM</w:t>
+      </w:r>
+    </w:p>
+    <w:p>
+      <w:pPr>
+        <w:rPr>
+          <w:rFonts w:cs="Courier New"/>
+          <w:sz w:val="20"/>
+        </w:rPr>
+      </w:pPr>
+      <w:r>
+        <w:rPr>
+          <w:rFonts w:cs="Courier New"/>
+          <w:sz w:val="20"/>
+        </w:rPr>
+        <w:tab/>
+      </w:r>
+      <w:r>
+        <w:rPr>
+          <w:rFonts w:cs="Courier New"/>
+          <w:sz w:val="20"/>
+        </w:rPr>
+        <w:tab/>
+        <w:t>[name]  2  flag</w:t>
+      </w:r>
+    </w:p>
+    <w:p>
+      <w:pPr>
+        <w:rPr>
+          <w:rFonts w:cs="Courier New"/>
+          <w:sz w:val="20"/>
+          <w:u w:val="single"/>
+        </w:rPr>
+      </w:pPr>
+      <w:r>
+        <w:rPr>
+          <w:rFonts w:cs="Courier New"/>
+          <w:sz w:val="20"/>
+        </w:rPr>
+        <w:tab/>
+      </w:r>
+      <w:r>
+        <w:rPr>
+          <w:rFonts w:cs="Courier New"/>
+          <w:sz w:val="20"/>
+          <w:u w:val="single"/>
+        </w:rPr>
+        <w:t>SCHEFF with default parameters</w:t>
+      </w:r>
+    </w:p>
+    <w:p>
+      <w:pPr>
+        <w:rPr>
+          <w:rFonts w:cs="Courier New"/>
+          <w:sz w:val="20"/>
+        </w:rPr>
+      </w:pPr>
+      <w:r>
+        <w:rPr>
+          <w:rFonts w:cs="Courier New"/>
+          <w:sz w:val="20"/>
+        </w:rPr>
+        <w:tab/>
+      </w:r>
+      <w:r>
+        <w:rPr>
+          <w:rFonts w:cs="Courier New"/>
+          <w:sz w:val="20"/>
+        </w:rPr>
+        <w:tab/>
+        <w:t>[name]  3  flag  0</w:t>
+      </w:r>
+    </w:p>
+    <w:p>
+      <w:pPr>
+        <w:rPr>
+          <w:rFonts w:cs="Courier New"/>
+          <w:sz w:val="20"/>
+        </w:rPr>
+      </w:pPr>
+      <w:r>
+        <w:rPr>
+          <w:rFonts w:cs="Courier New"/>
+          <w:sz w:val="20"/>
+        </w:rPr>
+        <w:tab/>
+      </w:r>
+      <w:r>
+        <w:rPr>
+          <w:rFonts w:cs="Courier New"/>
+          <w:sz w:val="20"/>
+          <w:u w:val="single"/>
+        </w:rPr>
+        <w:t>SCHEFF with manual parameters</w:t>
+      </w:r>
+    </w:p>
+    <w:p>
+      <w:pPr>
+        <w:rPr>
+          <w:rFonts w:cs="Courier New"/>
+          <w:sz w:val="20"/>
+        </w:rPr>
+      </w:pPr>
+      <w:r>
+        <w:rPr>
+          <w:rFonts w:cs="Courier New"/>
+          <w:sz w:val="20"/>
+        </w:rPr>
+        <w:tab/>
+      </w:r>
+      <w:r>
+        <w:rPr>
+          <w:rFonts w:cs="Courier New"/>
+          <w:sz w:val="20"/>
+        </w:rPr>
+        <w:tab/>
+        <w:t>[name]  3  flag  1  SCE(2)  SCE(3)  SCE(4)  SCE(5)  SCE(6)  SCE(7)  SCE(9)</w:t>
+      </w:r>
+    </w:p>
+    <w:p>
+      <w:pPr>
+        <w:rPr>
+          <w:rFonts w:cs="Courier New"/>
+          <w:sz w:val="20"/>
+        </w:rPr>
+      </w:pPr>
+      <w:r>
+        <w:rPr>
+          <w:rFonts w:cs="Courier New"/>
+          <w:sz w:val="20"/>
+        </w:rPr>
+        <w:t xml:space="preserve">To your </w:t>
+      </w:r>
+      <w:r>
+        <w:rPr>
+          <w:rFonts w:cs="Courier New"/>
+          <w:b/>
+          <w:sz w:val="20"/>
+        </w:rPr>
+        <w:t>l</w:t>
+      </w:r>
+      <w:r>
+        <w:rPr>
+          <w:rFonts w:cs="Courier New"/>
+          <w:b/>
+          <w:sz w:val="20"/>
+        </w:rPr>
+        <w:t>ayout file</w:t>
+      </w:r>
+      <w:r>
+        <w:rPr>
+          <w:rFonts w:cs="Courier New"/>
+          <w:sz w:val="20"/>
+        </w:rPr>
+        <w:t xml:space="preserve"> add:</w:t>
+      </w:r>
+    </w:p>
+    <w:p>
+      <w:pPr>
+        <w:rPr>
+          <w:rFonts w:cs="Courier New"/>
+          <w:sz w:val="20"/>
+        </w:rPr>
+      </w:pPr>
+      <w:r>
+        <w:rPr>
+          <w:rFonts w:cs="Courier New"/>
+          <w:sz w:val="20"/>
+        </w:rPr>
+        <w:tab/>
+        <w:t>SCDYNAC [name]</w:t>
+      </w:r>
+      <w:r>
+        <w:rPr>
+          <w:rFonts w:cs="Courier New"/>
+          <w:sz w:val="20"/>
+        </w:rPr>
+        <w:tab/>
         <w:t>[</w:t>
       </w:r>
-      <w:proofErr w:type="gramStart"/>
-      <w:r>
-        <w:rPr>
-          <w:rFonts w:cs="Courier New"/>
-          <w:sz w:val="20"/>
-        </w:rPr>
-        <w:t>name</w:t>
-      </w:r>
-      <w:proofErr w:type="gramEnd"/>
-      <w:r>
-        <w:rPr>
-          <w:rFonts w:cs="Courier New"/>
-          <w:sz w:val="20"/>
-        </w:rPr>
-        <w:t xml:space="preserve">] is a name you assign to that set of space charge parameters. </w:t>
-      </w:r>
-      <w:r>
-        <w:rPr>
-          <w:rFonts w:cs="Courier New"/>
-          <w:sz w:val="20"/>
-        </w:rPr>
-        <w:t>“Flag” is a flag which determines which elements are calculated with space charge on. (1 = all but drifts, 2 = accelerating elements only, 3= all elements)</w:t>
-      </w:r>
-      <w:r>
-        <w:rPr>
-          <w:rFonts w:cs="Courier New"/>
-          <w:sz w:val="20"/>
-        </w:rPr>
-        <w:t xml:space="preserve"> For definitions of the other parameters, see the Dynac manual.</w:t>
-      </w:r>
-    </w:p>
-    <w:p>
-      <w:pPr>
-        <w:rPr>
-          <w:rFonts w:cs="Courier New"/>
-          <w:sz w:val="20"/>
-        </w:rPr>
-      </w:pPr>
-      <w:r>
-        <w:rPr>
-          <w:rFonts w:cs="Courier New"/>
-          <w:sz w:val="20"/>
-        </w:rPr>
-        <w:tab/>
-      </w:r>
-      <w:r>
+      <w:proofErr w:type="spellStart"/>
+      <w:r>
+        <w:rPr>
+          <w:rFonts w:cs="Courier New"/>
+          <w:sz w:val="20"/>
+        </w:rPr>
+        <w:t>Current_name</w:t>
+      </w:r>
+      <w:proofErr w:type="spellEnd"/>
+      <w:r>
+        <w:rPr>
+          <w:rFonts w:cs="Courier New"/>
+          <w:sz w:val="20"/>
+        </w:rPr>
+        <w:t>]</w:t>
+      </w:r>
+    </w:p>
+    <w:p>
+      <w:pPr>
+        <w:rPr>
+          <w:rFonts w:cs="Courier New"/>
+          <w:sz w:val="20"/>
+        </w:rPr>
+      </w:pPr>
+      <w:r>
+        <w:rPr>
+          <w:rFonts w:cs="Courier New"/>
+          <w:sz w:val="20"/>
+        </w:rPr>
+        <w:t xml:space="preserve">To your </w:t>
+      </w:r>
+      <w:r>
+        <w:rPr>
+          <w:rFonts w:cs="Courier New"/>
+          <w:b/>
+          <w:sz w:val="20"/>
+        </w:rPr>
+        <w:t>tune settings file</w:t>
+      </w:r>
+      <w:r>
+        <w:rPr>
+          <w:rFonts w:cs="Courier New"/>
+          <w:sz w:val="20"/>
+        </w:rPr>
+        <w:t xml:space="preserve"> add:</w:t>
+      </w:r>
+    </w:p>
+    <w:p>
+      <w:pPr>
+        <w:rPr>
+          <w:rFonts w:cs="Courier New"/>
+          <w:sz w:val="20"/>
+        </w:rPr>
+      </w:pPr>
+      <w:r>
+        <w:rPr>
+          <w:rFonts w:cs="Courier New"/>
+          <w:sz w:val="20"/>
+        </w:rPr>
+        <w:tab/>
+        <w:t>[</w:t>
+      </w:r>
+      <w:proofErr w:type="spellStart"/>
+      <w:r>
+        <w:rPr>
+          <w:rFonts w:cs="Courier New"/>
+          <w:sz w:val="20"/>
+        </w:rPr>
+        <w:t>Current_name</w:t>
+      </w:r>
+      <w:proofErr w:type="spellEnd"/>
+      <w:r>
+        <w:rPr>
+          <w:rFonts w:cs="Courier New"/>
+          <w:sz w:val="20"/>
+        </w:rPr>
+        <w:t>]</w:t>
+      </w:r>
+      <w:r>
+        <w:rPr>
+          <w:rFonts w:cs="Courier New"/>
+          <w:sz w:val="20"/>
+        </w:rPr>
+        <w:tab/>
+        <w:t>[beam current (mA)]</w:t>
+      </w:r>
+    </w:p>
+    <w:p>
+      <w:pPr>
+        <w:ind w:firstLine="720"/>
+        <w:rPr>
+          <w:rFonts w:cs="Courier New"/>
+          <w:sz w:val="20"/>
+        </w:rPr>
+      </w:pPr>
+      <w:r>
+        <w:rPr>
+          <w:rFonts w:cs="Courier New"/>
+          <w:sz w:val="20"/>
+        </w:rPr>
+        <w:lastRenderedPageBreak/>
+        <w:t>You may set up as many space charge configurations as you wish with different [name]s, and you may invoke them at any point in the beamline with the SCDYNAC command.  [</w:t>
+      </w:r>
+      <w:proofErr w:type="spellStart"/>
+      <w:r>
+        <w:rPr>
+          <w:rFonts w:cs="Courier New"/>
+          <w:sz w:val="20"/>
+        </w:rPr>
+        <w:t>Current_name</w:t>
+      </w:r>
+      <w:proofErr w:type="spellEnd"/>
+      <w:r>
+        <w:rPr>
+          <w:rFonts w:cs="Courier New"/>
+          <w:sz w:val="20"/>
+        </w:rPr>
+        <w:t>] is the name of a tunable parameter.  If you wish to set different beam currents at different points in your layout, use SCDYNAC at each location where the current should change, using a different variable name for [</w:t>
+      </w:r>
+      <w:proofErr w:type="spellStart"/>
+      <w:r>
+        <w:rPr>
+          <w:rFonts w:cs="Courier New"/>
+          <w:sz w:val="20"/>
+        </w:rPr>
+        <w:t>current_name</w:t>
+      </w:r>
+      <w:proofErr w:type="spellEnd"/>
+      <w:r>
+        <w:rPr>
+          <w:rFonts w:cs="Courier New"/>
+          <w:sz w:val="20"/>
+        </w:rPr>
+        <w:t>] at each location.</w:t>
+      </w:r>
+    </w:p>
+    <w:p>
+      <w:pPr>
+        <w:ind w:firstLine="720"/>
         <w:rPr>
           <w:rFonts w:cs="Courier New"/>
           <w:sz w:val="20"/>
           <w:u w:val="single"/>
         </w:rPr>
-        <w:t>HERSC with default parameters</w:t>
-      </w:r>
-    </w:p>
-    <w:p>
-      <w:pPr>
-        <w:rPr>
-          <w:rFonts w:cs="Courier New"/>
-          <w:sz w:val="20"/>
-        </w:rPr>
-      </w:pPr>
-      <w:r>
-        <w:rPr>
-          <w:rFonts w:cs="Courier New"/>
-          <w:sz w:val="20"/>
-        </w:rPr>
-        <w:tab/>
-      </w:r>
-      <w:r>
-        <w:rPr>
-          <w:rFonts w:cs="Courier New"/>
-          <w:sz w:val="20"/>
-        </w:rPr>
-        <w:tab/>
-        <w:t>[</w:t>
-      </w:r>
-      <w:proofErr w:type="gramStart"/>
-      <w:r>
-        <w:rPr>
-          <w:rFonts w:cs="Courier New"/>
-          <w:sz w:val="20"/>
-        </w:rPr>
-        <w:t>name</w:t>
-      </w:r>
-      <w:proofErr w:type="gramEnd"/>
-      <w:r>
-        <w:rPr>
-          <w:rFonts w:cs="Courier New"/>
-          <w:sz w:val="20"/>
-        </w:rPr>
-        <w:t>]</w:t>
-      </w:r>
-      <w:r>
-        <w:rPr>
-          <w:rFonts w:cs="Courier New"/>
-          <w:sz w:val="20"/>
-        </w:rPr>
-        <w:tab/>
-        <w:t xml:space="preserve">1  flag  </w:t>
-      </w:r>
-      <w:r>
-        <w:rPr>
-          <w:rFonts w:cs="Courier New"/>
-          <w:sz w:val="20"/>
-        </w:rPr>
-        <w:t>RCDF</w:t>
-      </w:r>
-    </w:p>
-    <w:p>
-      <w:pPr>
-        <w:rPr>
-          <w:rFonts w:cs="Courier New"/>
-          <w:sz w:val="20"/>
-        </w:rPr>
-      </w:pPr>
-      <w:r>
-        <w:rPr>
-          <w:rFonts w:cs="Courier New"/>
-          <w:sz w:val="20"/>
-        </w:rPr>
-        <w:tab/>
-      </w:r>
+      </w:pPr>
       <w:r>
         <w:rPr>
           <w:rFonts w:cs="Courier New"/>
           <w:sz w:val="20"/>
           <w:u w:val="single"/>
         </w:rPr>
-        <w:t>HERSC with manual parameters</w:t>
-      </w:r>
-    </w:p>
-    <w:p>
-      <w:pPr>
-        <w:rPr>
-          <w:rFonts w:cs="Courier New"/>
-          <w:sz w:val="20"/>
-        </w:rPr>
-      </w:pPr>
-      <w:r>
-        <w:rPr>
-          <w:rFonts w:cs="Courier New"/>
-          <w:sz w:val="20"/>
-        </w:rPr>
-        <w:tab/>
-      </w:r>
-      <w:r>
-        <w:rPr>
-          <w:rFonts w:cs="Courier New"/>
-          <w:sz w:val="20"/>
-        </w:rPr>
-        <w:tab/>
-        <w:t>[</w:t>
-      </w:r>
-      <w:proofErr w:type="gramStart"/>
-      <w:r>
-        <w:rPr>
-          <w:rFonts w:cs="Courier New"/>
-          <w:sz w:val="20"/>
-        </w:rPr>
-        <w:t>name</w:t>
-      </w:r>
-      <w:proofErr w:type="gramEnd"/>
-      <w:r>
-        <w:rPr>
-          <w:rFonts w:cs="Courier New"/>
-          <w:sz w:val="20"/>
-        </w:rPr>
-        <w:t>] -</w:t>
-      </w:r>
-      <w:proofErr w:type="gramStart"/>
-      <w:r>
-        <w:rPr>
-          <w:rFonts w:cs="Courier New"/>
-          <w:sz w:val="20"/>
-        </w:rPr>
-        <w:t>1  flag</w:t>
-      </w:r>
-      <w:proofErr w:type="gramEnd"/>
-      <w:r>
-        <w:rPr>
-          <w:rFonts w:cs="Courier New"/>
-          <w:sz w:val="20"/>
-        </w:rPr>
-        <w:tab/>
-        <w:t>LMAXI</w:t>
-      </w:r>
-      <w:r>
-        <w:rPr>
-          <w:rFonts w:cs="Courier New"/>
-          <w:sz w:val="20"/>
-        </w:rPr>
-        <w:tab/>
-        <w:t xml:space="preserve"> MMAXI  NMAXI  FXRMS  FYRMS  FZRMS</w:t>
-      </w:r>
-    </w:p>
-    <w:p>
-      <w:pPr>
-        <w:rPr>
-          <w:rFonts w:cs="Courier New"/>
-          <w:sz w:val="20"/>
-        </w:rPr>
-      </w:pPr>
-      <w:r>
-        <w:rPr>
-          <w:rFonts w:cs="Courier New"/>
-          <w:sz w:val="20"/>
-        </w:rPr>
-        <w:tab/>
-      </w:r>
-      <w:r>
+        <w:t>Cavity Computation Location:</w:t>
+      </w:r>
+    </w:p>
+    <w:p>
+      <w:pPr>
+        <w:ind w:firstLine="720"/>
+        <w:rPr>
+          <w:rFonts w:cs="Courier New"/>
+          <w:sz w:val="20"/>
+        </w:rPr>
+      </w:pPr>
+      <w:r>
+        <w:rPr>
+          <w:rFonts w:cs="Courier New"/>
+          <w:sz w:val="20"/>
+        </w:rPr>
+        <w:t xml:space="preserve">To change the position within cavities where space charge is computed, add the following line to your </w:t>
+      </w:r>
+      <w:r>
+        <w:rPr>
+          <w:rFonts w:cs="Courier New"/>
+          <w:b/>
+          <w:sz w:val="20"/>
+        </w:rPr>
+        <w:t>layout file:</w:t>
+      </w:r>
+    </w:p>
+    <w:p>
+      <w:pPr>
+        <w:ind w:firstLine="720"/>
+        <w:rPr>
+          <w:rFonts w:cs="Courier New"/>
+          <w:sz w:val="20"/>
+        </w:rPr>
+      </w:pPr>
+      <w:r>
+        <w:rPr>
+          <w:rFonts w:cs="Courier New"/>
+          <w:sz w:val="20"/>
+        </w:rPr>
+        <w:t>SCPOS [fraction]</w:t>
+      </w:r>
+    </w:p>
+    <w:p>
+      <w:pPr>
+        <w:ind w:firstLine="720"/>
+        <w:rPr>
+          <w:rFonts w:cs="Courier New"/>
+          <w:sz w:val="20"/>
+        </w:rPr>
+      </w:pPr>
+      <w:r>
+        <w:rPr>
+          <w:rFonts w:cs="Courier New"/>
+          <w:sz w:val="20"/>
+        </w:rPr>
+        <w:t>[fraction] is a number between zero and one which defines the position relative to the length of the cavity where space charge is computed.  The default value which is used if no fraction is specified is 0.5, the center of the cavity.</w:t>
+      </w:r>
+    </w:p>
+    <w:p>
+      <w:pPr>
+        <w:ind w:firstLine="720"/>
         <w:rPr>
           <w:rFonts w:cs="Courier New"/>
           <w:sz w:val="20"/>
           <w:u w:val="single"/>
         </w:rPr>
-        <w:t>SCHERM</w:t>
-      </w:r>
-    </w:p>
-    <w:p>
-      <w:pPr>
-        <w:rPr>
-          <w:rFonts w:cs="Courier New"/>
-          <w:sz w:val="20"/>
-        </w:rPr>
-      </w:pPr>
-      <w:r>
-        <w:rPr>
-          <w:rFonts w:cs="Courier New"/>
-          <w:sz w:val="20"/>
-        </w:rPr>
-        <w:tab/>
-      </w:r>
-      <w:r>
-        <w:rPr>
-          <w:rFonts w:cs="Courier New"/>
-          <w:sz w:val="20"/>
-        </w:rPr>
-        <w:tab/>
-        <w:t>[</w:t>
-      </w:r>
-      <w:proofErr w:type="gramStart"/>
-      <w:r>
-        <w:rPr>
-          <w:rFonts w:cs="Courier New"/>
-          <w:sz w:val="20"/>
-        </w:rPr>
-        <w:t>name</w:t>
-      </w:r>
-      <w:proofErr w:type="gramEnd"/>
-      <w:r>
-        <w:rPr>
-          <w:rFonts w:cs="Courier New"/>
-          <w:sz w:val="20"/>
-        </w:rPr>
-        <w:t>]  2  flag</w:t>
-      </w:r>
-    </w:p>
-    <w:p>
-      <w:pPr>
+      </w:pPr>
+      <w:r>
         <w:rPr>
           <w:rFonts w:cs="Courier New"/>
           <w:sz w:val="20"/>
           <w:u w:val="single"/>
         </w:rPr>
-      </w:pPr>
-      <w:r>
-        <w:rPr>
-          <w:rFonts w:cs="Courier New"/>
-          <w:sz w:val="20"/>
-        </w:rPr>
-        <w:tab/>
-      </w:r>
-      <w:r>
-        <w:rPr>
-          <w:rFonts w:cs="Courier New"/>
-          <w:sz w:val="20"/>
-          <w:u w:val="single"/>
-        </w:rPr>
-        <w:t>SCHEFF with default parameters</w:t>
-      </w:r>
-    </w:p>
-    <w:p>
-      <w:pPr>
-        <w:rPr>
-          <w:rFonts w:cs="Courier New"/>
-          <w:sz w:val="20"/>
-        </w:rPr>
-      </w:pPr>
-      <w:r>
-        <w:rPr>
-          <w:rFonts w:cs="Courier New"/>
-          <w:sz w:val="20"/>
-        </w:rPr>
-        <w:tab/>
-      </w:r>
-      <w:r>
-        <w:rPr>
-          <w:rFonts w:cs="Courier New"/>
-          <w:sz w:val="20"/>
-        </w:rPr>
-        <w:tab/>
-        <w:t>[</w:t>
-      </w:r>
-      <w:proofErr w:type="gramStart"/>
-      <w:r>
-        <w:rPr>
-          <w:rFonts w:cs="Courier New"/>
-          <w:sz w:val="20"/>
-        </w:rPr>
-        <w:t>name</w:t>
-      </w:r>
-      <w:proofErr w:type="gramEnd"/>
-      <w:r>
-        <w:rPr>
-          <w:rFonts w:cs="Courier New"/>
-          <w:sz w:val="20"/>
-        </w:rPr>
-        <w:t>]  3  flag  0</w:t>
-      </w:r>
-    </w:p>
-    <w:p>
-      <w:pPr>
-        <w:rPr>
-          <w:rFonts w:cs="Courier New"/>
-          <w:sz w:val="20"/>
-        </w:rPr>
-      </w:pPr>
-      <w:r>
-        <w:rPr>
-          <w:rFonts w:cs="Courier New"/>
-          <w:sz w:val="20"/>
-        </w:rPr>
-        <w:tab/>
-      </w:r>
-      <w:r>
-        <w:rPr>
-          <w:rFonts w:cs="Courier New"/>
-          <w:sz w:val="20"/>
-          <w:u w:val="single"/>
-        </w:rPr>
-        <w:t>SCHEFF with manual parameters</w:t>
-      </w:r>
-    </w:p>
-    <w:p>
-      <w:pPr>
-        <w:rPr>
-          <w:rFonts w:cs="Courier New"/>
-          <w:sz w:val="20"/>
-        </w:rPr>
-      </w:pPr>
-      <w:r>
-        <w:rPr>
-          <w:rFonts w:cs="Courier New"/>
-          <w:sz w:val="20"/>
-        </w:rPr>
-        <w:tab/>
-      </w:r>
-      <w:r>
-        <w:rPr>
-          <w:rFonts w:cs="Courier New"/>
-          <w:sz w:val="20"/>
-        </w:rPr>
-        <w:tab/>
-        <w:t>[name]  3  flag  1  SCE(2)  SCE(3)  SCE(4)  SCE(5)  SCE(6)  SCE(7)  SCE(9)</w:t>
-      </w:r>
-    </w:p>
-    <w:p>
-      <w:pPr>
-        <w:rPr>
-          <w:rFonts w:cs="Courier New"/>
-          <w:sz w:val="20"/>
-        </w:rPr>
-      </w:pPr>
-      <w:r>
-        <w:rPr>
-          <w:rFonts w:cs="Courier New"/>
-          <w:sz w:val="20"/>
-        </w:rPr>
-        <w:t xml:space="preserve">To your </w:t>
-      </w:r>
-      <w:r>
-        <w:rPr>
-          <w:rFonts w:cs="Courier New"/>
-          <w:b/>
-          <w:sz w:val="20"/>
-        </w:rPr>
-        <w:t>l</w:t>
-      </w:r>
-      <w:r>
-        <w:rPr>
-          <w:rFonts w:cs="Courier New"/>
-          <w:b/>
-          <w:sz w:val="20"/>
-        </w:rPr>
-        <w:t>ayout file</w:t>
-      </w:r>
-      <w:r>
-        <w:rPr>
-          <w:rFonts w:cs="Courier New"/>
-          <w:sz w:val="20"/>
-        </w:rPr>
-        <w:t xml:space="preserve"> add:</w:t>
-      </w:r>
-    </w:p>
-    <w:p>
-      <w:pPr>
-        <w:rPr>
-          <w:rFonts w:cs="Courier New"/>
-          <w:sz w:val="20"/>
-        </w:rPr>
-      </w:pPr>
-      <w:r>
-        <w:rPr>
-          <w:rFonts w:cs="Courier New"/>
-          <w:sz w:val="20"/>
-        </w:rPr>
-        <w:tab/>
-        <w:t>SCDYNAC [name]</w:t>
-      </w:r>
-      <w:r>
-        <w:rPr>
-          <w:rFonts w:cs="Courier New"/>
-          <w:sz w:val="20"/>
-        </w:rPr>
-        <w:tab/>
-        <w:t>[</w:t>
-      </w:r>
-      <w:proofErr w:type="spellStart"/>
-      <w:r>
-        <w:rPr>
-          <w:rFonts w:cs="Courier New"/>
-          <w:sz w:val="20"/>
-        </w:rPr>
-        <w:t>Current_name</w:t>
-      </w:r>
-      <w:proofErr w:type="spellEnd"/>
-      <w:r>
-        <w:rPr>
-          <w:rFonts w:cs="Courier New"/>
-          <w:sz w:val="20"/>
-        </w:rPr>
-        <w:t>]</w:t>
-      </w:r>
-    </w:p>
-    <w:p>
-      <w:pPr>
-        <w:rPr>
-          <w:rFonts w:cs="Courier New"/>
-          <w:sz w:val="20"/>
-        </w:rPr>
-      </w:pPr>
-      <w:r>
-        <w:rPr>
-          <w:rFonts w:cs="Courier New"/>
-          <w:sz w:val="20"/>
-        </w:rPr>
-        <w:t xml:space="preserve">To your </w:t>
-      </w:r>
-      <w:r>
-        <w:rPr>
-          <w:rFonts w:cs="Courier New"/>
-          <w:b/>
-          <w:sz w:val="20"/>
-        </w:rPr>
-        <w:t>tune settings file</w:t>
-      </w:r>
-      <w:r>
-        <w:rPr>
-          <w:rFonts w:cs="Courier New"/>
-          <w:sz w:val="20"/>
-        </w:rPr>
-        <w:t xml:space="preserve"> add:</w:t>
-      </w:r>
-    </w:p>
-    <w:p>
-      <w:pPr>
-        <w:rPr>
-          <w:rFonts w:cs="Courier New"/>
-          <w:sz w:val="20"/>
-        </w:rPr>
-      </w:pPr>
-      <w:r>
-        <w:rPr>
-          <w:rFonts w:cs="Courier New"/>
-          <w:sz w:val="20"/>
-        </w:rPr>
-        <w:tab/>
-        <w:t>[</w:t>
-      </w:r>
-      <w:proofErr w:type="spellStart"/>
-      <w:r>
-        <w:rPr>
-          <w:rFonts w:cs="Courier New"/>
-          <w:sz w:val="20"/>
-        </w:rPr>
-        <w:t>Current_name</w:t>
-      </w:r>
-      <w:proofErr w:type="spellEnd"/>
-      <w:r>
-        <w:rPr>
-          <w:rFonts w:cs="Courier New"/>
-          <w:sz w:val="20"/>
-        </w:rPr>
-        <w:t>]</w:t>
-      </w:r>
-      <w:r>
-        <w:rPr>
-          <w:rFonts w:cs="Courier New"/>
-          <w:sz w:val="20"/>
-        </w:rPr>
-        <w:tab/>
-        <w:t>[</w:t>
-      </w:r>
-      <w:proofErr w:type="gramStart"/>
-      <w:r>
-        <w:rPr>
-          <w:rFonts w:cs="Courier New"/>
-          <w:sz w:val="20"/>
-        </w:rPr>
-        <w:t>beam</w:t>
-      </w:r>
-      <w:proofErr w:type="gramEnd"/>
-      <w:r>
-        <w:rPr>
-          <w:rFonts w:cs="Courier New"/>
-          <w:sz w:val="20"/>
-        </w:rPr>
-        <w:t xml:space="preserve"> current (mA)]</w:t>
+        <w:t>Space Charge Within Bending Magnets:</w:t>
       </w:r>
     </w:p>
     <w:p>
@@ -17240,56 +16893,7 @@
           <w:rFonts w:cs="Courier New"/>
           <w:sz w:val="20"/>
         </w:rPr>
-        <w:lastRenderedPageBreak/>
-        <w:t>You may set up as many space charge configurations as you wish with different [name</w:t>
-      </w:r>
-      <w:proofErr w:type="gramStart"/>
-      <w:r>
-        <w:rPr>
-          <w:rFonts w:cs="Courier New"/>
-          <w:sz w:val="20"/>
-        </w:rPr>
-        <w:t>]s</w:t>
-      </w:r>
-      <w:proofErr w:type="gramEnd"/>
-      <w:r>
-        <w:rPr>
-          <w:rFonts w:cs="Courier New"/>
-          <w:sz w:val="20"/>
-        </w:rPr>
-        <w:t>, and you may invoke them at any point in the beamline with the SCDYNAC command.  [</w:t>
-      </w:r>
-      <w:proofErr w:type="spellStart"/>
-      <w:r>
-        <w:rPr>
-          <w:rFonts w:cs="Courier New"/>
-          <w:sz w:val="20"/>
-        </w:rPr>
-        <w:t>Current_name</w:t>
-      </w:r>
-      <w:proofErr w:type="spellEnd"/>
-      <w:r>
-        <w:rPr>
-          <w:rFonts w:cs="Courier New"/>
-          <w:sz w:val="20"/>
-        </w:rPr>
-        <w:t>] is the name of a tunable parameter.  If you wish to set different beam currents at different points in your layout, use SCDYNAC at each location where the current should change, using a different variable name for [</w:t>
-      </w:r>
-      <w:proofErr w:type="spellStart"/>
-      <w:r>
-        <w:rPr>
-          <w:rFonts w:cs="Courier New"/>
-          <w:sz w:val="20"/>
-        </w:rPr>
-        <w:t>current_name</w:t>
-      </w:r>
-      <w:proofErr w:type="spellEnd"/>
-      <w:r>
-        <w:rPr>
-          <w:rFonts w:cs="Courier New"/>
-          <w:sz w:val="20"/>
-        </w:rPr>
-        <w:t>] at each location.</w:t>
+        <w:t>To compute space charge in a bending magnet, Dynac recommends dividing the magnet into two separate entries in the layout, and placing the computation between them.  To invoke space charge calculation for a bending magnet with central trajectory of length L, use the SCDYNEL command as follows:</w:t>
       </w:r>
     </w:p>
     <w:p>
@@ -17298,16 +16902,22 @@
         <w:rPr>
           <w:rFonts w:cs="Courier New"/>
           <w:sz w:val="20"/>
-          <w:u w:val="single"/>
-        </w:rPr>
-      </w:pPr>
-      <w:r>
-        <w:rPr>
-          <w:rFonts w:cs="Courier New"/>
-          <w:sz w:val="20"/>
-          <w:u w:val="single"/>
-        </w:rPr>
-        <w:t>Cavity Computation Location:</w:t>
+        </w:rPr>
+      </w:pPr>
+      <w:r>
+        <w:rPr>
+          <w:rFonts w:cs="Courier New"/>
+          <w:sz w:val="20"/>
+        </w:rPr>
+        <w:t xml:space="preserve">BMAGNET </w:t>
+      </w:r>
+      <w:r>
+        <w:rPr>
+          <w:rFonts w:cs="Courier New"/>
+          <w:sz w:val="20"/>
+        </w:rPr>
+        <w:tab/>
+        <w:t>….. (parameters for a bend magnet of length L/2)</w:t>
       </w:r>
     </w:p>
     <w:p>
@@ -17323,15 +16933,15 @@
           <w:rFonts w:cs="Courier New"/>
           <w:sz w:val="20"/>
         </w:rPr>
-        <w:t xml:space="preserve">To change the position within cavities where space charge is computed, add the following line to your </w:t>
-      </w:r>
-      <w:r>
-        <w:rPr>
-          <w:rFonts w:cs="Courier New"/>
-          <w:b/>
-          <w:sz w:val="20"/>
-        </w:rPr>
-        <w:t>layout file:</w:t>
+        <w:t>SCDYNEL</w:t>
+      </w:r>
+      <w:r>
+        <w:rPr>
+          <w:rFonts w:cs="Courier New"/>
+          <w:sz w:val="20"/>
+        </w:rPr>
+        <w:tab/>
+        <w:t>L [cm]</w:t>
       </w:r>
     </w:p>
     <w:p>
@@ -17347,170 +16957,6 @@
           <w:rFonts w:cs="Courier New"/>
           <w:sz w:val="20"/>
         </w:rPr>
-        <w:t>SCPOS [fraction]</w:t>
-      </w:r>
-    </w:p>
-    <w:p>
-      <w:pPr>
-        <w:ind w:firstLine="720"/>
-        <w:rPr>
-          <w:rFonts w:cs="Courier New"/>
-          <w:sz w:val="20"/>
-        </w:rPr>
-      </w:pPr>
-      <w:r>
-        <w:rPr>
-          <w:rFonts w:cs="Courier New"/>
-          <w:sz w:val="20"/>
-        </w:rPr>
-        <w:t>[</w:t>
-      </w:r>
-      <w:proofErr w:type="gramStart"/>
-      <w:r>
-        <w:rPr>
-          <w:rFonts w:cs="Courier New"/>
-          <w:sz w:val="20"/>
-        </w:rPr>
-        <w:t>fraction</w:t>
-      </w:r>
-      <w:proofErr w:type="gramEnd"/>
-      <w:r>
-        <w:rPr>
-          <w:rFonts w:cs="Courier New"/>
-          <w:sz w:val="20"/>
-        </w:rPr>
-        <w:t>] is a number between zero and one which defines the position relative to the length of the cavity where space charge is computed.  The default value which is used if no fraction is specified is 0.5, the center of the cavity.</w:t>
-      </w:r>
-    </w:p>
-    <w:p>
-      <w:pPr>
-        <w:ind w:firstLine="720"/>
-        <w:rPr>
-          <w:rFonts w:cs="Courier New"/>
-          <w:sz w:val="20"/>
-          <w:u w:val="single"/>
-        </w:rPr>
-      </w:pPr>
-      <w:r>
-        <w:rPr>
-          <w:rFonts w:cs="Courier New"/>
-          <w:sz w:val="20"/>
-          <w:u w:val="single"/>
-        </w:rPr>
-        <w:t xml:space="preserve">Space Charge </w:t>
-      </w:r>
-      <w:proofErr w:type="gramStart"/>
-      <w:r>
-        <w:rPr>
-          <w:rFonts w:cs="Courier New"/>
-          <w:sz w:val="20"/>
-          <w:u w:val="single"/>
-        </w:rPr>
-        <w:t>Within</w:t>
-      </w:r>
-      <w:proofErr w:type="gramEnd"/>
-      <w:r>
-        <w:rPr>
-          <w:rFonts w:cs="Courier New"/>
-          <w:sz w:val="20"/>
-          <w:u w:val="single"/>
-        </w:rPr>
-        <w:t xml:space="preserve"> Bending Magnets:</w:t>
-      </w:r>
-    </w:p>
-    <w:p>
-      <w:pPr>
-        <w:ind w:firstLine="720"/>
-        <w:rPr>
-          <w:rFonts w:cs="Courier New"/>
-          <w:sz w:val="20"/>
-        </w:rPr>
-      </w:pPr>
-      <w:r>
-        <w:rPr>
-          <w:rFonts w:cs="Courier New"/>
-          <w:sz w:val="20"/>
-        </w:rPr>
-        <w:t>To compute space charge in a bending magnet, Dynac recommends dividing the magnet into two separate entries in the layout, and placing the computation between them.  To invoke space charge calculation for a bending magnet with central trajectory of length L, use the SCDYNEL command as follows:</w:t>
-      </w:r>
-    </w:p>
-    <w:p>
-      <w:pPr>
-        <w:ind w:firstLine="720"/>
-        <w:rPr>
-          <w:rFonts w:cs="Courier New"/>
-          <w:sz w:val="20"/>
-        </w:rPr>
-      </w:pPr>
-      <w:r>
-        <w:rPr>
-          <w:rFonts w:cs="Courier New"/>
-          <w:sz w:val="20"/>
-        </w:rPr>
-        <w:t xml:space="preserve">BMAGNET </w:t>
-      </w:r>
-      <w:r>
-        <w:rPr>
-          <w:rFonts w:cs="Courier New"/>
-          <w:sz w:val="20"/>
-        </w:rPr>
-        <w:tab/>
-        <w:t>….. (</w:t>
-      </w:r>
-      <w:proofErr w:type="gramStart"/>
-      <w:r>
-        <w:rPr>
-          <w:rFonts w:cs="Courier New"/>
-          <w:sz w:val="20"/>
-        </w:rPr>
-        <w:t>parameters</w:t>
-      </w:r>
-      <w:proofErr w:type="gramEnd"/>
-      <w:r>
-        <w:rPr>
-          <w:rFonts w:cs="Courier New"/>
-          <w:sz w:val="20"/>
-        </w:rPr>
-        <w:t xml:space="preserve"> for a bend magnet of length L/2)</w:t>
-      </w:r>
-    </w:p>
-    <w:p>
-      <w:pPr>
-        <w:ind w:firstLine="720"/>
-        <w:rPr>
-          <w:rFonts w:cs="Courier New"/>
-          <w:sz w:val="20"/>
-        </w:rPr>
-      </w:pPr>
-      <w:r>
-        <w:rPr>
-          <w:rFonts w:cs="Courier New"/>
-          <w:sz w:val="20"/>
-        </w:rPr>
-        <w:t>SCDYNEL</w:t>
-      </w:r>
-      <w:r>
-        <w:rPr>
-          <w:rFonts w:cs="Courier New"/>
-          <w:sz w:val="20"/>
-        </w:rPr>
-        <w:tab/>
-        <w:t>L [cm]</w:t>
-      </w:r>
-    </w:p>
-    <w:p>
-      <w:pPr>
-        <w:ind w:firstLine="720"/>
-        <w:rPr>
-          <w:rFonts w:cs="Courier New"/>
-          <w:sz w:val="20"/>
-        </w:rPr>
-      </w:pPr>
-      <w:r>
-        <w:rPr>
-          <w:rFonts w:cs="Courier New"/>
-          <w:sz w:val="20"/>
-        </w:rPr>
         <w:t>BMAGNET</w:t>
       </w:r>
       <w:r>
@@ -17519,23 +16965,7 @@
           <w:sz w:val="20"/>
         </w:rPr>
         <w:tab/>
-        <w:t>…. (</w:t>
-      </w:r>
-      <w:proofErr w:type="gramStart"/>
-      <w:r>
-        <w:rPr>
-          <w:rFonts w:cs="Courier New"/>
-          <w:sz w:val="20"/>
-        </w:rPr>
-        <w:t>parameters</w:t>
-      </w:r>
-      <w:proofErr w:type="gramEnd"/>
-      <w:r>
-        <w:rPr>
-          <w:rFonts w:cs="Courier New"/>
-          <w:sz w:val="20"/>
-        </w:rPr>
-        <w:t xml:space="preserve"> for a second bend magnet of length L/2)</w:t>
+        <w:t>…. (parameters for a second bend magnet of length L/2)</w:t>
       </w:r>
     </w:p>
     <w:p>
@@ -21739,7 +21169,7 @@
 </file>
 
 <file path=customXml/itemProps1.xml><?xml version="1.0" encoding="utf-8"?>
-<ds:datastoreItem xmlns:ds="http://schemas.openxmlformats.org/officeDocument/2006/customXml" ds:itemID="{DA208BCD-9391-47C3-8FD2-3C99F98FCE9F}">
+<ds:datastoreItem xmlns:ds="http://schemas.openxmlformats.org/officeDocument/2006/customXml" ds:itemID="{DA40C5AB-A221-4F5D-9AD7-F3F7C9C9296B}">
   <ds:schemaRefs>
     <ds:schemaRef ds:uri="http://schemas.openxmlformats.org/officeDocument/2006/bibliography"/>
   </ds:schemaRefs>

</xml_diff>

<commit_message>
Added more z axis plots based on new data in "dynac.print" file.
</commit_message>
<xml_diff>
--- a/DynacGUI Manual.docx
+++ b/DynacGUI Manual.docx
@@ -1218,21 +1218,7 @@
                 <w:rStyle w:val="Hyperlink"/>
                 <w:noProof/>
               </w:rPr>
-              <w:t>T</w:t>
-            </w:r>
-            <w:r>
-              <w:rPr>
-                <w:rStyle w:val="Hyperlink"/>
-                <w:noProof/>
-              </w:rPr>
-              <w:t>o</w:t>
-            </w:r>
-            <w:r>
-              <w:rPr>
-                <w:rStyle w:val="Hyperlink"/>
-                <w:noProof/>
-              </w:rPr>
-              <w:t>ols</w:t>
+              <w:t>Tools</w:t>
             </w:r>
             <w:r>
               <w:rPr>
@@ -1909,7 +1895,21 @@
         <w:rPr>
           <w:sz w:val="20"/>
         </w:rPr>
-        <w:t xml:space="preserve">[device name] always refers to the device’s entry in the device types file. [* Parameter] will always refer to a variable name in the settings file.  </w:t>
+        <w:t>[</w:t>
+      </w:r>
+      <w:proofErr w:type="gramStart"/>
+      <w:r>
+        <w:rPr>
+          <w:sz w:val="20"/>
+        </w:rPr>
+        <w:t>device</w:t>
+      </w:r>
+      <w:proofErr w:type="gramEnd"/>
+      <w:r>
+        <w:rPr>
+          <w:sz w:val="20"/>
+        </w:rPr>
+        <w:t xml:space="preserve"> name] always refers to the device’s entry in the device types file. [* Parameter] will always refer to a variable name in the settings file.  </w:t>
       </w:r>
       <w:r>
         <w:rPr>
@@ -2235,7 +2235,21 @@
         <w:rPr>
           <w:sz w:val="20"/>
         </w:rPr>
-        <w:t>[harmonic number] The multiple of the RF frequency at which the buncher is operating.</w:t>
+        <w:t>[</w:t>
+      </w:r>
+      <w:proofErr w:type="gramStart"/>
+      <w:r>
+        <w:rPr>
+          <w:sz w:val="20"/>
+        </w:rPr>
+        <w:t>harmonic</w:t>
+      </w:r>
+      <w:proofErr w:type="gramEnd"/>
+      <w:r>
+        <w:rPr>
+          <w:sz w:val="20"/>
+        </w:rPr>
+        <w:t xml:space="preserve"> number] The multiple of the RF frequency at which the buncher is operating.</w:t>
       </w:r>
     </w:p>
     <w:p>
@@ -2345,7 +2359,21 @@
         <w:rPr>
           <w:sz w:val="20"/>
         </w:rPr>
-        <w:t>[length] – Length of the drift, in centimeters.</w:t>
+        <w:t>[</w:t>
+      </w:r>
+      <w:proofErr w:type="gramStart"/>
+      <w:r>
+        <w:rPr>
+          <w:sz w:val="20"/>
+        </w:rPr>
+        <w:t>length</w:t>
+      </w:r>
+      <w:proofErr w:type="gramEnd"/>
+      <w:r>
+        <w:rPr>
+          <w:sz w:val="20"/>
+        </w:rPr>
+        <w:t>] – Length of the drift, in centimeters.</w:t>
       </w:r>
     </w:p>
     <w:p>
@@ -3104,7 +3132,21 @@
         <w:rPr>
           <w:sz w:val="20"/>
         </w:rPr>
-        <w:t>(all parameters on one tab-separated line)</w:t>
+        <w:t>(</w:t>
+      </w:r>
+      <w:proofErr w:type="gramStart"/>
+      <w:r>
+        <w:rPr>
+          <w:sz w:val="20"/>
+        </w:rPr>
+        <w:t>all</w:t>
+      </w:r>
+      <w:proofErr w:type="gramEnd"/>
+      <w:r>
+        <w:rPr>
+          <w:sz w:val="20"/>
+        </w:rPr>
+        <w:t xml:space="preserve"> parameters on one tab-separated line)</w:t>
       </w:r>
     </w:p>
     <w:p>
@@ -4241,7 +4283,21 @@
         <w:rPr>
           <w:sz w:val="20"/>
         </w:rPr>
-        <w:t xml:space="preserve"> file. (below)</w:t>
+        <w:t xml:space="preserve"> file. (</w:t>
+      </w:r>
+      <w:proofErr w:type="gramStart"/>
+      <w:r>
+        <w:rPr>
+          <w:sz w:val="20"/>
+        </w:rPr>
+        <w:t>below</w:t>
+      </w:r>
+      <w:proofErr w:type="gramEnd"/>
+      <w:r>
+        <w:rPr>
+          <w:sz w:val="20"/>
+        </w:rPr>
+        <w:t>)</w:t>
       </w:r>
     </w:p>
     <w:p>
@@ -4540,7 +4596,21 @@
         <w:rPr>
           <w:sz w:val="20"/>
         </w:rPr>
-        <w:t xml:space="preserve"> file. (see below)</w:t>
+        <w:t xml:space="preserve"> file. (</w:t>
+      </w:r>
+      <w:proofErr w:type="gramStart"/>
+      <w:r>
+        <w:rPr>
+          <w:sz w:val="20"/>
+        </w:rPr>
+        <w:t>see</w:t>
+      </w:r>
+      <w:proofErr w:type="gramEnd"/>
+      <w:r>
+        <w:rPr>
+          <w:sz w:val="20"/>
+        </w:rPr>
+        <w:t xml:space="preserve"> below)</w:t>
       </w:r>
     </w:p>
     <w:p>
@@ -4740,7 +4810,35 @@
         <w:rPr>
           <w:sz w:val="20"/>
         </w:rPr>
-        <w:t>[x 1/2 Width (cm)] [y ½ width (cm)] [Radius ½ width (cm)]</w:t>
+        <w:t>[</w:t>
+      </w:r>
+      <w:proofErr w:type="gramStart"/>
+      <w:r>
+        <w:rPr>
+          <w:sz w:val="20"/>
+        </w:rPr>
+        <w:t>x</w:t>
+      </w:r>
+      <w:proofErr w:type="gramEnd"/>
+      <w:r>
+        <w:rPr>
+          <w:sz w:val="20"/>
+        </w:rPr>
+        <w:t xml:space="preserve"> 1/2 Width (cm)] [</w:t>
+      </w:r>
+      <w:proofErr w:type="gramStart"/>
+      <w:r>
+        <w:rPr>
+          <w:sz w:val="20"/>
+        </w:rPr>
+        <w:t>y</w:t>
+      </w:r>
+      <w:proofErr w:type="gramEnd"/>
+      <w:r>
+        <w:rPr>
+          <w:sz w:val="20"/>
+        </w:rPr>
+        <w:t xml:space="preserve"> ½ width (cm)] [Radius ½ width (cm)]</w:t>
       </w:r>
     </w:p>
     <w:p>
@@ -5133,7 +5231,35 @@
         <w:rPr>
           <w:sz w:val="20"/>
         </w:rPr>
-        <w:t xml:space="preserve"> Type] [Electrode Length(cm)] [Electrode Gap(cm)]</w:t>
+        <w:t xml:space="preserve"> Type] [Electrode </w:t>
+      </w:r>
+      <w:proofErr w:type="gramStart"/>
+      <w:r>
+        <w:rPr>
+          <w:sz w:val="20"/>
+        </w:rPr>
+        <w:t>Length(</w:t>
+      </w:r>
+      <w:proofErr w:type="gramEnd"/>
+      <w:r>
+        <w:rPr>
+          <w:sz w:val="20"/>
+        </w:rPr>
+        <w:t xml:space="preserve">cm)] [Electrode </w:t>
+      </w:r>
+      <w:proofErr w:type="gramStart"/>
+      <w:r>
+        <w:rPr>
+          <w:sz w:val="20"/>
+        </w:rPr>
+        <w:t>Gap(</w:t>
+      </w:r>
+      <w:proofErr w:type="gramEnd"/>
+      <w:r>
+        <w:rPr>
+          <w:sz w:val="20"/>
+        </w:rPr>
+        <w:t>cm)]</w:t>
       </w:r>
     </w:p>
     <w:p>
@@ -5316,7 +5442,21 @@
         <w:rPr>
           <w:sz w:val="20"/>
         </w:rPr>
-        <w:t>(all parameters on one tab separated line)</w:t>
+        <w:t>(</w:t>
+      </w:r>
+      <w:proofErr w:type="gramStart"/>
+      <w:r>
+        <w:rPr>
+          <w:sz w:val="20"/>
+        </w:rPr>
+        <w:t>all</w:t>
+      </w:r>
+      <w:proofErr w:type="gramEnd"/>
+      <w:r>
+        <w:rPr>
+          <w:sz w:val="20"/>
+        </w:rPr>
+        <w:t xml:space="preserve"> parameters on one tab separated line)</w:t>
       </w:r>
     </w:p>
     <w:p>
@@ -5366,11 +5506,19 @@
           <w:sz w:val="20"/>
         </w:rPr>
       </w:pPr>
-      <w:r>
-        <w:rPr>
-          <w:sz w:val="20"/>
-        </w:rPr>
-        <w:t>x/y limit (cm) – The limit for the x and y graph axes</w:t>
+      <w:proofErr w:type="gramStart"/>
+      <w:r>
+        <w:rPr>
+          <w:sz w:val="20"/>
+        </w:rPr>
+        <w:t>x/y</w:t>
+      </w:r>
+      <w:proofErr w:type="gramEnd"/>
+      <w:r>
+        <w:rPr>
+          <w:sz w:val="20"/>
+        </w:rPr>
+        <w:t xml:space="preserve"> limit (cm) – The limit for the x and y graph axes</w:t>
       </w:r>
     </w:p>
     <w:p>
@@ -5411,6 +5559,7 @@
         </w:rPr>
       </w:pPr>
       <w:proofErr w:type="spellStart"/>
+      <w:proofErr w:type="gramStart"/>
       <w:r>
         <w:rPr>
           <w:sz w:val="20"/>
@@ -5418,6 +5567,7 @@
         <w:t>dz</w:t>
       </w:r>
       <w:proofErr w:type="spellEnd"/>
+      <w:proofErr w:type="gramEnd"/>
       <w:r>
         <w:rPr>
           <w:sz w:val="20"/>
@@ -5448,6 +5598,7 @@
         </w:rPr>
       </w:pPr>
       <w:proofErr w:type="spellStart"/>
+      <w:proofErr w:type="gramStart"/>
       <w:r>
         <w:rPr>
           <w:sz w:val="20"/>
@@ -5455,6 +5606,7 @@
         <w:t>dE</w:t>
       </w:r>
       <w:proofErr w:type="spellEnd"/>
+      <w:proofErr w:type="gramEnd"/>
       <w:r>
         <w:rPr>
           <w:sz w:val="20"/>
@@ -5530,7 +5682,21 @@
         <w:rPr>
           <w:sz w:val="20"/>
         </w:rPr>
-        <w:t>(all parameters on one tab separated line)</w:t>
+        <w:t>(</w:t>
+      </w:r>
+      <w:proofErr w:type="gramStart"/>
+      <w:r>
+        <w:rPr>
+          <w:sz w:val="20"/>
+        </w:rPr>
+        <w:t>all</w:t>
+      </w:r>
+      <w:proofErr w:type="gramEnd"/>
+      <w:r>
+        <w:rPr>
+          <w:sz w:val="20"/>
+        </w:rPr>
+        <w:t xml:space="preserve"> parameters on one tab separated line)</w:t>
       </w:r>
     </w:p>
     <w:p>
@@ -5599,7 +5765,21 @@
         <w:rPr>
           <w:sz w:val="20"/>
         </w:rPr>
-        <w:t>End Point (m) – The end of the envelope plot.  Set to large number for whole line. (Will not plot past end of line)</w:t>
+        <w:t xml:space="preserve">End Point (m) – The end of the envelope plot.  Set to large number for whole line. (Will not plot past end of </w:t>
+      </w:r>
+      <w:proofErr w:type="gramStart"/>
+      <w:r>
+        <w:rPr>
+          <w:sz w:val="20"/>
+        </w:rPr>
+        <w:t>line</w:t>
+      </w:r>
+      <w:proofErr w:type="gramEnd"/>
+      <w:r>
+        <w:rPr>
+          <w:sz w:val="20"/>
+        </w:rPr>
+        <w:t>)</w:t>
       </w:r>
     </w:p>
     <w:p>
@@ -6762,6 +6942,7 @@
         </w:rPr>
       </w:pPr>
       <w:proofErr w:type="spellStart"/>
+      <w:proofErr w:type="gramStart"/>
       <w:r>
         <w:rPr>
           <w:sz w:val="20"/>
@@ -6776,6 +6957,7 @@
         <w:t>x</w:t>
       </w:r>
       <w:proofErr w:type="spellEnd"/>
+      <w:proofErr w:type="gramEnd"/>
       <w:r>
         <w:rPr>
           <w:sz w:val="20"/>
@@ -6806,6 +6988,7 @@
         </w:rPr>
       </w:pPr>
       <w:proofErr w:type="spellStart"/>
+      <w:proofErr w:type="gramStart"/>
       <w:r>
         <w:rPr>
           <w:sz w:val="20"/>
@@ -6820,6 +7003,7 @@
         <w:t>x</w:t>
       </w:r>
       <w:proofErr w:type="spellEnd"/>
+      <w:proofErr w:type="gramEnd"/>
       <w:r>
         <w:rPr>
           <w:i/>
@@ -6851,6 +7035,7 @@
         </w:rPr>
       </w:pPr>
       <w:proofErr w:type="spellStart"/>
+      <w:proofErr w:type="gramStart"/>
       <w:r>
         <w:rPr>
           <w:sz w:val="20"/>
@@ -6865,6 +7050,7 @@
         <w:t>x</w:t>
       </w:r>
       <w:proofErr w:type="spellEnd"/>
+      <w:proofErr w:type="gramEnd"/>
       <w:r>
         <w:rPr>
           <w:sz w:val="20"/>
@@ -9137,7 +9323,23 @@
           <w:rFonts w:cs="Courier New"/>
           <w:sz w:val="20"/>
         </w:rPr>
-        <w:t xml:space="preserve"> is running, the values will not be updated until the frontend is closed an </w:t>
+        <w:t xml:space="preserve"> is running, the values will not be updated until the frontend is closed </w:t>
+      </w:r>
+      <w:proofErr w:type="gramStart"/>
+      <w:r>
+        <w:rPr>
+          <w:rFonts w:cs="Courier New"/>
+          <w:sz w:val="20"/>
+        </w:rPr>
+        <w:t>an</w:t>
+      </w:r>
+      <w:proofErr w:type="gramEnd"/>
+      <w:r>
+        <w:rPr>
+          <w:rFonts w:cs="Courier New"/>
+          <w:sz w:val="20"/>
+        </w:rPr>
+        <w:t xml:space="preserve"> </w:t>
       </w:r>
       <w:proofErr w:type="spellStart"/>
       <w:r>
@@ -9569,7 +9771,23 @@
           <w:rFonts w:cs="Courier New"/>
           <w:sz w:val="20"/>
         </w:rPr>
-        <w:t xml:space="preserve"> (default = 0.5)</w:t>
+        <w:t xml:space="preserve"> (</w:t>
+      </w:r>
+      <w:proofErr w:type="gramStart"/>
+      <w:r>
+        <w:rPr>
+          <w:rFonts w:cs="Courier New"/>
+          <w:sz w:val="20"/>
+        </w:rPr>
+        <w:t>default</w:t>
+      </w:r>
+      <w:proofErr w:type="gramEnd"/>
+      <w:r>
+        <w:rPr>
+          <w:rFonts w:cs="Courier New"/>
+          <w:sz w:val="20"/>
+        </w:rPr>
+        <w:t xml:space="preserve"> = 0.5)</w:t>
       </w:r>
     </w:p>
     <w:p>
@@ -9656,7 +9874,23 @@
           <w:rFonts w:cs="Courier New"/>
           <w:sz w:val="20"/>
         </w:rPr>
-        <w:t>. (default = 10)</w:t>
+        <w:t>. (</w:t>
+      </w:r>
+      <w:proofErr w:type="gramStart"/>
+      <w:r>
+        <w:rPr>
+          <w:rFonts w:cs="Courier New"/>
+          <w:sz w:val="20"/>
+        </w:rPr>
+        <w:t>default</w:t>
+      </w:r>
+      <w:proofErr w:type="gramEnd"/>
+      <w:r>
+        <w:rPr>
+          <w:rFonts w:cs="Courier New"/>
+          <w:sz w:val="20"/>
+        </w:rPr>
+        <w:t xml:space="preserve"> = 10)</w:t>
       </w:r>
     </w:p>
     <w:p>
@@ -9728,12 +9962,37 @@
           <w:sz w:val="20"/>
         </w:rPr>
       </w:pPr>
-      <w:r>
-        <w:rPr>
-          <w:rFonts w:cs="Courier New"/>
-          <w:sz w:val="20"/>
-        </w:rPr>
-        <w:t>4  – Dynac r13 and up. (default)</w:t>
+      <w:proofErr w:type="gramStart"/>
+      <w:r>
+        <w:rPr>
+          <w:rFonts w:cs="Courier New"/>
+          <w:sz w:val="20"/>
+        </w:rPr>
+        <w:t>4  –</w:t>
+      </w:r>
+      <w:proofErr w:type="gramEnd"/>
+      <w:r>
+        <w:rPr>
+          <w:rFonts w:cs="Courier New"/>
+          <w:sz w:val="20"/>
+        </w:rPr>
+        <w:t xml:space="preserve"> Dynac r13 and up. (</w:t>
+      </w:r>
+      <w:proofErr w:type="gramStart"/>
+      <w:r>
+        <w:rPr>
+          <w:rFonts w:cs="Courier New"/>
+          <w:sz w:val="20"/>
+        </w:rPr>
+        <w:t>default</w:t>
+      </w:r>
+      <w:proofErr w:type="gramEnd"/>
+      <w:r>
+        <w:rPr>
+          <w:rFonts w:cs="Courier New"/>
+          <w:sz w:val="20"/>
+        </w:rPr>
+        <w:t>)</w:t>
       </w:r>
     </w:p>
     <w:p>
@@ -9871,7 +10130,23 @@
           <w:rFonts w:cs="Courier New"/>
           <w:sz w:val="20"/>
         </w:rPr>
-        <w:t xml:space="preserve"> Fortran compiler</w:t>
+        <w:t xml:space="preserve"> </w:t>
+      </w:r>
+      <w:proofErr w:type="gramStart"/>
+      <w:r>
+        <w:rPr>
+          <w:rFonts w:cs="Courier New"/>
+          <w:sz w:val="20"/>
+        </w:rPr>
+        <w:t>Fortran</w:t>
+      </w:r>
+      <w:proofErr w:type="gramEnd"/>
+      <w:r>
+        <w:rPr>
+          <w:rFonts w:cs="Courier New"/>
+          <w:sz w:val="20"/>
+        </w:rPr>
+        <w:t xml:space="preserve"> compiler</w:t>
       </w:r>
     </w:p>
     <w:p>
@@ -9944,12 +10219,21 @@
         </w:rPr>
         <w:t>(</w:t>
       </w:r>
-      <w:r>
-        <w:rPr>
-          <w:rFonts w:cs="Courier New"/>
-          <w:sz w:val="20"/>
-        </w:rPr>
-        <w:t xml:space="preserve">this option is </w:t>
+      <w:proofErr w:type="gramStart"/>
+      <w:r>
+        <w:rPr>
+          <w:rFonts w:cs="Courier New"/>
+          <w:sz w:val="20"/>
+        </w:rPr>
+        <w:t>this</w:t>
+      </w:r>
+      <w:proofErr w:type="gramEnd"/>
+      <w:r>
+        <w:rPr>
+          <w:rFonts w:cs="Courier New"/>
+          <w:sz w:val="20"/>
+        </w:rPr>
+        <w:t xml:space="preserve"> option is </w:t>
       </w:r>
       <w:r>
         <w:rPr>
@@ -10042,14 +10326,30 @@
           <w:rFonts w:cs="Courier New"/>
           <w:sz w:val="20"/>
         </w:rPr>
-        <w:t xml:space="preserve"> (default) = </w:t>
-      </w:r>
-      <w:r>
-        <w:rPr>
-          <w:rFonts w:cs="Courier New"/>
-          <w:sz w:val="20"/>
-        </w:rPr>
-        <w:t xml:space="preserve"> ReA3 boxes not shown</w:t>
+        <w:t xml:space="preserve"> (default) </w:t>
+      </w:r>
+      <w:proofErr w:type="gramStart"/>
+      <w:r>
+        <w:rPr>
+          <w:rFonts w:cs="Courier New"/>
+          <w:sz w:val="20"/>
+        </w:rPr>
+        <w:t xml:space="preserve">= </w:t>
+      </w:r>
+      <w:r>
+        <w:rPr>
+          <w:rFonts w:cs="Courier New"/>
+          <w:sz w:val="20"/>
+        </w:rPr>
+        <w:t xml:space="preserve"> ReA3</w:t>
+      </w:r>
+      <w:proofErr w:type="gramEnd"/>
+      <w:r>
+        <w:rPr>
+          <w:rFonts w:cs="Courier New"/>
+          <w:sz w:val="20"/>
+        </w:rPr>
+        <w:t xml:space="preserve"> boxes not shown</w:t>
       </w:r>
     </w:p>
     <w:p>
@@ -10676,7 +10976,23 @@
           <w:rFonts w:cs="Courier New"/>
           <w:sz w:val="20"/>
         </w:rPr>
-        <w:t xml:space="preserve"> will look by default in the “Particle Distributions” subdirectory of the current folder. (and may break if your file is located at the end of a long path NOT below the current folder)</w:t>
+        <w:t xml:space="preserve"> will look by default in the “Particle Distributions” subdirectory of the current folder. (</w:t>
+      </w:r>
+      <w:proofErr w:type="gramStart"/>
+      <w:r>
+        <w:rPr>
+          <w:rFonts w:cs="Courier New"/>
+          <w:sz w:val="20"/>
+        </w:rPr>
+        <w:t>and</w:t>
+      </w:r>
+      <w:proofErr w:type="gramEnd"/>
+      <w:r>
+        <w:rPr>
+          <w:rFonts w:cs="Courier New"/>
+          <w:sz w:val="20"/>
+        </w:rPr>
+        <w:t xml:space="preserve"> may break if your file is located at the end of a long path NOT below the current folder)</w:t>
       </w:r>
       <w:r>
         <w:rPr>
@@ -10769,23 +11085,55 @@
           <w:rFonts w:cs="Courier New"/>
           <w:sz w:val="20"/>
         </w:rPr>
-        <w:t xml:space="preserve">Line 1: [Number of Particles] [unused] [frequency(MHz)] </w:t>
-      </w:r>
-    </w:p>
-    <w:p>
-      <w:pPr>
-        <w:pStyle w:val="ListParagraph"/>
-        <w:rPr>
-          <w:rFonts w:cs="Courier New"/>
-          <w:sz w:val="20"/>
-        </w:rPr>
-      </w:pPr>
-      <w:r>
-        <w:rPr>
-          <w:rFonts w:cs="Courier New"/>
-          <w:sz w:val="20"/>
-        </w:rPr>
-        <w:t xml:space="preserve">Lines 2-end: x[cm]   x’[rad]   y[cm]   y’[rad]   z[radians]   E[MeV]   </w:t>
+        <w:t>Line 1: [Number of Particles] [unused] [</w:t>
+      </w:r>
+      <w:proofErr w:type="gramStart"/>
+      <w:r>
+        <w:rPr>
+          <w:rFonts w:cs="Courier New"/>
+          <w:sz w:val="20"/>
+        </w:rPr>
+        <w:t>frequency(</w:t>
+      </w:r>
+      <w:proofErr w:type="gramEnd"/>
+      <w:r>
+        <w:rPr>
+          <w:rFonts w:cs="Courier New"/>
+          <w:sz w:val="20"/>
+        </w:rPr>
+        <w:t xml:space="preserve">MHz)] </w:t>
+      </w:r>
+    </w:p>
+    <w:p>
+      <w:pPr>
+        <w:pStyle w:val="ListParagraph"/>
+        <w:rPr>
+          <w:rFonts w:cs="Courier New"/>
+          <w:sz w:val="20"/>
+        </w:rPr>
+      </w:pPr>
+      <w:r>
+        <w:rPr>
+          <w:rFonts w:cs="Courier New"/>
+          <w:sz w:val="20"/>
+        </w:rPr>
+        <w:t xml:space="preserve">Lines 2-end: </w:t>
+      </w:r>
+      <w:proofErr w:type="gramStart"/>
+      <w:r>
+        <w:rPr>
+          <w:rFonts w:cs="Courier New"/>
+          <w:sz w:val="20"/>
+        </w:rPr>
+        <w:t>x[</w:t>
+      </w:r>
+      <w:proofErr w:type="gramEnd"/>
+      <w:r>
+        <w:rPr>
+          <w:rFonts w:cs="Courier New"/>
+          <w:sz w:val="20"/>
+        </w:rPr>
+        <w:t xml:space="preserve">cm]   x’[rad]   y[cm]   y’[rad]   z[radians]   E[MeV]   </w:t>
       </w:r>
       <w:proofErr w:type="spellStart"/>
       <w:r>
@@ -11722,12 +12070,21 @@
           <w:sz w:val="20"/>
         </w:rPr>
       </w:pPr>
-      <w:r>
-        <w:rPr>
-          <w:rFonts w:cs="Courier New"/>
-          <w:sz w:val="20"/>
-        </w:rPr>
-        <w:t xml:space="preserve">X(m) / </w:t>
+      <w:proofErr w:type="gramStart"/>
+      <w:r>
+        <w:rPr>
+          <w:rFonts w:cs="Courier New"/>
+          <w:sz w:val="20"/>
+        </w:rPr>
+        <w:t>X(</w:t>
+      </w:r>
+      <w:proofErr w:type="gramEnd"/>
+      <w:r>
+        <w:rPr>
+          <w:rFonts w:cs="Courier New"/>
+          <w:sz w:val="20"/>
+        </w:rPr>
+        <w:t xml:space="preserve">m) / </w:t>
       </w:r>
       <w:r>
         <w:rPr>
@@ -12226,7 +12583,23 @@
           <w:rFonts w:cs="Courier New"/>
           <w:sz w:val="20"/>
         </w:rPr>
-        <w:t>” to conform with your parameters.  A few specific limitations:</w:t>
+        <w:t xml:space="preserve">” to conform </w:t>
+      </w:r>
+      <w:proofErr w:type="gramStart"/>
+      <w:r>
+        <w:rPr>
+          <w:rFonts w:cs="Courier New"/>
+          <w:sz w:val="20"/>
+        </w:rPr>
+        <w:t>with</w:t>
+      </w:r>
+      <w:proofErr w:type="gramEnd"/>
+      <w:r>
+        <w:rPr>
+          <w:rFonts w:cs="Courier New"/>
+          <w:sz w:val="20"/>
+        </w:rPr>
+        <w:t xml:space="preserve"> your parameters.  A few specific limitations:</w:t>
       </w:r>
     </w:p>
     <w:p>
@@ -12402,7 +12775,23 @@
           <w:rFonts w:cs="Courier New"/>
           <w:sz w:val="20"/>
         </w:rPr>
-        <w:t xml:space="preserve">This will scale the settings in memory for a different Q/A or energy setting.  </w:t>
+        <w:t>This will scale the settings in memory for a different Q/</w:t>
+      </w:r>
+      <w:proofErr w:type="gramStart"/>
+      <w:r>
+        <w:rPr>
+          <w:rFonts w:cs="Courier New"/>
+          <w:sz w:val="20"/>
+        </w:rPr>
+        <w:t>A or</w:t>
+      </w:r>
+      <w:proofErr w:type="gramEnd"/>
+      <w:r>
+        <w:rPr>
+          <w:rFonts w:cs="Courier New"/>
+          <w:sz w:val="20"/>
+        </w:rPr>
+        <w:t xml:space="preserve"> energy setting.  </w:t>
       </w:r>
       <w:r>
         <w:rPr>
@@ -12416,15 +12805,26 @@
           <w:rFonts w:cs="Courier New"/>
           <w:sz w:val="20"/>
         </w:rPr>
-        <w:t xml:space="preserve"> It will ONLY scale beamline elements, but not alter the initial conditions, so be sure to change the input beam accordingly.  Also, no allowance is made for change of energy along the line – the entire line is scaled for the same energy change.  As such, it is probably best to set the energy differential for the section of the line with the most magnetic elements, and adjust the remaining elements as needed. (Electrostatic elements do not change with energy.)</w:t>
-      </w:r>
-      <w:r>
-        <w:rPr>
-          <w:rFonts w:cs="Courier New"/>
-          <w:sz w:val="20"/>
-        </w:rPr>
-        <w:br/>
-      </w:r>
+        <w:t xml:space="preserve"> It will ONLY scale beamline elements, but not alter the initial conditions, so be sure to change the input beam accordingly.  Also, no allowance is made for change of energy along the line – the entire line is scaled for the same energy change</w:t>
+      </w:r>
+      <w:r>
+        <w:rPr>
+          <w:rFonts w:cs="Courier New"/>
+          <w:sz w:val="20"/>
+        </w:rPr>
+        <w:t>. As such, it may be best to adjust a given line in sections, depending on the individual circumstances.</w:t>
+      </w:r>
+      <w:bookmarkStart w:id="5" w:name="_GoBack"/>
+      <w:bookmarkEnd w:id="5"/>
+    </w:p>
+    <w:p>
+      <w:pPr>
+        <w:pStyle w:val="ListParagraph"/>
+        <w:rPr>
+          <w:rFonts w:cs="Courier New"/>
+          <w:sz w:val="20"/>
+        </w:rPr>
+      </w:pPr>
       <w:r>
         <w:rPr>
           <w:rFonts w:cs="Courier New"/>
@@ -12433,8 +12833,6 @@
         <w:br/>
         <w:t>Note that bending elements whose fields are computed automatically will not be scaled by this routine – they will remain set to “automatic.”  Only bending elements which have named tuning parameters present in both the layout and tune files set to manual field values will be scaled.</w:t>
       </w:r>
-      <w:bookmarkStart w:id="5" w:name="_GoBack"/>
-      <w:bookmarkEnd w:id="5"/>
     </w:p>
     <w:p>
       <w:pPr>
@@ -12724,36 +13122,36 @@
           <w:rFonts w:cs="Courier New"/>
           <w:sz w:val="20"/>
         </w:rPr>
+        <w:t xml:space="preserve">This option is detailed </w:t>
+      </w:r>
+      <w:r>
+        <w:rPr>
+          <w:rFonts w:cs="Courier New"/>
+          <w:sz w:val="20"/>
+        </w:rPr>
+        <w:t>below</w:t>
+      </w:r>
+      <w:r>
+        <w:rPr>
+          <w:rFonts w:cs="Courier New"/>
+          <w:sz w:val="20"/>
+        </w:rPr>
+        <w:t>.</w:t>
+      </w:r>
+    </w:p>
+    <w:p>
+      <w:pPr>
+        <w:rPr>
+          <w:rFonts w:cs="Courier New"/>
+          <w:sz w:val="20"/>
+        </w:rPr>
+      </w:pPr>
+      <w:r>
+        <w:rPr>
+          <w:rFonts w:cs="Courier New"/>
+          <w:sz w:val="20"/>
+        </w:rPr>
         <w:lastRenderedPageBreak/>
-        <w:t xml:space="preserve">This option is detailed </w:t>
-      </w:r>
-      <w:r>
-        <w:rPr>
-          <w:rFonts w:cs="Courier New"/>
-          <w:sz w:val="20"/>
-        </w:rPr>
-        <w:t>below</w:t>
-      </w:r>
-      <w:r>
-        <w:rPr>
-          <w:rFonts w:cs="Courier New"/>
-          <w:sz w:val="20"/>
-        </w:rPr>
-        <w:t>.</w:t>
-      </w:r>
-    </w:p>
-    <w:p>
-      <w:pPr>
-        <w:rPr>
-          <w:rFonts w:cs="Courier New"/>
-          <w:sz w:val="20"/>
-        </w:rPr>
-      </w:pPr>
-      <w:r>
-        <w:rPr>
-          <w:rFonts w:cs="Courier New"/>
-          <w:sz w:val="20"/>
-        </w:rPr>
         <w:br w:type="page"/>
       </w:r>
     </w:p>
@@ -13068,7 +13466,15 @@
         <w:ind w:left="1440"/>
       </w:pPr>
       <w:r>
-        <w:t>If you wish to use this tool for fitting with an existing Dynac deck,  launch ‘</w:t>
+        <w:t>If you wish to use this tool for fitting with an existing Dynac deck</w:t>
+      </w:r>
+      <w:proofErr w:type="gramStart"/>
+      <w:r>
+        <w:t>,  launch</w:t>
+      </w:r>
+      <w:proofErr w:type="gramEnd"/>
+      <w:r>
+        <w:t xml:space="preserve"> ‘</w:t>
       </w:r>
       <w:proofErr w:type="spellStart"/>
       <w:r>
@@ -13584,7 +13990,15 @@
       </w:r>
       <w:proofErr w:type="spellEnd"/>
       <w:r>
-        <w:t>&lt;tab&gt;Which column in the settings file contains the data to be imported</w:t>
+        <w:t>&lt;tab&gt;</w:t>
+      </w:r>
+      <w:proofErr w:type="gramStart"/>
+      <w:r>
+        <w:t>Which</w:t>
+      </w:r>
+      <w:proofErr w:type="gramEnd"/>
+      <w:r>
+        <w:t xml:space="preserve"> column in the settings file contains the data to be imported</w:t>
       </w:r>
     </w:p>
     <w:p>
@@ -13650,7 +14064,15 @@
         <w:ind w:left="810"/>
       </w:pPr>
       <w:r>
-        <w:t xml:space="preserve">Note that any lines in the settings file starting with “#”, “;”, or “-“ will be ignored.  If there are header lines without such a delimiter, </w:t>
+        <w:t>Note that any lines in the settings file starting with “#”, “;”, or “-</w:t>
+      </w:r>
+      <w:proofErr w:type="gramStart"/>
+      <w:r>
+        <w:t>“ will</w:t>
+      </w:r>
+      <w:proofErr w:type="gramEnd"/>
+      <w:r>
+        <w:t xml:space="preserve"> be ignored.  If there are header lines without such a delimiter, </w:t>
       </w:r>
       <w:proofErr w:type="spellStart"/>
       <w:r>
@@ -16312,7 +16734,23 @@
           <w:rFonts w:cs="Courier New"/>
           <w:sz w:val="20"/>
         </w:rPr>
-        <w:t xml:space="preserve">[name] is a name you assign to that set of space charge parameters. </w:t>
+        <w:t>[</w:t>
+      </w:r>
+      <w:proofErr w:type="gramStart"/>
+      <w:r>
+        <w:rPr>
+          <w:rFonts w:cs="Courier New"/>
+          <w:sz w:val="20"/>
+        </w:rPr>
+        <w:t>name</w:t>
+      </w:r>
+      <w:proofErr w:type="gramEnd"/>
+      <w:r>
+        <w:rPr>
+          <w:rFonts w:cs="Courier New"/>
+          <w:sz w:val="20"/>
+        </w:rPr>
+        <w:t xml:space="preserve">] is a name you assign to that set of space charge parameters. </w:t>
       </w:r>
       <w:r>
         <w:rPr>
@@ -16372,7 +16810,23 @@
           <w:sz w:val="20"/>
         </w:rPr>
         <w:tab/>
-        <w:t>[name]</w:t>
+        <w:t>[</w:t>
+      </w:r>
+      <w:proofErr w:type="gramStart"/>
+      <w:r>
+        <w:rPr>
+          <w:rFonts w:cs="Courier New"/>
+          <w:sz w:val="20"/>
+        </w:rPr>
+        <w:t>name</w:t>
+      </w:r>
+      <w:proofErr w:type="gramEnd"/>
+      <w:r>
+        <w:rPr>
+          <w:rFonts w:cs="Courier New"/>
+          <w:sz w:val="20"/>
+        </w:rPr>
+        <w:t>]</w:t>
       </w:r>
       <w:r>
         <w:rPr>
@@ -16433,8 +16887,33 @@
           <w:sz w:val="20"/>
         </w:rPr>
         <w:tab/>
-        <w:t>[name] -1  flag</w:t>
-      </w:r>
+        <w:t>[</w:t>
+      </w:r>
+      <w:proofErr w:type="gramStart"/>
+      <w:r>
+        <w:rPr>
+          <w:rFonts w:cs="Courier New"/>
+          <w:sz w:val="20"/>
+        </w:rPr>
+        <w:t>name</w:t>
+      </w:r>
+      <w:proofErr w:type="gramEnd"/>
+      <w:r>
+        <w:rPr>
+          <w:rFonts w:cs="Courier New"/>
+          <w:sz w:val="20"/>
+        </w:rPr>
+        <w:t>] -</w:t>
+      </w:r>
+      <w:proofErr w:type="gramStart"/>
+      <w:r>
+        <w:rPr>
+          <w:rFonts w:cs="Courier New"/>
+          <w:sz w:val="20"/>
+        </w:rPr>
+        <w:t>1  flag</w:t>
+      </w:r>
+      <w:proofErr w:type="gramEnd"/>
       <w:r>
         <w:rPr>
           <w:rFonts w:cs="Courier New"/>
@@ -16495,7 +16974,23 @@
           <w:sz w:val="20"/>
         </w:rPr>
         <w:tab/>
-        <w:t>[name]  2  flag</w:t>
+        <w:t>[</w:t>
+      </w:r>
+      <w:proofErr w:type="gramStart"/>
+      <w:r>
+        <w:rPr>
+          <w:rFonts w:cs="Courier New"/>
+          <w:sz w:val="20"/>
+        </w:rPr>
+        <w:t>name</w:t>
+      </w:r>
+      <w:proofErr w:type="gramEnd"/>
+      <w:r>
+        <w:rPr>
+          <w:rFonts w:cs="Courier New"/>
+          <w:sz w:val="20"/>
+        </w:rPr>
+        <w:t>]  2  flag</w:t>
       </w:r>
     </w:p>
     <w:p>
@@ -16542,7 +17037,23 @@
           <w:sz w:val="20"/>
         </w:rPr>
         <w:tab/>
-        <w:t>[name]  3  flag  0</w:t>
+        <w:t>[</w:t>
+      </w:r>
+      <w:proofErr w:type="gramStart"/>
+      <w:r>
+        <w:rPr>
+          <w:rFonts w:cs="Courier New"/>
+          <w:sz w:val="20"/>
+        </w:rPr>
+        <w:t>name</w:t>
+      </w:r>
+      <w:proofErr w:type="gramEnd"/>
+      <w:r>
+        <w:rPr>
+          <w:rFonts w:cs="Courier New"/>
+          <w:sz w:val="20"/>
+        </w:rPr>
+        <w:t>]  3  flag  0</w:t>
       </w:r>
     </w:p>
     <w:p>
@@ -16736,7 +17247,23 @@
           <w:sz w:val="20"/>
         </w:rPr>
         <w:tab/>
-        <w:t>[beam current (mA)]</w:t>
+        <w:t>[</w:t>
+      </w:r>
+      <w:proofErr w:type="gramStart"/>
+      <w:r>
+        <w:rPr>
+          <w:rFonts w:cs="Courier New"/>
+          <w:sz w:val="20"/>
+        </w:rPr>
+        <w:t>beam</w:t>
+      </w:r>
+      <w:proofErr w:type="gramEnd"/>
+      <w:r>
+        <w:rPr>
+          <w:rFonts w:cs="Courier New"/>
+          <w:sz w:val="20"/>
+        </w:rPr>
+        <w:t xml:space="preserve"> current (mA)]</w:t>
       </w:r>
     </w:p>
     <w:p>
@@ -16753,7 +17280,23 @@
           <w:sz w:val="20"/>
         </w:rPr>
         <w:lastRenderedPageBreak/>
-        <w:t>You may set up as many space charge configurations as you wish with different [name]s, and you may invoke them at any point in the beamline with the SCDYNAC command.  [</w:t>
+        <w:t>You may set up as many space charge configurations as you wish with different [name</w:t>
+      </w:r>
+      <w:proofErr w:type="gramStart"/>
+      <w:r>
+        <w:rPr>
+          <w:rFonts w:cs="Courier New"/>
+          <w:sz w:val="20"/>
+        </w:rPr>
+        <w:t>]s</w:t>
+      </w:r>
+      <w:proofErr w:type="gramEnd"/>
+      <w:r>
+        <w:rPr>
+          <w:rFonts w:cs="Courier New"/>
+          <w:sz w:val="20"/>
+        </w:rPr>
+        <w:t>, and you may invoke them at any point in the beamline with the SCDYNAC command.  [</w:t>
       </w:r>
       <w:proofErr w:type="spellStart"/>
       <w:r>
@@ -16859,7 +17402,23 @@
           <w:rFonts w:cs="Courier New"/>
           <w:sz w:val="20"/>
         </w:rPr>
-        <w:t>[fraction] is a number between zero and one which defines the position relative to the length of the cavity where space charge is computed.  The default value which is used if no fraction is specified is 0.5, the center of the cavity.</w:t>
+        <w:t>[</w:t>
+      </w:r>
+      <w:proofErr w:type="gramStart"/>
+      <w:r>
+        <w:rPr>
+          <w:rFonts w:cs="Courier New"/>
+          <w:sz w:val="20"/>
+        </w:rPr>
+        <w:t>fraction</w:t>
+      </w:r>
+      <w:proofErr w:type="gramEnd"/>
+      <w:r>
+        <w:rPr>
+          <w:rFonts w:cs="Courier New"/>
+          <w:sz w:val="20"/>
+        </w:rPr>
+        <w:t>] is a number between zero and one which defines the position relative to the length of the cavity where space charge is computed.  The default value which is used if no fraction is specified is 0.5, the center of the cavity.</w:t>
       </w:r>
     </w:p>
     <w:p>
@@ -16877,7 +17436,25 @@
           <w:sz w:val="20"/>
           <w:u w:val="single"/>
         </w:rPr>
-        <w:t>Space Charge Within Bending Magnets:</w:t>
+        <w:t xml:space="preserve">Space Charge </w:t>
+      </w:r>
+      <w:proofErr w:type="gramStart"/>
+      <w:r>
+        <w:rPr>
+          <w:rFonts w:cs="Courier New"/>
+          <w:sz w:val="20"/>
+          <w:u w:val="single"/>
+        </w:rPr>
+        <w:t>Within</w:t>
+      </w:r>
+      <w:proofErr w:type="gramEnd"/>
+      <w:r>
+        <w:rPr>
+          <w:rFonts w:cs="Courier New"/>
+          <w:sz w:val="20"/>
+          <w:u w:val="single"/>
+        </w:rPr>
+        <w:t xml:space="preserve"> Bending Magnets:</w:t>
       </w:r>
     </w:p>
     <w:p>
@@ -16917,7 +17494,23 @@
           <w:sz w:val="20"/>
         </w:rPr>
         <w:tab/>
-        <w:t>….. (parameters for a bend magnet of length L/2)</w:t>
+        <w:t>….. (</w:t>
+      </w:r>
+      <w:proofErr w:type="gramStart"/>
+      <w:r>
+        <w:rPr>
+          <w:rFonts w:cs="Courier New"/>
+          <w:sz w:val="20"/>
+        </w:rPr>
+        <w:t>parameters</w:t>
+      </w:r>
+      <w:proofErr w:type="gramEnd"/>
+      <w:r>
+        <w:rPr>
+          <w:rFonts w:cs="Courier New"/>
+          <w:sz w:val="20"/>
+        </w:rPr>
+        <w:t xml:space="preserve"> for a bend magnet of length L/2)</w:t>
       </w:r>
     </w:p>
     <w:p>
@@ -16965,7 +17558,23 @@
           <w:sz w:val="20"/>
         </w:rPr>
         <w:tab/>
-        <w:t>…. (parameters for a second bend magnet of length L/2)</w:t>
+        <w:t>…. (</w:t>
+      </w:r>
+      <w:proofErr w:type="gramStart"/>
+      <w:r>
+        <w:rPr>
+          <w:rFonts w:cs="Courier New"/>
+          <w:sz w:val="20"/>
+        </w:rPr>
+        <w:t>parameters</w:t>
+      </w:r>
+      <w:proofErr w:type="gramEnd"/>
+      <w:r>
+        <w:rPr>
+          <w:rFonts w:cs="Courier New"/>
+          <w:sz w:val="20"/>
+        </w:rPr>
+        <w:t xml:space="preserve"> for a second bend magnet of length L/2)</w:t>
       </w:r>
     </w:p>
     <w:p>
@@ -21169,7 +21778,7 @@
 </file>
 
 <file path=customXml/itemProps1.xml><?xml version="1.0" encoding="utf-8"?>
-<ds:datastoreItem xmlns:ds="http://schemas.openxmlformats.org/officeDocument/2006/customXml" ds:itemID="{DA40C5AB-A221-4F5D-9AD7-F3F7C9C9296B}">
+<ds:datastoreItem xmlns:ds="http://schemas.openxmlformats.org/officeDocument/2006/customXml" ds:itemID="{1708A925-E2B8-4BB7-9C69-0F334747F1DE}">
   <ds:schemaRefs>
     <ds:schemaRef ds:uri="http://schemas.openxmlformats.org/officeDocument/2006/bibliography"/>
   </ds:schemaRefs>

</xml_diff>

<commit_message>
Various small improvements - see manual.
</commit_message>
<xml_diff>
--- a/DynacGUI Manual.docx
+++ b/DynacGUI Manual.docx
@@ -72,7 +72,13 @@
         <w:rPr>
           <w:sz w:val="20"/>
         </w:rPr>
-        <w:t>4/29/15</w:t>
+        <w:t>5</w:t>
+      </w:r>
+      <w:r>
+        <w:rPr>
+          <w:sz w:val="20"/>
+        </w:rPr>
+        <w:t>/29/15</w:t>
       </w:r>
     </w:p>
     <w:p>
@@ -870,6 +876,84 @@
       <w:r>
         <w:t>Added the ability to rescale bending elements</w:t>
       </w:r>
+    </w:p>
+    <w:p>
+      <w:pPr>
+        <w:pStyle w:val="ListParagraph"/>
+        <w:numPr>
+          <w:ilvl w:val="0"/>
+          <w:numId w:val="12"/>
+        </w:numPr>
+      </w:pPr>
+      <w:r>
+        <w:t xml:space="preserve">Added x, y, time, </w:t>
+      </w:r>
+      <w:proofErr w:type="spellStart"/>
+      <w:r>
+        <w:t>dE</w:t>
+      </w:r>
+      <w:proofErr w:type="spellEnd"/>
+      <w:r>
+        <w:t xml:space="preserve">/E and </w:t>
+      </w:r>
+      <w:proofErr w:type="spellStart"/>
+      <w:r>
+        <w:t>dphi</w:t>
+      </w:r>
+      <w:proofErr w:type="spellEnd"/>
+      <w:r>
+        <w:t xml:space="preserve"> envelopes to z-axis plots</w:t>
+      </w:r>
+    </w:p>
+    <w:p>
+      <w:pPr>
+        <w:pStyle w:val="ListParagraph"/>
+        <w:numPr>
+          <w:ilvl w:val="0"/>
+          <w:numId w:val="12"/>
+        </w:numPr>
+      </w:pPr>
+      <w:r>
+        <w:t>Added “DynacGUI.ini” to view files menu files menu</w:t>
+      </w:r>
+    </w:p>
+    <w:p>
+      <w:pPr>
+        <w:pStyle w:val="ListParagraph"/>
+        <w:numPr>
+          <w:ilvl w:val="0"/>
+          <w:numId w:val="12"/>
+        </w:numPr>
+      </w:pPr>
+      <w:r>
+        <w:t>Added support for display of dispersion on z-axis plots when correct Dynac version used.</w:t>
+      </w:r>
+    </w:p>
+    <w:p>
+      <w:pPr>
+        <w:pStyle w:val="ListParagraph"/>
+        <w:numPr>
+          <w:ilvl w:val="0"/>
+          <w:numId w:val="12"/>
+        </w:numPr>
+      </w:pPr>
+      <w:r>
+        <w:t>Added energy/nucleon to beam data display.</w:t>
+      </w:r>
+    </w:p>
+    <w:p>
+      <w:pPr>
+        <w:pStyle w:val="ListParagraph"/>
+        <w:numPr>
+          <w:ilvl w:val="0"/>
+          <w:numId w:val="12"/>
+        </w:numPr>
+      </w:pPr>
+      <w:r>
+        <w:t>Bug fixes</w:t>
+      </w:r>
+      <w:bookmarkStart w:id="2" w:name="_GoBack"/>
+      <w:bookmarkEnd w:id="2"/>
     </w:p>
     <w:p>
       <w:pPr>
@@ -1713,12 +1797,12 @@
       <w:pPr>
         <w:pStyle w:val="Heading1"/>
       </w:pPr>
-      <w:bookmarkStart w:id="2" w:name="_Toc418068624"/>
+      <w:bookmarkStart w:id="3" w:name="_Toc418068624"/>
       <w:r>
         <w:lastRenderedPageBreak/>
         <w:t>Input files</w:t>
       </w:r>
-      <w:bookmarkEnd w:id="2"/>
+      <w:bookmarkEnd w:id="3"/>
     </w:p>
     <w:p>
       <w:pPr>
@@ -10525,11 +10609,11 @@
       <w:pPr>
         <w:pStyle w:val="Heading1"/>
       </w:pPr>
-      <w:bookmarkStart w:id="3" w:name="_Toc418068625"/>
+      <w:bookmarkStart w:id="4" w:name="_Toc418068625"/>
       <w:r>
         <w:t>Running the frontend</w:t>
       </w:r>
-      <w:bookmarkEnd w:id="3"/>
+      <w:bookmarkEnd w:id="4"/>
     </w:p>
     <w:p>
       <w:pPr>
@@ -12445,11 +12529,11 @@
       <w:pPr>
         <w:pStyle w:val="Heading1"/>
       </w:pPr>
-      <w:bookmarkStart w:id="4" w:name="_Toc418068626"/>
+      <w:bookmarkStart w:id="5" w:name="_Toc418068626"/>
       <w:r>
         <w:t>Tools</w:t>
       </w:r>
-      <w:bookmarkEnd w:id="4"/>
+      <w:bookmarkEnd w:id="5"/>
     </w:p>
     <w:p>
       <w:pPr>
@@ -12814,8 +12898,6 @@
         </w:rPr>
         <w:t>. As such, it may be best to adjust a given line in sections, depending on the individual circumstances.</w:t>
       </w:r>
-      <w:bookmarkStart w:id="5" w:name="_GoBack"/>
-      <w:bookmarkEnd w:id="5"/>
     </w:p>
     <w:p>
       <w:pPr>
@@ -19460,7 +19542,7 @@
 
 <file path=word/numbering.xml><?xml version="1.0" encoding="utf-8"?>
 <w:numbering xmlns:wpc="http://schemas.microsoft.com/office/word/2010/wordprocessingCanvas" xmlns:mc="http://schemas.openxmlformats.org/markup-compatibility/2006" xmlns:o="urn:schemas-microsoft-com:office:office" xmlns:r="http://schemas.openxmlformats.org/officeDocument/2006/relationships" xmlns:m="http://schemas.openxmlformats.org/officeDocument/2006/math" xmlns:v="urn:schemas-microsoft-com:vml" xmlns:wp14="http://schemas.microsoft.com/office/word/2010/wordprocessingDrawing" xmlns:wp="http://schemas.openxmlformats.org/drawingml/2006/wordprocessingDrawing" xmlns:w10="urn:schemas-microsoft-com:office:word" xmlns:w="http://schemas.openxmlformats.org/wordprocessingml/2006/main" xmlns:w14="http://schemas.microsoft.com/office/word/2010/wordml" xmlns:w15="http://schemas.microsoft.com/office/word/2012/wordml" xmlns:wpg="http://schemas.microsoft.com/office/word/2010/wordprocessingGroup" xmlns:wpi="http://schemas.microsoft.com/office/word/2010/wordprocessingInk" xmlns:wne="http://schemas.microsoft.com/office/word/2006/wordml" xmlns:wps="http://schemas.microsoft.com/office/word/2010/wordprocessingShape" mc:Ignorable="w14 w15 wp14">
-  <w:abstractNum w:abstractNumId="0">
+  <w:abstractNum w:abstractNumId="0" w15:restartNumberingAfterBreak="0">
     <w:nsid w:val="0B0F5D5D"/>
     <w:multiLevelType w:val="hybridMultilevel"/>
     <w:tmpl w:val="67324940"/>
@@ -19550,7 +19632,7 @@
       </w:pPr>
     </w:lvl>
   </w:abstractNum>
-  <w:abstractNum w:abstractNumId="1">
+  <w:abstractNum w:abstractNumId="1" w15:restartNumberingAfterBreak="0">
     <w:nsid w:val="0B6D18C6"/>
     <w:multiLevelType w:val="hybridMultilevel"/>
     <w:tmpl w:val="0E5A12DC"/>
@@ -19663,7 +19745,7 @@
       </w:rPr>
     </w:lvl>
   </w:abstractNum>
-  <w:abstractNum w:abstractNumId="2">
+  <w:abstractNum w:abstractNumId="2" w15:restartNumberingAfterBreak="0">
     <w:nsid w:val="0F7D53FC"/>
     <w:multiLevelType w:val="hybridMultilevel"/>
     <w:tmpl w:val="7D98B644"/>
@@ -19752,7 +19834,7 @@
       </w:pPr>
     </w:lvl>
   </w:abstractNum>
-  <w:abstractNum w:abstractNumId="3">
+  <w:abstractNum w:abstractNumId="3" w15:restartNumberingAfterBreak="0">
     <w:nsid w:val="18D67D90"/>
     <w:multiLevelType w:val="hybridMultilevel"/>
     <w:tmpl w:val="3F9E14B6"/>
@@ -19841,7 +19923,7 @@
       </w:pPr>
     </w:lvl>
   </w:abstractNum>
-  <w:abstractNum w:abstractNumId="4">
+  <w:abstractNum w:abstractNumId="4" w15:restartNumberingAfterBreak="0">
     <w:nsid w:val="1A2B2AB7"/>
     <w:multiLevelType w:val="hybridMultilevel"/>
     <w:tmpl w:val="7EB8C894"/>
@@ -19931,7 +20013,7 @@
       </w:pPr>
     </w:lvl>
   </w:abstractNum>
-  <w:abstractNum w:abstractNumId="5">
+  <w:abstractNum w:abstractNumId="5" w15:restartNumberingAfterBreak="0">
     <w:nsid w:val="23D13837"/>
     <w:multiLevelType w:val="hybridMultilevel"/>
     <w:tmpl w:val="887C81EC"/>
@@ -20020,7 +20102,7 @@
       </w:pPr>
     </w:lvl>
   </w:abstractNum>
-  <w:abstractNum w:abstractNumId="6">
+  <w:abstractNum w:abstractNumId="6" w15:restartNumberingAfterBreak="0">
     <w:nsid w:val="31443B99"/>
     <w:multiLevelType w:val="hybridMultilevel"/>
     <w:tmpl w:val="3086E9E4"/>
@@ -20109,7 +20191,7 @@
       </w:pPr>
     </w:lvl>
   </w:abstractNum>
-  <w:abstractNum w:abstractNumId="7">
+  <w:abstractNum w:abstractNumId="7" w15:restartNumberingAfterBreak="0">
     <w:nsid w:val="41A80256"/>
     <w:multiLevelType w:val="hybridMultilevel"/>
     <w:tmpl w:val="77B624B8"/>
@@ -20221,7 +20303,7 @@
       </w:rPr>
     </w:lvl>
   </w:abstractNum>
-  <w:abstractNum w:abstractNumId="8">
+  <w:abstractNum w:abstractNumId="8" w15:restartNumberingAfterBreak="0">
     <w:nsid w:val="42032D1E"/>
     <w:multiLevelType w:val="hybridMultilevel"/>
     <w:tmpl w:val="93628776"/>
@@ -20333,7 +20415,7 @@
       </w:rPr>
     </w:lvl>
   </w:abstractNum>
-  <w:abstractNum w:abstractNumId="9">
+  <w:abstractNum w:abstractNumId="9" w15:restartNumberingAfterBreak="0">
     <w:nsid w:val="44BA6731"/>
     <w:multiLevelType w:val="hybridMultilevel"/>
     <w:tmpl w:val="310CF494"/>
@@ -20422,7 +20504,7 @@
       </w:pPr>
     </w:lvl>
   </w:abstractNum>
-  <w:abstractNum w:abstractNumId="10">
+  <w:abstractNum w:abstractNumId="10" w15:restartNumberingAfterBreak="0">
     <w:nsid w:val="4A0E4B0A"/>
     <w:multiLevelType w:val="hybridMultilevel"/>
     <w:tmpl w:val="310CF494"/>
@@ -20511,7 +20593,7 @@
       </w:pPr>
     </w:lvl>
   </w:abstractNum>
-  <w:abstractNum w:abstractNumId="11">
+  <w:abstractNum w:abstractNumId="11" w15:restartNumberingAfterBreak="0">
     <w:nsid w:val="5C5F612D"/>
     <w:multiLevelType w:val="hybridMultilevel"/>
     <w:tmpl w:val="A4689B76"/>
@@ -20624,7 +20706,7 @@
       </w:rPr>
     </w:lvl>
   </w:abstractNum>
-  <w:abstractNum w:abstractNumId="12">
+  <w:abstractNum w:abstractNumId="12" w15:restartNumberingAfterBreak="0">
     <w:nsid w:val="77E90590"/>
     <w:multiLevelType w:val="hybridMultilevel"/>
     <w:tmpl w:val="17F45E96"/>
@@ -20713,7 +20795,7 @@
       </w:pPr>
     </w:lvl>
   </w:abstractNum>
-  <w:abstractNum w:abstractNumId="13">
+  <w:abstractNum w:abstractNumId="13" w15:restartNumberingAfterBreak="0">
     <w:nsid w:val="78D00310"/>
     <w:multiLevelType w:val="hybridMultilevel"/>
     <w:tmpl w:val="5B3C83D2"/>
@@ -20825,7 +20907,7 @@
       </w:rPr>
     </w:lvl>
   </w:abstractNum>
-  <w:abstractNum w:abstractNumId="14">
+  <w:abstractNum w:abstractNumId="14" w15:restartNumberingAfterBreak="0">
     <w:nsid w:val="7F8E4D16"/>
     <w:multiLevelType w:val="hybridMultilevel"/>
     <w:tmpl w:val="B5C6DACE"/>
@@ -21778,7 +21860,7 @@
 </file>
 
 <file path=customXml/itemProps1.xml><?xml version="1.0" encoding="utf-8"?>
-<ds:datastoreItem xmlns:ds="http://schemas.openxmlformats.org/officeDocument/2006/customXml" ds:itemID="{1708A925-E2B8-4BB7-9C69-0F334747F1DE}">
+<ds:datastoreItem xmlns:ds="http://schemas.openxmlformats.org/officeDocument/2006/customXml" ds:itemID="{52B358BE-D916-4333-B248-9569CD11B0FA}">
   <ds:schemaRefs>
     <ds:schemaRef ds:uri="http://schemas.openxmlformats.org/officeDocument/2006/bibliography"/>
   </ds:schemaRefs>

</xml_diff>

<commit_message>
Update to version 4.3 to correspond with version r15 of Dynac
</commit_message>
<xml_diff>
--- a/DynacGUI Manual.docx
+++ b/DynacGUI Manual.docx
@@ -60,31 +60,25 @@
         <w:rPr>
           <w:sz w:val="20"/>
         </w:rPr>
-        <w:t>4.2</w:t>
-      </w:r>
-      <w:r>
-        <w:rPr>
-          <w:sz w:val="20"/>
-        </w:rPr>
-        <w:t xml:space="preserve"> – </w:t>
-      </w:r>
-      <w:r>
-        <w:rPr>
-          <w:sz w:val="20"/>
-        </w:rPr>
-        <w:t>6/</w:t>
-      </w:r>
-      <w:r>
-        <w:rPr>
-          <w:sz w:val="20"/>
-        </w:rPr>
-        <w:t>11</w:t>
-      </w:r>
-      <w:r>
-        <w:rPr>
-          <w:sz w:val="20"/>
-        </w:rPr>
-        <w:t>/15</w:t>
+        <w:t>4.</w:t>
+      </w:r>
+      <w:r>
+        <w:rPr>
+          <w:sz w:val="20"/>
+        </w:rPr>
+        <w:t>3</w:t>
+      </w:r>
+      <w:r>
+        <w:rPr>
+          <w:sz w:val="20"/>
+        </w:rPr>
+        <w:t xml:space="preserve"> –</w:t>
+      </w:r>
+      <w:r>
+        <w:rPr>
+          <w:sz w:val="20"/>
+        </w:rPr>
+        <w:t>November 13, 2015</w:t>
       </w:r>
     </w:p>
     <w:p>
@@ -1069,7 +1063,269 @@
       </w:r>
     </w:p>
     <w:p>
-      <w:pPr>
+      <w:r>
+        <w:t>4.3</w:t>
+      </w:r>
+    </w:p>
+    <w:p>
+      <w:pPr>
+        <w:pStyle w:val="ListParagraph"/>
+        <w:numPr>
+          <w:ilvl w:val="0"/>
+          <w:numId w:val="16"/>
+        </w:numPr>
+        <w:rPr>
+          <w:b/>
+          <w:sz w:val="20"/>
+        </w:rPr>
+      </w:pPr>
+      <w:r>
+        <w:rPr>
+          <w:sz w:val="20"/>
+        </w:rPr>
+        <w:t>Added RMS line to envelope plots</w:t>
+      </w:r>
+    </w:p>
+    <w:p>
+      <w:pPr>
+        <w:pStyle w:val="ListParagraph"/>
+        <w:numPr>
+          <w:ilvl w:val="0"/>
+          <w:numId w:val="16"/>
+        </w:numPr>
+        <w:rPr>
+          <w:b/>
+          <w:sz w:val="20"/>
+        </w:rPr>
+      </w:pPr>
+      <w:r>
+        <w:t>Added support for fractional energy deviation in REJECT card</w:t>
+      </w:r>
+    </w:p>
+    <w:p>
+      <w:pPr>
+        <w:pStyle w:val="ListParagraph"/>
+        <w:numPr>
+          <w:ilvl w:val="0"/>
+          <w:numId w:val="16"/>
+        </w:numPr>
+        <w:rPr>
+          <w:b/>
+          <w:sz w:val="20"/>
+        </w:rPr>
+      </w:pPr>
+      <w:r>
+        <w:lastRenderedPageBreak/>
+        <w:t>Corrected error in documentation from “</w:t>
+      </w:r>
+      <w:proofErr w:type="spellStart"/>
+      <w:r>
+        <w:t>Emitz</w:t>
+      </w:r>
+      <w:proofErr w:type="spellEnd"/>
+      <w:r>
+        <w:t>” to “</w:t>
+      </w:r>
+      <w:proofErr w:type="spellStart"/>
+      <w:r>
+        <w:t>Epsyz</w:t>
+      </w:r>
+      <w:proofErr w:type="spellEnd"/>
+      <w:r>
+        <w:t>”</w:t>
+      </w:r>
+    </w:p>
+    <w:p>
+      <w:pPr>
+        <w:pStyle w:val="ListParagraph"/>
+        <w:numPr>
+          <w:ilvl w:val="0"/>
+          <w:numId w:val="16"/>
+        </w:numPr>
+        <w:rPr>
+          <w:b/>
+          <w:sz w:val="20"/>
+        </w:rPr>
+      </w:pPr>
+      <w:r>
+        <w:t>Quadrupoles markers in z plots are now offset by polarity</w:t>
+      </w:r>
+    </w:p>
+    <w:p>
+      <w:pPr>
+        <w:pStyle w:val="ListParagraph"/>
+        <w:numPr>
+          <w:ilvl w:val="0"/>
+          <w:numId w:val="16"/>
+        </w:numPr>
+        <w:rPr>
+          <w:b/>
+          <w:sz w:val="20"/>
+        </w:rPr>
+      </w:pPr>
+      <w:r>
+        <w:t xml:space="preserve">Added option to display </w:t>
+      </w:r>
+      <w:r>
+        <w:t xml:space="preserve">arbitrary </w:t>
+      </w:r>
+      <w:r>
+        <w:t>.</w:t>
+      </w:r>
+      <w:proofErr w:type="spellStart"/>
+      <w:r>
+        <w:t>dst</w:t>
+      </w:r>
+      <w:proofErr w:type="spellEnd"/>
+      <w:r>
+        <w:t xml:space="preserve"> files.</w:t>
+      </w:r>
+    </w:p>
+    <w:p>
+      <w:pPr>
+        <w:pStyle w:val="ListParagraph"/>
+        <w:numPr>
+          <w:ilvl w:val="0"/>
+          <w:numId w:val="16"/>
+        </w:numPr>
+        <w:rPr>
+          <w:b/>
+          <w:sz w:val="20"/>
+        </w:rPr>
+      </w:pPr>
+      <w:r>
+        <w:t>Added support for ACCEPT card t</w:t>
+      </w:r>
+      <w:r>
+        <w:t>o auto generate acceptance plots.</w:t>
+      </w:r>
+    </w:p>
+    <w:p>
+      <w:pPr>
+        <w:pStyle w:val="ListParagraph"/>
+        <w:numPr>
+          <w:ilvl w:val="0"/>
+          <w:numId w:val="16"/>
+        </w:numPr>
+        <w:rPr>
+          <w:b/>
+          <w:sz w:val="20"/>
+        </w:rPr>
+      </w:pPr>
+      <w:r>
+        <w:t>Replaced “</w:t>
+      </w:r>
+      <w:proofErr w:type="spellStart"/>
+      <w:r>
+        <w:t>Edflec</w:t>
+      </w:r>
+      <w:proofErr w:type="spellEnd"/>
+      <w:r>
+        <w:t xml:space="preserve">” variable in DynacGUI.ini with </w:t>
+      </w:r>
+      <w:proofErr w:type="spellStart"/>
+      <w:r>
+        <w:t>DynacVersion</w:t>
+      </w:r>
+      <w:proofErr w:type="spellEnd"/>
+      <w:r>
+        <w:t xml:space="preserve"> variable.</w:t>
+      </w:r>
+    </w:p>
+    <w:p>
+      <w:pPr>
+        <w:pStyle w:val="ListParagraph"/>
+        <w:numPr>
+          <w:ilvl w:val="0"/>
+          <w:numId w:val="16"/>
+        </w:numPr>
+        <w:rPr>
+          <w:b/>
+          <w:sz w:val="20"/>
+        </w:rPr>
+      </w:pPr>
+      <w:r>
+        <w:t>Updated REJECT cards to use the reference particle as the zero point rather than the bunch center of gravity. (Dynac r15 and higher only.)</w:t>
+      </w:r>
+    </w:p>
+    <w:p>
+      <w:pPr>
+        <w:pStyle w:val="ListParagraph"/>
+        <w:numPr>
+          <w:ilvl w:val="0"/>
+          <w:numId w:val="16"/>
+        </w:numPr>
+        <w:rPr>
+          <w:b/>
+          <w:sz w:val="20"/>
+        </w:rPr>
+      </w:pPr>
+      <w:r>
+        <w:t>Output particle distributions now include the reference particle energy</w:t>
+      </w:r>
+    </w:p>
+    <w:p>
+      <w:pPr>
+        <w:pStyle w:val="ListParagraph"/>
+        <w:numPr>
+          <w:ilvl w:val="0"/>
+          <w:numId w:val="16"/>
+        </w:numPr>
+        <w:rPr>
+          <w:b/>
+          <w:sz w:val="20"/>
+        </w:rPr>
+      </w:pPr>
+      <w:r>
+        <w:t>Longitudinal emittance plots can now be rescaled by clicking on the axes.</w:t>
+      </w:r>
+    </w:p>
+    <w:p>
+      <w:pPr>
+        <w:pStyle w:val="ListParagraph"/>
+        <w:numPr>
+          <w:ilvl w:val="0"/>
+          <w:numId w:val="16"/>
+        </w:numPr>
+        <w:rPr>
+          <w:b/>
+          <w:sz w:val="20"/>
+        </w:rPr>
+      </w:pPr>
+      <w:r>
+        <w:t>Made integration steps across a CAVNUM card a settable parameter.</w:t>
+      </w:r>
+    </w:p>
+    <w:p>
+      <w:pPr>
+        <w:pStyle w:val="ListParagraph"/>
+        <w:numPr>
+          <w:ilvl w:val="0"/>
+          <w:numId w:val="16"/>
+        </w:numPr>
+        <w:rPr>
+          <w:b/>
+          <w:sz w:val="20"/>
+        </w:rPr>
+      </w:pPr>
+      <w:r>
+        <w:t xml:space="preserve">Made integration steps adjustable from within </w:t>
+      </w:r>
+      <w:proofErr w:type="spellStart"/>
+      <w:r>
+        <w:t>DynacGUI</w:t>
+      </w:r>
+      <w:bookmarkStart w:id="2" w:name="_GoBack"/>
+      <w:bookmarkEnd w:id="2"/>
+      <w:proofErr w:type="spellEnd"/>
+    </w:p>
+    <w:p>
+      <w:pPr>
+        <w:pStyle w:val="ListParagraph"/>
+        <w:numPr>
+          <w:ilvl w:val="0"/>
+          <w:numId w:val="16"/>
+        </w:numPr>
         <w:rPr>
           <w:b/>
           <w:sz w:val="20"/>
@@ -1910,12 +2166,12 @@
       <w:pPr>
         <w:pStyle w:val="Heading1"/>
       </w:pPr>
-      <w:bookmarkStart w:id="2" w:name="_Toc418068624"/>
+      <w:bookmarkStart w:id="3" w:name="_Toc418068624"/>
       <w:r>
         <w:lastRenderedPageBreak/>
         <w:t>Input files</w:t>
       </w:r>
-      <w:bookmarkEnd w:id="2"/>
+      <w:bookmarkEnd w:id="3"/>
     </w:p>
     <w:p>
       <w:pPr>
@@ -2018,19 +2274,7 @@
         <w:rPr>
           <w:sz w:val="20"/>
         </w:rPr>
-        <w:t xml:space="preserve"> lists of data.  It is </w:t>
-      </w:r>
-      <w:r>
-        <w:rPr>
-          <w:sz w:val="20"/>
-        </w:rPr>
-        <w:t xml:space="preserve">very </w:t>
-      </w:r>
-      <w:r>
-        <w:rPr>
-          <w:sz w:val="20"/>
-        </w:rPr>
-        <w:t xml:space="preserve">important to use tabs to separate data, or the files will </w:t>
+        <w:t xml:space="preserve"> lists of data.  It is very important to use tabs to separate data, or the files will </w:t>
       </w:r>
       <w:r>
         <w:rPr>
@@ -2043,7 +2287,13 @@
         <w:rPr>
           <w:sz w:val="20"/>
         </w:rPr>
-        <w:t xml:space="preserve"> be read correctly.</w:t>
+        <w:t xml:space="preserve"> be read correctly</w:t>
+      </w:r>
+      <w:r>
+        <w:rPr>
+          <w:sz w:val="20"/>
+        </w:rPr>
+        <w:t>.</w:t>
       </w:r>
     </w:p>
     <w:p>
@@ -2063,15 +2313,1130 @@
         </w:numPr>
         <w:ind w:left="720"/>
         <w:rPr>
+          <w:rFonts w:cs="Courier New"/>
+          <w:sz w:val="20"/>
+        </w:rPr>
+      </w:pPr>
+      <w:r>
+        <w:rPr>
+          <w:rFonts w:cs="Courier New"/>
           <w:b/>
           <w:sz w:val="20"/>
         </w:rPr>
-      </w:pPr>
-      <w:r>
+        <w:t>DynacGUI.INI file</w:t>
+      </w:r>
+    </w:p>
+    <w:p>
+      <w:pPr>
+        <w:pStyle w:val="ListParagraph"/>
+        <w:rPr>
+          <w:rFonts w:cs="Courier New"/>
+          <w:sz w:val="20"/>
+        </w:rPr>
+      </w:pPr>
+    </w:p>
+    <w:p>
+      <w:pPr>
+        <w:pStyle w:val="ListParagraph"/>
+        <w:rPr>
+          <w:rFonts w:cs="Courier New"/>
+          <w:sz w:val="20"/>
+        </w:rPr>
+      </w:pPr>
+      <w:r>
+        <w:rPr>
+          <w:rFonts w:cs="Courier New"/>
+          <w:sz w:val="20"/>
+        </w:rPr>
+        <w:t xml:space="preserve">This file contains initial settings for various program parameters.  Just as with the other settings file, the format is the setting name and then the value </w:t>
+      </w:r>
+      <w:r>
+        <w:rPr>
+          <w:rFonts w:cs="Courier New"/>
+          <w:i/>
+          <w:sz w:val="20"/>
+        </w:rPr>
+        <w:t xml:space="preserve">separated by a </w:t>
+      </w:r>
+      <w:r>
+        <w:rPr>
+          <w:rFonts w:cs="Courier New"/>
+          <w:i/>
+          <w:sz w:val="20"/>
+          <w:u w:val="single"/>
+        </w:rPr>
+        <w:t>tab</w:t>
+      </w:r>
+      <w:r>
+        <w:rPr>
+          <w:rFonts w:cs="Courier New"/>
+          <w:sz w:val="20"/>
+        </w:rPr>
+        <w:t>. If the .</w:t>
+      </w:r>
+      <w:proofErr w:type="spellStart"/>
+      <w:r>
+        <w:rPr>
+          <w:rFonts w:cs="Courier New"/>
+          <w:sz w:val="20"/>
+        </w:rPr>
+        <w:t>ini</w:t>
+      </w:r>
+      <w:proofErr w:type="spellEnd"/>
+      <w:r>
+        <w:rPr>
+          <w:rFonts w:cs="Courier New"/>
+          <w:sz w:val="20"/>
+        </w:rPr>
+        <w:t xml:space="preserve"> file is missing, or does not contain all the values, the program will use internal defaults, which may be unpredictable. Any line not matching a supported setting name or preceded by a semicolon (;) will be treated as a comment. Note that values are </w:t>
+      </w:r>
+      <w:r>
+        <w:rPr>
+          <w:rFonts w:cs="Courier New"/>
+          <w:i/>
+          <w:sz w:val="20"/>
+        </w:rPr>
+        <w:t>case sensitive</w:t>
+      </w:r>
+      <w:r>
+        <w:rPr>
+          <w:rFonts w:cs="Courier New"/>
+          <w:sz w:val="20"/>
+        </w:rPr>
+        <w:t>.</w:t>
+      </w:r>
+    </w:p>
+    <w:p>
+      <w:pPr>
+        <w:pStyle w:val="ListParagraph"/>
+        <w:rPr>
+          <w:rFonts w:cs="Courier New"/>
+          <w:sz w:val="20"/>
+        </w:rPr>
+      </w:pPr>
+    </w:p>
+    <w:p>
+      <w:pPr>
+        <w:pStyle w:val="ListParagraph"/>
+        <w:rPr>
+          <w:rFonts w:cs="Courier New"/>
+          <w:i/>
+          <w:sz w:val="20"/>
+        </w:rPr>
+      </w:pPr>
+      <w:r>
+        <w:rPr>
+          <w:rFonts w:cs="Courier New"/>
+          <w:sz w:val="20"/>
+        </w:rPr>
+        <w:t xml:space="preserve">Note that these values are read when </w:t>
+      </w:r>
+      <w:proofErr w:type="spellStart"/>
+      <w:r>
+        <w:rPr>
+          <w:rFonts w:cs="Courier New"/>
+          <w:sz w:val="20"/>
+        </w:rPr>
+        <w:t>DynacGUI</w:t>
+      </w:r>
+      <w:proofErr w:type="spellEnd"/>
+      <w:r>
+        <w:rPr>
+          <w:rFonts w:cs="Courier New"/>
+          <w:sz w:val="20"/>
+        </w:rPr>
+        <w:t xml:space="preserve"> is first launched.  If they are changed after </w:t>
+      </w:r>
+      <w:proofErr w:type="spellStart"/>
+      <w:r>
+        <w:rPr>
+          <w:rFonts w:cs="Courier New"/>
+          <w:sz w:val="20"/>
+        </w:rPr>
+        <w:t>DynacGUI</w:t>
+      </w:r>
+      <w:proofErr w:type="spellEnd"/>
+      <w:r>
+        <w:rPr>
+          <w:rFonts w:cs="Courier New"/>
+          <w:sz w:val="20"/>
+        </w:rPr>
+        <w:t xml:space="preserve"> is running, the values will not be updated until the frontend is closed and relaunched.</w:t>
+      </w:r>
+    </w:p>
+    <w:p>
+      <w:pPr>
+        <w:pStyle w:val="ListParagraph"/>
+        <w:rPr>
+          <w:rFonts w:cs="Courier New"/>
+          <w:sz w:val="20"/>
+        </w:rPr>
+      </w:pPr>
+    </w:p>
+    <w:p>
+      <w:pPr>
+        <w:pStyle w:val="ListParagraph"/>
+        <w:rPr>
+          <w:rFonts w:cs="Courier New"/>
+          <w:sz w:val="20"/>
+        </w:rPr>
+      </w:pPr>
+      <w:r>
+        <w:rPr>
+          <w:rFonts w:cs="Courier New"/>
+          <w:sz w:val="20"/>
+        </w:rPr>
+        <w:t>Supported values:</w:t>
+      </w:r>
+    </w:p>
+    <w:p>
+      <w:pPr>
+        <w:pStyle w:val="ListParagraph"/>
+        <w:rPr>
+          <w:rFonts w:cs="Courier New"/>
+          <w:sz w:val="20"/>
+          <w:u w:val="single"/>
+        </w:rPr>
+      </w:pPr>
+    </w:p>
+    <w:p>
+      <w:pPr>
+        <w:pStyle w:val="ListParagraph"/>
+        <w:rPr>
+          <w:rFonts w:cs="Courier New"/>
+          <w:sz w:val="20"/>
+          <w:u w:val="single"/>
+        </w:rPr>
+      </w:pPr>
+      <w:r>
+        <w:rPr>
+          <w:rFonts w:cs="Courier New"/>
+          <w:sz w:val="20"/>
+          <w:u w:val="single"/>
+        </w:rPr>
+        <w:t>Dynac Version:</w:t>
+      </w:r>
+    </w:p>
+    <w:p>
+      <w:pPr>
+        <w:pStyle w:val="ListParagraph"/>
+        <w:ind w:left="1440" w:hanging="720"/>
+        <w:rPr>
+          <w:rFonts w:cs="Courier New"/>
+          <w:sz w:val="20"/>
+        </w:rPr>
+      </w:pPr>
+      <w:proofErr w:type="spellStart"/>
+      <w:r>
+        <w:rPr>
+          <w:rFonts w:cs="Courier New"/>
+          <w:sz w:val="20"/>
+        </w:rPr>
+        <w:t>DynacVersion</w:t>
+      </w:r>
+      <w:proofErr w:type="spellEnd"/>
+      <w:r>
+        <w:rPr>
+          <w:rFonts w:cs="Courier New"/>
+          <w:sz w:val="20"/>
+        </w:rPr>
+        <w:tab/>
+        <w:t>Dynac version number. (Just the number *after* the r, for example, 15) Default=14</w:t>
+      </w:r>
+    </w:p>
+    <w:p>
+      <w:pPr>
+        <w:pStyle w:val="ListParagraph"/>
+        <w:rPr>
+          <w:rFonts w:cs="Courier New"/>
+          <w:sz w:val="20"/>
+        </w:rPr>
+      </w:pPr>
+    </w:p>
+    <w:p>
+      <w:pPr>
+        <w:pStyle w:val="ListParagraph"/>
+        <w:rPr>
+          <w:rFonts w:cs="Courier New"/>
+          <w:sz w:val="20"/>
+          <w:u w:val="single"/>
+        </w:rPr>
+      </w:pPr>
+      <w:r>
+        <w:rPr>
+          <w:rFonts w:cs="Courier New"/>
+          <w:sz w:val="20"/>
+          <w:u w:val="single"/>
+        </w:rPr>
+        <w:t>File Locations:</w:t>
+      </w:r>
+    </w:p>
+    <w:p>
+      <w:pPr>
+        <w:pStyle w:val="ListParagraph"/>
+        <w:rPr>
+          <w:rFonts w:cs="Courier New"/>
+          <w:sz w:val="20"/>
+        </w:rPr>
+      </w:pPr>
+      <w:r>
+        <w:rPr>
+          <w:rFonts w:cs="Courier New"/>
+          <w:sz w:val="20"/>
+        </w:rPr>
+        <w:t xml:space="preserve">Layout </w:t>
+      </w:r>
+      <w:r>
+        <w:rPr>
+          <w:rFonts w:cs="Courier New"/>
+          <w:sz w:val="20"/>
+        </w:rPr>
+        <w:tab/>
+        <w:t xml:space="preserve"> </w:t>
+      </w:r>
+      <w:r>
+        <w:rPr>
+          <w:rFonts w:cs="Courier New"/>
+          <w:sz w:val="20"/>
+        </w:rPr>
+        <w:tab/>
+        <w:t>default layout filename</w:t>
+      </w:r>
+    </w:p>
+    <w:p>
+      <w:pPr>
+        <w:pStyle w:val="ListParagraph"/>
+        <w:rPr>
+          <w:rFonts w:cs="Courier New"/>
+          <w:sz w:val="20"/>
+        </w:rPr>
+      </w:pPr>
+      <w:r>
+        <w:rPr>
+          <w:rFonts w:cs="Courier New"/>
+          <w:sz w:val="20"/>
+        </w:rPr>
+        <w:t xml:space="preserve">Devices  </w:t>
+      </w:r>
+      <w:r>
+        <w:rPr>
+          <w:rFonts w:cs="Courier New"/>
+          <w:sz w:val="20"/>
+        </w:rPr>
+        <w:tab/>
+        <w:t>default device filename</w:t>
+      </w:r>
+    </w:p>
+    <w:p>
+      <w:pPr>
+        <w:pStyle w:val="ListParagraph"/>
+        <w:rPr>
+          <w:rFonts w:cs="Courier New"/>
+          <w:sz w:val="20"/>
+        </w:rPr>
+      </w:pPr>
+      <w:r>
+        <w:rPr>
+          <w:rFonts w:cs="Courier New"/>
+          <w:sz w:val="20"/>
+        </w:rPr>
+        <w:t xml:space="preserve">Tune </w:t>
+      </w:r>
+      <w:r>
+        <w:rPr>
+          <w:rFonts w:cs="Courier New"/>
+          <w:sz w:val="20"/>
+        </w:rPr>
+        <w:tab/>
+      </w:r>
+      <w:r>
+        <w:rPr>
+          <w:rFonts w:cs="Courier New"/>
+          <w:sz w:val="20"/>
+        </w:rPr>
+        <w:tab/>
+        <w:t>default tune settings filename</w:t>
+      </w:r>
+    </w:p>
+    <w:p>
+      <w:pPr>
+        <w:pStyle w:val="ListParagraph"/>
+        <w:ind w:left="1438" w:hanging="720"/>
+        <w:rPr>
+          <w:rFonts w:cs="Courier New"/>
+          <w:sz w:val="20"/>
+        </w:rPr>
+      </w:pPr>
+      <w:r>
+        <w:rPr>
+          <w:rFonts w:cs="Courier New"/>
+          <w:sz w:val="20"/>
+        </w:rPr>
+        <w:t xml:space="preserve">Executable </w:t>
+      </w:r>
+      <w:r>
+        <w:rPr>
+          <w:rFonts w:cs="Courier New"/>
+          <w:sz w:val="20"/>
+        </w:rPr>
+        <w:tab/>
+        <w:t>location of Dynac executable.  This is unnecessary if Dynac is on your path with the default name of “dynacv6_0.exe”.</w:t>
+      </w:r>
+    </w:p>
+    <w:p>
+      <w:pPr>
+        <w:pStyle w:val="ListParagraph"/>
+        <w:ind w:left="1438" w:hanging="720"/>
+        <w:rPr>
+          <w:rFonts w:cs="Courier New"/>
+          <w:sz w:val="20"/>
+        </w:rPr>
+      </w:pPr>
+      <w:r>
+        <w:rPr>
+          <w:rFonts w:cs="Courier New"/>
+          <w:sz w:val="20"/>
+        </w:rPr>
+        <w:t>Executable2 and Executable3– locations of a second and third Dynac executable.  If this is present, a menu will appear to allow you to select which executable to use. (Potentially useful for comparing Dynac versions.)</w:t>
+      </w:r>
+    </w:p>
+    <w:p>
+      <w:pPr>
+        <w:pStyle w:val="ListParagraph"/>
+        <w:ind w:left="1438" w:hanging="720"/>
+        <w:rPr>
+          <w:rFonts w:cs="Courier New"/>
+          <w:sz w:val="20"/>
+        </w:rPr>
+      </w:pPr>
+      <w:r>
+        <w:rPr>
+          <w:rFonts w:cs="Courier New"/>
+          <w:sz w:val="20"/>
+        </w:rPr>
+        <w:t>DynacVersion2 and DynacVersion3 – if second and third Dynac executables are used, use these variables will set the version number for each version.  If additional executables are set, and these variables are NOT, the version will default to 14 for each.</w:t>
+      </w:r>
+    </w:p>
+    <w:p>
+      <w:pPr>
+        <w:pStyle w:val="ListParagraph"/>
+        <w:ind w:left="1438" w:hanging="720"/>
+        <w:rPr>
+          <w:rFonts w:cs="Courier New"/>
+          <w:sz w:val="20"/>
+        </w:rPr>
+      </w:pPr>
+    </w:p>
+    <w:p>
+      <w:pPr>
+        <w:pStyle w:val="ListParagraph"/>
+        <w:ind w:left="1438" w:hanging="720"/>
+        <w:rPr>
+          <w:rFonts w:cs="Courier New"/>
+          <w:sz w:val="20"/>
+          <w:u w:val="single"/>
+        </w:rPr>
+      </w:pPr>
+      <w:r>
+        <w:rPr>
+          <w:rFonts w:cs="Courier New"/>
+          <w:sz w:val="20"/>
+          <w:u w:val="single"/>
+        </w:rPr>
+        <w:t>Beamline parameters:</w:t>
+      </w:r>
+    </w:p>
+    <w:p>
+      <w:pPr>
+        <w:pStyle w:val="ListParagraph"/>
+        <w:ind w:left="1440" w:hanging="720"/>
+        <w:rPr>
+          <w:rFonts w:cs="Courier New"/>
+          <w:sz w:val="20"/>
+        </w:rPr>
+      </w:pPr>
+      <w:proofErr w:type="spellStart"/>
+      <w:r>
+        <w:rPr>
+          <w:rFonts w:cs="Courier New"/>
+          <w:sz w:val="20"/>
+        </w:rPr>
+        <w:t>RFQreject</w:t>
+      </w:r>
+      <w:proofErr w:type="spellEnd"/>
+      <w:r>
+        <w:rPr>
+          <w:rFonts w:cs="Courier New"/>
+          <w:sz w:val="20"/>
+        </w:rPr>
+        <w:tab/>
+        <w:t>Fractional energy deviation (</w:t>
+      </w:r>
+      <w:r>
+        <w:rPr>
+          <w:rFonts w:ascii="Gulim" w:eastAsia="Gulim" w:hAnsi="Gulim" w:cs="Courier New" w:hint="eastAsia"/>
+          <w:sz w:val="20"/>
+        </w:rPr>
+        <w:t>Δ</w:t>
+      </w:r>
+      <w:r>
+        <w:rPr>
+          <w:rFonts w:cs="Courier New"/>
+          <w:sz w:val="20"/>
+        </w:rPr>
+        <w:t xml:space="preserve">E/&lt;E&gt;) rejected after an RFQ. This is the deviation from </w:t>
+      </w:r>
+      <w:r>
+        <w:rPr>
+          <w:rFonts w:cs="Courier New"/>
+          <w:sz w:val="20"/>
+        </w:rPr>
+        <w:t>the reference particle energy.</w:t>
+      </w:r>
+      <w:r>
+        <w:rPr>
+          <w:rFonts w:cs="Courier New"/>
+          <w:sz w:val="20"/>
+        </w:rPr>
+        <w:t xml:space="preserve">  (</w:t>
+      </w:r>
+      <w:proofErr w:type="gramStart"/>
+      <w:r>
+        <w:rPr>
+          <w:rFonts w:cs="Courier New"/>
+          <w:sz w:val="20"/>
+        </w:rPr>
+        <w:t>default</w:t>
+      </w:r>
+      <w:proofErr w:type="gramEnd"/>
+      <w:r>
+        <w:rPr>
+          <w:rFonts w:cs="Courier New"/>
+          <w:sz w:val="20"/>
+        </w:rPr>
+        <w:t xml:space="preserve"> = 0.5)</w:t>
+      </w:r>
+      <w:r>
+        <w:rPr>
+          <w:rFonts w:cs="Courier New"/>
+          <w:sz w:val="20"/>
+        </w:rPr>
+        <w:t xml:space="preserve"> (Note: versions of Dynac prior to r15 used the deviation relative to the bunch </w:t>
+      </w:r>
+      <w:proofErr w:type="spellStart"/>
+      <w:r>
+        <w:rPr>
+          <w:rFonts w:cs="Courier New"/>
+          <w:sz w:val="20"/>
+        </w:rPr>
+        <w:t>c.o.g</w:t>
+      </w:r>
+      <w:proofErr w:type="spellEnd"/>
+      <w:r>
+        <w:rPr>
+          <w:rFonts w:cs="Courier New"/>
+          <w:sz w:val="20"/>
+        </w:rPr>
+        <w:t xml:space="preserve">., and </w:t>
+      </w:r>
+      <w:proofErr w:type="spellStart"/>
+      <w:r>
+        <w:rPr>
+          <w:rFonts w:cs="Courier New"/>
+          <w:sz w:val="20"/>
+        </w:rPr>
+        <w:t>DynacGUI</w:t>
+      </w:r>
+      <w:proofErr w:type="spellEnd"/>
+      <w:r>
+        <w:rPr>
+          <w:rFonts w:cs="Courier New"/>
+          <w:sz w:val="20"/>
+        </w:rPr>
+        <w:t xml:space="preserve"> will default to this behavior for older versions of Dynac.)</w:t>
+      </w:r>
+    </w:p>
+    <w:p>
+      <w:pPr>
+        <w:pStyle w:val="ListParagraph"/>
+        <w:ind w:left="1440" w:hanging="720"/>
+        <w:rPr>
+          <w:rFonts w:cs="Courier New"/>
+          <w:sz w:val="20"/>
+        </w:rPr>
+      </w:pPr>
+      <w:proofErr w:type="spellStart"/>
+      <w:r>
+        <w:rPr>
+          <w:rFonts w:cs="Courier New"/>
+          <w:sz w:val="20"/>
+        </w:rPr>
+        <w:t>Esectors</w:t>
+      </w:r>
+      <w:proofErr w:type="spellEnd"/>
+      <w:r>
+        <w:rPr>
+          <w:rFonts w:cs="Courier New"/>
+          <w:sz w:val="20"/>
+        </w:rPr>
+        <w:tab/>
+      </w:r>
+      <w:r>
+        <w:rPr>
+          <w:rFonts w:cs="Courier New"/>
+          <w:sz w:val="20"/>
+        </w:rPr>
+        <w:t>Number of sectors used to calculate electrostatic benders (default = 10)</w:t>
+      </w:r>
+    </w:p>
+    <w:p>
+      <w:pPr>
+        <w:pStyle w:val="ListParagraph"/>
+        <w:ind w:left="1440" w:hanging="720"/>
+        <w:rPr>
+          <w:rFonts w:cs="Courier New"/>
+          <w:sz w:val="20"/>
+        </w:rPr>
+      </w:pPr>
+      <w:proofErr w:type="spellStart"/>
+      <w:r>
+        <w:rPr>
+          <w:rFonts w:cs="Courier New"/>
+          <w:sz w:val="20"/>
+        </w:rPr>
+        <w:t>Bsectors</w:t>
+      </w:r>
+      <w:proofErr w:type="spellEnd"/>
+      <w:r>
+        <w:rPr>
+          <w:rFonts w:cs="Courier New"/>
+          <w:sz w:val="20"/>
+        </w:rPr>
+        <w:tab/>
+      </w:r>
+      <w:r>
+        <w:rPr>
+          <w:rFonts w:cs="Courier New"/>
+          <w:sz w:val="20"/>
+        </w:rPr>
+        <w:t>Number of sectors used to calculate magnetic benders. (</w:t>
+      </w:r>
+      <w:proofErr w:type="gramStart"/>
+      <w:r>
+        <w:rPr>
+          <w:rFonts w:cs="Courier New"/>
+          <w:sz w:val="20"/>
+        </w:rPr>
+        <w:t>default</w:t>
+      </w:r>
+      <w:proofErr w:type="gramEnd"/>
+      <w:r>
+        <w:rPr>
+          <w:rFonts w:cs="Courier New"/>
+          <w:sz w:val="20"/>
+        </w:rPr>
+        <w:t xml:space="preserve"> = 10)</w:t>
+      </w:r>
+    </w:p>
+    <w:p>
+      <w:pPr>
+        <w:pStyle w:val="ListParagraph"/>
+        <w:ind w:left="1440" w:hanging="720"/>
+        <w:rPr>
+          <w:rFonts w:cs="Courier New"/>
+          <w:sz w:val="20"/>
+        </w:rPr>
+      </w:pPr>
+      <w:proofErr w:type="spellStart"/>
+      <w:r>
+        <w:rPr>
+          <w:rFonts w:cs="Courier New"/>
+          <w:sz w:val="20"/>
+        </w:rPr>
+        <w:lastRenderedPageBreak/>
+        <w:t>Csectors</w:t>
+      </w:r>
+      <w:proofErr w:type="spellEnd"/>
+      <w:r>
+        <w:rPr>
+          <w:rFonts w:cs="Courier New"/>
+          <w:sz w:val="20"/>
+        </w:rPr>
+        <w:tab/>
+        <w:t>Number of integration steps across a cavity defined using CAVNUM (default = 8)</w:t>
+      </w:r>
+    </w:p>
+    <w:p>
+      <w:pPr>
+        <w:pStyle w:val="ListParagraph"/>
+        <w:ind w:left="1440" w:hanging="720"/>
+        <w:rPr>
+          <w:rFonts w:cs="Courier New"/>
+          <w:sz w:val="20"/>
+        </w:rPr>
+      </w:pPr>
+      <w:proofErr w:type="spellStart"/>
+      <w:r>
+        <w:rPr>
+          <w:rFonts w:cs="Courier New"/>
+          <w:sz w:val="20"/>
+        </w:rPr>
+        <w:t>Edflec</w:t>
+      </w:r>
+      <w:proofErr w:type="spellEnd"/>
+      <w:r>
+        <w:rPr>
+          <w:rFonts w:cs="Courier New"/>
+          <w:sz w:val="20"/>
+        </w:rPr>
+        <w:t xml:space="preserve"> </w:t>
+      </w:r>
+      <w:r>
+        <w:rPr>
+          <w:rFonts w:cs="Courier New"/>
+          <w:sz w:val="20"/>
+        </w:rPr>
+        <w:tab/>
+        <w:t xml:space="preserve"> </w:t>
+      </w:r>
+      <w:r>
+        <w:rPr>
+          <w:rFonts w:cs="Courier New"/>
+          <w:sz w:val="20"/>
+        </w:rPr>
+        <w:tab/>
+        <w:t xml:space="preserve">*DEPRECATED* Instead of using this value, be sure </w:t>
+      </w:r>
+      <w:proofErr w:type="spellStart"/>
+      <w:r>
+        <w:rPr>
+          <w:rFonts w:cs="Courier New"/>
+          <w:sz w:val="20"/>
+        </w:rPr>
+        <w:t>DynacVersion</w:t>
+      </w:r>
+      <w:proofErr w:type="spellEnd"/>
+      <w:r>
+        <w:rPr>
+          <w:rFonts w:cs="Courier New"/>
+          <w:sz w:val="20"/>
+        </w:rPr>
+        <w:t xml:space="preserve"> is set correctly.  This parameter will be ignored in all cases, in favor of the set or assumed Dynac version.</w:t>
+      </w:r>
+    </w:p>
+    <w:p>
+      <w:pPr>
+        <w:pStyle w:val="ListParagraph"/>
+        <w:ind w:left="1438" w:hanging="720"/>
+        <w:rPr>
+          <w:rFonts w:cs="Courier New"/>
+          <w:sz w:val="20"/>
+        </w:rPr>
+      </w:pPr>
+    </w:p>
+    <w:p>
+      <w:pPr>
+        <w:pStyle w:val="ListParagraph"/>
+        <w:ind w:left="1438" w:hanging="720"/>
+        <w:rPr>
+          <w:rFonts w:cs="Courier New"/>
+          <w:sz w:val="20"/>
+          <w:u w:val="single"/>
+        </w:rPr>
+      </w:pPr>
+      <w:r>
+        <w:rPr>
+          <w:rFonts w:cs="Courier New"/>
+          <w:sz w:val="20"/>
+          <w:u w:val="single"/>
+        </w:rPr>
+        <w:t>Other Parameters:</w:t>
+      </w:r>
+    </w:p>
+    <w:p>
+      <w:pPr>
+        <w:pStyle w:val="ListParagraph"/>
+        <w:ind w:left="1438" w:hanging="720"/>
+        <w:rPr>
+          <w:rFonts w:cs="Courier New"/>
+          <w:sz w:val="20"/>
+        </w:rPr>
+      </w:pPr>
+      <w:proofErr w:type="spellStart"/>
+      <w:r>
+        <w:rPr>
+          <w:rFonts w:cs="Courier New"/>
+          <w:sz w:val="20"/>
+        </w:rPr>
+        <w:t>Mingw</w:t>
+      </w:r>
+      <w:proofErr w:type="spellEnd"/>
+      <w:r>
+        <w:rPr>
+          <w:rFonts w:cs="Courier New"/>
+          <w:sz w:val="20"/>
+        </w:rPr>
+        <w:t xml:space="preserve"> </w:t>
+      </w:r>
+      <w:r>
+        <w:rPr>
+          <w:rFonts w:cs="Courier New"/>
+          <w:sz w:val="20"/>
+        </w:rPr>
+        <w:tab/>
+        <w:t xml:space="preserve"> </w:t>
+      </w:r>
+      <w:r>
+        <w:rPr>
+          <w:rFonts w:cs="Courier New"/>
+          <w:sz w:val="20"/>
+        </w:rPr>
+        <w:tab/>
+        <w:t xml:space="preserve">1 = Dynac was compiled using the </w:t>
+      </w:r>
+      <w:proofErr w:type="spellStart"/>
+      <w:r>
+        <w:rPr>
+          <w:rFonts w:cs="Courier New"/>
+          <w:sz w:val="20"/>
+        </w:rPr>
+        <w:t>Mingw</w:t>
+      </w:r>
+      <w:proofErr w:type="spellEnd"/>
+      <w:r>
+        <w:rPr>
+          <w:rFonts w:cs="Courier New"/>
+          <w:sz w:val="20"/>
+        </w:rPr>
+        <w:t xml:space="preserve"> </w:t>
+      </w:r>
+      <w:proofErr w:type="gramStart"/>
+      <w:r>
+        <w:rPr>
+          <w:rFonts w:cs="Courier New"/>
+          <w:sz w:val="20"/>
+        </w:rPr>
+        <w:t>Fortran</w:t>
+      </w:r>
+      <w:proofErr w:type="gramEnd"/>
+      <w:r>
+        <w:rPr>
+          <w:rFonts w:cs="Courier New"/>
+          <w:sz w:val="20"/>
+        </w:rPr>
+        <w:t xml:space="preserve"> compiler</w:t>
+      </w:r>
+    </w:p>
+    <w:p>
+      <w:pPr>
+        <w:pStyle w:val="ListParagraph"/>
+        <w:ind w:left="1438" w:hanging="720"/>
+        <w:rPr>
+          <w:rFonts w:cs="Courier New"/>
+          <w:sz w:val="20"/>
+        </w:rPr>
+      </w:pPr>
+      <w:r>
+        <w:rPr>
+          <w:rFonts w:cs="Courier New"/>
+          <w:sz w:val="20"/>
+        </w:rPr>
+        <w:tab/>
+        <w:t xml:space="preserve">  </w:t>
+      </w:r>
+      <w:r>
+        <w:rPr>
+          <w:rFonts w:cs="Courier New"/>
+          <w:sz w:val="20"/>
+        </w:rPr>
+        <w:tab/>
+        <w:t>0 = compiled with a different compiler</w:t>
+      </w:r>
+    </w:p>
+    <w:p>
+      <w:pPr>
+        <w:pStyle w:val="ListParagraph"/>
+        <w:ind w:left="1438" w:hanging="720"/>
+        <w:rPr>
+          <w:rFonts w:cs="Courier New"/>
+          <w:sz w:val="20"/>
+        </w:rPr>
+      </w:pPr>
+      <w:r>
+        <w:rPr>
+          <w:rFonts w:cs="Courier New"/>
+          <w:sz w:val="20"/>
+        </w:rPr>
+        <w:tab/>
+        <w:t xml:space="preserve"> </w:t>
+      </w:r>
+      <w:r>
+        <w:rPr>
+          <w:rFonts w:cs="Courier New"/>
+          <w:sz w:val="20"/>
+        </w:rPr>
+        <w:tab/>
+      </w:r>
+      <w:r>
+        <w:rPr>
+          <w:rFonts w:cs="Courier New"/>
+          <w:sz w:val="20"/>
+        </w:rPr>
+        <w:tab/>
+        <w:t>(</w:t>
+      </w:r>
+      <w:proofErr w:type="gramStart"/>
+      <w:r>
+        <w:rPr>
+          <w:rFonts w:cs="Courier New"/>
+          <w:sz w:val="20"/>
+        </w:rPr>
+        <w:t>this</w:t>
+      </w:r>
+      <w:proofErr w:type="gramEnd"/>
+      <w:r>
+        <w:rPr>
+          <w:rFonts w:cs="Courier New"/>
+          <w:sz w:val="20"/>
+        </w:rPr>
+        <w:t xml:space="preserve"> option is ignored on Macs)</w:t>
+      </w:r>
+    </w:p>
+    <w:p>
+      <w:pPr>
+        <w:pStyle w:val="ListParagraph"/>
+        <w:ind w:left="1438" w:hanging="720"/>
+        <w:rPr>
+          <w:rFonts w:cs="Courier New"/>
+          <w:sz w:val="20"/>
+        </w:rPr>
+      </w:pPr>
+      <w:proofErr w:type="spellStart"/>
+      <w:r>
+        <w:rPr>
+          <w:rFonts w:cs="Courier New"/>
+          <w:sz w:val="20"/>
+        </w:rPr>
+        <w:t>ReABoxes</w:t>
+      </w:r>
+      <w:proofErr w:type="spellEnd"/>
+      <w:r>
+        <w:rPr>
+          <w:rFonts w:cs="Courier New"/>
+          <w:sz w:val="20"/>
+        </w:rPr>
+        <w:t xml:space="preserve">  </w:t>
+      </w:r>
+      <w:r>
+        <w:rPr>
+          <w:rFonts w:cs="Courier New"/>
+          <w:sz w:val="20"/>
+        </w:rPr>
+        <w:tab/>
+        <w:t>1 = Hard coded device locations for ReA3 boxes can be shown</w:t>
+      </w:r>
+    </w:p>
+    <w:p>
+      <w:pPr>
+        <w:pStyle w:val="ListParagraph"/>
+        <w:ind w:left="1438" w:hanging="720"/>
+        <w:rPr>
+          <w:rFonts w:cs="Courier New"/>
+          <w:sz w:val="20"/>
+        </w:rPr>
+      </w:pPr>
+      <w:r>
+        <w:rPr>
+          <w:rFonts w:cs="Courier New"/>
+          <w:sz w:val="20"/>
+        </w:rPr>
+        <w:tab/>
+        <w:t xml:space="preserve">        </w:t>
+      </w:r>
+      <w:r>
+        <w:rPr>
+          <w:rFonts w:cs="Courier New"/>
+          <w:sz w:val="20"/>
+        </w:rPr>
+        <w:tab/>
+        <w:t xml:space="preserve">0 or not present (default) </w:t>
+      </w:r>
+      <w:proofErr w:type="gramStart"/>
+      <w:r>
+        <w:rPr>
+          <w:rFonts w:cs="Courier New"/>
+          <w:sz w:val="20"/>
+        </w:rPr>
+        <w:t>=  ReA3</w:t>
+      </w:r>
+      <w:proofErr w:type="gramEnd"/>
+      <w:r>
+        <w:rPr>
+          <w:rFonts w:cs="Courier New"/>
+          <w:sz w:val="20"/>
+        </w:rPr>
+        <w:t xml:space="preserve"> boxes not shown</w:t>
+      </w:r>
+    </w:p>
+    <w:p>
+      <w:pPr>
+        <w:pStyle w:val="ListParagraph"/>
+        <w:ind w:left="1438" w:hanging="720"/>
+        <w:rPr>
+          <w:rFonts w:cs="Courier New"/>
+          <w:sz w:val="20"/>
+        </w:rPr>
+      </w:pPr>
+      <w:r>
+        <w:rPr>
+          <w:rFonts w:cs="Courier New"/>
+          <w:sz w:val="20"/>
+        </w:rPr>
+        <w:tab/>
+        <w:t xml:space="preserve">       </w:t>
+      </w:r>
+      <w:r>
+        <w:rPr>
+          <w:rFonts w:cs="Courier New"/>
+          <w:sz w:val="20"/>
+        </w:rPr>
+        <w:tab/>
+      </w:r>
+      <w:r>
+        <w:rPr>
+          <w:rFonts w:cs="Courier New"/>
+          <w:sz w:val="20"/>
+        </w:rPr>
+        <w:tab/>
+        <w:t>This option is deprecated, as it is better to use the plot labels.</w:t>
+      </w:r>
+    </w:p>
+    <w:p>
+      <w:pPr>
+        <w:pStyle w:val="ListParagraph"/>
+        <w:ind w:left="1438" w:hanging="720"/>
+        <w:rPr>
+          <w:rFonts w:cs="Courier New"/>
+          <w:sz w:val="20"/>
+        </w:rPr>
+      </w:pPr>
+      <w:proofErr w:type="spellStart"/>
+      <w:r>
+        <w:rPr>
+          <w:rFonts w:cs="Courier New"/>
+          <w:sz w:val="20"/>
+        </w:rPr>
+        <w:t>ReAImport</w:t>
+      </w:r>
+      <w:proofErr w:type="spellEnd"/>
+      <w:r>
+        <w:rPr>
+          <w:rFonts w:cs="Courier New"/>
+          <w:sz w:val="20"/>
+        </w:rPr>
+        <w:t xml:space="preserve">  </w:t>
+      </w:r>
+      <w:r>
+        <w:rPr>
+          <w:rFonts w:cs="Courier New"/>
+          <w:sz w:val="20"/>
+        </w:rPr>
+        <w:tab/>
+        <w:t xml:space="preserve">1 = The “Import </w:t>
+      </w:r>
+      <w:proofErr w:type="spellStart"/>
+      <w:r>
+        <w:rPr>
+          <w:rFonts w:cs="Courier New"/>
+          <w:sz w:val="20"/>
+        </w:rPr>
+        <w:t>ReA</w:t>
+      </w:r>
+      <w:proofErr w:type="spellEnd"/>
+      <w:r>
+        <w:rPr>
+          <w:rFonts w:cs="Courier New"/>
+          <w:sz w:val="20"/>
+        </w:rPr>
+        <w:t xml:space="preserve"> Tune” button is visible</w:t>
+      </w:r>
+    </w:p>
+    <w:p>
+      <w:pPr>
+        <w:pStyle w:val="ListParagraph"/>
+        <w:ind w:left="1438" w:hanging="720"/>
+        <w:rPr>
+          <w:rFonts w:cs="Courier New"/>
+          <w:sz w:val="20"/>
+        </w:rPr>
+      </w:pPr>
+      <w:r>
+        <w:rPr>
+          <w:rFonts w:cs="Courier New"/>
+          <w:sz w:val="20"/>
+        </w:rPr>
+        <w:tab/>
+        <w:t xml:space="preserve">          </w:t>
+      </w:r>
+      <w:r>
+        <w:rPr>
+          <w:rFonts w:cs="Courier New"/>
+          <w:sz w:val="20"/>
+        </w:rPr>
+        <w:tab/>
+        <w:t>0 (default) = Button is not visible</w:t>
+      </w:r>
+    </w:p>
+    <w:p>
+      <w:pPr>
+        <w:pStyle w:val="ListParagraph"/>
+        <w:rPr>
+          <w:sz w:val="20"/>
+        </w:rPr>
+      </w:pPr>
+    </w:p>
+    <w:p>
+      <w:pPr>
+        <w:pStyle w:val="ListParagraph"/>
+        <w:rPr>
+          <w:sz w:val="20"/>
+        </w:rPr>
+      </w:pPr>
+    </w:p>
+    <w:p>
+      <w:pPr>
         <w:rPr>
           <w:b/>
           <w:sz w:val="20"/>
         </w:rPr>
+      </w:pPr>
+      <w:r>
+        <w:rPr>
+          <w:b/>
+          <w:sz w:val="20"/>
+        </w:rPr>
+        <w:br w:type="page"/>
+      </w:r>
+    </w:p>
+    <w:p>
+      <w:pPr>
+        <w:pStyle w:val="ListParagraph"/>
+        <w:numPr>
+          <w:ilvl w:val="1"/>
+          <w:numId w:val="1"/>
+        </w:numPr>
+        <w:ind w:left="720"/>
+        <w:rPr>
+          <w:b/>
+          <w:sz w:val="20"/>
+        </w:rPr>
+      </w:pPr>
+      <w:r>
+        <w:rPr>
+          <w:b/>
+          <w:sz w:val="20"/>
+        </w:rPr>
+        <w:lastRenderedPageBreak/>
         <w:t>Layout File</w:t>
       </w:r>
     </w:p>
@@ -2233,6 +3598,25 @@
           <w:sz w:val="20"/>
         </w:rPr>
       </w:pPr>
+      <w:r>
+        <w:rPr>
+          <w:sz w:val="20"/>
+        </w:rPr>
+        <w:br/>
+      </w:r>
+      <w:r>
+        <w:rPr>
+          <w:sz w:val="20"/>
+          <w:u w:val="single"/>
+        </w:rPr>
+        <w:t>Devices:</w:t>
+      </w:r>
+      <w:r>
+        <w:rPr>
+          <w:sz w:val="20"/>
+        </w:rPr>
+        <w:br/>
+      </w:r>
     </w:p>
     <w:p>
       <w:pPr>
@@ -2619,7 +4003,6 @@
         <w:rPr>
           <w:sz w:val="20"/>
         </w:rPr>
-        <w:lastRenderedPageBreak/>
         <w:t>An electrostatic deflector</w:t>
       </w:r>
       <w:r>
@@ -3382,7 +4765,6 @@
         <w:rPr>
           <w:sz w:val="20"/>
         </w:rPr>
-        <w:lastRenderedPageBreak/>
         <w:tab/>
         <w:t xml:space="preserve">1: The reference particle and the </w:t>
       </w:r>
@@ -3414,7 +4796,19 @@
           <w:sz w:val="20"/>
         </w:rPr>
         <w:tab/>
-        <w:t xml:space="preserve">2: The reference particle is recalculated at this point at the </w:t>
+        <w:t xml:space="preserve">2: The reference particle is </w:t>
+      </w:r>
+      <w:r>
+        <w:rPr>
+          <w:sz w:val="20"/>
+        </w:rPr>
+        <w:t>changed to the</w:t>
+      </w:r>
+      <w:r>
+        <w:rPr>
+          <w:sz w:val="20"/>
+        </w:rPr>
+        <w:t xml:space="preserve"> </w:t>
       </w:r>
       <w:proofErr w:type="spellStart"/>
       <w:r>
@@ -3428,7 +4822,19 @@
         <w:rPr>
           <w:sz w:val="20"/>
         </w:rPr>
-        <w:t>., but then proceeds independently.</w:t>
+        <w:t>.</w:t>
+      </w:r>
+      <w:r>
+        <w:rPr>
+          <w:sz w:val="20"/>
+        </w:rPr>
+        <w:t xml:space="preserve"> at this point</w:t>
+      </w:r>
+      <w:r>
+        <w:rPr>
+          <w:sz w:val="20"/>
+        </w:rPr>
+        <w:t>, but then proceeds independently.</w:t>
       </w:r>
     </w:p>
     <w:p>
@@ -3471,7 +4877,51 @@
         <w:rPr>
           <w:sz w:val="20"/>
         </w:rPr>
-        <w:t>Reject all particles outside a certain radius or aperture.  Note: This rejection threshold is imposed for the remainder of the beamline, or until updated by a subsequent “REJECT” card.</w:t>
+        <w:t>Reject all particles outside a certain radius or aperture</w:t>
+      </w:r>
+      <w:r>
+        <w:rPr>
+          <w:sz w:val="20"/>
+        </w:rPr>
+        <w:t xml:space="preserve"> relative to the </w:t>
+      </w:r>
+      <w:r>
+        <w:rPr>
+          <w:sz w:val="20"/>
+        </w:rPr>
+        <w:t>reference particle</w:t>
+      </w:r>
+      <w:r>
+        <w:rPr>
+          <w:sz w:val="20"/>
+        </w:rPr>
+        <w:t>.</w:t>
+      </w:r>
+      <w:r>
+        <w:rPr>
+          <w:sz w:val="20"/>
+        </w:rPr>
+        <w:t xml:space="preserve"> (Note: versions of Dynac prior to r15 were only able to reject relative to the center of gravity of the bunch. </w:t>
+      </w:r>
+      <w:proofErr w:type="spellStart"/>
+      <w:r>
+        <w:rPr>
+          <w:sz w:val="20"/>
+        </w:rPr>
+        <w:t>DynacGUI</w:t>
+      </w:r>
+      <w:proofErr w:type="spellEnd"/>
+      <w:r>
+        <w:rPr>
+          <w:sz w:val="20"/>
+        </w:rPr>
+        <w:t xml:space="preserve"> will automatically revert to this behavior for older versions of Dynac.)</w:t>
+      </w:r>
+      <w:r>
+        <w:rPr>
+          <w:sz w:val="20"/>
+        </w:rPr>
+        <w:t xml:space="preserve">  Note: This rejection threshold is imposed for the remainder of the beamline, or until updated by a subsequent “REJECT” card.</w:t>
       </w:r>
     </w:p>
     <w:p>
@@ -3973,41 +5423,69 @@
         <w:pStyle w:val="ListParagraph"/>
         <w:rPr>
           <w:sz w:val="20"/>
-        </w:rPr>
-      </w:pPr>
-      <w:r>
-        <w:rPr>
-          <w:sz w:val="20"/>
-        </w:rPr>
-        <w:t xml:space="preserve">In addition, the following output graphs can be specified in the layout file.  It is important to put emittance plots at the point in the file where you wish them to be generated.  Envelope plots can </w:t>
-      </w:r>
+          <w:u w:val="single"/>
+        </w:rPr>
+      </w:pPr>
+    </w:p>
+    <w:p>
+      <w:pPr>
+        <w:pStyle w:val="ListParagraph"/>
+        <w:rPr>
+          <w:sz w:val="20"/>
+          <w:u w:val="single"/>
+        </w:rPr>
+      </w:pPr>
+      <w:r>
+        <w:rPr>
+          <w:sz w:val="20"/>
+          <w:u w:val="single"/>
+        </w:rPr>
+        <w:t>Output Graphs:</w:t>
+      </w:r>
+    </w:p>
+    <w:p>
+      <w:pPr>
+        <w:pStyle w:val="ListParagraph"/>
+        <w:rPr>
+          <w:sz w:val="20"/>
+          <w:u w:val="single"/>
+        </w:rPr>
+      </w:pPr>
+    </w:p>
+    <w:p>
+      <w:pPr>
+        <w:pStyle w:val="ListParagraph"/>
+        <w:rPr>
+          <w:sz w:val="20"/>
+        </w:rPr>
+      </w:pPr>
+      <w:r>
+        <w:rPr>
+          <w:sz w:val="20"/>
+        </w:rPr>
+        <w:t>In addition, the following output graphs can be specified in the layout file.  It is important to put emittance plots at the point in the file where you wish them to be generated.  Envelope plots can be specified anywhere in the file *after* the end of the envelope. (If you put an envelope plot defined from 0-10 meters at the 5m point in the file, the second 5 meters of the plot will not be plotted.) It is probably simplest to put all the envelope plots at the end of the file, but this is not required.</w:t>
+      </w:r>
+    </w:p>
+    <w:p>
+      <w:pPr>
+        <w:pStyle w:val="ListParagraph"/>
+        <w:rPr>
+          <w:sz w:val="20"/>
+        </w:rPr>
+      </w:pPr>
+    </w:p>
+    <w:p>
+      <w:pPr>
+        <w:pStyle w:val="ListParagraph"/>
+        <w:rPr>
+          <w:sz w:val="20"/>
+        </w:rPr>
+      </w:pPr>
       <w:r>
         <w:rPr>
           <w:sz w:val="20"/>
         </w:rPr>
         <w:lastRenderedPageBreak/>
-        <w:t>be specified anywhere in the file *after* the end of the envelope. (If you put an envelope plot defined from 0-10 meters at the 5m point in the file, the second 5 meters of the plot will not be plotted.) It is probably simplest to put all the envelope plots at the end of the file, but this is not required.</w:t>
-      </w:r>
-    </w:p>
-    <w:p>
-      <w:pPr>
-        <w:pStyle w:val="ListParagraph"/>
-        <w:rPr>
-          <w:sz w:val="20"/>
-        </w:rPr>
-      </w:pPr>
-    </w:p>
-    <w:p>
-      <w:pPr>
-        <w:pStyle w:val="ListParagraph"/>
-        <w:rPr>
-          <w:sz w:val="20"/>
-        </w:rPr>
-      </w:pPr>
-      <w:r>
-        <w:rPr>
-          <w:sz w:val="20"/>
-        </w:rPr>
         <w:t xml:space="preserve">The plot types are </w:t>
       </w:r>
       <w:r>
@@ -4016,8 +5494,6 @@
         </w:rPr>
         <w:t xml:space="preserve">simply labels </w:t>
       </w:r>
-      <w:bookmarkStart w:id="3" w:name="_GoBack"/>
-      <w:bookmarkEnd w:id="3"/>
       <w:r>
         <w:rPr>
           <w:sz w:val="20"/>
@@ -4056,7 +5532,7 @@
         <w:rPr>
           <w:sz w:val="20"/>
         </w:rPr>
-        <w:t>EMIT (no parameters)</w:t>
+        <w:t>ACCEPT [plot type] [kept plot name] [lost plot name]</w:t>
       </w:r>
     </w:p>
     <w:p>
@@ -4071,21 +5547,69 @@
         <w:rPr>
           <w:sz w:val="20"/>
         </w:rPr>
-        <w:t>This card does not create a plot, but forces Dynac to report emittance and other data at this point in the beamline in the “</w:t>
+        <w:t xml:space="preserve">This command allows the generation of acceptance plots for a segment of the beamline relative to the start of the file.  At the location where the card is inserted, Dynac will tabulate all the particles which have been retained up to that point and all the particles which have been lost, and then plot their </w:t>
+      </w:r>
+      <w:r>
+        <w:rPr>
+          <w:i/>
+          <w:sz w:val="20"/>
+        </w:rPr>
+        <w:t>initial</w:t>
+      </w:r>
+      <w:r>
+        <w:rPr>
+          <w:sz w:val="20"/>
+        </w:rPr>
+        <w:t xml:space="preserve"> positions at the start of the beamline.</w:t>
+      </w:r>
+      <w:r>
+        <w:rPr>
+          <w:sz w:val="20"/>
+        </w:rPr>
+        <w:br/>
+      </w:r>
+      <w:r>
+        <w:rPr>
+          <w:sz w:val="20"/>
+        </w:rPr>
+        <w:br/>
+        <w:t>In addition to adding two plots to the plot list with the specified names, Dynac will also automatically generate two particle distribution files, “</w:t>
       </w:r>
       <w:proofErr w:type="spellStart"/>
       <w:r>
         <w:rPr>
           <w:sz w:val="20"/>
         </w:rPr>
-        <w:t>dynac.short</w:t>
+        <w:t>input_kept.dst</w:t>
       </w:r>
       <w:proofErr w:type="spellEnd"/>
       <w:r>
         <w:rPr>
           <w:sz w:val="20"/>
         </w:rPr>
-        <w:t>” output file.</w:t>
+        <w:t>” and “</w:t>
+      </w:r>
+      <w:proofErr w:type="spellStart"/>
+      <w:r>
+        <w:rPr>
+          <w:sz w:val="20"/>
+        </w:rPr>
+        <w:t>input_lost.dst</w:t>
+      </w:r>
+      <w:proofErr w:type="spellEnd"/>
+      <w:proofErr w:type="gramStart"/>
+      <w:r>
+        <w:rPr>
+          <w:sz w:val="20"/>
+        </w:rPr>
+        <w:t>”  If</w:t>
+      </w:r>
+      <w:proofErr w:type="gramEnd"/>
+      <w:r>
+        <w:rPr>
+          <w:sz w:val="20"/>
+        </w:rPr>
+        <w:t xml:space="preserve"> more than one ACCEPT card is used, these files will be overwritten each time the card is called, but all the plots will remain in the plot list.</w:t>
       </w:r>
     </w:p>
     <w:p>
@@ -4113,7 +5637,7 @@
         <w:rPr>
           <w:sz w:val="20"/>
         </w:rPr>
-        <w:t>EMITGR [plot type] [plot name]</w:t>
+        <w:t>EMIT (no parameters)</w:t>
       </w:r>
     </w:p>
     <w:p>
@@ -4128,75 +5652,21 @@
         <w:rPr>
           <w:sz w:val="20"/>
         </w:rPr>
-        <w:t xml:space="preserve">An emittance graph.  This will produce four plots – x/x’, y/y’, x/y, and </w:t>
+        <w:t>This card does not create a plot, but forces Dynac to report emittance and other data at this point in the beamline in the “</w:t>
       </w:r>
       <w:proofErr w:type="spellStart"/>
       <w:r>
         <w:rPr>
           <w:sz w:val="20"/>
         </w:rPr>
-        <w:t>dt</w:t>
+        <w:t>dynac.short</w:t>
       </w:r>
       <w:proofErr w:type="spellEnd"/>
       <w:r>
         <w:rPr>
           <w:sz w:val="20"/>
         </w:rPr>
-        <w:t>/</w:t>
-      </w:r>
-      <w:proofErr w:type="spellStart"/>
-      <w:r>
-        <w:rPr>
-          <w:sz w:val="20"/>
-        </w:rPr>
-        <w:t>dE</w:t>
-      </w:r>
-      <w:proofErr w:type="spellEnd"/>
-      <w:r>
-        <w:rPr>
-          <w:sz w:val="20"/>
-        </w:rPr>
-        <w:t>.</w:t>
-      </w:r>
-      <w:r>
-        <w:rPr>
-          <w:sz w:val="20"/>
-        </w:rPr>
-        <w:t xml:space="preserve"> When used, </w:t>
-      </w:r>
-      <w:proofErr w:type="spellStart"/>
-      <w:r>
-        <w:rPr>
-          <w:sz w:val="20"/>
-        </w:rPr>
-        <w:t>DynacGUI</w:t>
-      </w:r>
-      <w:proofErr w:type="spellEnd"/>
-      <w:r>
-        <w:rPr>
-          <w:sz w:val="20"/>
-        </w:rPr>
-        <w:t xml:space="preserve"> will also automatically add an EMITL card to the deck to force a labelled dump of beam data to the “</w:t>
-      </w:r>
-      <w:proofErr w:type="spellStart"/>
-      <w:r>
-        <w:rPr>
-          <w:sz w:val="20"/>
-        </w:rPr>
-        <w:t>dynac.short</w:t>
-      </w:r>
-      <w:proofErr w:type="spellEnd"/>
-      <w:r>
-        <w:rPr>
-          <w:sz w:val="20"/>
-        </w:rPr>
-        <w:t>” output file at the same point.</w:t>
-      </w:r>
-      <w:r>
-        <w:rPr>
-          <w:sz w:val="20"/>
-        </w:rPr>
-        <w:t xml:space="preserve"> (Note: Using the same name for more than one plot will likely break things. Don’t do it.)</w:t>
+        <w:t>” output file.</w:t>
       </w:r>
     </w:p>
     <w:p>
@@ -4224,7 +5694,7 @@
         <w:rPr>
           <w:sz w:val="20"/>
         </w:rPr>
-        <w:t>EMITL [label]</w:t>
+        <w:t>EMITGR [plot type] [plot name]</w:t>
       </w:r>
     </w:p>
     <w:p>
@@ -4239,14 +5709,82 @@
         <w:rPr>
           <w:sz w:val="20"/>
         </w:rPr>
-        <w:t>This is the same as the EMIT card, but includes a label for easier identification later.</w:t>
-      </w:r>
-    </w:p>
-    <w:p>
-      <w:pPr>
-        <w:pStyle w:val="ListParagraph"/>
-        <w:rPr>
-          <w:i/>
+        <w:t xml:space="preserve">An emittance graph.  This will produce four plots – x/x’, y/y’, x/y, and </w:t>
+      </w:r>
+      <w:proofErr w:type="spellStart"/>
+      <w:r>
+        <w:rPr>
+          <w:sz w:val="20"/>
+        </w:rPr>
+        <w:t>dt</w:t>
+      </w:r>
+      <w:proofErr w:type="spellEnd"/>
+      <w:r>
+        <w:rPr>
+          <w:sz w:val="20"/>
+        </w:rPr>
+        <w:t>/</w:t>
+      </w:r>
+      <w:proofErr w:type="spellStart"/>
+      <w:r>
+        <w:rPr>
+          <w:sz w:val="20"/>
+        </w:rPr>
+        <w:t>dE</w:t>
+      </w:r>
+      <w:proofErr w:type="spellEnd"/>
+      <w:r>
+        <w:rPr>
+          <w:sz w:val="20"/>
+        </w:rPr>
+        <w:t>.</w:t>
+      </w:r>
+      <w:r>
+        <w:rPr>
+          <w:sz w:val="20"/>
+        </w:rPr>
+        <w:t xml:space="preserve"> When used, </w:t>
+      </w:r>
+      <w:proofErr w:type="spellStart"/>
+      <w:r>
+        <w:rPr>
+          <w:sz w:val="20"/>
+        </w:rPr>
+        <w:t>DynacGUI</w:t>
+      </w:r>
+      <w:proofErr w:type="spellEnd"/>
+      <w:r>
+        <w:rPr>
+          <w:sz w:val="20"/>
+        </w:rPr>
+        <w:t xml:space="preserve"> will also automatically add an EMITL card to the deck to force a labelled dump of beam data to the “</w:t>
+      </w:r>
+      <w:proofErr w:type="spellStart"/>
+      <w:r>
+        <w:rPr>
+          <w:sz w:val="20"/>
+        </w:rPr>
+        <w:t>dynac.short</w:t>
+      </w:r>
+      <w:proofErr w:type="spellEnd"/>
+      <w:r>
+        <w:rPr>
+          <w:sz w:val="20"/>
+        </w:rPr>
+        <w:t>” output file at the same point.</w:t>
+      </w:r>
+      <w:r>
+        <w:rPr>
+          <w:sz w:val="20"/>
+        </w:rPr>
+        <w:t xml:space="preserve"> (Note: Using the same name for more than one plot will likely break things. Don’t do it.)</w:t>
+      </w:r>
+    </w:p>
+    <w:p>
+      <w:pPr>
+        <w:pStyle w:val="ListParagraph"/>
+        <w:ind w:left="1755"/>
+        <w:rPr>
           <w:sz w:val="20"/>
         </w:rPr>
       </w:pPr>
@@ -4267,7 +5805,7 @@
         <w:rPr>
           <w:sz w:val="20"/>
         </w:rPr>
-        <w:t>ENVEL [plot type] [plot name]</w:t>
+        <w:t>EMITL [label]</w:t>
       </w:r>
     </w:p>
     <w:p>
@@ -4282,42 +5820,14 @@
         <w:rPr>
           <w:sz w:val="20"/>
         </w:rPr>
-        <w:t xml:space="preserve">An envelope plot.  This will produce three separate graphs – one of the x and y envelopes along the line, one of </w:t>
-      </w:r>
-      <w:proofErr w:type="spellStart"/>
-      <w:r>
-        <w:rPr>
-          <w:sz w:val="20"/>
-        </w:rPr>
-        <w:t>dE</w:t>
-      </w:r>
-      <w:proofErr w:type="spellEnd"/>
-      <w:r>
-        <w:rPr>
-          <w:sz w:val="20"/>
-        </w:rPr>
-        <w:t xml:space="preserve"> along the line, and one of </w:t>
-      </w:r>
-      <w:proofErr w:type="spellStart"/>
-      <w:r>
-        <w:rPr>
-          <w:sz w:val="20"/>
-        </w:rPr>
-        <w:t>dPhi</w:t>
-      </w:r>
-      <w:proofErr w:type="spellEnd"/>
-      <w:r>
-        <w:rPr>
-          <w:sz w:val="20"/>
-        </w:rPr>
-        <w:t>.</w:t>
-      </w:r>
-    </w:p>
-    <w:p>
-      <w:pPr>
-        <w:pStyle w:val="ListParagraph"/>
-        <w:ind w:left="1755"/>
-        <w:rPr>
+        <w:t>This is the same as the EMIT card, but includes a label for easier identification later.</w:t>
+      </w:r>
+    </w:p>
+    <w:p>
+      <w:pPr>
+        <w:pStyle w:val="ListParagraph"/>
+        <w:rPr>
+          <w:i/>
           <w:sz w:val="20"/>
         </w:rPr>
       </w:pPr>
@@ -4338,7 +5848,7 @@
         <w:rPr>
           <w:sz w:val="20"/>
         </w:rPr>
-        <w:t>WRBEAM [file name]</w:t>
+        <w:t>ENVEL [plot type] [plot name]</w:t>
       </w:r>
     </w:p>
     <w:p>
@@ -4353,7 +5863,35 @@
         <w:rPr>
           <w:sz w:val="20"/>
         </w:rPr>
-        <w:t>This will write a particle distribution in Dynac format (see the manual) at the specified point on the beamline. By default it uses flags 1 2, for absolute energy in MeV and tabulation of particle charge.</w:t>
+        <w:t xml:space="preserve">An envelope plot.  This will produce three separate graphs – one of the x and y envelopes along the line, one of </w:t>
+      </w:r>
+      <w:proofErr w:type="spellStart"/>
+      <w:r>
+        <w:rPr>
+          <w:sz w:val="20"/>
+        </w:rPr>
+        <w:t>dE</w:t>
+      </w:r>
+      <w:proofErr w:type="spellEnd"/>
+      <w:r>
+        <w:rPr>
+          <w:sz w:val="20"/>
+        </w:rPr>
+        <w:t xml:space="preserve"> along the line, and one of </w:t>
+      </w:r>
+      <w:proofErr w:type="spellStart"/>
+      <w:r>
+        <w:rPr>
+          <w:sz w:val="20"/>
+        </w:rPr>
+        <w:t>dPhi</w:t>
+      </w:r>
+      <w:proofErr w:type="spellEnd"/>
+      <w:r>
+        <w:rPr>
+          <w:sz w:val="20"/>
+        </w:rPr>
+        <w:t>.</w:t>
       </w:r>
     </w:p>
     <w:p>
@@ -4381,6 +5919,49 @@
         <w:rPr>
           <w:sz w:val="20"/>
         </w:rPr>
+        <w:t>WRBEAM [file name]</w:t>
+      </w:r>
+    </w:p>
+    <w:p>
+      <w:pPr>
+        <w:pStyle w:val="ListParagraph"/>
+        <w:ind w:left="1755"/>
+        <w:rPr>
+          <w:sz w:val="20"/>
+        </w:rPr>
+      </w:pPr>
+      <w:r>
+        <w:rPr>
+          <w:sz w:val="20"/>
+        </w:rPr>
+        <w:t>This will write a particle distribution in Dynac format (see the manual) at the specified point on the beamline. By default it uses flags 1 2, for absolute energy in MeV and tabulation of particle charge.</w:t>
+      </w:r>
+    </w:p>
+    <w:p>
+      <w:pPr>
+        <w:pStyle w:val="ListParagraph"/>
+        <w:ind w:left="1755"/>
+        <w:rPr>
+          <w:sz w:val="20"/>
+        </w:rPr>
+      </w:pPr>
+    </w:p>
+    <w:p>
+      <w:pPr>
+        <w:pStyle w:val="ListParagraph"/>
+        <w:numPr>
+          <w:ilvl w:val="0"/>
+          <w:numId w:val="3"/>
+        </w:numPr>
+        <w:ind w:left="1755"/>
+        <w:rPr>
+          <w:sz w:val="20"/>
+        </w:rPr>
+      </w:pPr>
+      <w:r>
+        <w:rPr>
+          <w:sz w:val="20"/>
+        </w:rPr>
         <w:t>ZONES [Zone type]</w:t>
       </w:r>
     </w:p>
@@ -4420,6 +6001,21 @@
           <w:sz w:val="20"/>
         </w:rPr>
         <w:t>Any lines in the layout file preceded by a “;’ are treated as comments.</w:t>
+      </w:r>
+    </w:p>
+    <w:p>
+      <w:pPr>
+        <w:rPr>
+          <w:b/>
+          <w:sz w:val="20"/>
+        </w:rPr>
+      </w:pPr>
+      <w:r>
+        <w:rPr>
+          <w:b/>
+          <w:sz w:val="20"/>
+        </w:rPr>
+        <w:br w:type="page"/>
       </w:r>
     </w:p>
     <w:p>
@@ -4590,7 +6186,6 @@
         <w:rPr>
           <w:sz w:val="20"/>
         </w:rPr>
-        <w:lastRenderedPageBreak/>
         <w:t>This would indicate that the device type “Quad2” is 15 cm long, 3.75 cm in radius, and is identified by the comment “L-Line extension quad”.</w:t>
       </w:r>
     </w:p>
@@ -4614,6 +6209,30 @@
           <w:sz w:val="20"/>
         </w:rPr>
         <w:t>The parameters for each currently supported device type are:</w:t>
+      </w:r>
+    </w:p>
+    <w:p>
+      <w:pPr>
+        <w:pStyle w:val="ListParagraph"/>
+        <w:rPr>
+          <w:sz w:val="20"/>
+        </w:rPr>
+      </w:pPr>
+    </w:p>
+    <w:p>
+      <w:pPr>
+        <w:pStyle w:val="ListParagraph"/>
+        <w:rPr>
+          <w:sz w:val="20"/>
+          <w:u w:val="single"/>
+        </w:rPr>
+      </w:pPr>
+      <w:r>
+        <w:rPr>
+          <w:sz w:val="20"/>
+          <w:u w:val="single"/>
+        </w:rPr>
+        <w:t>Devices:</w:t>
       </w:r>
     </w:p>
     <w:p>
@@ -5351,7 +6970,6 @@
         <w:rPr>
           <w:sz w:val="20"/>
         </w:rPr>
-        <w:lastRenderedPageBreak/>
         <w:t>Vertical Curvature (cm) – radius of vertical curvature.  Set to a large number for a cylindrical deflector.</w:t>
       </w:r>
     </w:p>
@@ -5742,7 +7360,19 @@
         <w:rPr>
           <w:sz w:val="20"/>
         </w:rPr>
-        <w:t>[Device name] [Energy ½ width (MeV)] [Phase ½ width (</w:t>
+        <w:t>[Device name] [Energy ½ width</w:t>
+      </w:r>
+      <w:r>
+        <w:rPr>
+          <w:sz w:val="20"/>
+        </w:rPr>
+        <w:t xml:space="preserve"> (see below)</w:t>
+      </w:r>
+      <w:r>
+        <w:rPr>
+          <w:sz w:val="20"/>
+        </w:rPr>
+        <w:t>] [Phase ½ width (</w:t>
       </w:r>
       <w:proofErr w:type="spellStart"/>
       <w:r>
@@ -5800,6 +7430,67 @@
           <w:sz w:val="20"/>
         </w:rPr>
         <w:t xml:space="preserve"> ½ width (cm)] [Radius ½ width (cm)]</w:t>
+      </w:r>
+    </w:p>
+    <w:p>
+      <w:pPr>
+        <w:pStyle w:val="ListParagraph"/>
+        <w:ind w:left="1440"/>
+        <w:rPr>
+          <w:sz w:val="20"/>
+        </w:rPr>
+      </w:pPr>
+    </w:p>
+    <w:p>
+      <w:pPr>
+        <w:pStyle w:val="ListParagraph"/>
+        <w:ind w:left="1440"/>
+        <w:rPr>
+          <w:sz w:val="20"/>
+        </w:rPr>
+      </w:pPr>
+      <w:r>
+        <w:rPr>
+          <w:sz w:val="20"/>
+        </w:rPr>
+        <w:t xml:space="preserve">If Energy is positive, particles farther from the </w:t>
+      </w:r>
+      <w:r>
+        <w:rPr>
+          <w:sz w:val="20"/>
+        </w:rPr>
+        <w:t>reference particle</w:t>
+      </w:r>
+      <w:r>
+        <w:rPr>
+          <w:sz w:val="20"/>
+        </w:rPr>
+        <w:t xml:space="preserve"> energy than the given value will be rejected.  If it is negative, the value will be treated as a fractional separation.  (i.e., if the value is -0.05, particles deviating from the energy of the </w:t>
+      </w:r>
+      <w:r>
+        <w:rPr>
+          <w:sz w:val="20"/>
+        </w:rPr>
+        <w:t>reference particle</w:t>
+      </w:r>
+      <w:r>
+        <w:rPr>
+          <w:sz w:val="20"/>
+        </w:rPr>
+        <w:t xml:space="preserve"> by </w:t>
+      </w:r>
+      <w:r>
+        <w:rPr>
+          <w:sz w:val="20"/>
+        </w:rPr>
+        <w:lastRenderedPageBreak/>
+        <w:t>more than 5% will be rejected.)</w:t>
+      </w:r>
+      <w:r>
+        <w:rPr>
+          <w:sz w:val="20"/>
+        </w:rPr>
+        <w:t xml:space="preserve"> (For versions of Dynac prior to r15, the bunch center of gravity is used as the zero point rather than the reference particle.)</w:t>
       </w:r>
     </w:p>
     <w:p>
@@ -6094,7 +7785,6 @@
         <w:rPr>
           <w:sz w:val="20"/>
         </w:rPr>
-        <w:lastRenderedPageBreak/>
         <w:t>Sextupole (SEXTUPO)</w:t>
       </w:r>
     </w:p>
@@ -6486,6 +8176,31 @@
     <w:p>
       <w:pPr>
         <w:pStyle w:val="ListParagraph"/>
+        <w:rPr>
+          <w:sz w:val="20"/>
+          <w:u w:val="single"/>
+        </w:rPr>
+      </w:pPr>
+      <w:r>
+        <w:rPr>
+          <w:sz w:val="20"/>
+          <w:u w:val="single"/>
+        </w:rPr>
+        <w:t>Output Plots:</w:t>
+      </w:r>
+    </w:p>
+    <w:p>
+      <w:pPr>
+        <w:pStyle w:val="ListParagraph"/>
+        <w:ind w:left="1440"/>
+        <w:rPr>
+          <w:sz w:val="20"/>
+        </w:rPr>
+      </w:pPr>
+    </w:p>
+    <w:p>
+      <w:pPr>
+        <w:pStyle w:val="ListParagraph"/>
         <w:numPr>
           <w:ilvl w:val="2"/>
           <w:numId w:val="1"/>
@@ -6499,6 +8214,7 @@
         <w:rPr>
           <w:sz w:val="20"/>
         </w:rPr>
+        <w:lastRenderedPageBreak/>
         <w:t>Emittance Plot (EMITGR)</w:t>
       </w:r>
     </w:p>
@@ -6739,7 +8455,7 @@
         <w:rPr>
           <w:sz w:val="20"/>
         </w:rPr>
-        <w:t>Envelope Plot (ENVEL)</w:t>
+        <w:t>Acceptance Plots (ACCEPT)</w:t>
       </w:r>
     </w:p>
     <w:p>
@@ -6779,130 +8495,11 @@
           <w:sz w:val="20"/>
         </w:rPr>
       </w:pPr>
-    </w:p>
-    <w:p>
-      <w:pPr>
-        <w:pStyle w:val="ListParagraph"/>
-        <w:ind w:left="1440"/>
-        <w:rPr>
-          <w:sz w:val="20"/>
-        </w:rPr>
-      </w:pPr>
-      <w:r>
-        <w:rPr>
-          <w:sz w:val="20"/>
-        </w:rPr>
-        <w:t>Plot Type – Should match type from layout file</w:t>
-      </w:r>
-    </w:p>
-    <w:p>
-      <w:pPr>
-        <w:pStyle w:val="ListParagraph"/>
-        <w:ind w:left="1440"/>
-        <w:rPr>
-          <w:sz w:val="20"/>
-        </w:rPr>
-      </w:pPr>
-      <w:r>
-        <w:rPr>
-          <w:sz w:val="20"/>
-        </w:rPr>
-        <w:t>RMS – the RMS of the envelope plotted</w:t>
-      </w:r>
-    </w:p>
-    <w:p>
-      <w:pPr>
-        <w:pStyle w:val="ListParagraph"/>
-        <w:ind w:left="1440"/>
-        <w:rPr>
-          <w:sz w:val="20"/>
-        </w:rPr>
-      </w:pPr>
-      <w:r>
-        <w:rPr>
-          <w:sz w:val="20"/>
-        </w:rPr>
-        <w:t>Start Point (m) – The start of the envelope plot</w:t>
-      </w:r>
-    </w:p>
-    <w:p>
-      <w:pPr>
-        <w:pStyle w:val="ListParagraph"/>
-        <w:ind w:left="2158" w:hanging="720"/>
-        <w:rPr>
-          <w:sz w:val="20"/>
-        </w:rPr>
-      </w:pPr>
-      <w:r>
-        <w:rPr>
-          <w:sz w:val="20"/>
-        </w:rPr>
-        <w:t xml:space="preserve">End Point (m) – The end of the envelope plot.  Set to large number for </w:t>
-      </w:r>
-      <w:r>
-        <w:rPr>
-          <w:sz w:val="20"/>
-        </w:rPr>
-        <w:t>entire envelope</w:t>
-      </w:r>
-      <w:r>
-        <w:rPr>
-          <w:sz w:val="20"/>
-        </w:rPr>
-        <w:t>.</w:t>
-      </w:r>
-      <w:r>
-        <w:rPr>
-          <w:sz w:val="20"/>
-        </w:rPr>
-        <w:t xml:space="preserve"> (Will not plot past end of the output file.</w:t>
-      </w:r>
-      <w:r>
-        <w:rPr>
-          <w:sz w:val="20"/>
-        </w:rPr>
-        <w:t>)</w:t>
-      </w:r>
-    </w:p>
-    <w:p>
-      <w:pPr>
-        <w:pStyle w:val="ListParagraph"/>
-        <w:ind w:left="1440"/>
-        <w:rPr>
-          <w:sz w:val="20"/>
-        </w:rPr>
-      </w:pPr>
-      <w:r>
-        <w:rPr>
-          <w:sz w:val="20"/>
-        </w:rPr>
-        <w:t>(</w:t>
-      </w:r>
-      <w:r>
-        <w:rPr>
-          <w:b/>
-          <w:sz w:val="20"/>
-        </w:rPr>
-        <w:t>NOTE</w:t>
-      </w:r>
-      <w:r>
-        <w:rPr>
-          <w:sz w:val="20"/>
-        </w:rPr>
-        <w:t xml:space="preserve">: </w:t>
-      </w:r>
-      <w:r>
-        <w:rPr>
-          <w:sz w:val="20"/>
-          <w:u w:val="single"/>
-        </w:rPr>
-        <w:t>Not</w:t>
-      </w:r>
-      <w:r>
-        <w:rPr>
-          <w:sz w:val="20"/>
-        </w:rPr>
-        <w:t xml:space="preserve"> in cm.)</w:t>
+      <w:r>
+        <w:rPr>
+          <w:sz w:val="20"/>
+        </w:rPr>
+        <w:t>The parameter list for this plot is the same as for the emittance plot EMITGR</w:t>
       </w:r>
     </w:p>
     <w:p>
@@ -6930,6 +8527,197 @@
         <w:rPr>
           <w:sz w:val="20"/>
         </w:rPr>
+        <w:t>Envelope Plot (ENVEL)</w:t>
+      </w:r>
+    </w:p>
+    <w:p>
+      <w:pPr>
+        <w:pStyle w:val="ListParagraph"/>
+        <w:ind w:left="1440"/>
+        <w:rPr>
+          <w:sz w:val="20"/>
+        </w:rPr>
+      </w:pPr>
+      <w:r>
+        <w:rPr>
+          <w:sz w:val="20"/>
+        </w:rPr>
+        <w:t>(</w:t>
+      </w:r>
+      <w:proofErr w:type="gramStart"/>
+      <w:r>
+        <w:rPr>
+          <w:sz w:val="20"/>
+        </w:rPr>
+        <w:t>all</w:t>
+      </w:r>
+      <w:proofErr w:type="gramEnd"/>
+      <w:r>
+        <w:rPr>
+          <w:sz w:val="20"/>
+        </w:rPr>
+        <w:t xml:space="preserve"> parameters on one tab separated line)</w:t>
+      </w:r>
+    </w:p>
+    <w:p>
+      <w:pPr>
+        <w:pStyle w:val="ListParagraph"/>
+        <w:ind w:left="1440"/>
+        <w:rPr>
+          <w:sz w:val="20"/>
+        </w:rPr>
+      </w:pPr>
+    </w:p>
+    <w:p>
+      <w:pPr>
+        <w:pStyle w:val="ListParagraph"/>
+        <w:ind w:left="1440"/>
+        <w:rPr>
+          <w:sz w:val="20"/>
+        </w:rPr>
+      </w:pPr>
+      <w:r>
+        <w:rPr>
+          <w:sz w:val="20"/>
+        </w:rPr>
+        <w:t>Plot Type – Should match type from layout file</w:t>
+      </w:r>
+    </w:p>
+    <w:p>
+      <w:pPr>
+        <w:pStyle w:val="ListParagraph"/>
+        <w:ind w:left="1440"/>
+        <w:rPr>
+          <w:sz w:val="20"/>
+        </w:rPr>
+      </w:pPr>
+      <w:r>
+        <w:rPr>
+          <w:sz w:val="20"/>
+        </w:rPr>
+        <w:t>RMS – the RMS of the envelope plotted</w:t>
+      </w:r>
+    </w:p>
+    <w:p>
+      <w:pPr>
+        <w:pStyle w:val="ListParagraph"/>
+        <w:ind w:left="1440"/>
+        <w:rPr>
+          <w:sz w:val="20"/>
+        </w:rPr>
+      </w:pPr>
+      <w:r>
+        <w:rPr>
+          <w:sz w:val="20"/>
+        </w:rPr>
+        <w:t>Start Point (m) – The start of the envelope plot</w:t>
+      </w:r>
+    </w:p>
+    <w:p>
+      <w:pPr>
+        <w:pStyle w:val="ListParagraph"/>
+        <w:ind w:left="2158" w:hanging="720"/>
+        <w:rPr>
+          <w:sz w:val="20"/>
+        </w:rPr>
+      </w:pPr>
+      <w:r>
+        <w:rPr>
+          <w:sz w:val="20"/>
+        </w:rPr>
+        <w:t xml:space="preserve">End Point (m) – The end of the envelope plot.  Set to large number for </w:t>
+      </w:r>
+      <w:r>
+        <w:rPr>
+          <w:sz w:val="20"/>
+        </w:rPr>
+        <w:t>entire envelope</w:t>
+      </w:r>
+      <w:r>
+        <w:rPr>
+          <w:sz w:val="20"/>
+        </w:rPr>
+        <w:t>.</w:t>
+      </w:r>
+      <w:r>
+        <w:rPr>
+          <w:sz w:val="20"/>
+        </w:rPr>
+        <w:t xml:space="preserve"> (Will not plot past end of the output file.</w:t>
+      </w:r>
+      <w:r>
+        <w:rPr>
+          <w:sz w:val="20"/>
+        </w:rPr>
+        <w:t>)</w:t>
+      </w:r>
+    </w:p>
+    <w:p>
+      <w:pPr>
+        <w:pStyle w:val="ListParagraph"/>
+        <w:ind w:left="1440"/>
+        <w:rPr>
+          <w:sz w:val="20"/>
+        </w:rPr>
+      </w:pPr>
+      <w:r>
+        <w:rPr>
+          <w:sz w:val="20"/>
+        </w:rPr>
+        <w:t>(</w:t>
+      </w:r>
+      <w:r>
+        <w:rPr>
+          <w:b/>
+          <w:sz w:val="20"/>
+        </w:rPr>
+        <w:t>NOTE</w:t>
+      </w:r>
+      <w:r>
+        <w:rPr>
+          <w:sz w:val="20"/>
+        </w:rPr>
+        <w:t xml:space="preserve">: </w:t>
+      </w:r>
+      <w:r>
+        <w:rPr>
+          <w:sz w:val="20"/>
+          <w:u w:val="single"/>
+        </w:rPr>
+        <w:t>Not</w:t>
+      </w:r>
+      <w:r>
+        <w:rPr>
+          <w:sz w:val="20"/>
+        </w:rPr>
+        <w:t xml:space="preserve"> in cm.)</w:t>
+      </w:r>
+    </w:p>
+    <w:p>
+      <w:pPr>
+        <w:pStyle w:val="ListParagraph"/>
+        <w:ind w:left="1440"/>
+        <w:rPr>
+          <w:sz w:val="20"/>
+        </w:rPr>
+      </w:pPr>
+    </w:p>
+    <w:p>
+      <w:pPr>
+        <w:pStyle w:val="ListParagraph"/>
+        <w:numPr>
+          <w:ilvl w:val="2"/>
+          <w:numId w:val="1"/>
+        </w:numPr>
+        <w:ind w:left="1440"/>
+        <w:rPr>
+          <w:sz w:val="20"/>
+        </w:rPr>
+      </w:pPr>
+      <w:r>
+        <w:rPr>
+          <w:sz w:val="20"/>
+        </w:rPr>
         <w:t>Zone Plot (ZONES)</w:t>
       </w:r>
     </w:p>
@@ -6960,7 +8748,6 @@
         <w:rPr>
           <w:sz w:val="20"/>
         </w:rPr>
-        <w:lastRenderedPageBreak/>
         <w:t>Zone Type – Should match the type in the layout file.</w:t>
       </w:r>
     </w:p>
@@ -7043,6 +8830,19 @@
           <w:sz w:val="20"/>
         </w:rPr>
         <w:t>RMS values – A tab separated list of the RMS zones to be tracked.  For values x, y, and z, particles will be separated into r &lt; x, x &lt; r &lt; y, y &lt; r &lt; z, and z &lt; r.  No more than four values may be entered, corresponding to five zone.</w:t>
+      </w:r>
+    </w:p>
+    <w:p>
+      <w:pPr>
+        <w:rPr>
+          <w:sz w:val="20"/>
+        </w:rPr>
+      </w:pPr>
+      <w:r>
+        <w:rPr>
+          <w:sz w:val="20"/>
+        </w:rPr>
+        <w:br w:type="page"/>
       </w:r>
     </w:p>
     <w:p>
@@ -7947,7 +9747,7 @@
         <w:rPr>
           <w:sz w:val="20"/>
         </w:rPr>
-        <w:t>Emitz</w:t>
+        <w:t>Epsyz</w:t>
       </w:r>
       <w:proofErr w:type="spellEnd"/>
       <w:r>
@@ -8088,7 +9888,6 @@
         <w:rPr>
           <w:sz w:val="20"/>
         </w:rPr>
-        <w:lastRenderedPageBreak/>
         <w:t>Dynac can be used to simulate beams of multiple charge states.</w:t>
       </w:r>
       <w:r>
@@ -8959,7 +10758,6 @@
         <w:rPr>
           <w:sz w:val="20"/>
         </w:rPr>
-        <w:lastRenderedPageBreak/>
         <w:t>L030V</w:t>
       </w:r>
       <w:r>
@@ -9121,6 +10919,7 @@
           <w:rFonts w:ascii="Courier New" w:hAnsi="Courier New" w:cs="Courier New"/>
           <w:sz w:val="20"/>
         </w:rPr>
+        <w:lastRenderedPageBreak/>
         <w:t>Npart</w:t>
       </w:r>
       <w:proofErr w:type="spellEnd"/>
@@ -10643,7 +12442,6 @@
                 <w:rFonts w:ascii="Courier New" w:hAnsi="Courier New" w:cs="Courier New"/>
                 <w:sz w:val="20"/>
               </w:rPr>
-              <w:lastRenderedPageBreak/>
               <w:t xml:space="preserve">  Plate voltage (kV)</w:t>
             </w:r>
           </w:p>
@@ -10711,1304 +12509,6 @@
     </w:p>
     <w:p>
       <w:pPr>
-        <w:pStyle w:val="ListParagraph"/>
-        <w:numPr>
-          <w:ilvl w:val="1"/>
-          <w:numId w:val="1"/>
-        </w:numPr>
-        <w:ind w:left="720"/>
-        <w:rPr>
-          <w:rFonts w:cs="Courier New"/>
-          <w:sz w:val="20"/>
-        </w:rPr>
-      </w:pPr>
-      <w:r>
-        <w:rPr>
-          <w:rFonts w:cs="Courier New"/>
-          <w:b/>
-          <w:sz w:val="20"/>
-        </w:rPr>
-        <w:t>DynacGUI.INI file</w:t>
-      </w:r>
-    </w:p>
-    <w:p>
-      <w:pPr>
-        <w:pStyle w:val="ListParagraph"/>
-        <w:rPr>
-          <w:rFonts w:cs="Courier New"/>
-          <w:sz w:val="20"/>
-        </w:rPr>
-      </w:pPr>
-      <w:r>
-        <w:rPr>
-          <w:rFonts w:cs="Courier New"/>
-          <w:sz w:val="20"/>
-        </w:rPr>
-        <w:t xml:space="preserve">This file contains initial settings for various program parameters.  Just as with the other settings file, the format is the setting name and then the value </w:t>
-      </w:r>
-      <w:r>
-        <w:rPr>
-          <w:rFonts w:cs="Courier New"/>
-          <w:i/>
-          <w:sz w:val="20"/>
-        </w:rPr>
-        <w:t xml:space="preserve">separated by a </w:t>
-      </w:r>
-      <w:r>
-        <w:rPr>
-          <w:rFonts w:cs="Courier New"/>
-          <w:i/>
-          <w:sz w:val="20"/>
-          <w:u w:val="single"/>
-        </w:rPr>
-        <w:t>tab</w:t>
-      </w:r>
-      <w:r>
-        <w:rPr>
-          <w:rFonts w:cs="Courier New"/>
-          <w:sz w:val="20"/>
-        </w:rPr>
-        <w:t>. If the .</w:t>
-      </w:r>
-      <w:proofErr w:type="spellStart"/>
-      <w:r>
-        <w:rPr>
-          <w:rFonts w:cs="Courier New"/>
-          <w:sz w:val="20"/>
-        </w:rPr>
-        <w:t>ini</w:t>
-      </w:r>
-      <w:proofErr w:type="spellEnd"/>
-      <w:r>
-        <w:rPr>
-          <w:rFonts w:cs="Courier New"/>
-          <w:sz w:val="20"/>
-        </w:rPr>
-        <w:t xml:space="preserve"> file is missing, or does not contain all the values, the program will use internal defaults, which may be unpredictable. Any line not matching a supported setting name </w:t>
-      </w:r>
-      <w:r>
-        <w:rPr>
-          <w:rFonts w:cs="Courier New"/>
-          <w:sz w:val="20"/>
-        </w:rPr>
-        <w:t xml:space="preserve">or preceded by a semicolon (;) </w:t>
-      </w:r>
-      <w:r>
-        <w:rPr>
-          <w:rFonts w:cs="Courier New"/>
-          <w:sz w:val="20"/>
-        </w:rPr>
-        <w:t>will be treated as a comment.</w:t>
-      </w:r>
-      <w:r>
-        <w:rPr>
-          <w:rFonts w:cs="Courier New"/>
-          <w:sz w:val="20"/>
-        </w:rPr>
-        <w:t xml:space="preserve"> Note that values are case sensitive.</w:t>
-      </w:r>
-    </w:p>
-    <w:p>
-      <w:pPr>
-        <w:pStyle w:val="ListParagraph"/>
-        <w:rPr>
-          <w:rFonts w:cs="Courier New"/>
-          <w:sz w:val="20"/>
-        </w:rPr>
-      </w:pPr>
-    </w:p>
-    <w:p>
-      <w:pPr>
-        <w:pStyle w:val="ListParagraph"/>
-        <w:rPr>
-          <w:rFonts w:cs="Courier New"/>
-          <w:i/>
-          <w:sz w:val="20"/>
-        </w:rPr>
-      </w:pPr>
-      <w:r>
-        <w:rPr>
-          <w:rFonts w:cs="Courier New"/>
-          <w:sz w:val="20"/>
-        </w:rPr>
-        <w:t xml:space="preserve">Note that these values are read when </w:t>
-      </w:r>
-      <w:proofErr w:type="spellStart"/>
-      <w:r>
-        <w:rPr>
-          <w:rFonts w:cs="Courier New"/>
-          <w:sz w:val="20"/>
-        </w:rPr>
-        <w:t>DynacGUI</w:t>
-      </w:r>
-      <w:proofErr w:type="spellEnd"/>
-      <w:r>
-        <w:rPr>
-          <w:rFonts w:cs="Courier New"/>
-          <w:sz w:val="20"/>
-        </w:rPr>
-        <w:t xml:space="preserve"> is first launched.  If they are changed after </w:t>
-      </w:r>
-      <w:proofErr w:type="spellStart"/>
-      <w:r>
-        <w:rPr>
-          <w:rFonts w:cs="Courier New"/>
-          <w:sz w:val="20"/>
-        </w:rPr>
-        <w:t>DynacGUI</w:t>
-      </w:r>
-      <w:proofErr w:type="spellEnd"/>
-      <w:r>
-        <w:rPr>
-          <w:rFonts w:cs="Courier New"/>
-          <w:sz w:val="20"/>
-        </w:rPr>
-        <w:t xml:space="preserve"> is running, the values will not be updated until the frontend is closed an</w:t>
-      </w:r>
-      <w:r>
-        <w:rPr>
-          <w:rFonts w:cs="Courier New"/>
-          <w:sz w:val="20"/>
-        </w:rPr>
-        <w:t>d</w:t>
-      </w:r>
-      <w:r>
-        <w:rPr>
-          <w:rFonts w:cs="Courier New"/>
-          <w:sz w:val="20"/>
-        </w:rPr>
-        <w:t xml:space="preserve"> relaunched.</w:t>
-      </w:r>
-    </w:p>
-    <w:p>
-      <w:pPr>
-        <w:pStyle w:val="ListParagraph"/>
-        <w:rPr>
-          <w:rFonts w:cs="Courier New"/>
-          <w:sz w:val="20"/>
-        </w:rPr>
-      </w:pPr>
-    </w:p>
-    <w:p>
-      <w:pPr>
-        <w:pStyle w:val="ListParagraph"/>
-        <w:rPr>
-          <w:rFonts w:cs="Courier New"/>
-          <w:sz w:val="20"/>
-        </w:rPr>
-      </w:pPr>
-      <w:r>
-        <w:rPr>
-          <w:rFonts w:cs="Courier New"/>
-          <w:sz w:val="20"/>
-        </w:rPr>
-        <w:t>Supported values:</w:t>
-      </w:r>
-    </w:p>
-    <w:p>
-      <w:pPr>
-        <w:pStyle w:val="ListParagraph"/>
-        <w:rPr>
-          <w:rFonts w:cs="Courier New"/>
-          <w:sz w:val="20"/>
-        </w:rPr>
-      </w:pPr>
-    </w:p>
-    <w:p>
-      <w:pPr>
-        <w:pStyle w:val="ListParagraph"/>
-        <w:rPr>
-          <w:rFonts w:cs="Courier New"/>
-          <w:sz w:val="20"/>
-          <w:u w:val="single"/>
-        </w:rPr>
-      </w:pPr>
-      <w:r>
-        <w:rPr>
-          <w:rFonts w:cs="Courier New"/>
-          <w:sz w:val="20"/>
-          <w:u w:val="single"/>
-        </w:rPr>
-        <w:t>File Locations:</w:t>
-      </w:r>
-    </w:p>
-    <w:p>
-      <w:pPr>
-        <w:pStyle w:val="ListParagraph"/>
-        <w:rPr>
-          <w:rFonts w:cs="Courier New"/>
-          <w:sz w:val="20"/>
-        </w:rPr>
-      </w:pPr>
-      <w:r>
-        <w:rPr>
-          <w:rFonts w:cs="Courier New"/>
-          <w:sz w:val="20"/>
-        </w:rPr>
-        <w:t xml:space="preserve">Layout </w:t>
-      </w:r>
-      <w:r>
-        <w:rPr>
-          <w:rFonts w:cs="Courier New"/>
-          <w:sz w:val="20"/>
-        </w:rPr>
-        <w:tab/>
-      </w:r>
-      <w:r>
-        <w:rPr>
-          <w:rFonts w:cs="Courier New"/>
-          <w:sz w:val="20"/>
-        </w:rPr>
-        <w:t xml:space="preserve"> </w:t>
-      </w:r>
-      <w:r>
-        <w:rPr>
-          <w:rFonts w:cs="Courier New"/>
-          <w:sz w:val="20"/>
-        </w:rPr>
-        <w:tab/>
-      </w:r>
-      <w:r>
-        <w:rPr>
-          <w:rFonts w:cs="Courier New"/>
-          <w:sz w:val="20"/>
-        </w:rPr>
-        <w:t>default layout filename</w:t>
-      </w:r>
-    </w:p>
-    <w:p>
-      <w:pPr>
-        <w:pStyle w:val="ListParagraph"/>
-        <w:rPr>
-          <w:rFonts w:cs="Courier New"/>
-          <w:sz w:val="20"/>
-        </w:rPr>
-      </w:pPr>
-      <w:r>
-        <w:rPr>
-          <w:rFonts w:cs="Courier New"/>
-          <w:sz w:val="20"/>
-        </w:rPr>
-        <w:t xml:space="preserve">Devices </w:t>
-      </w:r>
-      <w:r>
-        <w:rPr>
-          <w:rFonts w:cs="Courier New"/>
-          <w:sz w:val="20"/>
-        </w:rPr>
-        <w:t xml:space="preserve"> </w:t>
-      </w:r>
-      <w:r>
-        <w:rPr>
-          <w:rFonts w:cs="Courier New"/>
-          <w:sz w:val="20"/>
-        </w:rPr>
-        <w:tab/>
-      </w:r>
-      <w:r>
-        <w:rPr>
-          <w:rFonts w:cs="Courier New"/>
-          <w:sz w:val="20"/>
-        </w:rPr>
-        <w:t>default device filename</w:t>
-      </w:r>
-    </w:p>
-    <w:p>
-      <w:pPr>
-        <w:pStyle w:val="ListParagraph"/>
-        <w:rPr>
-          <w:rFonts w:cs="Courier New"/>
-          <w:sz w:val="20"/>
-        </w:rPr>
-      </w:pPr>
-      <w:r>
-        <w:rPr>
-          <w:rFonts w:cs="Courier New"/>
-          <w:sz w:val="20"/>
-        </w:rPr>
-        <w:t xml:space="preserve">Tune </w:t>
-      </w:r>
-      <w:r>
-        <w:rPr>
-          <w:rFonts w:cs="Courier New"/>
-          <w:sz w:val="20"/>
-        </w:rPr>
-        <w:tab/>
-      </w:r>
-      <w:r>
-        <w:rPr>
-          <w:rFonts w:cs="Courier New"/>
-          <w:sz w:val="20"/>
-        </w:rPr>
-        <w:tab/>
-      </w:r>
-      <w:r>
-        <w:rPr>
-          <w:rFonts w:cs="Courier New"/>
-          <w:sz w:val="20"/>
-        </w:rPr>
-        <w:t>default tune settings filename</w:t>
-      </w:r>
-    </w:p>
-    <w:p>
-      <w:pPr>
-        <w:pStyle w:val="ListParagraph"/>
-        <w:ind w:left="1438" w:hanging="720"/>
-        <w:rPr>
-          <w:rFonts w:cs="Courier New"/>
-          <w:sz w:val="20"/>
-        </w:rPr>
-      </w:pPr>
-      <w:r>
-        <w:rPr>
-          <w:rFonts w:cs="Courier New"/>
-          <w:sz w:val="20"/>
-        </w:rPr>
-        <w:t xml:space="preserve">Executable </w:t>
-      </w:r>
-      <w:r>
-        <w:rPr>
-          <w:rFonts w:cs="Courier New"/>
-          <w:sz w:val="20"/>
-        </w:rPr>
-        <w:tab/>
-      </w:r>
-      <w:r>
-        <w:rPr>
-          <w:rFonts w:cs="Courier New"/>
-          <w:sz w:val="20"/>
-        </w:rPr>
-        <w:t>location of Dynac executable.  This is un</w:t>
-      </w:r>
-      <w:r>
-        <w:rPr>
-          <w:rFonts w:cs="Courier New"/>
-          <w:sz w:val="20"/>
-        </w:rPr>
-        <w:t>necessary if Dynac is on your path with the default name of “dynacv6_0.exe”.</w:t>
-      </w:r>
-    </w:p>
-    <w:p>
-      <w:pPr>
-        <w:pStyle w:val="ListParagraph"/>
-        <w:ind w:left="1438" w:hanging="720"/>
-        <w:rPr>
-          <w:rFonts w:cs="Courier New"/>
-          <w:sz w:val="20"/>
-        </w:rPr>
-      </w:pPr>
-      <w:r>
-        <w:rPr>
-          <w:rFonts w:cs="Courier New"/>
-          <w:sz w:val="20"/>
-        </w:rPr>
-        <w:t xml:space="preserve">Executable2 </w:t>
-      </w:r>
-      <w:r>
-        <w:rPr>
-          <w:rFonts w:cs="Courier New"/>
-          <w:sz w:val="20"/>
-        </w:rPr>
-        <w:t>and Executable3</w:t>
-      </w:r>
-      <w:r>
-        <w:rPr>
-          <w:rFonts w:cs="Courier New"/>
-          <w:sz w:val="20"/>
-        </w:rPr>
-        <w:t>– location</w:t>
-      </w:r>
-      <w:r>
-        <w:rPr>
-          <w:rFonts w:cs="Courier New"/>
-          <w:sz w:val="20"/>
-        </w:rPr>
-        <w:t>s</w:t>
-      </w:r>
-      <w:r>
-        <w:rPr>
-          <w:rFonts w:cs="Courier New"/>
-          <w:sz w:val="20"/>
-        </w:rPr>
-        <w:t xml:space="preserve"> of a second </w:t>
-      </w:r>
-      <w:r>
-        <w:rPr>
-          <w:rFonts w:cs="Courier New"/>
-          <w:sz w:val="20"/>
-        </w:rPr>
-        <w:t xml:space="preserve">and third </w:t>
-      </w:r>
-      <w:r>
-        <w:rPr>
-          <w:rFonts w:cs="Courier New"/>
-          <w:sz w:val="20"/>
-        </w:rPr>
-        <w:t>Dynac executable.  If this is present, a menu will appear to allow you to select which executable to use.</w:t>
-      </w:r>
-      <w:r>
-        <w:rPr>
-          <w:rFonts w:cs="Courier New"/>
-          <w:sz w:val="20"/>
-        </w:rPr>
-        <w:t xml:space="preserve"> (Potentially useful for comparing Dynac versions.)</w:t>
-      </w:r>
-    </w:p>
-    <w:p>
-      <w:pPr>
-        <w:pStyle w:val="ListParagraph"/>
-        <w:ind w:left="1438" w:hanging="720"/>
-        <w:rPr>
-          <w:rFonts w:cs="Courier New"/>
-          <w:sz w:val="20"/>
-        </w:rPr>
-      </w:pPr>
-    </w:p>
-    <w:p>
-      <w:pPr>
-        <w:pStyle w:val="ListParagraph"/>
-        <w:ind w:left="1438" w:hanging="720"/>
-        <w:rPr>
-          <w:rFonts w:cs="Courier New"/>
-          <w:sz w:val="20"/>
-          <w:u w:val="single"/>
-        </w:rPr>
-      </w:pPr>
-      <w:r>
-        <w:rPr>
-          <w:rFonts w:cs="Courier New"/>
-          <w:sz w:val="20"/>
-          <w:u w:val="single"/>
-        </w:rPr>
-        <w:t>Beamline parameters:</w:t>
-      </w:r>
-    </w:p>
-    <w:p>
-      <w:pPr>
-        <w:pStyle w:val="ListParagraph"/>
-        <w:ind w:left="1440" w:hanging="720"/>
-        <w:rPr>
-          <w:rFonts w:cs="Courier New"/>
-          <w:sz w:val="20"/>
-        </w:rPr>
-      </w:pPr>
-      <w:proofErr w:type="spellStart"/>
-      <w:r>
-        <w:rPr>
-          <w:rFonts w:cs="Courier New"/>
-          <w:sz w:val="20"/>
-        </w:rPr>
-        <w:t>RFQreject</w:t>
-      </w:r>
-      <w:proofErr w:type="spellEnd"/>
-      <w:r>
-        <w:rPr>
-          <w:rFonts w:cs="Courier New"/>
-          <w:sz w:val="20"/>
-        </w:rPr>
-        <w:tab/>
-      </w:r>
-      <w:r>
-        <w:rPr>
-          <w:rFonts w:cs="Courier New"/>
-          <w:sz w:val="20"/>
-        </w:rPr>
-        <w:t xml:space="preserve">Fractional energy deviation </w:t>
-      </w:r>
-      <w:r>
-        <w:rPr>
-          <w:rFonts w:cs="Courier New"/>
-          <w:sz w:val="20"/>
-        </w:rPr>
-        <w:t>(</w:t>
-      </w:r>
-      <w:r>
-        <w:rPr>
-          <w:rFonts w:ascii="Gulim" w:eastAsia="Gulim" w:hAnsi="Gulim" w:cs="Courier New" w:hint="eastAsia"/>
-          <w:sz w:val="20"/>
-        </w:rPr>
-        <w:t>Δ</w:t>
-      </w:r>
-      <w:r>
-        <w:rPr>
-          <w:rFonts w:cs="Courier New"/>
-          <w:sz w:val="20"/>
-        </w:rPr>
-        <w:t xml:space="preserve">E/&lt;E&gt;) </w:t>
-      </w:r>
-      <w:r>
-        <w:rPr>
-          <w:rFonts w:cs="Courier New"/>
-          <w:sz w:val="20"/>
-        </w:rPr>
-        <w:t>rejected after</w:t>
-      </w:r>
-      <w:r>
-        <w:rPr>
-          <w:rFonts w:cs="Courier New"/>
-          <w:sz w:val="20"/>
-        </w:rPr>
-        <w:t xml:space="preserve"> an</w:t>
-      </w:r>
-      <w:r>
-        <w:rPr>
-          <w:rFonts w:cs="Courier New"/>
-          <w:sz w:val="20"/>
-        </w:rPr>
-        <w:t xml:space="preserve"> RFQ. This is the deviation from the average particle energy </w:t>
-      </w:r>
-      <w:r>
-        <w:rPr>
-          <w:rFonts w:cs="Courier New"/>
-          <w:i/>
-          <w:sz w:val="20"/>
-        </w:rPr>
-        <w:t>including</w:t>
-      </w:r>
-      <w:r>
-        <w:rPr>
-          <w:rFonts w:cs="Courier New"/>
-          <w:sz w:val="20"/>
-        </w:rPr>
-        <w:t xml:space="preserve"> the </w:t>
-      </w:r>
-      <w:proofErr w:type="spellStart"/>
-      <w:r>
-        <w:rPr>
-          <w:rFonts w:cs="Courier New"/>
-          <w:sz w:val="20"/>
-        </w:rPr>
-        <w:t>unaccelerated</w:t>
-      </w:r>
-      <w:proofErr w:type="spellEnd"/>
-      <w:r>
-        <w:rPr>
-          <w:rFonts w:cs="Courier New"/>
-          <w:sz w:val="20"/>
-        </w:rPr>
-        <w:t xml:space="preserve"> particles.</w:t>
-      </w:r>
-      <w:r>
-        <w:rPr>
-          <w:rFonts w:cs="Courier New"/>
-          <w:sz w:val="20"/>
-        </w:rPr>
-        <w:t xml:space="preserve"> (</w:t>
-      </w:r>
-      <w:proofErr w:type="gramStart"/>
-      <w:r>
-        <w:rPr>
-          <w:rFonts w:cs="Courier New"/>
-          <w:sz w:val="20"/>
-        </w:rPr>
-        <w:t>default</w:t>
-      </w:r>
-      <w:proofErr w:type="gramEnd"/>
-      <w:r>
-        <w:rPr>
-          <w:rFonts w:cs="Courier New"/>
-          <w:sz w:val="20"/>
-        </w:rPr>
-        <w:t xml:space="preserve"> = 0.5)</w:t>
-      </w:r>
-    </w:p>
-    <w:p>
-      <w:pPr>
-        <w:pStyle w:val="ListParagraph"/>
-        <w:ind w:left="1440" w:hanging="720"/>
-        <w:rPr>
-          <w:rFonts w:cs="Courier New"/>
-          <w:sz w:val="20"/>
-        </w:rPr>
-      </w:pPr>
-      <w:proofErr w:type="spellStart"/>
-      <w:r>
-        <w:rPr>
-          <w:rFonts w:cs="Courier New"/>
-          <w:sz w:val="20"/>
-        </w:rPr>
-        <w:t>Esectors</w:t>
-      </w:r>
-      <w:proofErr w:type="spellEnd"/>
-      <w:r>
-        <w:rPr>
-          <w:rFonts w:cs="Courier New"/>
-          <w:sz w:val="20"/>
-        </w:rPr>
-        <w:tab/>
-      </w:r>
-      <w:r>
-        <w:rPr>
-          <w:rFonts w:cs="Courier New"/>
-          <w:sz w:val="20"/>
-        </w:rPr>
-        <w:t>N</w:t>
-      </w:r>
-      <w:r>
-        <w:rPr>
-          <w:rFonts w:cs="Courier New"/>
-          <w:sz w:val="20"/>
-        </w:rPr>
-        <w:t>umber of sectors used to calculate electrostatic benders</w:t>
-      </w:r>
-      <w:r>
-        <w:rPr>
-          <w:rFonts w:cs="Courier New"/>
-          <w:sz w:val="20"/>
-        </w:rPr>
-        <w:t xml:space="preserve"> (default = 10)</w:t>
-      </w:r>
-    </w:p>
-    <w:p>
-      <w:pPr>
-        <w:pStyle w:val="ListParagraph"/>
-        <w:ind w:left="1440" w:hanging="720"/>
-        <w:rPr>
-          <w:rFonts w:cs="Courier New"/>
-          <w:sz w:val="20"/>
-        </w:rPr>
-      </w:pPr>
-      <w:proofErr w:type="spellStart"/>
-      <w:r>
-        <w:rPr>
-          <w:rFonts w:cs="Courier New"/>
-          <w:sz w:val="20"/>
-        </w:rPr>
-        <w:t>Bsectors</w:t>
-      </w:r>
-      <w:proofErr w:type="spellEnd"/>
-      <w:r>
-        <w:rPr>
-          <w:rFonts w:cs="Courier New"/>
-          <w:sz w:val="20"/>
-        </w:rPr>
-        <w:tab/>
-      </w:r>
-      <w:r>
-        <w:rPr>
-          <w:rFonts w:cs="Courier New"/>
-          <w:sz w:val="20"/>
-        </w:rPr>
-        <w:t>Number of sectors used to calculate magnetic benders</w:t>
-      </w:r>
-      <w:r>
-        <w:rPr>
-          <w:rFonts w:cs="Courier New"/>
-          <w:sz w:val="20"/>
-        </w:rPr>
-        <w:t>. (</w:t>
-      </w:r>
-      <w:proofErr w:type="gramStart"/>
-      <w:r>
-        <w:rPr>
-          <w:rFonts w:cs="Courier New"/>
-          <w:sz w:val="20"/>
-        </w:rPr>
-        <w:t>default</w:t>
-      </w:r>
-      <w:proofErr w:type="gramEnd"/>
-      <w:r>
-        <w:rPr>
-          <w:rFonts w:cs="Courier New"/>
-          <w:sz w:val="20"/>
-        </w:rPr>
-        <w:t xml:space="preserve"> = 10)</w:t>
-      </w:r>
-    </w:p>
-    <w:p>
-      <w:pPr>
-        <w:pStyle w:val="ListParagraph"/>
-        <w:ind w:left="1440" w:hanging="720"/>
-        <w:rPr>
-          <w:rFonts w:cs="Courier New"/>
-          <w:sz w:val="20"/>
-        </w:rPr>
-      </w:pPr>
-      <w:proofErr w:type="spellStart"/>
-      <w:r>
-        <w:rPr>
-          <w:rFonts w:cs="Courier New"/>
-          <w:sz w:val="20"/>
-        </w:rPr>
-        <w:t>Edflec</w:t>
-      </w:r>
-      <w:proofErr w:type="spellEnd"/>
-      <w:r>
-        <w:rPr>
-          <w:rFonts w:cs="Courier New"/>
-          <w:sz w:val="20"/>
-        </w:rPr>
-        <w:t xml:space="preserve"> </w:t>
-      </w:r>
-      <w:r>
-        <w:rPr>
-          <w:rFonts w:cs="Courier New"/>
-          <w:sz w:val="20"/>
-        </w:rPr>
-        <w:tab/>
-        <w:t xml:space="preserve"> </w:t>
-      </w:r>
-      <w:r>
-        <w:rPr>
-          <w:rFonts w:cs="Courier New"/>
-          <w:sz w:val="20"/>
-        </w:rPr>
-        <w:tab/>
-        <w:t xml:space="preserve">Number of parameters accepted by the “EDFLEC” card in Dynac. </w:t>
-      </w:r>
-    </w:p>
-    <w:p>
-      <w:pPr>
-        <w:pStyle w:val="ListParagraph"/>
-        <w:ind w:left="2160"/>
-        <w:rPr>
-          <w:rFonts w:cs="Courier New"/>
-          <w:sz w:val="20"/>
-        </w:rPr>
-      </w:pPr>
-      <w:r>
-        <w:rPr>
-          <w:rFonts w:cs="Courier New"/>
-          <w:sz w:val="20"/>
-        </w:rPr>
-        <w:t>3 – Dynac r12 and below.</w:t>
-      </w:r>
-    </w:p>
-    <w:p>
-      <w:pPr>
-        <w:pStyle w:val="ListParagraph"/>
-        <w:ind w:left="2160"/>
-        <w:rPr>
-          <w:rFonts w:cs="Courier New"/>
-          <w:sz w:val="20"/>
-        </w:rPr>
-      </w:pPr>
-      <w:proofErr w:type="gramStart"/>
-      <w:r>
-        <w:rPr>
-          <w:rFonts w:cs="Courier New"/>
-          <w:sz w:val="20"/>
-        </w:rPr>
-        <w:t>4  –</w:t>
-      </w:r>
-      <w:proofErr w:type="gramEnd"/>
-      <w:r>
-        <w:rPr>
-          <w:rFonts w:cs="Courier New"/>
-          <w:sz w:val="20"/>
-        </w:rPr>
-        <w:t xml:space="preserve"> Dynac r13 and up. (</w:t>
-      </w:r>
-      <w:proofErr w:type="gramStart"/>
-      <w:r>
-        <w:rPr>
-          <w:rFonts w:cs="Courier New"/>
-          <w:sz w:val="20"/>
-        </w:rPr>
-        <w:t>default</w:t>
-      </w:r>
-      <w:proofErr w:type="gramEnd"/>
-      <w:r>
-        <w:rPr>
-          <w:rFonts w:cs="Courier New"/>
-          <w:sz w:val="20"/>
-        </w:rPr>
-        <w:t>)</w:t>
-      </w:r>
-    </w:p>
-    <w:p>
-      <w:pPr>
-        <w:pStyle w:val="ListParagraph"/>
-        <w:ind w:left="2880"/>
-        <w:rPr>
-          <w:rFonts w:cs="Courier New"/>
-          <w:sz w:val="20"/>
-        </w:rPr>
-      </w:pPr>
-      <w:r>
-        <w:rPr>
-          <w:rFonts w:cs="Courier New"/>
-          <w:b/>
-          <w:sz w:val="20"/>
-        </w:rPr>
-        <w:t>Note:</w:t>
-      </w:r>
-      <w:r>
-        <w:rPr>
-          <w:rFonts w:cs="Courier New"/>
-          <w:sz w:val="20"/>
-        </w:rPr>
-        <w:t xml:space="preserve"> While the deck will be generated successfully if this setting is incorrect or absent, a runtime error will be produced if Dynac attempts to execute a card with an incorrect number of parameters.</w:t>
-      </w:r>
-    </w:p>
-    <w:p>
-      <w:pPr>
-        <w:pStyle w:val="ListParagraph"/>
-        <w:ind w:left="1438" w:hanging="720"/>
-        <w:rPr>
-          <w:rFonts w:cs="Courier New"/>
-          <w:sz w:val="20"/>
-        </w:rPr>
-      </w:pPr>
-    </w:p>
-    <w:p>
-      <w:pPr>
-        <w:pStyle w:val="ListParagraph"/>
-        <w:ind w:left="1438" w:hanging="720"/>
-        <w:rPr>
-          <w:rFonts w:cs="Courier New"/>
-          <w:sz w:val="20"/>
-          <w:u w:val="single"/>
-        </w:rPr>
-      </w:pPr>
-      <w:r>
-        <w:rPr>
-          <w:rFonts w:cs="Courier New"/>
-          <w:sz w:val="20"/>
-          <w:u w:val="single"/>
-        </w:rPr>
-        <w:t>Other Parameters:</w:t>
-      </w:r>
-    </w:p>
-    <w:p>
-      <w:pPr>
-        <w:pStyle w:val="ListParagraph"/>
-        <w:ind w:left="1438" w:hanging="720"/>
-        <w:rPr>
-          <w:rFonts w:cs="Courier New"/>
-          <w:sz w:val="20"/>
-        </w:rPr>
-      </w:pPr>
-      <w:proofErr w:type="spellStart"/>
-      <w:r>
-        <w:rPr>
-          <w:rFonts w:cs="Courier New"/>
-          <w:sz w:val="20"/>
-        </w:rPr>
-        <w:t>Mingw</w:t>
-      </w:r>
-      <w:proofErr w:type="spellEnd"/>
-      <w:r>
-        <w:rPr>
-          <w:rFonts w:cs="Courier New"/>
-          <w:sz w:val="20"/>
-        </w:rPr>
-        <w:t xml:space="preserve"> </w:t>
-      </w:r>
-      <w:r>
-        <w:rPr>
-          <w:rFonts w:cs="Courier New"/>
-          <w:sz w:val="20"/>
-        </w:rPr>
-        <w:tab/>
-      </w:r>
-      <w:r>
-        <w:rPr>
-          <w:rFonts w:cs="Courier New"/>
-          <w:sz w:val="20"/>
-        </w:rPr>
-        <w:t xml:space="preserve"> </w:t>
-      </w:r>
-      <w:r>
-        <w:rPr>
-          <w:rFonts w:cs="Courier New"/>
-          <w:sz w:val="20"/>
-        </w:rPr>
-        <w:tab/>
-      </w:r>
-      <w:r>
-        <w:rPr>
-          <w:rFonts w:cs="Courier New"/>
-          <w:sz w:val="20"/>
-        </w:rPr>
-        <w:t xml:space="preserve">1 = </w:t>
-      </w:r>
-      <w:r>
-        <w:rPr>
-          <w:rFonts w:cs="Courier New"/>
-          <w:sz w:val="20"/>
-        </w:rPr>
-        <w:t>Dynac</w:t>
-      </w:r>
-      <w:r>
-        <w:rPr>
-          <w:rFonts w:cs="Courier New"/>
-          <w:sz w:val="20"/>
-        </w:rPr>
-        <w:t xml:space="preserve"> was compiled using the </w:t>
-      </w:r>
-      <w:proofErr w:type="spellStart"/>
-      <w:r>
-        <w:rPr>
-          <w:rFonts w:cs="Courier New"/>
-          <w:sz w:val="20"/>
-        </w:rPr>
-        <w:t>Mingw</w:t>
-      </w:r>
-      <w:proofErr w:type="spellEnd"/>
-      <w:r>
-        <w:rPr>
-          <w:rFonts w:cs="Courier New"/>
-          <w:sz w:val="20"/>
-        </w:rPr>
-        <w:t xml:space="preserve"> </w:t>
-      </w:r>
-      <w:proofErr w:type="gramStart"/>
-      <w:r>
-        <w:rPr>
-          <w:rFonts w:cs="Courier New"/>
-          <w:sz w:val="20"/>
-        </w:rPr>
-        <w:t>Fortran</w:t>
-      </w:r>
-      <w:proofErr w:type="gramEnd"/>
-      <w:r>
-        <w:rPr>
-          <w:rFonts w:cs="Courier New"/>
-          <w:sz w:val="20"/>
-        </w:rPr>
-        <w:t xml:space="preserve"> compiler</w:t>
-      </w:r>
-    </w:p>
-    <w:p>
-      <w:pPr>
-        <w:pStyle w:val="ListParagraph"/>
-        <w:ind w:left="1438" w:hanging="720"/>
-        <w:rPr>
-          <w:rFonts w:cs="Courier New"/>
-          <w:sz w:val="20"/>
-        </w:rPr>
-      </w:pPr>
-      <w:r>
-        <w:rPr>
-          <w:rFonts w:cs="Courier New"/>
-          <w:sz w:val="20"/>
-        </w:rPr>
-        <w:tab/>
-        <w:t xml:space="preserve">  </w:t>
-      </w:r>
-      <w:r>
-        <w:rPr>
-          <w:rFonts w:cs="Courier New"/>
-          <w:sz w:val="20"/>
-        </w:rPr>
-        <w:tab/>
-      </w:r>
-      <w:r>
-        <w:rPr>
-          <w:rFonts w:cs="Courier New"/>
-          <w:sz w:val="20"/>
-        </w:rPr>
-        <w:t>0 = compiled with a different compiler</w:t>
-      </w:r>
-    </w:p>
-    <w:p>
-      <w:pPr>
-        <w:pStyle w:val="ListParagraph"/>
-        <w:ind w:left="1438" w:hanging="720"/>
-        <w:rPr>
-          <w:rFonts w:cs="Courier New"/>
-          <w:sz w:val="20"/>
-        </w:rPr>
-      </w:pPr>
-      <w:r>
-        <w:rPr>
-          <w:rFonts w:cs="Courier New"/>
-          <w:sz w:val="20"/>
-        </w:rPr>
-        <w:tab/>
-        <w:t xml:space="preserve"> </w:t>
-      </w:r>
-      <w:r>
-        <w:rPr>
-          <w:rFonts w:cs="Courier New"/>
-          <w:sz w:val="20"/>
-        </w:rPr>
-        <w:tab/>
-      </w:r>
-      <w:r>
-        <w:rPr>
-          <w:rFonts w:cs="Courier New"/>
-          <w:sz w:val="20"/>
-        </w:rPr>
-        <w:tab/>
-      </w:r>
-      <w:r>
-        <w:rPr>
-          <w:rFonts w:cs="Courier New"/>
-          <w:sz w:val="20"/>
-        </w:rPr>
-        <w:t>(</w:t>
-      </w:r>
-      <w:proofErr w:type="gramStart"/>
-      <w:r>
-        <w:rPr>
-          <w:rFonts w:cs="Courier New"/>
-          <w:sz w:val="20"/>
-        </w:rPr>
-        <w:t>this</w:t>
-      </w:r>
-      <w:proofErr w:type="gramEnd"/>
-      <w:r>
-        <w:rPr>
-          <w:rFonts w:cs="Courier New"/>
-          <w:sz w:val="20"/>
-        </w:rPr>
-        <w:t xml:space="preserve"> option is </w:t>
-      </w:r>
-      <w:r>
-        <w:rPr>
-          <w:rFonts w:cs="Courier New"/>
-          <w:sz w:val="20"/>
-        </w:rPr>
-        <w:t>ignored on Macs)</w:t>
-      </w:r>
-    </w:p>
-    <w:p>
-      <w:pPr>
-        <w:pStyle w:val="ListParagraph"/>
-        <w:ind w:left="1438" w:hanging="720"/>
-        <w:rPr>
-          <w:rFonts w:cs="Courier New"/>
-          <w:sz w:val="20"/>
-        </w:rPr>
-      </w:pPr>
-      <w:proofErr w:type="spellStart"/>
-      <w:r>
-        <w:rPr>
-          <w:rFonts w:cs="Courier New"/>
-          <w:sz w:val="20"/>
-        </w:rPr>
-        <w:t>ReABoxes</w:t>
-      </w:r>
-      <w:proofErr w:type="spellEnd"/>
-      <w:r>
-        <w:rPr>
-          <w:rFonts w:cs="Courier New"/>
-          <w:sz w:val="20"/>
-        </w:rPr>
-        <w:t xml:space="preserve"> </w:t>
-      </w:r>
-      <w:r>
-        <w:rPr>
-          <w:rFonts w:cs="Courier New"/>
-          <w:sz w:val="20"/>
-        </w:rPr>
-        <w:t xml:space="preserve"> </w:t>
-      </w:r>
-      <w:r>
-        <w:rPr>
-          <w:rFonts w:cs="Courier New"/>
-          <w:sz w:val="20"/>
-        </w:rPr>
-        <w:tab/>
-      </w:r>
-      <w:r>
-        <w:rPr>
-          <w:rFonts w:cs="Courier New"/>
-          <w:sz w:val="20"/>
-        </w:rPr>
-        <w:t>1 = Hard coded device locations for ReA3 boxes can be shown</w:t>
-      </w:r>
-    </w:p>
-    <w:p>
-      <w:pPr>
-        <w:pStyle w:val="ListParagraph"/>
-        <w:ind w:left="1438" w:hanging="720"/>
-        <w:rPr>
-          <w:rFonts w:cs="Courier New"/>
-          <w:sz w:val="20"/>
-        </w:rPr>
-      </w:pPr>
-      <w:r>
-        <w:rPr>
-          <w:rFonts w:cs="Courier New"/>
-          <w:sz w:val="20"/>
-        </w:rPr>
-        <w:tab/>
-        <w:t xml:space="preserve">        </w:t>
-      </w:r>
-      <w:r>
-        <w:rPr>
-          <w:rFonts w:cs="Courier New"/>
-          <w:sz w:val="20"/>
-        </w:rPr>
-        <w:tab/>
-      </w:r>
-      <w:r>
-        <w:rPr>
-          <w:rFonts w:cs="Courier New"/>
-          <w:sz w:val="20"/>
-        </w:rPr>
-        <w:t>0 or not present</w:t>
-      </w:r>
-      <w:r>
-        <w:rPr>
-          <w:rFonts w:cs="Courier New"/>
-          <w:sz w:val="20"/>
-        </w:rPr>
-        <w:t xml:space="preserve"> (default) </w:t>
-      </w:r>
-      <w:proofErr w:type="gramStart"/>
-      <w:r>
-        <w:rPr>
-          <w:rFonts w:cs="Courier New"/>
-          <w:sz w:val="20"/>
-        </w:rPr>
-        <w:t xml:space="preserve">= </w:t>
-      </w:r>
-      <w:r>
-        <w:rPr>
-          <w:rFonts w:cs="Courier New"/>
-          <w:sz w:val="20"/>
-        </w:rPr>
-        <w:t xml:space="preserve"> ReA3</w:t>
-      </w:r>
-      <w:proofErr w:type="gramEnd"/>
-      <w:r>
-        <w:rPr>
-          <w:rFonts w:cs="Courier New"/>
-          <w:sz w:val="20"/>
-        </w:rPr>
-        <w:t xml:space="preserve"> boxes not shown</w:t>
-      </w:r>
-    </w:p>
-    <w:p>
-      <w:pPr>
-        <w:pStyle w:val="ListParagraph"/>
-        <w:ind w:left="1438" w:hanging="720"/>
-        <w:rPr>
-          <w:rFonts w:cs="Courier New"/>
-          <w:sz w:val="20"/>
-        </w:rPr>
-      </w:pPr>
-      <w:r>
-        <w:rPr>
-          <w:rFonts w:cs="Courier New"/>
-          <w:sz w:val="20"/>
-        </w:rPr>
-        <w:tab/>
-        <w:t xml:space="preserve">       </w:t>
-      </w:r>
-      <w:r>
-        <w:rPr>
-          <w:rFonts w:cs="Courier New"/>
-          <w:sz w:val="20"/>
-        </w:rPr>
-        <w:tab/>
-      </w:r>
-      <w:r>
-        <w:rPr>
-          <w:rFonts w:cs="Courier New"/>
-          <w:sz w:val="20"/>
-        </w:rPr>
-        <w:tab/>
-      </w:r>
-      <w:r>
-        <w:rPr>
-          <w:rFonts w:cs="Courier New"/>
-          <w:sz w:val="20"/>
-        </w:rPr>
-        <w:t>This option is deprecated, as it is better to use the plot labels.</w:t>
-      </w:r>
-    </w:p>
-    <w:p>
-      <w:pPr>
-        <w:pStyle w:val="ListParagraph"/>
-        <w:ind w:left="1438" w:hanging="720"/>
-        <w:rPr>
-          <w:rFonts w:cs="Courier New"/>
-          <w:sz w:val="20"/>
-        </w:rPr>
-      </w:pPr>
-      <w:proofErr w:type="spellStart"/>
-      <w:r>
-        <w:rPr>
-          <w:rFonts w:cs="Courier New"/>
-          <w:sz w:val="20"/>
-        </w:rPr>
-        <w:t>ReAImport</w:t>
-      </w:r>
-      <w:proofErr w:type="spellEnd"/>
-      <w:r>
-        <w:rPr>
-          <w:rFonts w:cs="Courier New"/>
-          <w:sz w:val="20"/>
-        </w:rPr>
-        <w:t xml:space="preserve"> </w:t>
-      </w:r>
-      <w:r>
-        <w:rPr>
-          <w:rFonts w:cs="Courier New"/>
-          <w:sz w:val="20"/>
-        </w:rPr>
-        <w:t xml:space="preserve"> </w:t>
-      </w:r>
-      <w:r>
-        <w:rPr>
-          <w:rFonts w:cs="Courier New"/>
-          <w:sz w:val="20"/>
-        </w:rPr>
-        <w:tab/>
-      </w:r>
-      <w:r>
-        <w:rPr>
-          <w:rFonts w:cs="Courier New"/>
-          <w:sz w:val="20"/>
-        </w:rPr>
-        <w:t xml:space="preserve">1 = The “Import </w:t>
-      </w:r>
-      <w:proofErr w:type="spellStart"/>
-      <w:r>
-        <w:rPr>
-          <w:rFonts w:cs="Courier New"/>
-          <w:sz w:val="20"/>
-        </w:rPr>
-        <w:t>ReA</w:t>
-      </w:r>
-      <w:proofErr w:type="spellEnd"/>
-      <w:r>
-        <w:rPr>
-          <w:rFonts w:cs="Courier New"/>
-          <w:sz w:val="20"/>
-        </w:rPr>
-        <w:t xml:space="preserve"> Tune” button is visible</w:t>
-      </w:r>
-    </w:p>
-    <w:p>
-      <w:pPr>
-        <w:pStyle w:val="ListParagraph"/>
-        <w:ind w:left="1438" w:hanging="720"/>
-        <w:rPr>
-          <w:rFonts w:cs="Courier New"/>
-          <w:sz w:val="20"/>
-        </w:rPr>
-      </w:pPr>
-      <w:r>
-        <w:rPr>
-          <w:rFonts w:cs="Courier New"/>
-          <w:sz w:val="20"/>
-        </w:rPr>
-        <w:tab/>
-        <w:t xml:space="preserve">          </w:t>
-      </w:r>
-      <w:r>
-        <w:rPr>
-          <w:rFonts w:cs="Courier New"/>
-          <w:sz w:val="20"/>
-        </w:rPr>
-        <w:tab/>
-      </w:r>
-      <w:r>
-        <w:rPr>
-          <w:rFonts w:cs="Courier New"/>
-          <w:sz w:val="20"/>
-        </w:rPr>
-        <w:t>0 (default) = Button is not visible</w:t>
-      </w:r>
-    </w:p>
-    <w:p>
-      <w:pPr>
         <w:rPr>
           <w:rFonts w:cs="Courier New"/>
           <w:sz w:val="20"/>
@@ -12048,7 +12548,10 @@
       </w:pPr>
       <w:bookmarkStart w:id="4" w:name="_Toc418068625"/>
       <w:r>
-        <w:t>Running the frontend</w:t>
+        <w:t>Running the F</w:t>
+      </w:r>
+      <w:r>
+        <w:t>rontend</w:t>
       </w:r>
       <w:bookmarkEnd w:id="4"/>
     </w:p>
@@ -13423,6 +13926,13 @@
         </w:rPr>
         <w:t xml:space="preserve"> </w:t>
       </w:r>
+      <w:r>
+        <w:rPr>
+          <w:rFonts w:cs="Courier New"/>
+          <w:sz w:val="20"/>
+        </w:rPr>
+        <w:t>For the longitudinal plot (phase / energy), click on the axis label to toggle units for phase or energy.</w:t>
+      </w:r>
     </w:p>
     <w:p>
       <w:pPr>
@@ -13933,6 +14443,7 @@
           <w:rFonts w:cs="Courier New"/>
           <w:sz w:val="20"/>
         </w:rPr>
+        <w:lastRenderedPageBreak/>
         <w:t>This option is disabled by default, and must be enabled by adding the line “ReA3Import&lt;tab&gt;1” to the DynacGUI.ini file.</w:t>
       </w:r>
     </w:p>
@@ -13948,7 +14459,6 @@
           <w:rFonts w:cs="Courier New"/>
           <w:sz w:val="20"/>
         </w:rPr>
-        <w:lastRenderedPageBreak/>
         <w:br w:type="page"/>
       </w:r>
     </w:p>
@@ -14641,36 +15151,77 @@
           <w:rFonts w:cs="Courier New"/>
           <w:sz w:val="20"/>
         </w:rPr>
-        <w:t xml:space="preserve">This option is detailed </w:t>
-      </w:r>
-      <w:r>
-        <w:rPr>
-          <w:rFonts w:cs="Courier New"/>
-          <w:sz w:val="20"/>
-        </w:rPr>
-        <w:t>below</w:t>
-      </w:r>
-      <w:r>
-        <w:rPr>
-          <w:rFonts w:cs="Courier New"/>
-          <w:sz w:val="20"/>
-        </w:rPr>
-        <w:t>.</w:t>
-      </w:r>
-    </w:p>
-    <w:p>
-      <w:pPr>
-        <w:rPr>
-          <w:rFonts w:cs="Courier New"/>
-          <w:sz w:val="20"/>
-        </w:rPr>
-      </w:pPr>
-      <w:r>
-        <w:rPr>
-          <w:rFonts w:cs="Courier New"/>
-          <w:sz w:val="20"/>
-        </w:rPr>
-        <w:lastRenderedPageBreak/>
+        <w:t>This option is detailed below.</w:t>
+      </w:r>
+    </w:p>
+    <w:p>
+      <w:pPr>
+        <w:pStyle w:val="ListParagraph"/>
+        <w:rPr>
+          <w:rFonts w:cs="Courier New"/>
+          <w:sz w:val="20"/>
+        </w:rPr>
+      </w:pPr>
+    </w:p>
+    <w:p>
+      <w:pPr>
+        <w:pStyle w:val="ListParagraph"/>
+        <w:numPr>
+          <w:ilvl w:val="0"/>
+          <w:numId w:val="9"/>
+        </w:numPr>
+        <w:ind w:left="720"/>
+        <w:rPr>
+          <w:rFonts w:cs="Courier New"/>
+          <w:b/>
+          <w:sz w:val="20"/>
+        </w:rPr>
+      </w:pPr>
+      <w:r>
+        <w:rPr>
+          <w:rFonts w:cs="Courier New"/>
+          <w:b/>
+          <w:sz w:val="20"/>
+        </w:rPr>
+        <w:t>Settings</w:t>
+      </w:r>
+    </w:p>
+    <w:p>
+      <w:pPr>
+        <w:pStyle w:val="ListParagraph"/>
+        <w:rPr>
+          <w:rFonts w:cs="Courier New"/>
+          <w:sz w:val="20"/>
+        </w:rPr>
+      </w:pPr>
+      <w:r>
+        <w:rPr>
+          <w:rFonts w:cs="Courier New"/>
+          <w:sz w:val="20"/>
+        </w:rPr>
+        <w:t>The “Settings” dialog allows you to change some parameters which are initially set in the DynacGUI.ini file, including the number of integration steps for cavities and bending elements.</w:t>
+      </w:r>
+    </w:p>
+    <w:p>
+      <w:pPr>
+        <w:pStyle w:val="ListParagraph"/>
+        <w:rPr>
+          <w:rFonts w:cs="Courier New"/>
+          <w:sz w:val="20"/>
+        </w:rPr>
+      </w:pPr>
+    </w:p>
+    <w:p>
+      <w:pPr>
+        <w:rPr>
+          <w:rFonts w:asciiTheme="majorHAnsi" w:eastAsiaTheme="majorEastAsia" w:hAnsiTheme="majorHAnsi" w:cstheme="majorBidi"/>
+          <w:color w:val="365F91" w:themeColor="accent1" w:themeShade="BF"/>
+          <w:sz w:val="32"/>
+          <w:szCs w:val="32"/>
+        </w:rPr>
+      </w:pPr>
+      <w:bookmarkStart w:id="6" w:name="_Toc418068627"/>
+      <w:r>
         <w:br w:type="page"/>
       </w:r>
     </w:p>
@@ -14678,7 +15229,6 @@
       <w:pPr>
         <w:pStyle w:val="Heading1"/>
       </w:pPr>
-      <w:bookmarkStart w:id="6" w:name="_Toc418068627"/>
       <w:r>
         <w:lastRenderedPageBreak/>
         <w:t>View Files Menu</w:t>
@@ -14712,6 +15262,22 @@
       <w:proofErr w:type="spellEnd"/>
       <w:r>
         <w:t xml:space="preserve"> will be generated, so be sure you are not looking at the output from a previous run.</w:t>
+      </w:r>
+    </w:p>
+    <w:p>
+      <w:pPr>
+        <w:ind w:left="720"/>
+      </w:pPr>
+      <w:r>
+        <w:t>There is also an option to display a previously saved .</w:t>
+      </w:r>
+      <w:proofErr w:type="spellStart"/>
+      <w:r>
+        <w:t>dst</w:t>
+      </w:r>
+      <w:proofErr w:type="spellEnd"/>
+      <w:r>
+        <w:t xml:space="preserve"> particle distribution file. </w:t>
       </w:r>
       <w:r>
         <w:br w:type="page"/>
@@ -21639,6 +22205,119 @@
     </w:lvl>
   </w:abstractNum>
   <w:abstractNum w:abstractNumId="7" w15:restartNumberingAfterBreak="0">
+    <w:nsid w:val="38BC3142"/>
+    <w:multiLevelType w:val="hybridMultilevel"/>
+    <w:tmpl w:val="DB644A54"/>
+    <w:lvl w:ilvl="0" w:tplc="04090001">
+      <w:start w:val="1"/>
+      <w:numFmt w:val="bullet"/>
+      <w:lvlText w:val=""/>
+      <w:lvlJc w:val="left"/>
+      <w:pPr>
+        <w:ind w:left="720" w:hanging="360"/>
+      </w:pPr>
+      <w:rPr>
+        <w:rFonts w:ascii="Symbol" w:hAnsi="Symbol" w:hint="default"/>
+      </w:rPr>
+    </w:lvl>
+    <w:lvl w:ilvl="1" w:tplc="04090003" w:tentative="1">
+      <w:start w:val="1"/>
+      <w:numFmt w:val="bullet"/>
+      <w:lvlText w:val="o"/>
+      <w:lvlJc w:val="left"/>
+      <w:pPr>
+        <w:ind w:left="1440" w:hanging="360"/>
+      </w:pPr>
+      <w:rPr>
+        <w:rFonts w:ascii="Courier New" w:hAnsi="Courier New" w:cs="Courier New" w:hint="default"/>
+      </w:rPr>
+    </w:lvl>
+    <w:lvl w:ilvl="2" w:tplc="04090005" w:tentative="1">
+      <w:start w:val="1"/>
+      <w:numFmt w:val="bullet"/>
+      <w:lvlText w:val=""/>
+      <w:lvlJc w:val="left"/>
+      <w:pPr>
+        <w:ind w:left="2160" w:hanging="360"/>
+      </w:pPr>
+      <w:rPr>
+        <w:rFonts w:ascii="Wingdings" w:hAnsi="Wingdings" w:hint="default"/>
+      </w:rPr>
+    </w:lvl>
+    <w:lvl w:ilvl="3" w:tplc="04090001" w:tentative="1">
+      <w:start w:val="1"/>
+      <w:numFmt w:val="bullet"/>
+      <w:lvlText w:val=""/>
+      <w:lvlJc w:val="left"/>
+      <w:pPr>
+        <w:ind w:left="2880" w:hanging="360"/>
+      </w:pPr>
+      <w:rPr>
+        <w:rFonts w:ascii="Symbol" w:hAnsi="Symbol" w:hint="default"/>
+      </w:rPr>
+    </w:lvl>
+    <w:lvl w:ilvl="4" w:tplc="04090003" w:tentative="1">
+      <w:start w:val="1"/>
+      <w:numFmt w:val="bullet"/>
+      <w:lvlText w:val="o"/>
+      <w:lvlJc w:val="left"/>
+      <w:pPr>
+        <w:ind w:left="3600" w:hanging="360"/>
+      </w:pPr>
+      <w:rPr>
+        <w:rFonts w:ascii="Courier New" w:hAnsi="Courier New" w:cs="Courier New" w:hint="default"/>
+      </w:rPr>
+    </w:lvl>
+    <w:lvl w:ilvl="5" w:tplc="04090005" w:tentative="1">
+      <w:start w:val="1"/>
+      <w:numFmt w:val="bullet"/>
+      <w:lvlText w:val=""/>
+      <w:lvlJc w:val="left"/>
+      <w:pPr>
+        <w:ind w:left="4320" w:hanging="360"/>
+      </w:pPr>
+      <w:rPr>
+        <w:rFonts w:ascii="Wingdings" w:hAnsi="Wingdings" w:hint="default"/>
+      </w:rPr>
+    </w:lvl>
+    <w:lvl w:ilvl="6" w:tplc="04090001" w:tentative="1">
+      <w:start w:val="1"/>
+      <w:numFmt w:val="bullet"/>
+      <w:lvlText w:val=""/>
+      <w:lvlJc w:val="left"/>
+      <w:pPr>
+        <w:ind w:left="5040" w:hanging="360"/>
+      </w:pPr>
+      <w:rPr>
+        <w:rFonts w:ascii="Symbol" w:hAnsi="Symbol" w:hint="default"/>
+      </w:rPr>
+    </w:lvl>
+    <w:lvl w:ilvl="7" w:tplc="04090003" w:tentative="1">
+      <w:start w:val="1"/>
+      <w:numFmt w:val="bullet"/>
+      <w:lvlText w:val="o"/>
+      <w:lvlJc w:val="left"/>
+      <w:pPr>
+        <w:ind w:left="5760" w:hanging="360"/>
+      </w:pPr>
+      <w:rPr>
+        <w:rFonts w:ascii="Courier New" w:hAnsi="Courier New" w:cs="Courier New" w:hint="default"/>
+      </w:rPr>
+    </w:lvl>
+    <w:lvl w:ilvl="8" w:tplc="04090005" w:tentative="1">
+      <w:start w:val="1"/>
+      <w:numFmt w:val="bullet"/>
+      <w:lvlText w:val=""/>
+      <w:lvlJc w:val="left"/>
+      <w:pPr>
+        <w:ind w:left="6480" w:hanging="360"/>
+      </w:pPr>
+      <w:rPr>
+        <w:rFonts w:ascii="Wingdings" w:hAnsi="Wingdings" w:hint="default"/>
+      </w:rPr>
+    </w:lvl>
+  </w:abstractNum>
+  <w:abstractNum w:abstractNumId="8" w15:restartNumberingAfterBreak="0">
     <w:nsid w:val="41A80256"/>
     <w:multiLevelType w:val="hybridMultilevel"/>
     <w:tmpl w:val="77B624B8"/>
@@ -21750,7 +22429,7 @@
       </w:rPr>
     </w:lvl>
   </w:abstractNum>
-  <w:abstractNum w:abstractNumId="8" w15:restartNumberingAfterBreak="0">
+  <w:abstractNum w:abstractNumId="9" w15:restartNumberingAfterBreak="0">
     <w:nsid w:val="42032D1E"/>
     <w:multiLevelType w:val="hybridMultilevel"/>
     <w:tmpl w:val="93628776"/>
@@ -21862,7 +22541,7 @@
       </w:rPr>
     </w:lvl>
   </w:abstractNum>
-  <w:abstractNum w:abstractNumId="9" w15:restartNumberingAfterBreak="0">
+  <w:abstractNum w:abstractNumId="10" w15:restartNumberingAfterBreak="0">
     <w:nsid w:val="44BA6731"/>
     <w:multiLevelType w:val="hybridMultilevel"/>
     <w:tmpl w:val="310CF494"/>
@@ -21951,7 +22630,7 @@
       </w:pPr>
     </w:lvl>
   </w:abstractNum>
-  <w:abstractNum w:abstractNumId="10" w15:restartNumberingAfterBreak="0">
+  <w:abstractNum w:abstractNumId="11" w15:restartNumberingAfterBreak="0">
     <w:nsid w:val="4A0E4B0A"/>
     <w:multiLevelType w:val="hybridMultilevel"/>
     <w:tmpl w:val="310CF494"/>
@@ -22040,7 +22719,7 @@
       </w:pPr>
     </w:lvl>
   </w:abstractNum>
-  <w:abstractNum w:abstractNumId="11" w15:restartNumberingAfterBreak="0">
+  <w:abstractNum w:abstractNumId="12" w15:restartNumberingAfterBreak="0">
     <w:nsid w:val="5C5F612D"/>
     <w:multiLevelType w:val="hybridMultilevel"/>
     <w:tmpl w:val="A4689B76"/>
@@ -22153,7 +22832,7 @@
       </w:rPr>
     </w:lvl>
   </w:abstractNum>
-  <w:abstractNum w:abstractNumId="12" w15:restartNumberingAfterBreak="0">
+  <w:abstractNum w:abstractNumId="13" w15:restartNumberingAfterBreak="0">
     <w:nsid w:val="65677D9C"/>
     <w:multiLevelType w:val="hybridMultilevel"/>
     <w:tmpl w:val="24A09B38"/>
@@ -22266,7 +22945,7 @@
       </w:rPr>
     </w:lvl>
   </w:abstractNum>
-  <w:abstractNum w:abstractNumId="13" w15:restartNumberingAfterBreak="0">
+  <w:abstractNum w:abstractNumId="14" w15:restartNumberingAfterBreak="0">
     <w:nsid w:val="77E90590"/>
     <w:multiLevelType w:val="hybridMultilevel"/>
     <w:tmpl w:val="17F45E96"/>
@@ -22355,7 +23034,7 @@
       </w:pPr>
     </w:lvl>
   </w:abstractNum>
-  <w:abstractNum w:abstractNumId="14" w15:restartNumberingAfterBreak="0">
+  <w:abstractNum w:abstractNumId="15" w15:restartNumberingAfterBreak="0">
     <w:nsid w:val="78D00310"/>
     <w:multiLevelType w:val="hybridMultilevel"/>
     <w:tmpl w:val="5B3C83D2"/>
@@ -22467,7 +23146,7 @@
       </w:rPr>
     </w:lvl>
   </w:abstractNum>
-  <w:abstractNum w:abstractNumId="15" w15:restartNumberingAfterBreak="0">
+  <w:abstractNum w:abstractNumId="16" w15:restartNumberingAfterBreak="0">
     <w:nsid w:val="7F8E4D16"/>
     <w:multiLevelType w:val="hybridMultilevel"/>
     <w:tmpl w:val="B5C6DACE"/>
@@ -22560,7 +23239,7 @@
     </w:lvl>
   </w:abstractNum>
   <w:num w:numId="1">
-    <w:abstractNumId w:val="15"/>
+    <w:abstractNumId w:val="16"/>
   </w:num>
   <w:num w:numId="2">
     <w:abstractNumId w:val="6"/>
@@ -22569,31 +23248,31 @@
     <w:abstractNumId w:val="3"/>
   </w:num>
   <w:num w:numId="4">
-    <w:abstractNumId w:val="14"/>
+    <w:abstractNumId w:val="15"/>
   </w:num>
   <w:num w:numId="5">
     <w:abstractNumId w:val="5"/>
   </w:num>
   <w:num w:numId="6">
-    <w:abstractNumId w:val="8"/>
+    <w:abstractNumId w:val="9"/>
   </w:num>
   <w:num w:numId="7">
-    <w:abstractNumId w:val="13"/>
+    <w:abstractNumId w:val="14"/>
   </w:num>
   <w:num w:numId="8">
-    <w:abstractNumId w:val="9"/>
+    <w:abstractNumId w:val="10"/>
   </w:num>
   <w:num w:numId="9">
-    <w:abstractNumId w:val="10"/>
+    <w:abstractNumId w:val="11"/>
   </w:num>
   <w:num w:numId="10">
     <w:abstractNumId w:val="2"/>
   </w:num>
   <w:num w:numId="11">
-    <w:abstractNumId w:val="11"/>
+    <w:abstractNumId w:val="12"/>
   </w:num>
   <w:num w:numId="12">
-    <w:abstractNumId w:val="7"/>
+    <w:abstractNumId w:val="8"/>
   </w:num>
   <w:num w:numId="13">
     <w:abstractNumId w:val="4"/>
@@ -22605,7 +23284,10 @@
     <w:abstractNumId w:val="1"/>
   </w:num>
   <w:num w:numId="16">
-    <w:abstractNumId w:val="12"/>
+    <w:abstractNumId w:val="13"/>
+  </w:num>
+  <w:num w:numId="17">
+    <w:abstractNumId w:val="7"/>
   </w:num>
 </w:numbering>
 </file>
@@ -23423,7 +24105,7 @@
 </file>
 
 <file path=customXml/itemProps1.xml><?xml version="1.0" encoding="utf-8"?>
-<ds:datastoreItem xmlns:ds="http://schemas.openxmlformats.org/officeDocument/2006/customXml" ds:itemID="{38B268D0-AC6F-40A2-A858-A978C1926634}">
+<ds:datastoreItem xmlns:ds="http://schemas.openxmlformats.org/officeDocument/2006/customXml" ds:itemID="{DB96B16C-71C3-4223-B32F-EFEE70E585CA}">
   <ds:schemaRefs>
     <ds:schemaRef ds:uri="http://schemas.openxmlformats.org/officeDocument/2006/bibliography"/>
   </ds:schemaRefs>

</xml_diff>